<commit_message>
Include clarification of Currying.  Provided equivalents for the I and Y combinators.
</commit_message>
<xml_diff>
--- a/allegro-projects/SK/Doc/SK.docx
+++ b/allegro-projects/SK/Doc/SK.docx
@@ -29,9 +29,20 @@
         <w:t>named</w:t>
       </w:r>
       <w:r>
-        <w:t xml:space="preserve"> S</w:t>
-      </w:r>
-      <w:r>
+        <w:t xml:space="preserve"> </w:t>
+      </w:r>
+      <w:r>
+        <w:rPr>
+          <w:b/>
+          <w:bCs/>
+        </w:rPr>
+        <w:t>S</w:t>
+      </w:r>
+      <w:r>
+        <w:rPr>
+          <w:b/>
+          <w:bCs/>
+        </w:rPr>
         <w:t>K</w:t>
       </w:r>
       <w:r>
@@ -59,13 +70,20 @@
         <w:t>named</w:t>
       </w:r>
       <w:r>
-        <w:t xml:space="preserve"> SASL (the St. Andrews Static Language)</w:t>
-      </w:r>
-      <w:r>
-        <w:t xml:space="preserve"> created by David Turner </w:t>
-      </w:r>
-      <w:r>
-        <w:t>[DT79]</w:t>
+        <w:t xml:space="preserve"> </w:t>
+      </w:r>
+      <w:r>
+        <w:rPr>
+          <w:b/>
+          <w:bCs/>
+        </w:rPr>
+        <w:t>SASL</w:t>
+      </w:r>
+      <w:r>
+        <w:t xml:space="preserve"> (the St. Andrews Static Language)</w:t>
+      </w:r>
+      <w:r>
+        <w:t xml:space="preserve"> created by David Turner [DT79]</w:t>
       </w:r>
       <w:r>
         <w:t>.</w:t>
@@ -267,18 +285,10 @@
     </w:p>
     <w:p>
       <w:r>
-        <w:t>τ</w:t>
-      </w:r>
-      <w:proofErr w:type="gramStart"/>
-      <w:r>
-        <w:t>1</w:t>
-      </w:r>
-      <w:r>
-        <w:t xml:space="preserve"> .</w:t>
-      </w:r>
-      <w:proofErr w:type="gramEnd"/>
-      <w:r>
-        <w:t xml:space="preserve"> </w:t>
+        <w:t>τ1</w:t>
+      </w:r>
+      <w:r>
+        <w:t xml:space="preserve"> . </w:t>
       </w:r>
       <w:r>
         <w:t>τ2</w:t>
@@ -304,32 +314,16 @@
     </w:p>
     <w:p>
       <w:r>
-        <w:t>τ</w:t>
-      </w:r>
-      <w:proofErr w:type="gramStart"/>
-      <w:r>
-        <w:t>1</w:t>
-      </w:r>
-      <w:r>
-        <w:t xml:space="preserve"> .</w:t>
-      </w:r>
-      <w:proofErr w:type="gramEnd"/>
-      <w:r>
-        <w:t xml:space="preserve"> </w:t>
-      </w:r>
-      <w:r>
-        <w:t>τ</w:t>
-      </w:r>
-      <w:proofErr w:type="gramStart"/>
-      <w:r>
-        <w:t>2</w:t>
-      </w:r>
-      <w:r>
-        <w:t xml:space="preserve"> .</w:t>
-      </w:r>
-      <w:proofErr w:type="gramEnd"/>
-      <w:r>
-        <w:t xml:space="preserve"> </w:t>
+        <w:t>τ1</w:t>
+      </w:r>
+      <w:r>
+        <w:t xml:space="preserve"> . </w:t>
+      </w:r>
+      <w:r>
+        <w:t>τ2</w:t>
+      </w:r>
+      <w:r>
+        <w:t xml:space="preserve"> . </w:t>
       </w:r>
       <w:r>
         <w:t>τ3</w:t>
@@ -357,32 +351,16 @@
         <w:t xml:space="preserve"> </w:t>
       </w:r>
       <w:r>
-        <w:t>τ</w:t>
-      </w:r>
-      <w:proofErr w:type="gramStart"/>
-      <w:r>
-        <w:t>1</w:t>
-      </w:r>
-      <w:r>
-        <w:t xml:space="preserve"> .</w:t>
-      </w:r>
-      <w:proofErr w:type="gramEnd"/>
-      <w:r>
-        <w:t xml:space="preserve"> (</w:t>
-      </w:r>
-      <w:r>
-        <w:t>τ</w:t>
-      </w:r>
-      <w:proofErr w:type="gramStart"/>
-      <w:r>
-        <w:t>2</w:t>
-      </w:r>
-      <w:r>
-        <w:t xml:space="preserve"> .</w:t>
-      </w:r>
-      <w:proofErr w:type="gramEnd"/>
-      <w:r>
-        <w:t xml:space="preserve"> </w:t>
+        <w:t>τ1</w:t>
+      </w:r>
+      <w:r>
+        <w:t xml:space="preserve"> . (</w:t>
+      </w:r>
+      <w:r>
+        <w:t>τ2</w:t>
+      </w:r>
+      <w:r>
+        <w:t xml:space="preserve"> . </w:t>
       </w:r>
       <w:r>
         <w:t>τ3</w:t>
@@ -506,7 +484,25 @@
     </w:p>
     <w:p>
       <w:r>
-        <w:t xml:space="preserve">The final sub-list of a Proper List is the Empty List, represented by nil.  We will also speak of “Dotted Lists”, where the final element is some symbol other than nil. </w:t>
+        <w:t xml:space="preserve">The final sub-list of a Proper List is the Empty List, represented by nil.  </w:t>
+      </w:r>
+      <w:r>
+        <w:t xml:space="preserve">Proper Lists are thus said to be nil-terminated.  </w:t>
+      </w:r>
+      <w:r>
+        <w:t xml:space="preserve">We </w:t>
+      </w:r>
+      <w:r>
+        <w:t>shall</w:t>
+      </w:r>
+      <w:r>
+        <w:t xml:space="preserve"> also speak of “Dotted Lists”, </w:t>
+      </w:r>
+      <w:r>
+        <w:t>which are terminated by</w:t>
+      </w:r>
+      <w:r>
+        <w:t xml:space="preserve"> some symbol other than nil. </w:t>
       </w:r>
     </w:p>
     <w:p>
@@ -796,86 +792,22 @@
     </w:p>
     <w:p>
       <w:r>
-        <w:t>For example, t</w:t>
-      </w:r>
-      <w:r>
-        <w:t xml:space="preserve">he </w:t>
-      </w:r>
-      <w:r>
-        <w:t>list</w:t>
-      </w:r>
-      <w:r>
-        <w:t xml:space="preserve"> entered as τ</w:t>
-      </w:r>
-      <w:proofErr w:type="gramStart"/>
-      <w:r>
-        <w:t>1 .</w:t>
-      </w:r>
-      <w:proofErr w:type="gramEnd"/>
-      <w:r>
-        <w:t xml:space="preserve"> τ</w:t>
-      </w:r>
-      <w:proofErr w:type="gramStart"/>
-      <w:r>
-        <w:t>2 .</w:t>
-      </w:r>
-      <w:proofErr w:type="gramEnd"/>
-      <w:r>
-        <w:t xml:space="preserve"> </w:t>
-      </w:r>
-      <w:r>
-        <w:t>nil</w:t>
-      </w:r>
-      <w:r>
-        <w:t xml:space="preserve"> will be written as:</w:t>
-      </w:r>
-    </w:p>
-    <w:p>
-      <w:r>
-        <w:t>τ1 τ2</w:t>
-      </w:r>
-      <w:r>
-        <w:t xml:space="preserve"> </w:t>
-      </w:r>
-    </w:p>
-    <w:p>
-      <w:r>
-        <w:t xml:space="preserve">And the dotted list entered as </w:t>
-      </w:r>
-      <w:r>
-        <w:t>τ</w:t>
-      </w:r>
-      <w:proofErr w:type="gramStart"/>
-      <w:r>
-        <w:t>1 .</w:t>
-      </w:r>
-      <w:proofErr w:type="gramEnd"/>
-      <w:r>
-        <w:t xml:space="preserve"> τ</w:t>
-      </w:r>
-      <w:proofErr w:type="gramStart"/>
-      <w:r>
-        <w:t>2 .</w:t>
-      </w:r>
-      <w:proofErr w:type="gramEnd"/>
-      <w:r>
-        <w:t xml:space="preserve"> τ3</w:t>
-      </w:r>
-      <w:r>
-        <w:t xml:space="preserve"> will be written as:</w:t>
-      </w:r>
-    </w:p>
-    <w:p>
-      <w:r>
-        <w:t>τ1 τ</w:t>
-      </w:r>
-      <w:proofErr w:type="gramStart"/>
-      <w:r>
-        <w:t>2 .</w:t>
-      </w:r>
-      <w:proofErr w:type="gramEnd"/>
-      <w:r>
-        <w:t xml:space="preserve"> τ3</w:t>
+        <w:t>For example, the list entered as τ1 . τ2 . nil will be written as:</w:t>
+      </w:r>
+    </w:p>
+    <w:p>
+      <w:r>
+        <w:t xml:space="preserve">τ1 τ2 </w:t>
+      </w:r>
+    </w:p>
+    <w:p>
+      <w:r>
+        <w:t>And the dotted list entered as τ1 . τ2 . τ3 will be written as:</w:t>
+      </w:r>
+    </w:p>
+    <w:p>
+      <w:r>
+        <w:t>τ1 τ2 . τ3</w:t>
       </w:r>
       <w:r>
         <w:br/>
@@ -1108,218 +1040,7 @@
     </w:p>
     <w:p>
       <w:r>
-        <w:t>[</w:t>
-      </w:r>
-      <w:proofErr w:type="gramStart"/>
-      <w:r>
-        <w:t>head .</w:t>
-      </w:r>
-      <w:proofErr w:type="gramEnd"/>
-      <w:r>
-        <w:t xml:space="preserve"> </w:t>
-      </w:r>
-      <w:proofErr w:type="gramStart"/>
-      <w:r>
-        <w:t>tail]expr</w:t>
-      </w:r>
-      <w:proofErr w:type="gramEnd"/>
-      <w:r>
-        <w:t xml:space="preserve"> = </w:t>
-      </w:r>
-      <w:r>
-        <w:t>λ</w:t>
-      </w:r>
-      <w:r>
-        <w:t>(</w:t>
-      </w:r>
-      <w:r>
-        <w:t>head</w:t>
-      </w:r>
-      <w:r>
-        <w:t xml:space="preserve"> . tail) expr</w:t>
-      </w:r>
-      <w:r>
-        <w:br/>
-      </w:r>
-      <w:r>
-        <w:br/>
-      </w:r>
-      <w:proofErr w:type="gramStart"/>
-      <w:r>
-        <w:t>λ</w:t>
-      </w:r>
-      <w:r>
-        <w:t>(</w:t>
-      </w:r>
-      <w:proofErr w:type="gramEnd"/>
-      <w:r>
-        <w:t>head</w:t>
-      </w:r>
-      <w:r>
-        <w:t xml:space="preserve"> . tail) </w:t>
-      </w:r>
-      <w:r>
-        <w:t>τ</w:t>
-      </w:r>
-      <w:r>
-        <w:t xml:space="preserve"> = </w:t>
-      </w:r>
-      <w:r>
-        <w:t>U</w:t>
-      </w:r>
-      <w:r>
-        <w:t> (</w:t>
-      </w:r>
-      <w:proofErr w:type="spellStart"/>
-      <w:r>
-        <w:t>λ</w:t>
-      </w:r>
-      <w:r>
-        <w:t>head</w:t>
-      </w:r>
-      <w:proofErr w:type="spellEnd"/>
-      <w:r>
-        <w:t> (</w:t>
-      </w:r>
-      <w:proofErr w:type="spellStart"/>
-      <w:r>
-        <w:t>λ</w:t>
-      </w:r>
-      <w:r>
-        <w:t>tail</w:t>
-      </w:r>
-      <w:proofErr w:type="spellEnd"/>
-      <w:r>
-        <w:t> </w:t>
-      </w:r>
-      <w:r>
-        <w:t>τ</w:t>
-      </w:r>
-      <w:r>
-        <w:t>))</w:t>
-      </w:r>
-      <w:r>
-        <w:br/>
-      </w:r>
-      <w:r>
-        <w:br/>
-      </w:r>
-      <w:proofErr w:type="spellStart"/>
-      <w:r>
-        <w:t>λ</w:t>
-      </w:r>
-      <w:r>
-        <w:t>nil</w:t>
-      </w:r>
-      <w:proofErr w:type="spellEnd"/>
-      <w:r>
-        <w:t xml:space="preserve"> </w:t>
-      </w:r>
-      <w:r>
-        <w:t>τ</w:t>
-      </w:r>
-      <w:r>
-        <w:t xml:space="preserve"> </w:t>
-      </w:r>
-      <w:r>
-        <w:rPr>
-          <w:rFonts w:ascii="Cambria Math" w:hAnsi="Cambria Math" w:cs="Cambria Math"/>
-        </w:rPr>
-        <w:t>⇒</w:t>
-      </w:r>
-      <w:r>
-        <w:t xml:space="preserve"> </w:t>
-      </w:r>
-      <w:proofErr w:type="spellStart"/>
-      <w:r>
-        <w:t>Knil</w:t>
-      </w:r>
-      <w:proofErr w:type="spellEnd"/>
-      <w:r>
-        <w:t xml:space="preserve"> </w:t>
-      </w:r>
-      <w:r>
-        <w:t>τ</w:t>
-      </w:r>
-    </w:p>
-    <w:p>
-      <w:r>
-        <w:br/>
-      </w:r>
-      <w:proofErr w:type="spellStart"/>
-      <w:r>
-        <w:rPr>
-          <w:rStyle w:val="Heading2Char"/>
-        </w:rPr>
-        <w:t>Uncurrying</w:t>
-      </w:r>
-      <w:proofErr w:type="spellEnd"/>
-    </w:p>
-    <w:p>
-      <w:r>
-        <w:t>U</w:t>
-      </w:r>
-      <w:r>
-        <w:t> </w:t>
-      </w:r>
-      <w:proofErr w:type="spellStart"/>
-      <w:r>
-        <w:t>func</w:t>
-      </w:r>
-      <w:proofErr w:type="spellEnd"/>
-      <w:r>
-        <w:t> </w:t>
-      </w:r>
-      <w:r>
-        <w:t>(</w:t>
-      </w:r>
-      <w:proofErr w:type="gramStart"/>
-      <w:r>
-        <w:t>head .</w:t>
-      </w:r>
-      <w:proofErr w:type="gramEnd"/>
-      <w:r>
-        <w:t> </w:t>
-      </w:r>
-      <w:proofErr w:type="gramStart"/>
-      <w:r>
-        <w:t>tail</w:t>
-      </w:r>
-      <w:r>
-        <w:t>)</w:t>
-      </w:r>
-      <w:r>
-        <w:t xml:space="preserve"> </w:t>
-      </w:r>
-      <w:r>
-        <w:t xml:space="preserve"> </w:t>
-      </w:r>
-      <w:r>
-        <w:rPr>
-          <w:rFonts w:ascii="Cambria Math" w:hAnsi="Cambria Math" w:cs="Cambria Math"/>
-        </w:rPr>
-        <w:t>⇒</w:t>
-      </w:r>
-      <w:proofErr w:type="gramEnd"/>
-      <w:r>
-        <w:t> </w:t>
-      </w:r>
-      <w:proofErr w:type="spellStart"/>
-      <w:r>
-        <w:t>func</w:t>
-      </w:r>
-      <w:proofErr w:type="spellEnd"/>
-      <w:r>
-        <w:t> </w:t>
-      </w:r>
-      <w:r>
-        <w:t>head</w:t>
-      </w:r>
-      <w:r>
-        <w:t> </w:t>
-      </w:r>
-      <w:r>
-        <w:t>tail</w:t>
+        <w:t>Square brackets are “syntactic sugar” for an enhanced form of Abstraction known as Currying:</w:t>
       </w:r>
     </w:p>
     <w:p>
@@ -1332,47 +1053,98 @@
           <w:szCs w:val="22"/>
         </w:rPr>
       </w:pPr>
-    </w:p>
-    <w:p>
-      <w:r>
-        <w:rPr>
-          <w:rStyle w:val="Heading2Char"/>
-        </w:rPr>
-        <w:t>Reduc</w:t>
-      </w:r>
-      <w:r>
-        <w:rPr>
-          <w:rStyle w:val="Heading2Char"/>
-        </w:rPr>
-        <w:t>tion</w:t>
-      </w:r>
-    </w:p>
-    <w:p>
-      <w:r>
-        <w:t>Reduction</w:t>
-      </w:r>
-      <w:r>
-        <w:t xml:space="preserve"> of terms:</w:t>
-      </w:r>
-    </w:p>
-    <w:p>
-      <w:r>
-        <w:t xml:space="preserve">S </w:t>
-      </w:r>
-      <w:r>
-        <w:t>τ1</w:t>
-      </w:r>
-      <w:r>
-        <w:t xml:space="preserve"> </w:t>
-      </w:r>
-      <w:r>
-        <w:t>τ2</w:t>
-      </w:r>
-      <w:r>
-        <w:t xml:space="preserve"> </w:t>
-      </w:r>
-      <w:r>
-        <w:t>τ3</w:t>
+      <w:r>
+        <w:t xml:space="preserve">[head . tail]expr = </w:t>
+      </w:r>
+      <w:r>
+        <w:t>λ</w:t>
+      </w:r>
+      <w:r>
+        <w:t>(</w:t>
+      </w:r>
+      <w:r>
+        <w:t>head</w:t>
+      </w:r>
+      <w:r>
+        <w:t xml:space="preserve"> . tail) expr</w:t>
+      </w:r>
+      <w:r>
+        <w:br/>
+      </w:r>
+      <w:r>
+        <w:br/>
+      </w:r>
+      <w:r>
+        <w:t>λ</w:t>
+      </w:r>
+      <w:r>
+        <w:t>(</w:t>
+      </w:r>
+      <w:r>
+        <w:t>head</w:t>
+      </w:r>
+      <w:r>
+        <w:t xml:space="preserve"> . tail) </w:t>
+      </w:r>
+      <w:r>
+        <w:t>τ</w:t>
+      </w:r>
+      <w:r>
+        <w:t xml:space="preserve"> = </w:t>
+      </w:r>
+      <w:r>
+        <w:t>U</w:t>
+      </w:r>
+      <w:r>
+        <w:t> (</w:t>
+      </w:r>
+      <w:proofErr w:type="spellStart"/>
+      <w:r>
+        <w:t>λ</w:t>
+      </w:r>
+      <w:r>
+        <w:t>head</w:t>
+      </w:r>
+      <w:proofErr w:type="spellEnd"/>
+      <w:r>
+        <w:t> (</w:t>
+      </w:r>
+      <w:proofErr w:type="spellStart"/>
+      <w:r>
+        <w:t>λ</w:t>
+      </w:r>
+      <w:r>
+        <w:t>tail</w:t>
+      </w:r>
+      <w:proofErr w:type="spellEnd"/>
+      <w:r>
+        <w:t> </w:t>
+      </w:r>
+      <w:r>
+        <w:t>τ</w:t>
+      </w:r>
+      <w:r>
+        <w:t>))</w:t>
+      </w:r>
+      <w:r>
+        <w:br/>
+      </w:r>
+      <w:r>
+        <w:br/>
+      </w:r>
+      <w:proofErr w:type="spellStart"/>
+      <w:r>
+        <w:t>λ</w:t>
+      </w:r>
+      <w:r>
+        <w:t>nil</w:t>
+      </w:r>
+      <w:proofErr w:type="spellEnd"/>
+      <w:r>
+        <w:t xml:space="preserve"> </w:t>
+      </w:r>
+      <w:r>
+        <w:t>τ</w:t>
       </w:r>
       <w:r>
         <w:t xml:space="preserve"> </w:t>
@@ -1386,199 +1158,16 @@
       <w:r>
         <w:t xml:space="preserve"> </w:t>
       </w:r>
-      <w:r>
-        <w:t>τ1</w:t>
-      </w:r>
-      <w:r>
-        <w:t xml:space="preserve"> </w:t>
-      </w:r>
-      <w:r>
-        <w:t>τ3</w:t>
-      </w:r>
-      <w:r>
-        <w:t xml:space="preserve"> (</w:t>
-      </w:r>
-      <w:r>
-        <w:t>τ2</w:t>
-      </w:r>
-      <w:r>
-        <w:t xml:space="preserve"> </w:t>
-      </w:r>
-      <w:r>
-        <w:t>τ3</w:t>
-      </w:r>
-      <w:r>
-        <w:t>)</w:t>
-      </w:r>
-    </w:p>
-    <w:p>
-      <w:r>
-        <w:t xml:space="preserve">K </w:t>
-      </w:r>
-      <w:r>
-        <w:t>τ1</w:t>
-      </w:r>
-      <w:r>
-        <w:t xml:space="preserve"> </w:t>
-      </w:r>
-      <w:r>
-        <w:t>τ2</w:t>
-      </w:r>
-      <w:r>
-        <w:t xml:space="preserve"> </w:t>
-      </w:r>
-      <w:r>
-        <w:rPr>
-          <w:rFonts w:ascii="Cambria Math" w:hAnsi="Cambria Math" w:cs="Cambria Math"/>
-        </w:rPr>
-        <w:t>⇒</w:t>
-      </w:r>
-      <w:r>
-        <w:t xml:space="preserve"> </w:t>
-      </w:r>
-      <w:r>
-        <w:t>τ1</w:t>
-      </w:r>
-    </w:p>
-    <w:p>
-      <w:r>
-        <w:t>A</w:t>
-      </w:r>
-      <w:r>
-        <w:t xml:space="preserve"> </w:t>
-      </w:r>
-      <w:r>
-        <w:t xml:space="preserve">similar </w:t>
-      </w:r>
-      <w:r>
-        <w:t>combinator</w:t>
-      </w:r>
-      <w:r>
-        <w:t>, introduced by Currying,</w:t>
-      </w:r>
-      <w:r>
-        <w:t xml:space="preserve"> only </w:t>
-      </w:r>
-      <w:r>
-        <w:t>reduces</w:t>
-      </w:r>
-      <w:r>
-        <w:t xml:space="preserve"> whe</w:t>
-      </w:r>
-      <w:r>
-        <w:t>re</w:t>
-      </w:r>
+      <w:proofErr w:type="spellStart"/>
+      <w:r>
+        <w:t>Knil</w:t>
+      </w:r>
+      <w:proofErr w:type="spellEnd"/>
       <w:r>
         <w:t xml:space="preserve"> </w:t>
       </w:r>
       <w:r>
         <w:t>τ</w:t>
-      </w:r>
-      <w:r>
-        <w:t>2</w:t>
-      </w:r>
-      <w:r>
-        <w:t xml:space="preserve"> is nil:</w:t>
-      </w:r>
-    </w:p>
-    <w:p>
-      <w:proofErr w:type="spellStart"/>
-      <w:r>
-        <w:t>Knil</w:t>
-      </w:r>
-      <w:proofErr w:type="spellEnd"/>
-      <w:r>
-        <w:t xml:space="preserve"> </w:t>
-      </w:r>
-      <w:r>
-        <w:t xml:space="preserve">τ1 </w:t>
-      </w:r>
-      <w:r>
-        <w:t>nil</w:t>
-      </w:r>
-      <w:r>
-        <w:t xml:space="preserve"> </w:t>
-      </w:r>
-      <w:r>
-        <w:rPr>
-          <w:rFonts w:ascii="Cambria Math" w:hAnsi="Cambria Math" w:cs="Cambria Math"/>
-        </w:rPr>
-        <w:t>⇒</w:t>
-      </w:r>
-      <w:r>
-        <w:t xml:space="preserve"> </w:t>
-      </w:r>
-      <w:r>
-        <w:t>τ1</w:t>
-      </w:r>
-    </w:p>
-    <w:p>
-      <w:r>
-        <w:t xml:space="preserve">I </w:t>
-      </w:r>
-      <w:r>
-        <w:t>τ</w:t>
-      </w:r>
-      <w:r>
-        <w:t xml:space="preserve"> </w:t>
-      </w:r>
-      <w:r>
-        <w:rPr>
-          <w:rFonts w:ascii="Cambria Math" w:hAnsi="Cambria Math" w:cs="Cambria Math"/>
-        </w:rPr>
-        <w:t>⇒</w:t>
-      </w:r>
-      <w:r>
-        <w:t xml:space="preserve"> </w:t>
-      </w:r>
-      <w:r>
-        <w:t>τ</w:t>
-      </w:r>
-    </w:p>
-    <w:p>
-      <w:r>
-        <w:t xml:space="preserve">Y h </w:t>
-      </w:r>
-      <w:r>
-        <w:rPr>
-          <w:rFonts w:ascii="Cambria Math" w:hAnsi="Cambria Math" w:cs="Cambria Math"/>
-        </w:rPr>
-        <w:t>⇒</w:t>
-      </w:r>
-      <w:r>
-        <w:t xml:space="preserve"> h (Y h)</w:t>
-      </w:r>
-    </w:p>
-    <w:p/>
-    <w:p>
-      <w:r>
-        <w:rPr>
-          <w:rStyle w:val="Heading2Char"/>
-        </w:rPr>
-        <w:t>Expressions</w:t>
-      </w:r>
-    </w:p>
-    <w:p>
-      <w:pPr>
-        <w:rPr>
-          <w:b/>
-          <w:bCs/>
-        </w:rPr>
-      </w:pPr>
-      <w:r>
-        <w:t>An expression: expr can be any term, or abstraction</w:t>
-      </w:r>
-    </w:p>
-    <w:p>
-      <w:r>
-        <w:rPr>
-          <w:b/>
-          <w:bCs/>
-        </w:rPr>
-        <w:t>Note:</w:t>
-      </w:r>
-      <w:r>
-        <w:t xml:space="preserve"> An expression can be represented either by a dotted pair; or by a proper list.</w:t>
       </w:r>
     </w:p>
     <w:p>
@@ -1596,6 +1185,443 @@
       <w:r>
         <w:rPr>
           <w:rStyle w:val="Heading2Char"/>
+          <w:rFonts w:asciiTheme="minorHAnsi" w:eastAsiaTheme="minorHAnsi" w:hAnsiTheme="minorHAnsi" w:cstheme="minorBidi"/>
+          <w:color w:val="auto"/>
+          <w:sz w:val="22"/>
+          <w:szCs w:val="22"/>
+        </w:rPr>
+        <w:t xml:space="preserve">Note: Currying </w:t>
+      </w:r>
+      <w:r>
+        <w:rPr>
+          <w:rStyle w:val="Heading2Char"/>
+          <w:rFonts w:asciiTheme="minorHAnsi" w:eastAsiaTheme="minorHAnsi" w:hAnsiTheme="minorHAnsi" w:cstheme="minorBidi"/>
+          <w:color w:val="auto"/>
+          <w:sz w:val="22"/>
+          <w:szCs w:val="22"/>
+        </w:rPr>
+        <w:t>behaves similarly to the Lisp</w:t>
+      </w:r>
+      <w:r>
+        <w:rPr>
+          <w:rStyle w:val="Heading2Char"/>
+          <w:rFonts w:asciiTheme="minorHAnsi" w:eastAsiaTheme="minorHAnsi" w:hAnsiTheme="minorHAnsi" w:cstheme="minorBidi"/>
+          <w:color w:val="auto"/>
+          <w:sz w:val="22"/>
+          <w:szCs w:val="22"/>
+        </w:rPr>
+        <w:t xml:space="preserve"> </w:t>
+      </w:r>
+      <w:proofErr w:type="spellStart"/>
+      <w:r>
+        <w:rPr>
+          <w:b/>
+          <w:bCs/>
+        </w:rPr>
+        <w:t>destructuring</w:t>
+      </w:r>
+      <w:proofErr w:type="spellEnd"/>
+      <w:r>
+        <w:rPr>
+          <w:b/>
+          <w:bCs/>
+        </w:rPr>
+        <w:t>-bind</w:t>
+      </w:r>
+      <w:r>
+        <w:t xml:space="preserve"> operation.</w:t>
+      </w:r>
+    </w:p>
+    <w:p>
+      <w:r>
+        <w:br/>
+      </w:r>
+      <w:proofErr w:type="spellStart"/>
+      <w:r>
+        <w:rPr>
+          <w:rStyle w:val="Heading2Char"/>
+        </w:rPr>
+        <w:t>Uncurrying</w:t>
+      </w:r>
+      <w:proofErr w:type="spellEnd"/>
+    </w:p>
+    <w:p>
+      <w:r>
+        <w:t xml:space="preserve">The </w:t>
+      </w:r>
+      <w:proofErr w:type="spellStart"/>
+      <w:r>
+        <w:t>Uncurrying</w:t>
+      </w:r>
+      <w:proofErr w:type="spellEnd"/>
+      <w:r>
+        <w:t xml:space="preserve"> </w:t>
+      </w:r>
+      <w:r>
+        <w:t>C</w:t>
+      </w:r>
+      <w:r>
+        <w:t xml:space="preserve">ombinator U </w:t>
+      </w:r>
+      <w:r>
+        <w:t xml:space="preserve">implements </w:t>
+      </w:r>
+      <w:r>
+        <w:t>the semantics of Currying</w:t>
+      </w:r>
+      <w:r>
+        <w:t>:</w:t>
+      </w:r>
+    </w:p>
+    <w:p>
+      <w:r>
+        <w:t>U</w:t>
+      </w:r>
+      <w:r>
+        <w:t> </w:t>
+      </w:r>
+      <w:proofErr w:type="spellStart"/>
+      <w:r>
+        <w:t>func</w:t>
+      </w:r>
+      <w:proofErr w:type="spellEnd"/>
+      <w:r>
+        <w:t> </w:t>
+      </w:r>
+      <w:r>
+        <w:t>(head .</w:t>
+      </w:r>
+      <w:r>
+        <w:t> </w:t>
+      </w:r>
+      <w:r>
+        <w:t>tail</w:t>
+      </w:r>
+      <w:r>
+        <w:t>)</w:t>
+      </w:r>
+      <w:r>
+        <w:t xml:space="preserve"> </w:t>
+      </w:r>
+      <w:r>
+        <w:t xml:space="preserve"> </w:t>
+      </w:r>
+      <w:r>
+        <w:rPr>
+          <w:rFonts w:ascii="Cambria Math" w:hAnsi="Cambria Math" w:cs="Cambria Math"/>
+        </w:rPr>
+        <w:t>⇒</w:t>
+      </w:r>
+      <w:r>
+        <w:t> </w:t>
+      </w:r>
+      <w:proofErr w:type="spellStart"/>
+      <w:r>
+        <w:t>func</w:t>
+      </w:r>
+      <w:proofErr w:type="spellEnd"/>
+      <w:r>
+        <w:t> </w:t>
+      </w:r>
+      <w:r>
+        <w:t>head</w:t>
+      </w:r>
+      <w:r>
+        <w:t> </w:t>
+      </w:r>
+      <w:r>
+        <w:t>tail</w:t>
+      </w:r>
+    </w:p>
+    <w:p>
+      <w:pPr>
+        <w:rPr>
+          <w:rStyle w:val="Heading2Char"/>
+          <w:rFonts w:asciiTheme="minorHAnsi" w:eastAsiaTheme="minorHAnsi" w:hAnsiTheme="minorHAnsi" w:cstheme="minorBidi"/>
+          <w:color w:val="auto"/>
+          <w:sz w:val="22"/>
+          <w:szCs w:val="22"/>
+        </w:rPr>
+      </w:pPr>
+    </w:p>
+    <w:p>
+      <w:r>
+        <w:rPr>
+          <w:rStyle w:val="Heading2Char"/>
+        </w:rPr>
+        <w:t>Reduc</w:t>
+      </w:r>
+      <w:r>
+        <w:rPr>
+          <w:rStyle w:val="Heading2Char"/>
+        </w:rPr>
+        <w:t>tion</w:t>
+      </w:r>
+    </w:p>
+    <w:p>
+      <w:r>
+        <w:t>Reduction</w:t>
+      </w:r>
+      <w:r>
+        <w:t xml:space="preserve"> of terms:</w:t>
+      </w:r>
+    </w:p>
+    <w:p>
+      <w:r>
+        <w:t xml:space="preserve">S </w:t>
+      </w:r>
+      <w:r>
+        <w:t>τ1</w:t>
+      </w:r>
+      <w:r>
+        <w:t xml:space="preserve"> </w:t>
+      </w:r>
+      <w:r>
+        <w:t>τ2</w:t>
+      </w:r>
+      <w:r>
+        <w:t xml:space="preserve"> </w:t>
+      </w:r>
+      <w:r>
+        <w:t>τ3</w:t>
+      </w:r>
+      <w:r>
+        <w:t xml:space="preserve"> </w:t>
+      </w:r>
+      <w:r>
+        <w:rPr>
+          <w:rFonts w:ascii="Cambria Math" w:hAnsi="Cambria Math" w:cs="Cambria Math"/>
+        </w:rPr>
+        <w:t>⇒</w:t>
+      </w:r>
+      <w:r>
+        <w:t xml:space="preserve"> </w:t>
+      </w:r>
+      <w:r>
+        <w:t>τ1</w:t>
+      </w:r>
+      <w:r>
+        <w:t xml:space="preserve"> </w:t>
+      </w:r>
+      <w:r>
+        <w:t>τ3</w:t>
+      </w:r>
+      <w:r>
+        <w:t xml:space="preserve"> (</w:t>
+      </w:r>
+      <w:r>
+        <w:t>τ2</w:t>
+      </w:r>
+      <w:r>
+        <w:t xml:space="preserve"> </w:t>
+      </w:r>
+      <w:r>
+        <w:t>τ3</w:t>
+      </w:r>
+      <w:r>
+        <w:t>)</w:t>
+      </w:r>
+    </w:p>
+    <w:p>
+      <w:r>
+        <w:t xml:space="preserve">K </w:t>
+      </w:r>
+      <w:r>
+        <w:t>τ1</w:t>
+      </w:r>
+      <w:r>
+        <w:t xml:space="preserve"> </w:t>
+      </w:r>
+      <w:r>
+        <w:t>τ2</w:t>
+      </w:r>
+      <w:r>
+        <w:t xml:space="preserve"> </w:t>
+      </w:r>
+      <w:r>
+        <w:rPr>
+          <w:rFonts w:ascii="Cambria Math" w:hAnsi="Cambria Math" w:cs="Cambria Math"/>
+        </w:rPr>
+        <w:t>⇒</w:t>
+      </w:r>
+      <w:r>
+        <w:t xml:space="preserve"> </w:t>
+      </w:r>
+      <w:r>
+        <w:t>τ1</w:t>
+      </w:r>
+    </w:p>
+    <w:p>
+      <w:r>
+        <w:t>A</w:t>
+      </w:r>
+      <w:r>
+        <w:t xml:space="preserve"> </w:t>
+      </w:r>
+      <w:r>
+        <w:t xml:space="preserve">similar </w:t>
+      </w:r>
+      <w:r>
+        <w:t>combinator</w:t>
+      </w:r>
+      <w:r>
+        <w:t>, introduced by Currying,</w:t>
+      </w:r>
+      <w:r>
+        <w:t xml:space="preserve"> only </w:t>
+      </w:r>
+      <w:r>
+        <w:t>reduces</w:t>
+      </w:r>
+      <w:r>
+        <w:t xml:space="preserve"> whe</w:t>
+      </w:r>
+      <w:r>
+        <w:t>re</w:t>
+      </w:r>
+      <w:r>
+        <w:t xml:space="preserve"> </w:t>
+      </w:r>
+      <w:r>
+        <w:t>τ</w:t>
+      </w:r>
+      <w:r>
+        <w:t>2</w:t>
+      </w:r>
+      <w:r>
+        <w:t xml:space="preserve"> is nil:</w:t>
+      </w:r>
+    </w:p>
+    <w:p>
+      <w:proofErr w:type="spellStart"/>
+      <w:r>
+        <w:t>Knil</w:t>
+      </w:r>
+      <w:proofErr w:type="spellEnd"/>
+      <w:r>
+        <w:t xml:space="preserve"> </w:t>
+      </w:r>
+      <w:r>
+        <w:t xml:space="preserve">τ1 </w:t>
+      </w:r>
+      <w:r>
+        <w:t>nil</w:t>
+      </w:r>
+      <w:r>
+        <w:t xml:space="preserve"> </w:t>
+      </w:r>
+      <w:r>
+        <w:rPr>
+          <w:rFonts w:ascii="Cambria Math" w:hAnsi="Cambria Math" w:cs="Cambria Math"/>
+        </w:rPr>
+        <w:t>⇒</w:t>
+      </w:r>
+      <w:r>
+        <w:t xml:space="preserve"> </w:t>
+      </w:r>
+      <w:r>
+        <w:t>τ1</w:t>
+      </w:r>
+    </w:p>
+    <w:p>
+      <w:r>
+        <w:t xml:space="preserve">I </w:t>
+      </w:r>
+      <w:r>
+        <w:t>τ</w:t>
+      </w:r>
+      <w:r>
+        <w:t xml:space="preserve"> </w:t>
+      </w:r>
+      <w:r>
+        <w:rPr>
+          <w:rFonts w:ascii="Cambria Math" w:hAnsi="Cambria Math" w:cs="Cambria Math"/>
+        </w:rPr>
+        <w:t>⇒</w:t>
+      </w:r>
+      <w:r>
+        <w:t xml:space="preserve"> </w:t>
+      </w:r>
+      <w:r>
+        <w:t>τ</w:t>
+      </w:r>
+    </w:p>
+    <w:p>
+      <w:r>
+        <w:t xml:space="preserve">Y </w:t>
+      </w:r>
+      <w:r>
+        <w:t>τ</w:t>
+      </w:r>
+      <w:r>
+        <w:t xml:space="preserve"> </w:t>
+      </w:r>
+      <w:r>
+        <w:rPr>
+          <w:rFonts w:ascii="Cambria Math" w:hAnsi="Cambria Math" w:cs="Cambria Math"/>
+        </w:rPr>
+        <w:t>⇒</w:t>
+      </w:r>
+      <w:r>
+        <w:t xml:space="preserve"> </w:t>
+      </w:r>
+      <w:r>
+        <w:t>τ</w:t>
+      </w:r>
+      <w:r>
+        <w:t xml:space="preserve"> (Y </w:t>
+      </w:r>
+      <w:r>
+        <w:t>τ</w:t>
+      </w:r>
+      <w:r>
+        <w:t>)</w:t>
+      </w:r>
+    </w:p>
+    <w:p/>
+    <w:p>
+      <w:r>
+        <w:rPr>
+          <w:rStyle w:val="Heading2Char"/>
+        </w:rPr>
+        <w:t>Expressions</w:t>
+      </w:r>
+    </w:p>
+    <w:p>
+      <w:pPr>
+        <w:rPr>
+          <w:b/>
+          <w:bCs/>
+        </w:rPr>
+      </w:pPr>
+      <w:r>
+        <w:t xml:space="preserve">An expression: expr can be any term, or </w:t>
+      </w:r>
+      <w:r>
+        <w:t xml:space="preserve">an </w:t>
+      </w:r>
+      <w:r>
+        <w:t>abstraction</w:t>
+      </w:r>
+      <w:r>
+        <w:t>.</w:t>
+      </w:r>
+    </w:p>
+    <w:p>
+      <w:pPr>
+        <w:rPr>
+          <w:rStyle w:val="Heading2Char"/>
+          <w:rFonts w:asciiTheme="minorHAnsi" w:eastAsiaTheme="minorHAnsi" w:hAnsiTheme="minorHAnsi" w:cstheme="minorBidi"/>
+          <w:color w:val="auto"/>
+          <w:sz w:val="22"/>
+          <w:szCs w:val="22"/>
+        </w:rPr>
+      </w:pPr>
+    </w:p>
+    <w:p>
+      <w:r>
+        <w:rPr>
+          <w:rStyle w:val="Heading2Char"/>
         </w:rPr>
         <w:t>Function Defini</w:t>
       </w:r>
@@ -1633,6 +1659,7 @@
     </w:p>
     <w:p>
       <w:r>
+        <w:lastRenderedPageBreak/>
         <w:t xml:space="preserve">def </w:t>
       </w:r>
       <w:proofErr w:type="spellStart"/>
@@ -1757,10 +1784,102 @@
     <w:p/>
     <w:p>
       <w:r>
+        <w:t>Note</w:t>
+      </w:r>
+      <w:r>
+        <w:t xml:space="preserve"> that I and Y can be defined in terms of S and K</w:t>
+      </w:r>
+      <w:r>
+        <w:t>:</w:t>
+      </w:r>
+    </w:p>
+    <w:p>
+      <w:r>
+        <w:t xml:space="preserve">I </w:t>
+      </w:r>
+      <w:r>
+        <w:rPr>
+          <w:rFonts w:cstheme="minorHAnsi"/>
+          <w:color w:val="000000"/>
+          <w:sz w:val="23"/>
+          <w:szCs w:val="23"/>
+          <w:shd w:val="clear" w:color="auto" w:fill="F8F9FA"/>
+        </w:rPr>
+        <w:t>≡</w:t>
+      </w:r>
+      <w:r>
+        <w:t xml:space="preserve"> S K </w:t>
+      </w:r>
+      <w:proofErr w:type="spellStart"/>
+      <w:r>
+        <w:t>K</w:t>
+      </w:r>
+      <w:proofErr w:type="spellEnd"/>
+    </w:p>
+    <w:p>
+      <w:r>
+        <w:t>And given:</w:t>
+      </w:r>
+    </w:p>
+    <w:p>
+      <w:r>
+        <w:t>def Z</w:t>
+      </w:r>
+      <w:r>
+        <w:t xml:space="preserve"> </w:t>
+      </w:r>
+      <w:proofErr w:type="spellStart"/>
+      <w:r>
+        <w:t>z</w:t>
+      </w:r>
+      <w:proofErr w:type="spellEnd"/>
+      <w:r>
+        <w:t xml:space="preserve"> h </w:t>
+      </w:r>
+      <w:r>
+        <w:t>=</w:t>
+      </w:r>
+      <w:r>
+        <w:t> h (z </w:t>
+      </w:r>
+      <w:proofErr w:type="spellStart"/>
+      <w:r>
+        <w:t>z</w:t>
+      </w:r>
+      <w:proofErr w:type="spellEnd"/>
+      <w:r>
+        <w:t> h)</w:t>
+      </w:r>
+    </w:p>
+    <w:p>
+      <w:r>
+        <w:t xml:space="preserve">Y </w:t>
+      </w:r>
+      <w:r>
+        <w:rPr>
+          <w:rFonts w:cstheme="minorHAnsi"/>
+          <w:color w:val="000000"/>
+          <w:sz w:val="23"/>
+          <w:szCs w:val="23"/>
+          <w:shd w:val="clear" w:color="auto" w:fill="F8F9FA"/>
+        </w:rPr>
+        <w:t>≡</w:t>
+      </w:r>
+      <w:r>
+        <w:t xml:space="preserve"> Z </w:t>
+      </w:r>
+      <w:proofErr w:type="spellStart"/>
+      <w:r>
+        <w:t>Z</w:t>
+      </w:r>
+      <w:proofErr w:type="spellEnd"/>
+    </w:p>
+    <w:p/>
+    <w:p>
+      <w:r>
         <w:rPr>
           <w:rStyle w:val="Heading2Char"/>
         </w:rPr>
-        <w:lastRenderedPageBreak/>
         <w:t>References</w:t>
       </w:r>
     </w:p>
@@ -2319,7 +2438,6 @@
   <w:style w:type="character" w:default="1" w:styleId="DefaultParagraphFont">
     <w:name w:val="Default Paragraph Font"/>
     <w:uiPriority w:val="1"/>
-    <w:semiHidden/>
     <w:unhideWhenUsed/>
   </w:style>
   <w:style w:type="table" w:default="1" w:styleId="TableNormal">

</xml_diff>

<commit_message>
Worked on simplifying the definition of a List.
</commit_message>
<xml_diff>
--- a/allegro-projects/SK/Doc/SK.docx
+++ b/allegro-projects/SK/Doc/SK.docx
@@ -195,7 +195,39 @@
     </w:p>
     <w:p>
       <w:r>
-        <w:t xml:space="preserve">Parentheses fill their traditional mathematical role – to override associativity.  </w:t>
+        <w:t xml:space="preserve">Matched </w:t>
+      </w:r>
+      <w:r>
+        <w:t>Open</w:t>
+      </w:r>
+      <w:r>
+        <w:t xml:space="preserve"> “</w:t>
+      </w:r>
+      <w:proofErr w:type="gramStart"/>
+      <w:r>
+        <w:t>(“ and</w:t>
+      </w:r>
+      <w:proofErr w:type="gramEnd"/>
+      <w:r>
+        <w:t xml:space="preserve"> </w:t>
+      </w:r>
+      <w:r>
+        <w:t>Close</w:t>
+      </w:r>
+      <w:r>
+        <w:t xml:space="preserve"> “)” </w:t>
+      </w:r>
+      <w:r>
+        <w:t>p</w:t>
+      </w:r>
+      <w:r>
+        <w:t>arentheses</w:t>
+      </w:r>
+      <w:r>
+        <w:t xml:space="preserve"> will be used to</w:t>
+      </w:r>
+      <w:r>
+        <w:t xml:space="preserve"> fill their traditional mathematical role – to override associativity.  </w:t>
       </w:r>
       <w:r>
         <w:t>T</w:t>
@@ -204,16 +236,16 @@
         <w:t xml:space="preserve">hey are </w:t>
       </w:r>
       <w:r>
-        <w:t xml:space="preserve">not used </w:t>
-      </w:r>
-      <w:r>
-        <w:t>as syntactic constructs</w:t>
-      </w:r>
-      <w:r>
-        <w:t xml:space="preserve">, other than to </w:t>
-      </w:r>
-      <w:r>
-        <w:t>ensure that sub-expressions are nested and interpreted properly.</w:t>
+        <w:t xml:space="preserve">only introduced when necessary </w:t>
+      </w:r>
+      <w:r>
+        <w:t xml:space="preserve">to </w:t>
+      </w:r>
+      <w:r>
+        <w:t>ensure proper order of evaluation</w:t>
+      </w:r>
+      <w:r>
+        <w:t>.</w:t>
       </w:r>
     </w:p>
     <w:p>
@@ -232,7 +264,25 @@
         <w:t>σ</w:t>
       </w:r>
       <w:r>
-        <w:t xml:space="preserve"> are alphanumeric strings that begin with a letter.</w:t>
+        <w:t xml:space="preserve"> are </w:t>
+      </w:r>
+      <w:r>
+        <w:t xml:space="preserve">represented by </w:t>
+      </w:r>
+      <w:r>
+        <w:t xml:space="preserve">alphanumeric </w:t>
+      </w:r>
+      <w:r>
+        <w:t>names</w:t>
+      </w:r>
+      <w:r>
+        <w:t xml:space="preserve"> </w:t>
+      </w:r>
+      <w:r>
+        <w:t>which</w:t>
+      </w:r>
+      <w:r>
+        <w:t xml:space="preserve"> begin with a letter.</w:t>
       </w:r>
     </w:p>
     <w:p>
@@ -243,7 +293,13 @@
         <w:t>τ</w:t>
       </w:r>
       <w:r>
-        <w:t xml:space="preserve"> are either a symbol or a pair.</w:t>
+        <w:t xml:space="preserve"> are either a symbol or a </w:t>
+      </w:r>
+      <w:r>
+        <w:t>P</w:t>
+      </w:r>
+      <w:r>
+        <w:t>air.</w:t>
       </w:r>
     </w:p>
     <w:p>
@@ -295,10 +351,18 @@
     </w:p>
     <w:p>
       <w:r>
-        <w:t>τ1</w:t>
-      </w:r>
-      <w:r>
-        <w:t xml:space="preserve"> . </w:t>
+        <w:t>τ</w:t>
+      </w:r>
+      <w:proofErr w:type="gramStart"/>
+      <w:r>
+        <w:t>1</w:t>
+      </w:r>
+      <w:r>
+        <w:t xml:space="preserve"> .</w:t>
+      </w:r>
+      <w:proofErr w:type="gramEnd"/>
+      <w:r>
+        <w:t xml:space="preserve"> </w:t>
       </w:r>
       <w:r>
         <w:t>τ2</w:t>
@@ -306,16 +370,7 @@
     </w:p>
     <w:p>
       <w:r>
-        <w:t xml:space="preserve">In contrast to </w:t>
-      </w:r>
-      <w:r>
-        <w:t xml:space="preserve">the reduction of </w:t>
-      </w:r>
-      <w:r>
-        <w:t xml:space="preserve">a list of </w:t>
-      </w:r>
-      <w:r>
-        <w:t>terms, t</w:t>
+        <w:t>T</w:t>
       </w:r>
       <w:r>
         <w:t>he dot operator</w:t>
@@ -346,16 +401,32 @@
     </w:p>
     <w:p>
       <w:r>
-        <w:t>τ1</w:t>
-      </w:r>
-      <w:r>
-        <w:t xml:space="preserve"> . </w:t>
-      </w:r>
-      <w:r>
-        <w:t>τ2</w:t>
-      </w:r>
-      <w:r>
-        <w:t xml:space="preserve"> . </w:t>
+        <w:t>τ</w:t>
+      </w:r>
+      <w:proofErr w:type="gramStart"/>
+      <w:r>
+        <w:t>1</w:t>
+      </w:r>
+      <w:r>
+        <w:t xml:space="preserve"> .</w:t>
+      </w:r>
+      <w:proofErr w:type="gramEnd"/>
+      <w:r>
+        <w:t xml:space="preserve"> </w:t>
+      </w:r>
+      <w:r>
+        <w:t>τ</w:t>
+      </w:r>
+      <w:proofErr w:type="gramStart"/>
+      <w:r>
+        <w:t>2</w:t>
+      </w:r>
+      <w:r>
+        <w:t xml:space="preserve"> .</w:t>
+      </w:r>
+      <w:proofErr w:type="gramEnd"/>
+      <w:r>
+        <w:t xml:space="preserve"> </w:t>
       </w:r>
       <w:r>
         <w:t>τ3</w:t>
@@ -383,16 +454,32 @@
         <w:t xml:space="preserve"> </w:t>
       </w:r>
       <w:r>
-        <w:t>τ1</w:t>
-      </w:r>
-      <w:r>
-        <w:t xml:space="preserve"> . (</w:t>
-      </w:r>
-      <w:r>
-        <w:t>τ2</w:t>
-      </w:r>
-      <w:r>
-        <w:t xml:space="preserve"> . </w:t>
+        <w:t>τ</w:t>
+      </w:r>
+      <w:proofErr w:type="gramStart"/>
+      <w:r>
+        <w:t>1</w:t>
+      </w:r>
+      <w:r>
+        <w:t xml:space="preserve"> .</w:t>
+      </w:r>
+      <w:proofErr w:type="gramEnd"/>
+      <w:r>
+        <w:t xml:space="preserve"> (</w:t>
+      </w:r>
+      <w:r>
+        <w:t>τ</w:t>
+      </w:r>
+      <w:proofErr w:type="gramStart"/>
+      <w:r>
+        <w:t>2</w:t>
+      </w:r>
+      <w:r>
+        <w:t xml:space="preserve"> .</w:t>
+      </w:r>
+      <w:proofErr w:type="gramEnd"/>
+      <w:r>
+        <w:t xml:space="preserve"> </w:t>
       </w:r>
       <w:r>
         <w:t>τ3</w:t>
@@ -403,13 +490,25 @@
     </w:p>
     <w:p>
       <w:r>
-        <w:t xml:space="preserve">Note: Turner preferred use of the more legible “colon” to the “dot”.  We keep </w:t>
+        <w:t xml:space="preserve">Note: Turner preferred use of </w:t>
+      </w:r>
+      <w:r>
+        <w:t>a</w:t>
+      </w:r>
+      <w:r>
+        <w:t xml:space="preserve"> more legible “colon” to the “dot”.  We keep </w:t>
       </w:r>
       <w:r>
         <w:t>to use of the</w:t>
       </w:r>
       <w:r>
-        <w:t xml:space="preserve"> dot here, following its more conventional use by the </w:t>
+        <w:t xml:space="preserve"> dot here, following its more </w:t>
+      </w:r>
+      <w:r>
+        <w:t>traditional</w:t>
+      </w:r>
+      <w:r>
+        <w:t xml:space="preserve"> use by the </w:t>
       </w:r>
       <w:r>
         <w:rPr>
@@ -420,6 +519,13 @@
       </w:r>
       <w:r>
         <w:t xml:space="preserve"> family of languages.</w:t>
+      </w:r>
+      <w:r>
+        <w:br/>
+      </w:r>
+      <w:r>
+        <w:br/>
+        <w:t>The first term in a Pair is referred to as its Head and the second term will be referred to as its Tail.</w:t>
       </w:r>
     </w:p>
     <w:p>
@@ -432,472 +538,441 @@
     </w:p>
     <w:p>
       <w:r>
-        <w:t>A (proper) List is</w:t>
-      </w:r>
-      <w:r>
-        <w:t xml:space="preserve"> either the symbol nil, which designates an empty list, or they </w:t>
-      </w:r>
-      <w:r>
-        <w:t xml:space="preserve">begin with a </w:t>
-      </w:r>
-      <w:r>
-        <w:t>pair</w:t>
-      </w:r>
-      <w:r>
-        <w:t xml:space="preserve"> and are constructed as follows:</w:t>
-      </w:r>
-      <w:r>
-        <w:br/>
-      </w:r>
-      <w:r>
-        <w:br/>
-      </w:r>
-      <w:r>
-        <w:t>T</w:t>
-      </w:r>
-      <w:r>
-        <w:t xml:space="preserve">he first term </w:t>
-      </w:r>
-      <w:r>
-        <w:t>of</w:t>
-      </w:r>
-      <w:r>
-        <w:t xml:space="preserve"> the pair is referred to as the head of </w:t>
-      </w:r>
-      <w:r>
-        <w:t>the</w:t>
-      </w:r>
-      <w:r>
-        <w:t xml:space="preserve"> list</w:t>
-      </w:r>
-      <w:r>
-        <w:t>; and the second term of the pair is referred to as he tail of the list.</w:t>
-      </w:r>
-      <w:r>
-        <w:br/>
-      </w:r>
-      <w:r>
-        <w:br/>
-        <w:t>The tail of any list is itself a list</w:t>
-      </w:r>
-      <w:r>
-        <w:t>:</w:t>
-      </w:r>
-      <w:r>
-        <w:t xml:space="preserve"> a sub-list that is one element shorter</w:t>
-      </w:r>
-      <w:r>
-        <w:t xml:space="preserve"> than the list represented by the original </w:t>
-      </w:r>
-      <w:r>
-        <w:t>pair</w:t>
-      </w:r>
-      <w:r>
-        <w:t>.</w:t>
-      </w:r>
-      <w:r>
-        <w:br/>
-      </w:r>
-      <w:r>
-        <w:lastRenderedPageBreak/>
-        <w:br/>
-      </w:r>
-    </w:p>
-    <w:p>
-      <w:r>
-        <w:t>The</w:t>
-      </w:r>
-      <w:r>
-        <w:t xml:space="preserve"> head </w:t>
-      </w:r>
-      <w:r>
-        <w:t>element</w:t>
-      </w:r>
-      <w:r>
-        <w:t xml:space="preserve"> </w:t>
-      </w:r>
-      <w:r>
-        <w:t xml:space="preserve">of any list may </w:t>
-      </w:r>
-      <w:r>
-        <w:t>be</w:t>
-      </w:r>
-      <w:r>
-        <w:t xml:space="preserve"> </w:t>
-      </w:r>
-      <w:r>
-        <w:t>any</w:t>
-      </w:r>
-      <w:r>
-        <w:t xml:space="preserve"> term</w:t>
-      </w:r>
-      <w:r>
-        <w:t xml:space="preserve">, including a </w:t>
-      </w:r>
-      <w:r>
-        <w:t>p</w:t>
-      </w:r>
-      <w:r>
-        <w:t>air</w:t>
-      </w:r>
-      <w:r>
-        <w:t>,</w:t>
-      </w:r>
-      <w:r>
-        <w:t xml:space="preserve"> and</w:t>
-      </w:r>
-      <w:r>
-        <w:t xml:space="preserve"> may therefore</w:t>
-      </w:r>
-      <w:r>
-        <w:t xml:space="preserve"> </w:t>
-      </w:r>
-      <w:r>
-        <w:t xml:space="preserve">itself </w:t>
-      </w:r>
-      <w:r>
-        <w:t>represent a list.</w:t>
-      </w:r>
-    </w:p>
-    <w:p>
-      <w:r>
-        <w:t xml:space="preserve">The final sub-list of a Proper List is the Empty List, represented by nil.  </w:t>
-      </w:r>
-      <w:r>
-        <w:t xml:space="preserve">Proper Lists are thus said to be nil-terminated.  </w:t>
-      </w:r>
-      <w:r>
-        <w:t xml:space="preserve">We </w:t>
-      </w:r>
-      <w:r>
-        <w:t>shall</w:t>
-      </w:r>
-      <w:r>
-        <w:t xml:space="preserve"> also speak of “Dotted Lists”, </w:t>
-      </w:r>
-      <w:r>
-        <w:t>which are terminated by</w:t>
-      </w:r>
-      <w:r>
-        <w:t xml:space="preserve"> some symbol other than nil. </w:t>
-      </w:r>
-    </w:p>
-    <w:p>
-      <w:pPr>
-        <w:rPr>
-          <w:rStyle w:val="Heading2Char"/>
-        </w:rPr>
-      </w:pPr>
-    </w:p>
-    <w:p>
-      <w:r>
-        <w:rPr>
-          <w:rStyle w:val="Heading2Char"/>
-        </w:rPr>
-        <w:t xml:space="preserve">Printed Representation of </w:t>
-      </w:r>
-      <w:r>
-        <w:rPr>
-          <w:rStyle w:val="Heading2Char"/>
-        </w:rPr>
-        <w:t>Lists</w:t>
-      </w:r>
-    </w:p>
-    <w:p>
-      <w:r>
-        <w:t xml:space="preserve">To write </w:t>
-      </w:r>
-      <w:r>
-        <w:t>any sequence of pairs</w:t>
-      </w:r>
-      <w:r>
-        <w:t xml:space="preserve"> (whether</w:t>
-      </w:r>
-      <w:r>
-        <w:t xml:space="preserve"> they may turn out to represent</w:t>
-      </w:r>
-      <w:r>
-        <w:t xml:space="preserve"> a proper, nil-terminated list or </w:t>
-      </w:r>
-      <w:r>
-        <w:t>a</w:t>
-      </w:r>
-      <w:r>
-        <w:t>n</w:t>
-      </w:r>
-      <w:r>
-        <w:t xml:space="preserve"> </w:t>
-      </w:r>
-      <w:r>
-        <w:t xml:space="preserve">improper </w:t>
-      </w:r>
-      <w:r>
-        <w:t>dotted list)</w:t>
-      </w:r>
-      <w:r>
-        <w:t xml:space="preserve"> one begins by </w:t>
-      </w:r>
-      <w:r>
-        <w:t>establishing a reference to the “remaining sub-list”</w:t>
-      </w:r>
-      <w:r>
-        <w:t xml:space="preserve"> of elements</w:t>
-      </w:r>
-      <w:r>
-        <w:t>.</w:t>
-      </w:r>
-      <w:r>
-        <w:t xml:space="preserve">  Then </w:t>
-      </w:r>
-      <w:r>
-        <w:t>the following</w:t>
-      </w:r>
-      <w:r>
-        <w:t xml:space="preserve"> steps are performed, iteratively</w:t>
-      </w:r>
-      <w:r>
-        <w:t>:</w:t>
-      </w:r>
-      <w:r>
-        <w:br/>
-      </w:r>
-      <w:r>
-        <w:br/>
-      </w:r>
-      <w:r>
-        <w:t>1)</w:t>
-      </w:r>
-      <w:r>
-        <w:t xml:space="preserve"> If the remaining sub-list is the symbol nil, writing of the list is complete.  </w:t>
-      </w:r>
-      <w:r>
-        <w:t>[</w:t>
-      </w:r>
-      <w:r>
-        <w:t>If the remaining sub-list is some other non-nil symbol</w:t>
-      </w:r>
-      <w:r>
-        <w:t>, writing of the list completes after writing a</w:t>
-      </w:r>
-      <w:r>
-        <w:t xml:space="preserve"> </w:t>
-      </w:r>
-      <w:r>
-        <w:t>“</w:t>
-      </w:r>
-      <w:r>
-        <w:t>dot</w:t>
-      </w:r>
-      <w:r>
-        <w:t>”</w:t>
-      </w:r>
-      <w:r>
-        <w:t xml:space="preserve"> followed by writing the non-nil symbol </w:t>
-      </w:r>
-      <w:r>
-        <w:t>used to terminate the dotted list</w:t>
-      </w:r>
-      <w:r>
-        <w:t>.</w:t>
-      </w:r>
-      <w:r>
-        <w:t>]</w:t>
-      </w:r>
-    </w:p>
-    <w:p>
-      <w:r>
-        <w:t>2) T</w:t>
-      </w:r>
-      <w:r>
-        <w:t xml:space="preserve">he </w:t>
-      </w:r>
-      <w:r>
-        <w:t>remaining sub-list</w:t>
-      </w:r>
-      <w:r>
-        <w:t xml:space="preserve"> </w:t>
-      </w:r>
-      <w:r>
-        <w:t>must otherwise be</w:t>
-      </w:r>
-      <w:r>
-        <w:t xml:space="preserve"> a pair</w:t>
-      </w:r>
-      <w:r>
-        <w:t>; and</w:t>
-      </w:r>
-      <w:r>
-        <w:t xml:space="preserve"> the head </w:t>
-      </w:r>
-      <w:r>
-        <w:t>of th</w:t>
-      </w:r>
-      <w:r>
-        <w:t>at</w:t>
-      </w:r>
-      <w:r>
-        <w:t xml:space="preserve"> </w:t>
-      </w:r>
-      <w:r>
-        <w:t>sub-</w:t>
-      </w:r>
-      <w:r>
-        <w:t>list</w:t>
-      </w:r>
-      <w:r>
-        <w:t xml:space="preserve"> is written</w:t>
-      </w:r>
-      <w:r>
-        <w:t xml:space="preserve">.  </w:t>
-      </w:r>
-      <w:r>
-        <w:t>If the head is a symbol, the name of that symbol is written out.</w:t>
-      </w:r>
-    </w:p>
-    <w:p>
-      <w:r>
-        <w:t>If th</w:t>
-      </w:r>
-      <w:r>
-        <w:t>e</w:t>
-      </w:r>
-      <w:r>
-        <w:t xml:space="preserve"> head</w:t>
-      </w:r>
-      <w:r>
-        <w:t xml:space="preserve"> </w:t>
-      </w:r>
-      <w:r>
-        <w:t>itself represent</w:t>
-      </w:r>
-      <w:r>
-        <w:t>s</w:t>
-      </w:r>
-      <w:r>
-        <w:t xml:space="preserve"> a</w:t>
-      </w:r>
-      <w:r>
-        <w:t xml:space="preserve"> list</w:t>
-      </w:r>
-      <w:r>
-        <w:t xml:space="preserve">, an open parenthesis is written, followed </w:t>
-      </w:r>
-      <w:r>
-        <w:t>a recursive application of this method to write out</w:t>
-      </w:r>
-      <w:r>
-        <w:t xml:space="preserve"> all of the elements of </w:t>
-      </w:r>
-      <w:r>
-        <w:t>the nested sub-</w:t>
-      </w:r>
-      <w:r>
-        <w:t>list, followed by a close parenthesis.</w:t>
-      </w:r>
-      <w:r>
-        <w:t xml:space="preserve">  The parentheses are required to make it clear that the nested list is one of the elements of its parent list.</w:t>
-      </w:r>
-      <w:r>
-        <w:br/>
-      </w:r>
-      <w:r>
-        <w:br/>
-      </w:r>
-      <w:r>
-        <w:t>3)</w:t>
-      </w:r>
-      <w:r>
-        <w:t xml:space="preserve"> </w:t>
-      </w:r>
-      <w:r>
-        <w:t>T</w:t>
-      </w:r>
-      <w:r>
-        <w:t>he</w:t>
-      </w:r>
-      <w:r>
-        <w:t xml:space="preserve"> reference to the</w:t>
-      </w:r>
-      <w:r>
-        <w:t xml:space="preserve"> </w:t>
-      </w:r>
-      <w:r>
-        <w:t>“</w:t>
-      </w:r>
-      <w:r>
-        <w:t>remaining sub-list</w:t>
-      </w:r>
-      <w:r>
-        <w:t>” of elements</w:t>
-      </w:r>
-      <w:r>
-        <w:t xml:space="preserve"> is </w:t>
-      </w:r>
-      <w:r>
-        <w:t xml:space="preserve">now </w:t>
-      </w:r>
-      <w:r>
-        <w:t xml:space="preserve">replaced </w:t>
-      </w:r>
-      <w:r>
-        <w:t>with</w:t>
-      </w:r>
-      <w:r>
-        <w:t xml:space="preserve"> the second element of the pair; and the process of writing</w:t>
-      </w:r>
-      <w:r>
-        <w:t xml:space="preserve"> </w:t>
-      </w:r>
-      <w:r>
-        <w:t>each</w:t>
-      </w:r>
-      <w:r>
-        <w:t xml:space="preserve"> sub-list </w:t>
-      </w:r>
-      <w:r>
-        <w:t>returns to the first step</w:t>
-      </w:r>
-      <w:r>
-        <w:t>.</w:t>
-      </w:r>
-    </w:p>
-    <w:p>
-      <w:r>
-        <w:t>For example, the list entered as τ1 . τ2 . nil will be written as:</w:t>
-      </w:r>
-    </w:p>
-    <w:p>
-      <w:r>
-        <w:t xml:space="preserve">τ1 τ2 </w:t>
-      </w:r>
-    </w:p>
-    <w:p>
-      <w:r>
-        <w:t>And the dotted list entered as τ1 . τ2 . τ3 will be written as:</w:t>
-      </w:r>
-    </w:p>
-    <w:p>
-      <w:r>
-        <w:t>τ1 τ2 . τ3</w:t>
-      </w:r>
-      <w:r>
-        <w:br/>
-      </w:r>
-    </w:p>
-    <w:p>
-      <w:r>
-        <w:rPr>
-          <w:rStyle w:val="Heading2Char"/>
-        </w:rPr>
-        <w:t>Expressions</w:t>
-      </w:r>
-    </w:p>
-    <w:p>
-      <w:pPr>
+        <w:t xml:space="preserve">The Empty List will be represented by the symbol </w:t>
+      </w:r>
+      <w:r>
         <w:rPr>
           <w:b/>
           <w:bCs/>
         </w:rPr>
+        <w:t>nil</w:t>
+      </w:r>
+      <w:r>
+        <w:t>.  The Empty List has no elements and is said to have a Length of Zero</w:t>
+      </w:r>
+      <w:r>
+        <w:t>.</w:t>
+      </w:r>
+    </w:p>
+    <w:p>
+      <w:r>
+        <w:t xml:space="preserve">A Proper List is either the Empty List or a Pair </w:t>
+      </w:r>
+      <w:r>
+        <w:t>whose Tail is another List.  The Head can be any Term (including some other List) which is said to be an Element of the List.</w:t>
+      </w:r>
+      <w:r>
+        <w:br/>
+      </w:r>
+    </w:p>
+    <w:p>
+      <w:pPr>
+        <w:rPr>
+          <w:rStyle w:val="Heading2Char"/>
+          <w:rFonts w:asciiTheme="minorHAnsi" w:eastAsiaTheme="minorHAnsi" w:hAnsiTheme="minorHAnsi" w:cstheme="minorBidi"/>
+          <w:color w:val="auto"/>
+          <w:sz w:val="22"/>
+          <w:szCs w:val="22"/>
+        </w:rPr>
+      </w:pPr>
+      <w:r>
+        <w:lastRenderedPageBreak/>
+        <w:t>There is an exceptional case where</w:t>
+      </w:r>
+      <w:r>
+        <w:t xml:space="preserve"> the second element of a Pair </w:t>
+      </w:r>
+      <w:r>
+        <w:t>can</w:t>
+      </w:r>
+      <w:r>
+        <w:t xml:space="preserve"> be some symbol other than </w:t>
+      </w:r>
+      <w:r>
+        <w:rPr>
+          <w:b/>
+          <w:bCs/>
+        </w:rPr>
+        <w:t>nil</w:t>
+      </w:r>
+      <w:r>
+        <w:t>.  In this case, the</w:t>
+      </w:r>
+      <w:r>
+        <w:t xml:space="preserve"> Pair and all of its prefixes are said to be “Dotted Lists”.  However, when considering Proper Lists, the second element of the final Pair will be </w:t>
+      </w:r>
+      <w:r>
+        <w:rPr>
+          <w:b/>
+          <w:bCs/>
+        </w:rPr>
+        <w:t>nil</w:t>
+      </w:r>
+      <w:r>
+        <w:t xml:space="preserve">.  </w:t>
+      </w:r>
+      <w:r>
+        <w:t xml:space="preserve">Proper Lists are thus </w:t>
+      </w:r>
+      <w:r>
+        <w:t xml:space="preserve">also </w:t>
+      </w:r>
+      <w:r>
+        <w:t xml:space="preserve">said to be nil-terminated.  </w:t>
+      </w:r>
+      <w:r>
+        <w:br/>
+      </w:r>
+    </w:p>
+    <w:p>
+      <w:r>
+        <w:rPr>
+          <w:rStyle w:val="Heading2Char"/>
+        </w:rPr>
+        <w:t xml:space="preserve">Printed Representation of </w:t>
+      </w:r>
+      <w:r>
+        <w:rPr>
+          <w:rStyle w:val="Heading2Char"/>
+        </w:rPr>
+        <w:t>Lists</w:t>
+      </w:r>
+    </w:p>
+    <w:p>
+      <w:r>
+        <w:t xml:space="preserve">To write </w:t>
+      </w:r>
+      <w:r>
+        <w:t>any sequence of pairs</w:t>
+      </w:r>
+      <w:r>
+        <w:t xml:space="preserve"> (whether</w:t>
+      </w:r>
+      <w:r>
+        <w:t xml:space="preserve"> they may turn out to represent</w:t>
+      </w:r>
+      <w:r>
+        <w:t xml:space="preserve"> a proper, nil-terminated list or </w:t>
+      </w:r>
+      <w:r>
+        <w:t>a</w:t>
+      </w:r>
+      <w:r>
+        <w:t>n</w:t>
+      </w:r>
+      <w:r>
+        <w:t xml:space="preserve"> </w:t>
+      </w:r>
+      <w:r>
+        <w:t xml:space="preserve">improper </w:t>
+      </w:r>
+      <w:r>
+        <w:t>dotted list)</w:t>
+      </w:r>
+      <w:r>
+        <w:t xml:space="preserve"> one begins by </w:t>
+      </w:r>
+      <w:r>
+        <w:t>establishing a reference to the “remaining sub-list”</w:t>
+      </w:r>
+      <w:r>
+        <w:t xml:space="preserve"> of elements</w:t>
+      </w:r>
+      <w:r>
+        <w:t>.</w:t>
+      </w:r>
+      <w:r>
+        <w:t xml:space="preserve">  Then </w:t>
+      </w:r>
+      <w:r>
+        <w:t>the following</w:t>
+      </w:r>
+      <w:r>
+        <w:t xml:space="preserve"> steps are performed, iteratively</w:t>
+      </w:r>
+      <w:r>
+        <w:t>:</w:t>
+      </w:r>
+      <w:r>
+        <w:br/>
+      </w:r>
+      <w:r>
+        <w:br/>
+      </w:r>
+      <w:r>
+        <w:t>1)</w:t>
+      </w:r>
+      <w:r>
+        <w:t xml:space="preserve"> If the remaining sub-list is the symbol nil, writing of the list is complete.  </w:t>
+      </w:r>
+      <w:r>
+        <w:t>[</w:t>
+      </w:r>
+      <w:r>
+        <w:t>If the remaining sub-list is some other non-nil symbol</w:t>
+      </w:r>
+      <w:r>
+        <w:t>, writing of the list completes after writing a</w:t>
+      </w:r>
+      <w:r>
+        <w:t xml:space="preserve"> </w:t>
+      </w:r>
+      <w:r>
+        <w:t>“</w:t>
+      </w:r>
+      <w:r>
+        <w:t>dot</w:t>
+      </w:r>
+      <w:r>
+        <w:t>”</w:t>
+      </w:r>
+      <w:r>
+        <w:t xml:space="preserve"> followed by writing the non-nil symbol </w:t>
+      </w:r>
+      <w:r>
+        <w:t>used to terminate the dotted list</w:t>
+      </w:r>
+      <w:r>
+        <w:t>.</w:t>
+      </w:r>
+      <w:r>
+        <w:t>]</w:t>
+      </w:r>
+    </w:p>
+    <w:p>
+      <w:r>
+        <w:t>2) T</w:t>
+      </w:r>
+      <w:r>
+        <w:t xml:space="preserve">he </w:t>
+      </w:r>
+      <w:r>
+        <w:t>remaining sub-list</w:t>
+      </w:r>
+      <w:r>
+        <w:t xml:space="preserve"> </w:t>
+      </w:r>
+      <w:r>
+        <w:t>must otherwise be</w:t>
+      </w:r>
+      <w:r>
+        <w:t xml:space="preserve"> a pair</w:t>
+      </w:r>
+      <w:r>
+        <w:t>; and</w:t>
+      </w:r>
+      <w:r>
+        <w:t xml:space="preserve"> the head </w:t>
+      </w:r>
+      <w:r>
+        <w:t>of th</w:t>
+      </w:r>
+      <w:r>
+        <w:t>at</w:t>
+      </w:r>
+      <w:r>
+        <w:t xml:space="preserve"> </w:t>
+      </w:r>
+      <w:r>
+        <w:t>sub-</w:t>
+      </w:r>
+      <w:r>
+        <w:t>list</w:t>
+      </w:r>
+      <w:r>
+        <w:t xml:space="preserve"> is written</w:t>
+      </w:r>
+      <w:r>
+        <w:t xml:space="preserve">.  </w:t>
+      </w:r>
+      <w:r>
+        <w:t>If the head is a symbol, the name of that symbol is written out.</w:t>
+      </w:r>
+    </w:p>
+    <w:p>
+      <w:r>
+        <w:t>If th</w:t>
+      </w:r>
+      <w:r>
+        <w:t>e</w:t>
+      </w:r>
+      <w:r>
+        <w:t xml:space="preserve"> head</w:t>
+      </w:r>
+      <w:r>
+        <w:t xml:space="preserve"> </w:t>
+      </w:r>
+      <w:r>
+        <w:t>itself represent</w:t>
+      </w:r>
+      <w:r>
+        <w:t>s</w:t>
+      </w:r>
+      <w:r>
+        <w:t xml:space="preserve"> a</w:t>
+      </w:r>
+      <w:r>
+        <w:t xml:space="preserve"> list</w:t>
+      </w:r>
+      <w:r>
+        <w:t xml:space="preserve">, an open parenthesis is written, followed </w:t>
+      </w:r>
+      <w:r>
+        <w:t>a recursive application of this method to write out</w:t>
+      </w:r>
+      <w:r>
+        <w:t xml:space="preserve"> all of the elements of </w:t>
+      </w:r>
+      <w:r>
+        <w:t>the nested sub-</w:t>
+      </w:r>
+      <w:r>
+        <w:t>list, followed by a close parenthesis.</w:t>
+      </w:r>
+      <w:r>
+        <w:t xml:space="preserve">  The parentheses are required to make it clear that the nested list is one of the elements of its parent list.</w:t>
+      </w:r>
+      <w:r>
+        <w:br/>
+      </w:r>
+      <w:r>
+        <w:br/>
+      </w:r>
+      <w:r>
+        <w:t>3)</w:t>
+      </w:r>
+      <w:r>
+        <w:t xml:space="preserve"> </w:t>
+      </w:r>
+      <w:r>
+        <w:t>T</w:t>
+      </w:r>
+      <w:r>
+        <w:t>he</w:t>
+      </w:r>
+      <w:r>
+        <w:t xml:space="preserve"> reference to the</w:t>
+      </w:r>
+      <w:r>
+        <w:t xml:space="preserve"> </w:t>
+      </w:r>
+      <w:r>
+        <w:t>“</w:t>
+      </w:r>
+      <w:r>
+        <w:t>remaining sub-list</w:t>
+      </w:r>
+      <w:r>
+        <w:t>” of elements</w:t>
+      </w:r>
+      <w:r>
+        <w:t xml:space="preserve"> is </w:t>
+      </w:r>
+      <w:r>
+        <w:t xml:space="preserve">now </w:t>
+      </w:r>
+      <w:r>
+        <w:t xml:space="preserve">replaced </w:t>
+      </w:r>
+      <w:r>
+        <w:t>with</w:t>
+      </w:r>
+      <w:r>
+        <w:t xml:space="preserve"> the second element of the pair; and the process of writing</w:t>
+      </w:r>
+      <w:r>
+        <w:t xml:space="preserve"> </w:t>
+      </w:r>
+      <w:r>
+        <w:t>each</w:t>
+      </w:r>
+      <w:r>
+        <w:t xml:space="preserve"> sub-list </w:t>
+      </w:r>
+      <w:r>
+        <w:t>returns to the first step</w:t>
+      </w:r>
+      <w:r>
+        <w:t>.</w:t>
+      </w:r>
+    </w:p>
+    <w:p>
+      <w:r>
+        <w:t>For example, the list entered as τ</w:t>
+      </w:r>
+      <w:proofErr w:type="gramStart"/>
+      <w:r>
+        <w:t>1 .</w:t>
+      </w:r>
+      <w:proofErr w:type="gramEnd"/>
+      <w:r>
+        <w:t xml:space="preserve"> τ</w:t>
+      </w:r>
+      <w:proofErr w:type="gramStart"/>
+      <w:r>
+        <w:t>2 .</w:t>
+      </w:r>
+      <w:proofErr w:type="gramEnd"/>
+      <w:r>
+        <w:t xml:space="preserve"> nil will be written as:</w:t>
+      </w:r>
+    </w:p>
+    <w:p>
+      <w:r>
+        <w:t xml:space="preserve">τ1 τ2 </w:t>
+      </w:r>
+    </w:p>
+    <w:p>
+      <w:r>
+        <w:t>And the dotted list entered as τ</w:t>
+      </w:r>
+      <w:proofErr w:type="gramStart"/>
+      <w:r>
+        <w:t>1 .</w:t>
+      </w:r>
+      <w:proofErr w:type="gramEnd"/>
+      <w:r>
+        <w:t xml:space="preserve"> τ</w:t>
+      </w:r>
+      <w:proofErr w:type="gramStart"/>
+      <w:r>
+        <w:t>2 .</w:t>
+      </w:r>
+      <w:proofErr w:type="gramEnd"/>
+      <w:r>
+        <w:t xml:space="preserve"> τ3 will be written as:</w:t>
+      </w:r>
+    </w:p>
+    <w:p>
+      <w:r>
+        <w:t>τ1 τ</w:t>
+      </w:r>
+      <w:proofErr w:type="gramStart"/>
+      <w:r>
+        <w:t>2 .</w:t>
+      </w:r>
+      <w:proofErr w:type="gramEnd"/>
+      <w:r>
+        <w:t xml:space="preserve"> τ3</w:t>
+      </w:r>
+      <w:r>
+        <w:br/>
+      </w:r>
+    </w:p>
+    <w:p>
+      <w:r>
+        <w:rPr>
+          <w:rStyle w:val="Heading2Char"/>
+        </w:rPr>
+        <w:t>Expressions</w:t>
+      </w:r>
+    </w:p>
+    <w:p>
+      <w:pPr>
+        <w:rPr>
+          <w:b/>
+          <w:bCs/>
+        </w:rPr>
       </w:pPr>
       <w:r>
         <w:t>An expression: expr is a list of terms or abstractions.</w:t>
@@ -931,7 +1006,6 @@
     </w:p>
     <w:p>
       <w:r>
-        <w:lastRenderedPageBreak/>
         <w:t>When two terms appear next to each other, the first term is said to be applied to the second.  Applications are left associative:</w:t>
       </w:r>
     </w:p>
@@ -1013,12 +1087,14 @@
       </w:r>
     </w:p>
     <w:p>
+      <w:proofErr w:type="spellStart"/>
       <w:r>
         <w:t>λ</w:t>
       </w:r>
       <w:r>
         <w:t>x</w:t>
       </w:r>
+      <w:proofErr w:type="spellEnd"/>
       <w:r>
         <w:t xml:space="preserve"> </w:t>
       </w:r>
@@ -1036,12 +1112,14 @@
       </w:r>
     </w:p>
     <w:p>
+      <w:proofErr w:type="spellStart"/>
       <w:r>
         <w:t>λ</w:t>
       </w:r>
       <w:r>
         <w:t>x</w:t>
       </w:r>
+      <w:proofErr w:type="spellEnd"/>
       <w:r>
         <w:t xml:space="preserve"> </w:t>
       </w:r>
@@ -1059,12 +1137,14 @@
       </w:r>
     </w:p>
     <w:p>
+      <w:proofErr w:type="spellStart"/>
       <w:r>
         <w:t>λ</w:t>
       </w:r>
       <w:r>
         <w:t>x</w:t>
       </w:r>
+      <w:proofErr w:type="spellEnd"/>
       <w:r>
         <w:t xml:space="preserve"> </w:t>
       </w:r>
@@ -1095,9 +1175,11 @@
       <w:r>
         <w:t>(</w:t>
       </w:r>
+      <w:proofErr w:type="spellStart"/>
       <w:r>
         <w:t>λx</w:t>
       </w:r>
+      <w:proofErr w:type="spellEnd"/>
       <w:r>
         <w:t xml:space="preserve"> </w:t>
       </w:r>
@@ -1113,9 +1195,11 @@
       <w:r>
         <w:t>(</w:t>
       </w:r>
+      <w:proofErr w:type="spellStart"/>
       <w:r>
         <w:t>λx</w:t>
       </w:r>
+      <w:proofErr w:type="spellEnd"/>
       <w:r>
         <w:t xml:space="preserve"> </w:t>
       </w:r>
@@ -1151,7 +1235,23 @@
         </w:rPr>
       </w:pPr>
       <w:r>
-        <w:t xml:space="preserve">[head . tail]expr = </w:t>
+        <w:t>[</w:t>
+      </w:r>
+      <w:proofErr w:type="gramStart"/>
+      <w:r>
+        <w:t>head .</w:t>
+      </w:r>
+      <w:proofErr w:type="gramEnd"/>
+      <w:r>
+        <w:t xml:space="preserve"> </w:t>
+      </w:r>
+      <w:proofErr w:type="gramStart"/>
+      <w:r>
+        <w:t>tail]expr</w:t>
+      </w:r>
+      <w:proofErr w:type="gramEnd"/>
+      <w:r>
+        <w:t xml:space="preserve"> = </w:t>
       </w:r>
       <w:r>
         <w:t>λ</w:t>
@@ -1171,12 +1271,14 @@
       <w:r>
         <w:br/>
       </w:r>
+      <w:proofErr w:type="gramStart"/>
       <w:r>
         <w:t>λ</w:t>
       </w:r>
       <w:r>
         <w:t>(</w:t>
       </w:r>
+      <w:proofErr w:type="gramEnd"/>
       <w:r>
         <w:t>head</w:t>
       </w:r>
@@ -1195,21 +1297,25 @@
       <w:r>
         <w:t> (</w:t>
       </w:r>
+      <w:proofErr w:type="spellStart"/>
       <w:r>
         <w:t>λ</w:t>
       </w:r>
       <w:r>
         <w:t>head</w:t>
       </w:r>
+      <w:proofErr w:type="spellEnd"/>
       <w:r>
         <w:t> (</w:t>
       </w:r>
+      <w:proofErr w:type="spellStart"/>
       <w:r>
         <w:t>λ</w:t>
       </w:r>
       <w:r>
         <w:t>tail</w:t>
       </w:r>
+      <w:proofErr w:type="spellEnd"/>
       <w:r>
         <w:t> </w:t>
       </w:r>
@@ -1225,11 +1331,16 @@
       <w:r>
         <w:br/>
       </w:r>
+      <w:proofErr w:type="spellStart"/>
       <w:r>
         <w:t>λ</w:t>
       </w:r>
       <w:r>
-        <w:t xml:space="preserve">nil </w:t>
+        <w:t>nil</w:t>
+      </w:r>
+      <w:proofErr w:type="spellEnd"/>
+      <w:r>
+        <w:t xml:space="preserve"> </w:t>
       </w:r>
       <w:r>
         <w:t>τ</w:t>
@@ -1246,9 +1357,11 @@
       <w:r>
         <w:t xml:space="preserve"> </w:t>
       </w:r>
+      <w:proofErr w:type="spellStart"/>
       <w:r>
         <w:t>Knil</w:t>
       </w:r>
+      <w:proofErr w:type="spellEnd"/>
       <w:r>
         <w:t xml:space="preserve"> </w:t>
       </w:r>
@@ -1278,12 +1391,21 @@
         </w:rPr>
         <w:t xml:space="preserve">Note: Currying behaves similarly to the Lisp </w:t>
       </w:r>
+      <w:proofErr w:type="spellStart"/>
       <w:r>
         <w:rPr>
           <w:b/>
           <w:bCs/>
         </w:rPr>
-        <w:t>destructuring-bind</w:t>
+        <w:t>destructuring</w:t>
+      </w:r>
+      <w:proofErr w:type="spellEnd"/>
+      <w:r>
+        <w:rPr>
+          <w:b/>
+          <w:bCs/>
+        </w:rPr>
+        <w:t>-bind</w:t>
       </w:r>
       <w:r>
         <w:t xml:space="preserve"> operation.</w:t>
@@ -1293,16 +1415,26 @@
       <w:r>
         <w:br/>
       </w:r>
+      <w:proofErr w:type="spellStart"/>
       <w:r>
         <w:rPr>
           <w:rStyle w:val="Heading2Char"/>
         </w:rPr>
         <w:t>Uncurrying</w:t>
       </w:r>
-    </w:p>
-    <w:p>
-      <w:r>
-        <w:t xml:space="preserve">The Uncurrying Combinator U implements </w:t>
+      <w:proofErr w:type="spellEnd"/>
+    </w:p>
+    <w:p>
+      <w:r>
+        <w:t xml:space="preserve">The </w:t>
+      </w:r>
+      <w:proofErr w:type="spellStart"/>
+      <w:r>
+        <w:t>Uncurrying</w:t>
+      </w:r>
+      <w:proofErr w:type="spellEnd"/>
+      <w:r>
+        <w:t xml:space="preserve"> Combinator U implements </w:t>
       </w:r>
       <w:r>
         <w:t xml:space="preserve">(or “realizes”) </w:t>
@@ -1318,6 +1450,7 @@
       <w:r>
         <w:t> </w:t>
       </w:r>
+      <w:proofErr w:type="spellStart"/>
       <w:r>
         <w:rPr>
           <w:i/>
@@ -1325,12 +1458,18 @@
         </w:rPr>
         <w:t>func</w:t>
       </w:r>
+      <w:proofErr w:type="spellEnd"/>
       <w:r>
         <w:t> </w:t>
       </w:r>
       <w:r>
-        <w:t>(head .</w:t>
-      </w:r>
+        <w:t>(</w:t>
+      </w:r>
+      <w:proofErr w:type="gramStart"/>
+      <w:r>
+        <w:t>head .</w:t>
+      </w:r>
+      <w:proofErr w:type="gramEnd"/>
       <w:r>
         <w:t> </w:t>
       </w:r>
@@ -1352,6 +1491,7 @@
       <w:r>
         <w:t> </w:t>
       </w:r>
+      <w:proofErr w:type="spellStart"/>
       <w:r>
         <w:rPr>
           <w:i/>
@@ -1359,6 +1499,7 @@
         </w:rPr>
         <w:t>func</w:t>
       </w:r>
+      <w:proofErr w:type="spellEnd"/>
       <w:r>
         <w:t> </w:t>
       </w:r>
@@ -1532,8 +1673,13 @@
       </w:r>
     </w:p>
     <w:p>
-      <w:r>
-        <w:t xml:space="preserve">Knil </w:t>
+      <w:proofErr w:type="spellStart"/>
+      <w:r>
+        <w:t>Knil</w:t>
+      </w:r>
+      <w:proofErr w:type="spellEnd"/>
+      <w:r>
+        <w:t xml:space="preserve"> </w:t>
       </w:r>
       <w:r>
         <w:t xml:space="preserve">τ1 </w:t>
@@ -1559,7 +1705,6 @@
     </w:p>
     <w:p>
       <w:r>
-        <w:lastRenderedPageBreak/>
         <w:t xml:space="preserve">I </w:t>
       </w:r>
       <w:r>
@@ -1629,6 +1774,7 @@
         <w:rPr>
           <w:rStyle w:val="Heading2Char"/>
         </w:rPr>
+        <w:lastRenderedPageBreak/>
         <w:t>Function Defini</w:t>
       </w:r>
       <w:r>
@@ -1648,6 +1794,7 @@
       <w:r>
         <w:t xml:space="preserve"> </w:t>
       </w:r>
+      <w:proofErr w:type="spellStart"/>
       <w:r>
         <w:rPr>
           <w:i/>
@@ -1655,6 +1802,7 @@
         </w:rPr>
         <w:t>func</w:t>
       </w:r>
+      <w:proofErr w:type="spellEnd"/>
       <w:r>
         <w:t xml:space="preserve"> are </w:t>
       </w:r>
@@ -1666,6 +1814,7 @@
       <w:r>
         <w:t xml:space="preserve">def </w:t>
       </w:r>
+      <w:proofErr w:type="spellStart"/>
       <w:r>
         <w:rPr>
           <w:i/>
@@ -1673,6 +1822,7 @@
         </w:rPr>
         <w:t>func</w:t>
       </w:r>
+      <w:proofErr w:type="spellEnd"/>
       <w:r>
         <w:t xml:space="preserve"> = </w:t>
       </w:r>
@@ -1698,6 +1848,8 @@
       <w:r>
         <w:t xml:space="preserve"> </w:t>
       </w:r>
+      <w:proofErr w:type="spellStart"/>
+      <w:proofErr w:type="gramStart"/>
       <w:r>
         <w:rPr>
           <w:i/>
@@ -1705,12 +1857,14 @@
         </w:rPr>
         <w:t>func</w:t>
       </w:r>
+      <w:proofErr w:type="spellEnd"/>
       <w:r>
         <w:t xml:space="preserve"> </w:t>
       </w:r>
       <w:r>
         <w:t>:</w:t>
       </w:r>
+      <w:proofErr w:type="gramEnd"/>
       <w:r>
         <w:t xml:space="preserve">= </w:t>
       </w:r>
@@ -1718,7 +1872,11 @@
         <w:t xml:space="preserve">Y </w:t>
       </w:r>
       <w:r>
-        <w:t>(λ</w:t>
+        <w:t>(</w:t>
+      </w:r>
+      <w:proofErr w:type="spellStart"/>
+      <w:r>
+        <w:t>λ</w:t>
       </w:r>
       <w:r>
         <w:rPr>
@@ -1727,6 +1885,7 @@
         </w:rPr>
         <w:t>func</w:t>
       </w:r>
+      <w:proofErr w:type="spellEnd"/>
       <w:r>
         <w:t xml:space="preserve"> </w:t>
       </w:r>
@@ -1741,6 +1900,7 @@
       <w:r>
         <w:t xml:space="preserve">def </w:t>
       </w:r>
+      <w:proofErr w:type="spellStart"/>
       <w:r>
         <w:rPr>
           <w:i/>
@@ -1748,6 +1908,7 @@
         </w:rPr>
         <w:t>func</w:t>
       </w:r>
+      <w:proofErr w:type="spellEnd"/>
       <w:r>
         <w:t xml:space="preserve"> x</w:t>
       </w:r>
@@ -1770,6 +1931,7 @@
       <w:r>
         <w:t xml:space="preserve"> def </w:t>
       </w:r>
+      <w:proofErr w:type="spellStart"/>
       <w:r>
         <w:rPr>
           <w:i/>
@@ -1777,8 +1939,17 @@
         </w:rPr>
         <w:t>func</w:t>
       </w:r>
-      <w:r>
-        <w:t xml:space="preserve"> = λx expr</w:t>
+      <w:proofErr w:type="spellEnd"/>
+      <w:r>
+        <w:t xml:space="preserve"> = </w:t>
+      </w:r>
+      <w:proofErr w:type="spellStart"/>
+      <w:r>
+        <w:t>λx</w:t>
+      </w:r>
+      <w:proofErr w:type="spellEnd"/>
+      <w:r>
+        <w:t xml:space="preserve"> expr</w:t>
       </w:r>
     </w:p>
     <w:p/>
@@ -1808,8 +1979,13 @@
         <w:t>≡</w:t>
       </w:r>
       <w:r>
-        <w:t xml:space="preserve"> S K K</w:t>
-      </w:r>
+        <w:t xml:space="preserve"> S K </w:t>
+      </w:r>
+      <w:proofErr w:type="spellStart"/>
+      <w:r>
+        <w:t>K</w:t>
+      </w:r>
+      <w:proofErr w:type="spellEnd"/>
     </w:p>
     <w:p>
       <w:r>
@@ -1821,10 +1997,26 @@
         <w:t>def Z</w:t>
       </w:r>
       <w:r>
-        <w:t xml:space="preserve"> z h =</w:t>
-      </w:r>
-      <w:r>
-        <w:t> h (z z h)</w:t>
+        <w:t xml:space="preserve"> </w:t>
+      </w:r>
+      <w:proofErr w:type="spellStart"/>
+      <w:r>
+        <w:t>z</w:t>
+      </w:r>
+      <w:proofErr w:type="spellEnd"/>
+      <w:r>
+        <w:t xml:space="preserve"> h =</w:t>
+      </w:r>
+      <w:r>
+        <w:t> h (z </w:t>
+      </w:r>
+      <w:proofErr w:type="spellStart"/>
+      <w:r>
+        <w:t>z</w:t>
+      </w:r>
+      <w:proofErr w:type="spellEnd"/>
+      <w:r>
+        <w:t> h)</w:t>
       </w:r>
     </w:p>
     <w:p>
@@ -1842,8 +2034,13 @@
         <w:t>≡</w:t>
       </w:r>
       <w:r>
-        <w:t xml:space="preserve"> Z Z</w:t>
-      </w:r>
+        <w:t xml:space="preserve"> Z </w:t>
+      </w:r>
+      <w:proofErr w:type="spellStart"/>
+      <w:r>
+        <w:t>Z</w:t>
+      </w:r>
+      <w:proofErr w:type="spellEnd"/>
     </w:p>
     <w:p/>
     <w:p>
@@ -1973,13 +2170,16 @@
     </w:r>
     <w:r>
       <w:tab/>
-      <w:t>Updated 2020-06-</w:t>
+      <w:t>Updated 2020-0</w:t>
     </w:r>
     <w:r>
-      <w:t>1</w:t>
+      <w:t>7</w:t>
     </w:r>
     <w:r>
-      <w:t>4</w:t>
+      <w:t>-</w:t>
+    </w:r>
+    <w:r>
+      <w:t>05</w:t>
     </w:r>
   </w:p>
 </w:hdr>

</xml_diff>

<commit_message>
Simplified definition of Lists.
</commit_message>
<xml_diff>
--- a/allegro-projects/SK/Doc/SK.docx
+++ b/allegro-projects/SK/Doc/SK.docx
@@ -143,16 +143,75 @@
     </w:p>
     <w:p>
       <w:r>
-        <w:t>A</w:t>
-      </w:r>
-      <w:r>
-        <w:t xml:space="preserve"> traditional equal sign = is used in definitions to indicate that the expression to the left is being defined </w:t>
+        <w:t xml:space="preserve">The </w:t>
+      </w:r>
+      <w:proofErr w:type="gramStart"/>
+      <w:r>
+        <w:t>notation</w:t>
+      </w:r>
+      <w:r>
+        <w:t xml:space="preserve"> </w:t>
+      </w:r>
+      <w:r>
+        <w:t>:</w:t>
+      </w:r>
+      <w:proofErr w:type="gramEnd"/>
+      <w:r>
+        <w:t xml:space="preserve">= </w:t>
+      </w:r>
+      <w:r>
+        <w:t>will be</w:t>
+      </w:r>
+      <w:r>
+        <w:t xml:space="preserve"> used in that the expression to the left is being defined </w:t>
       </w:r>
       <w:r>
         <w:t>to be</w:t>
       </w:r>
       <w:r>
         <w:t xml:space="preserve"> the expression on the right.</w:t>
+      </w:r>
+      <w:r>
+        <w:br/>
+      </w:r>
+      <w:r>
+        <w:br/>
+      </w:r>
+      <w:r>
+        <w:t>Relational</w:t>
+      </w:r>
+      <w:r>
+        <w:t xml:space="preserve"> equality signs =  and </w:t>
+      </w:r>
+      <w:r>
+        <w:rPr>
+          <w:rFonts w:cstheme="minorHAnsi"/>
+        </w:rPr>
+        <w:t>≠</w:t>
+      </w:r>
+      <w:r>
+        <w:t xml:space="preserve"> may be used to </w:t>
+      </w:r>
+      <w:r>
+        <w:t>distinguish cases where</w:t>
+      </w:r>
+      <w:r>
+        <w:t xml:space="preserve"> two </w:t>
+      </w:r>
+      <w:r>
+        <w:t xml:space="preserve">symbols </w:t>
+      </w:r>
+      <w:r>
+        <w:t>σ</w:t>
+      </w:r>
+      <w:r>
+        <w:t xml:space="preserve">1 and </w:t>
+      </w:r>
+      <w:r>
+        <w:t>σ</w:t>
+      </w:r>
+      <w:r>
+        <w:t>2 are identical to each other.</w:t>
       </w:r>
       <w:r>
         <w:br/>
@@ -187,10 +246,10 @@
         <w:t xml:space="preserve"> same</w:t>
       </w:r>
       <w:r>
-        <w:t xml:space="preserve"> reduction</w:t>
-      </w:r>
-      <w:r>
-        <w:t>.</w:t>
+        <w:t xml:space="preserve"> </w:t>
+      </w:r>
+      <w:r>
+        <w:t>behavior and are interchangeable with each other.</w:t>
       </w:r>
     </w:p>
     <w:p>
@@ -538,7 +597,13 @@
     </w:p>
     <w:p>
       <w:r>
-        <w:t xml:space="preserve">The Empty List will be represented by the symbol </w:t>
+        <w:t xml:space="preserve">The Empty List </w:t>
+      </w:r>
+      <w:r>
+        <w:t>is</w:t>
+      </w:r>
+      <w:r>
+        <w:t xml:space="preserve"> represented by the symbol </w:t>
       </w:r>
       <w:r>
         <w:rPr>
@@ -548,21 +613,117 @@
         <w:t>nil</w:t>
       </w:r>
       <w:r>
-        <w:t>.  The Empty List has no elements and is said to have a Length of Zero</w:t>
+        <w:t xml:space="preserve">.  The Empty List has no elements and is </w:t>
+      </w:r>
+      <w:r>
+        <w:t xml:space="preserve">therefore </w:t>
+      </w:r>
+      <w:r>
+        <w:t>said to have a Length of Zero</w:t>
       </w:r>
       <w:r>
         <w:t>.</w:t>
       </w:r>
-    </w:p>
-    <w:p>
-      <w:r>
-        <w:t xml:space="preserve">A Proper List is either the Empty List or a Pair </w:t>
-      </w:r>
-      <w:r>
-        <w:t>whose Tail is another List.  The Head can be any Term (including some other List) which is said to be an Element of the List.</w:t>
-      </w:r>
       <w:r>
         <w:br/>
+      </w:r>
+      <w:r>
+        <w:br/>
+      </w:r>
+      <w:r>
+        <w:lastRenderedPageBreak/>
+        <w:t xml:space="preserve">An </w:t>
+      </w:r>
+      <w:r>
+        <w:t>Element</w:t>
+      </w:r>
+      <w:r>
+        <w:t xml:space="preserve"> may </w:t>
+      </w:r>
+      <w:r>
+        <w:t>be prepended, or “pushed” onto the front of a</w:t>
+      </w:r>
+      <w:r>
+        <w:t>ny existing</w:t>
+      </w:r>
+      <w:r>
+        <w:t xml:space="preserve"> List by</w:t>
+      </w:r>
+      <w:r>
+        <w:t xml:space="preserve"> introducing a new Pair (via the dot operator) </w:t>
+      </w:r>
+      <w:r>
+        <w:t>whose</w:t>
+      </w:r>
+      <w:r>
+        <w:t xml:space="preserve"> Head </w:t>
+      </w:r>
+      <w:r>
+        <w:t>holds</w:t>
+      </w:r>
+      <w:r>
+        <w:t xml:space="preserve"> the new Element </w:t>
+      </w:r>
+      <w:r>
+        <w:t>whose</w:t>
+      </w:r>
+      <w:r>
+        <w:t xml:space="preserve"> Tail </w:t>
+      </w:r>
+      <w:r>
+        <w:t>holds</w:t>
+      </w:r>
+      <w:r>
+        <w:t xml:space="preserve"> the existing List.</w:t>
+      </w:r>
+    </w:p>
+    <w:p/>
+    <w:p>
+      <w:r>
+        <w:t>Thus, a</w:t>
+      </w:r>
+      <w:r>
+        <w:t xml:space="preserve"> List is either the Empty List or a Pair </w:t>
+      </w:r>
+      <w:r>
+        <w:t>whose Tail is another List.</w:t>
+      </w:r>
+      <w:r>
+        <w:t xml:space="preserve">  </w:t>
+      </w:r>
+      <w:r>
+        <w:t>The length of any non-empty List is one greater than the length of its Tail.</w:t>
+      </w:r>
+      <w:r>
+        <w:br/>
+      </w:r>
+      <w:r>
+        <w:br/>
+        <w:t>In a non-empty List, the</w:t>
+      </w:r>
+      <w:r>
+        <w:t>re will exist a final Pair, the head of which will contain the</w:t>
+      </w:r>
+      <w:r>
+        <w:t xml:space="preserve"> final element and the tail of </w:t>
+      </w:r>
+      <w:r>
+        <w:t>which is the Empty List, represented by</w:t>
+      </w:r>
+      <w:r>
+        <w:t xml:space="preserve"> nil.  </w:t>
+      </w:r>
+      <w:r>
+        <w:t>Such</w:t>
+      </w:r>
+      <w:r>
+        <w:t xml:space="preserve"> “Proper Lists” are </w:t>
+      </w:r>
+      <w:r>
+        <w:t xml:space="preserve">thus </w:t>
+      </w:r>
+      <w:r>
+        <w:t>said to be nil-terminated.</w:t>
       </w:r>
     </w:p>
     <w:p>
@@ -576,17 +737,28 @@
         </w:rPr>
       </w:pPr>
       <w:r>
-        <w:lastRenderedPageBreak/>
-        <w:t>There is an exceptional case where</w:t>
-      </w:r>
-      <w:r>
-        <w:t xml:space="preserve"> the second element of a Pair </w:t>
-      </w:r>
-      <w:r>
-        <w:t>can</w:t>
-      </w:r>
-      <w:r>
-        <w:t xml:space="preserve"> be some symbol other than </w:t>
+        <w:t>A</w:t>
+      </w:r>
+      <w:r>
+        <w:t xml:space="preserve">n exceptional case </w:t>
+      </w:r>
+      <w:r>
+        <w:t>may arise when</w:t>
+      </w:r>
+      <w:r>
+        <w:t xml:space="preserve"> the second element of </w:t>
+      </w:r>
+      <w:r>
+        <w:t>the final</w:t>
+      </w:r>
+      <w:r>
+        <w:t xml:space="preserve"> Pair </w:t>
+      </w:r>
+      <w:r>
+        <w:t>is</w:t>
+      </w:r>
+      <w:r>
+        <w:t xml:space="preserve"> some symbol other than </w:t>
       </w:r>
       <w:r>
         <w:rPr>
@@ -596,309 +768,71 @@
         <w:t>nil</w:t>
       </w:r>
       <w:r>
-        <w:t>.  In this case, the</w:t>
-      </w:r>
-      <w:r>
-        <w:t xml:space="preserve"> Pair and all of its prefixes are said to be “Dotted Lists”.  However, when considering Proper Lists, the second element of the final Pair will be </w:t>
-      </w:r>
-      <w:r>
-        <w:rPr>
-          <w:b/>
-          <w:bCs/>
-        </w:rPr>
-        <w:t>nil</w:t>
-      </w:r>
-      <w:r>
         <w:t xml:space="preserve">.  </w:t>
       </w:r>
       <w:r>
-        <w:t xml:space="preserve">Proper Lists are thus </w:t>
-      </w:r>
-      <w:r>
-        <w:t xml:space="preserve">also </w:t>
-      </w:r>
-      <w:r>
-        <w:t xml:space="preserve">said to be nil-terminated.  </w:t>
+        <w:t xml:space="preserve">Such </w:t>
+      </w:r>
+      <w:r>
+        <w:t>a Pair, and any Elements prepended onto them, are referred to</w:t>
+      </w:r>
+      <w:r>
+        <w:t xml:space="preserve"> as</w:t>
+      </w:r>
+      <w:r>
+        <w:t xml:space="preserve"> </w:t>
+      </w:r>
+      <w:r>
+        <w:t>“Dotted List</w:t>
+      </w:r>
+      <w:r>
+        <w:t>s</w:t>
+      </w:r>
+      <w:r>
+        <w:t>”.</w:t>
+      </w:r>
+    </w:p>
+    <w:p>
+      <w:r>
+        <w:rPr>
+          <w:rStyle w:val="Heading2Char"/>
+        </w:rPr>
+        <w:t>Written</w:t>
+      </w:r>
+      <w:r>
+        <w:rPr>
+          <w:rStyle w:val="Heading2Char"/>
+        </w:rPr>
+        <w:t xml:space="preserve"> Representation of </w:t>
+      </w:r>
+      <w:r>
+        <w:rPr>
+          <w:rStyle w:val="Heading2Char"/>
+        </w:rPr>
+        <w:t>Lists</w:t>
+      </w:r>
+    </w:p>
+    <w:p>
+      <w:r>
+        <w:t xml:space="preserve">Just as the multiplication operator is often elided in algebra, the “dot” operator </w:t>
+      </w:r>
+      <w:r>
+        <w:t>can</w:t>
+      </w:r>
+      <w:r>
+        <w:t xml:space="preserve"> be elided when reading or writing a List.</w:t>
+      </w:r>
+      <w:r>
+        <w:t xml:space="preserve">  It is still implicitly present; and can even be made explicit on input.</w:t>
       </w:r>
       <w:r>
         <w:br/>
       </w:r>
-    </w:p>
-    <w:p>
-      <w:r>
-        <w:rPr>
-          <w:rStyle w:val="Heading2Char"/>
-        </w:rPr>
-        <w:t xml:space="preserve">Printed Representation of </w:t>
-      </w:r>
-      <w:r>
-        <w:rPr>
-          <w:rStyle w:val="Heading2Char"/>
-        </w:rPr>
-        <w:t>Lists</w:t>
-      </w:r>
-    </w:p>
-    <w:p>
-      <w:r>
-        <w:t xml:space="preserve">To write </w:t>
-      </w:r>
-      <w:r>
-        <w:t>any sequence of pairs</w:t>
-      </w:r>
-      <w:r>
-        <w:t xml:space="preserve"> (whether</w:t>
-      </w:r>
-      <w:r>
-        <w:t xml:space="preserve"> they may turn out to represent</w:t>
-      </w:r>
-      <w:r>
-        <w:t xml:space="preserve"> a proper, nil-terminated list or </w:t>
-      </w:r>
-      <w:r>
-        <w:t>a</w:t>
-      </w:r>
-      <w:r>
-        <w:t>n</w:t>
-      </w:r>
-      <w:r>
-        <w:t xml:space="preserve"> </w:t>
-      </w:r>
-      <w:r>
-        <w:t xml:space="preserve">improper </w:t>
-      </w:r>
-      <w:r>
-        <w:t>dotted list)</w:t>
-      </w:r>
-      <w:r>
-        <w:t xml:space="preserve"> one begins by </w:t>
-      </w:r>
-      <w:r>
-        <w:t>establishing a reference to the “remaining sub-list”</w:t>
-      </w:r>
-      <w:r>
-        <w:t xml:space="preserve"> of elements</w:t>
-      </w:r>
-      <w:r>
-        <w:t>.</w:t>
-      </w:r>
-      <w:r>
-        <w:t xml:space="preserve">  Then </w:t>
-      </w:r>
-      <w:r>
-        <w:t>the following</w:t>
-      </w:r>
-      <w:r>
-        <w:t xml:space="preserve"> steps are performed, iteratively</w:t>
-      </w:r>
-      <w:r>
-        <w:t>:</w:t>
-      </w:r>
       <w:r>
         <w:br/>
       </w:r>
       <w:r>
-        <w:br/>
-      </w:r>
-      <w:r>
-        <w:t>1)</w:t>
-      </w:r>
-      <w:r>
-        <w:t xml:space="preserve"> If the remaining sub-list is the symbol nil, writing of the list is complete.  </w:t>
-      </w:r>
-      <w:r>
-        <w:t>[</w:t>
-      </w:r>
-      <w:r>
-        <w:t>If the remaining sub-list is some other non-nil symbol</w:t>
-      </w:r>
-      <w:r>
-        <w:t>, writing of the list completes after writing a</w:t>
-      </w:r>
-      <w:r>
-        <w:t xml:space="preserve"> </w:t>
-      </w:r>
-      <w:r>
-        <w:t>“</w:t>
-      </w:r>
-      <w:r>
-        <w:t>dot</w:t>
-      </w:r>
-      <w:r>
-        <w:t>”</w:t>
-      </w:r>
-      <w:r>
-        <w:t xml:space="preserve"> followed by writing the non-nil symbol </w:t>
-      </w:r>
-      <w:r>
-        <w:t>used to terminate the dotted list</w:t>
-      </w:r>
-      <w:r>
-        <w:t>.</w:t>
-      </w:r>
-      <w:r>
-        <w:t>]</w:t>
-      </w:r>
-    </w:p>
-    <w:p>
-      <w:r>
-        <w:t>2) T</w:t>
-      </w:r>
-      <w:r>
-        <w:t xml:space="preserve">he </w:t>
-      </w:r>
-      <w:r>
-        <w:t>remaining sub-list</w:t>
-      </w:r>
-      <w:r>
-        <w:t xml:space="preserve"> </w:t>
-      </w:r>
-      <w:r>
-        <w:t>must otherwise be</w:t>
-      </w:r>
-      <w:r>
-        <w:t xml:space="preserve"> a pair</w:t>
-      </w:r>
-      <w:r>
-        <w:t>; and</w:t>
-      </w:r>
-      <w:r>
-        <w:t xml:space="preserve"> the head </w:t>
-      </w:r>
-      <w:r>
-        <w:t>of th</w:t>
-      </w:r>
-      <w:r>
-        <w:t>at</w:t>
-      </w:r>
-      <w:r>
-        <w:t xml:space="preserve"> </w:t>
-      </w:r>
-      <w:r>
-        <w:t>sub-</w:t>
-      </w:r>
-      <w:r>
-        <w:t>list</w:t>
-      </w:r>
-      <w:r>
-        <w:t xml:space="preserve"> is written</w:t>
-      </w:r>
-      <w:r>
-        <w:t xml:space="preserve">.  </w:t>
-      </w:r>
-      <w:r>
-        <w:t>If the head is a symbol, the name of that symbol is written out.</w:t>
-      </w:r>
-    </w:p>
-    <w:p>
-      <w:r>
-        <w:t>If th</w:t>
-      </w:r>
-      <w:r>
-        <w:t>e</w:t>
-      </w:r>
-      <w:r>
-        <w:t xml:space="preserve"> head</w:t>
-      </w:r>
-      <w:r>
-        <w:t xml:space="preserve"> </w:t>
-      </w:r>
-      <w:r>
-        <w:t>itself represent</w:t>
-      </w:r>
-      <w:r>
-        <w:t>s</w:t>
-      </w:r>
-      <w:r>
-        <w:t xml:space="preserve"> a</w:t>
-      </w:r>
-      <w:r>
-        <w:t xml:space="preserve"> list</w:t>
-      </w:r>
-      <w:r>
-        <w:t xml:space="preserve">, an open parenthesis is written, followed </w:t>
-      </w:r>
-      <w:r>
-        <w:t>a recursive application of this method to write out</w:t>
-      </w:r>
-      <w:r>
-        <w:t xml:space="preserve"> all of the elements of </w:t>
-      </w:r>
-      <w:r>
-        <w:t>the nested sub-</w:t>
-      </w:r>
-      <w:r>
-        <w:t>list, followed by a close parenthesis.</w:t>
-      </w:r>
-      <w:r>
-        <w:t xml:space="preserve">  The parentheses are required to make it clear that the nested list is one of the elements of its parent list.</w:t>
-      </w:r>
-      <w:r>
-        <w:br/>
-      </w:r>
-      <w:r>
-        <w:br/>
-      </w:r>
-      <w:r>
-        <w:t>3)</w:t>
-      </w:r>
-      <w:r>
-        <w:t xml:space="preserve"> </w:t>
-      </w:r>
-      <w:r>
-        <w:t>T</w:t>
-      </w:r>
-      <w:r>
-        <w:t>he</w:t>
-      </w:r>
-      <w:r>
-        <w:t xml:space="preserve"> reference to the</w:t>
-      </w:r>
-      <w:r>
-        <w:t xml:space="preserve"> </w:t>
-      </w:r>
-      <w:r>
-        <w:t>“</w:t>
-      </w:r>
-      <w:r>
-        <w:t>remaining sub-list</w:t>
-      </w:r>
-      <w:r>
-        <w:t>” of elements</w:t>
-      </w:r>
-      <w:r>
-        <w:t xml:space="preserve"> is </w:t>
-      </w:r>
-      <w:r>
-        <w:t xml:space="preserve">now </w:t>
-      </w:r>
-      <w:r>
-        <w:t xml:space="preserve">replaced </w:t>
-      </w:r>
-      <w:r>
-        <w:t>with</w:t>
-      </w:r>
-      <w:r>
-        <w:t xml:space="preserve"> the second element of the pair; and the process of writing</w:t>
-      </w:r>
-      <w:r>
-        <w:t xml:space="preserve"> </w:t>
-      </w:r>
-      <w:r>
-        <w:t>each</w:t>
-      </w:r>
-      <w:r>
-        <w:t xml:space="preserve"> sub-list </w:t>
-      </w:r>
-      <w:r>
-        <w:t>returns to the first step</w:t>
-      </w:r>
-      <w:r>
-        <w:t>.</w:t>
-      </w:r>
-    </w:p>
-    <w:p>
-      <w:r>
-        <w:t>For example, the list entered as τ</w:t>
+        <w:t>τ</w:t>
       </w:r>
       <w:proofErr w:type="gramStart"/>
       <w:r>
@@ -914,118 +848,12 @@
       </w:r>
       <w:proofErr w:type="gramEnd"/>
       <w:r>
-        <w:t xml:space="preserve"> nil will be written as:</w:t>
-      </w:r>
-    </w:p>
-    <w:p>
-      <w:r>
-        <w:t xml:space="preserve">τ1 τ2 </w:t>
-      </w:r>
-    </w:p>
-    <w:p>
-      <w:r>
-        <w:t>And the dotted list entered as τ</w:t>
-      </w:r>
-      <w:proofErr w:type="gramStart"/>
-      <w:r>
-        <w:t>1 .</w:t>
-      </w:r>
-      <w:proofErr w:type="gramEnd"/>
-      <w:r>
-        <w:t xml:space="preserve"> τ</w:t>
-      </w:r>
-      <w:proofErr w:type="gramStart"/>
-      <w:r>
-        <w:t>2 .</w:t>
-      </w:r>
-      <w:proofErr w:type="gramEnd"/>
-      <w:r>
-        <w:t xml:space="preserve"> τ3 will be written as:</w:t>
-      </w:r>
-    </w:p>
-    <w:p>
-      <w:r>
-        <w:t>τ1 τ</w:t>
-      </w:r>
-      <w:proofErr w:type="gramStart"/>
-      <w:r>
-        <w:t>2 .</w:t>
-      </w:r>
-      <w:proofErr w:type="gramEnd"/>
-      <w:r>
-        <w:t xml:space="preserve"> τ3</w:t>
-      </w:r>
-      <w:r>
-        <w:br/>
-      </w:r>
-    </w:p>
-    <w:p>
-      <w:r>
-        <w:rPr>
-          <w:rStyle w:val="Heading2Char"/>
-        </w:rPr>
-        <w:t>Expressions</w:t>
-      </w:r>
-    </w:p>
-    <w:p>
-      <w:pPr>
-        <w:rPr>
-          <w:b/>
-          <w:bCs/>
-        </w:rPr>
-      </w:pPr>
-      <w:r>
-        <w:t>An expression: expr is a list of terms or abstractions.</w:t>
-      </w:r>
-    </w:p>
-    <w:p>
-      <w:r>
-        <w:br/>
-      </w:r>
-      <w:r>
-        <w:rPr>
-          <w:rStyle w:val="Heading2Char"/>
-        </w:rPr>
-        <w:t>Application</w:t>
-      </w:r>
-    </w:p>
-    <w:p>
-      <w:r>
-        <w:t>Evaluation of an expression is performed in using Beta Reduction, which is invoked as follows:</w:t>
-      </w:r>
-      <w:r>
-        <w:br/>
-      </w:r>
-      <w:r>
-        <w:br/>
-        <w:t>beta expr</w:t>
-      </w:r>
-      <w:r>
-        <w:br/>
-      </w:r>
-    </w:p>
-    <w:p>
-      <w:r>
-        <w:t>When two terms appear next to each other, the first term is said to be applied to the second.  Applications are left associative:</w:t>
-      </w:r>
-    </w:p>
-    <w:p>
-      <w:r>
-        <w:t>τ1</w:t>
-      </w:r>
-      <w:r>
-        <w:t xml:space="preserve"> </w:t>
-      </w:r>
-      <w:r>
-        <w:t>τ2</w:t>
-      </w:r>
-      <w:r>
-        <w:t xml:space="preserve"> </w:t>
-      </w:r>
-      <w:r>
-        <w:t>τ3</w:t>
-      </w:r>
-      <w:r>
+        <w:t xml:space="preserve"> σ</w:t>
+      </w:r>
+      <w:r>
+        <w:rPr>
+          <w:rFonts w:cstheme="minorHAnsi"/>
+        </w:rPr>
         <w:t xml:space="preserve"> </w:t>
       </w:r>
       <w:r>
@@ -1039,6 +867,305 @@
         <w:t>≡</w:t>
       </w:r>
       <w:r>
+        <w:rPr>
+          <w:rFonts w:cstheme="minorHAnsi"/>
+        </w:rPr>
+        <w:t xml:space="preserve"> </w:t>
+      </w:r>
+      <w:r>
+        <w:t>τ1 τ</w:t>
+      </w:r>
+      <w:proofErr w:type="gramStart"/>
+      <w:r>
+        <w:t>2 .</w:t>
+      </w:r>
+      <w:proofErr w:type="gramEnd"/>
+      <w:r>
+        <w:t xml:space="preserve"> σ</w:t>
+      </w:r>
+      <w:r>
+        <w:br/>
+      </w:r>
+      <w:r>
+        <w:br/>
+        <w:t>The Empty List contains no elements and need not be written explicitly following a final element.</w:t>
+      </w:r>
+    </w:p>
+    <w:p>
+      <w:r>
+        <w:t>τ</w:t>
+      </w:r>
+      <w:proofErr w:type="gramStart"/>
+      <w:r>
+        <w:t>1 .</w:t>
+      </w:r>
+      <w:proofErr w:type="gramEnd"/>
+      <w:r>
+        <w:t xml:space="preserve"> τ</w:t>
+      </w:r>
+      <w:proofErr w:type="gramStart"/>
+      <w:r>
+        <w:t>2 .</w:t>
+      </w:r>
+      <w:proofErr w:type="gramEnd"/>
+      <w:r>
+        <w:t xml:space="preserve"> nil</w:t>
+      </w:r>
+      <w:r>
+        <w:rPr>
+          <w:rFonts w:cstheme="minorHAnsi"/>
+        </w:rPr>
+        <w:t xml:space="preserve"> </w:t>
+      </w:r>
+      <w:r>
+        <w:rPr>
+          <w:rFonts w:cstheme="minorHAnsi"/>
+          <w:color w:val="000000"/>
+          <w:sz w:val="23"/>
+          <w:szCs w:val="23"/>
+          <w:shd w:val="clear" w:color="auto" w:fill="F8F9FA"/>
+        </w:rPr>
+        <w:t>≡</w:t>
+      </w:r>
+      <w:r>
+        <w:rPr>
+          <w:rFonts w:cstheme="minorHAnsi"/>
+        </w:rPr>
+        <w:t xml:space="preserve"> </w:t>
+      </w:r>
+      <w:r>
+        <w:t>τ1 τ2</w:t>
+      </w:r>
+      <w:r>
+        <w:br/>
+      </w:r>
+      <w:r>
+        <w:br/>
+      </w:r>
+      <w:r>
+        <w:t xml:space="preserve">Because the Head of a Pair </w:t>
+      </w:r>
+      <w:r>
+        <w:t>may be</w:t>
+      </w:r>
+      <w:r>
+        <w:t xml:space="preserve"> either a Symbol or a Term, Lists</w:t>
+      </w:r>
+      <w:r>
+        <w:t xml:space="preserve"> may contain other Lists as elements</w:t>
+      </w:r>
+      <w:r>
+        <w:t>.</w:t>
+      </w:r>
+      <w:r>
+        <w:br/>
+      </w:r>
+      <w:r>
+        <w:br/>
+      </w:r>
+      <w:r>
+        <w:t>Lists are comprised of Pairs. P</w:t>
+      </w:r>
+      <w:r>
+        <w:t xml:space="preserve">arentheses may be required to make associativity </w:t>
+      </w:r>
+      <w:r>
+        <w:t xml:space="preserve">among the Pairs </w:t>
+      </w:r>
+      <w:r>
+        <w:t>clear:</w:t>
+      </w:r>
+      <w:r>
+        <w:br/>
+      </w:r>
+      <w:r>
+        <w:br/>
+        <w:t>(</w:t>
+      </w:r>
+      <w:r>
+        <w:t>τ1 τ2</w:t>
+      </w:r>
+      <w:r>
+        <w:t xml:space="preserve">) </w:t>
+      </w:r>
+      <w:r>
+        <w:t>τ</w:t>
+      </w:r>
+      <w:r>
+        <w:t>3</w:t>
+      </w:r>
+      <w:r>
+        <w:t xml:space="preserve"> τ</w:t>
+      </w:r>
+      <w:r>
+        <w:t xml:space="preserve">4 </w:t>
+      </w:r>
+      <w:r>
+        <w:rPr>
+          <w:rFonts w:cstheme="minorHAnsi"/>
+          <w:color w:val="000000"/>
+          <w:sz w:val="23"/>
+          <w:szCs w:val="23"/>
+          <w:shd w:val="clear" w:color="auto" w:fill="F8F9FA"/>
+        </w:rPr>
+        <w:t>≡</w:t>
+      </w:r>
+      <w:r>
+        <w:rPr>
+          <w:rFonts w:cstheme="minorHAnsi"/>
+          <w:color w:val="000000"/>
+          <w:sz w:val="23"/>
+          <w:szCs w:val="23"/>
+          <w:shd w:val="clear" w:color="auto" w:fill="F8F9FA"/>
+        </w:rPr>
+        <w:t xml:space="preserve"> (</w:t>
+      </w:r>
+      <w:r>
+        <w:t>τ</w:t>
+      </w:r>
+      <w:proofErr w:type="gramStart"/>
+      <w:r>
+        <w:t>1 .</w:t>
+      </w:r>
+      <w:proofErr w:type="gramEnd"/>
+      <w:r>
+        <w:t xml:space="preserve"> τ</w:t>
+      </w:r>
+      <w:proofErr w:type="gramStart"/>
+      <w:r>
+        <w:t>2 .</w:t>
+      </w:r>
+      <w:proofErr w:type="gramEnd"/>
+      <w:r>
+        <w:t xml:space="preserve"> nil</w:t>
+      </w:r>
+      <w:proofErr w:type="gramStart"/>
+      <w:r>
+        <w:t>) .</w:t>
+      </w:r>
+      <w:proofErr w:type="gramEnd"/>
+      <w:r>
+        <w:t xml:space="preserve"> </w:t>
+      </w:r>
+      <w:r>
+        <w:t>τ</w:t>
+      </w:r>
+      <w:proofErr w:type="gramStart"/>
+      <w:r>
+        <w:t>3</w:t>
+      </w:r>
+      <w:r>
+        <w:t xml:space="preserve"> .</w:t>
+      </w:r>
+      <w:proofErr w:type="gramEnd"/>
+      <w:r>
+        <w:t xml:space="preserve"> τ</w:t>
+      </w:r>
+      <w:proofErr w:type="gramStart"/>
+      <w:r>
+        <w:t>4</w:t>
+      </w:r>
+      <w:r>
+        <w:t xml:space="preserve"> .</w:t>
+      </w:r>
+      <w:proofErr w:type="gramEnd"/>
+      <w:r>
+        <w:t xml:space="preserve"> nil</w:t>
+      </w:r>
+      <w:r>
+        <w:br/>
+      </w:r>
+    </w:p>
+    <w:p>
+      <w:r>
+        <w:rPr>
+          <w:rStyle w:val="Heading2Char"/>
+        </w:rPr>
+        <w:t>Expressions</w:t>
+      </w:r>
+    </w:p>
+    <w:p>
+      <w:pPr>
+        <w:rPr>
+          <w:b/>
+          <w:bCs/>
+        </w:rPr>
+      </w:pPr>
+      <w:r>
+        <w:t>Lists are a “Data Structure” which will be used to represent Expressions.</w:t>
+      </w:r>
+      <w:r>
+        <w:br/>
+      </w:r>
+      <w:r>
+        <w:br/>
+      </w:r>
+      <w:r>
+        <w:t>An expression: expr is a list of terms or abstractions.</w:t>
+      </w:r>
+    </w:p>
+    <w:p>
+      <w:r>
+        <w:br/>
+      </w:r>
+      <w:r>
+        <w:rPr>
+          <w:rStyle w:val="Heading2Char"/>
+        </w:rPr>
+        <w:t>Application</w:t>
+      </w:r>
+    </w:p>
+    <w:p>
+      <w:r>
+        <w:t>Evaluation of an expression is performed in using Beta Reduction, which is invoked as follows:</w:t>
+      </w:r>
+      <w:r>
+        <w:br/>
+      </w:r>
+      <w:r>
+        <w:br/>
+        <w:t>beta expr</w:t>
+      </w:r>
+      <w:r>
+        <w:br/>
+      </w:r>
+    </w:p>
+    <w:p>
+      <w:r>
+        <w:t>When two terms appear next to each other, the first term is said to be applied to the second.  Applications are left associative:</w:t>
+      </w:r>
+    </w:p>
+    <w:p>
+      <w:r>
+        <w:lastRenderedPageBreak/>
+        <w:t>τ1</w:t>
+      </w:r>
+      <w:r>
+        <w:t xml:space="preserve"> </w:t>
+      </w:r>
+      <w:r>
+        <w:t>τ2</w:t>
+      </w:r>
+      <w:r>
+        <w:t xml:space="preserve"> </w:t>
+      </w:r>
+      <w:r>
+        <w:t>τ3</w:t>
+      </w:r>
+      <w:r>
+        <w:t xml:space="preserve"> </w:t>
+      </w:r>
+      <w:r>
+        <w:rPr>
+          <w:rFonts w:cstheme="minorHAnsi"/>
+          <w:color w:val="000000"/>
+          <w:sz w:val="23"/>
+          <w:szCs w:val="23"/>
+          <w:shd w:val="clear" w:color="auto" w:fill="F8F9FA"/>
+        </w:rPr>
+        <w:t>≡</w:t>
+      </w:r>
+      <w:r>
         <w:t xml:space="preserve"> (</w:t>
       </w:r>
       <w:r>
@@ -1251,7 +1378,20 @@
       </w:r>
       <w:proofErr w:type="gramEnd"/>
       <w:r>
-        <w:t xml:space="preserve"> = </w:t>
+        <w:t xml:space="preserve"> </w:t>
+      </w:r>
+      <w:r>
+        <w:rPr>
+          <w:rFonts w:cstheme="minorHAnsi"/>
+          <w:color w:val="000000"/>
+          <w:sz w:val="23"/>
+          <w:szCs w:val="23"/>
+          <w:shd w:val="clear" w:color="auto" w:fill="F8F9FA"/>
+        </w:rPr>
+        <w:t>≡</w:t>
+      </w:r>
+      <w:r>
+        <w:t xml:space="preserve"> </w:t>
       </w:r>
       <w:r>
         <w:t>λ</w:t>
@@ -1289,7 +1429,20 @@
         <w:t>τ</w:t>
       </w:r>
       <w:r>
-        <w:t xml:space="preserve"> = </w:t>
+        <w:t xml:space="preserve"> </w:t>
+      </w:r>
+      <w:r>
+        <w:rPr>
+          <w:rFonts w:cstheme="minorHAnsi"/>
+          <w:color w:val="000000"/>
+          <w:sz w:val="23"/>
+          <w:szCs w:val="23"/>
+          <w:shd w:val="clear" w:color="auto" w:fill="F8F9FA"/>
+        </w:rPr>
+        <w:t>≡</w:t>
+      </w:r>
+      <w:r>
+        <w:t xml:space="preserve"> </w:t>
       </w:r>
       <w:r>
         <w:t>U</w:t>
@@ -1774,7 +1927,6 @@
         <w:rPr>
           <w:rStyle w:val="Heading2Char"/>
         </w:rPr>
-        <w:lastRenderedPageBreak/>
         <w:t>Function Defini</w:t>
       </w:r>
       <w:r>
@@ -1786,10 +1938,7 @@
     </w:p>
     <w:p>
       <w:r>
-        <w:t>(R</w:t>
-      </w:r>
-      <w:r>
-        <w:t>ecursive) Functions:</w:t>
+        <w:t>Functions:</w:t>
       </w:r>
       <w:r>
         <w:t xml:space="preserve"> </w:t>
@@ -1807,7 +1956,10 @@
         <w:t xml:space="preserve"> are </w:t>
       </w:r>
       <w:r>
-        <w:t>defined in terms of expressions.</w:t>
+        <w:t>defined in terms of expressions</w:t>
+      </w:r>
+      <w:r>
+        <w:t>; and may make recursive reference to themselves:</w:t>
       </w:r>
     </w:p>
     <w:p>
@@ -1824,16 +1976,7 @@
       </w:r>
       <w:proofErr w:type="spellEnd"/>
       <w:r>
-        <w:t xml:space="preserve"> = </w:t>
-      </w:r>
-      <w:r>
-        <w:t>e</w:t>
-      </w:r>
-      <w:r>
-        <w:t>xpr</w:t>
-      </w:r>
-      <w:r>
-        <w:t xml:space="preserve"> </w:t>
+        <w:t xml:space="preserve"> x = expr </w:t>
       </w:r>
       <w:r>
         <w:rPr>
@@ -1846,10 +1989,9 @@
         <w:t>≡</w:t>
       </w:r>
       <w:r>
-        <w:t xml:space="preserve"> </w:t>
+        <w:t xml:space="preserve"> def </w:t>
       </w:r>
       <w:proofErr w:type="spellStart"/>
-      <w:proofErr w:type="gramStart"/>
       <w:r>
         <w:rPr>
           <w:i/>
@@ -1859,25 +2001,22 @@
       </w:r>
       <w:proofErr w:type="spellEnd"/>
       <w:r>
-        <w:t xml:space="preserve"> </w:t>
-      </w:r>
-      <w:r>
-        <w:t>:</w:t>
-      </w:r>
-      <w:proofErr w:type="gramEnd"/>
-      <w:r>
-        <w:t xml:space="preserve">= </w:t>
-      </w:r>
-      <w:r>
-        <w:t xml:space="preserve">Y </w:t>
-      </w:r>
-      <w:r>
-        <w:t>(</w:t>
+        <w:t xml:space="preserve"> = </w:t>
       </w:r>
       <w:proofErr w:type="spellStart"/>
       <w:r>
-        <w:t>λ</w:t>
-      </w:r>
+        <w:t>λx</w:t>
+      </w:r>
+      <w:proofErr w:type="spellEnd"/>
+      <w:r>
+        <w:t xml:space="preserve"> expr</w:t>
+      </w:r>
+    </w:p>
+    <w:p>
+      <w:r>
+        <w:t xml:space="preserve">def </w:t>
+      </w:r>
+      <w:proofErr w:type="spellStart"/>
       <w:r>
         <w:rPr>
           <w:i/>
@@ -1890,30 +2029,13 @@
         <w:t xml:space="preserve"> </w:t>
       </w:r>
       <w:r>
+        <w:t xml:space="preserve">= </w:t>
+      </w:r>
+      <w:r>
         <w:t>e</w:t>
       </w:r>
       <w:r>
-        <w:t>xpr)</w:t>
-      </w:r>
-    </w:p>
-    <w:p>
-      <w:r>
-        <w:t xml:space="preserve">def </w:t>
-      </w:r>
-      <w:proofErr w:type="spellStart"/>
-      <w:r>
-        <w:rPr>
-          <w:i/>
-          <w:iCs/>
-        </w:rPr>
-        <w:t>func</w:t>
-      </w:r>
-      <w:proofErr w:type="spellEnd"/>
-      <w:r>
-        <w:t xml:space="preserve"> x</w:t>
-      </w:r>
-      <w:r>
-        <w:t xml:space="preserve"> expr</w:t>
+        <w:t>xpr</w:t>
       </w:r>
       <w:r>
         <w:t xml:space="preserve"> </w:t>
@@ -1929,9 +2051,10 @@
         <w:t>≡</w:t>
       </w:r>
       <w:r>
-        <w:t xml:space="preserve"> def </w:t>
+        <w:t xml:space="preserve"> </w:t>
       </w:r>
       <w:proofErr w:type="spellStart"/>
+      <w:proofErr w:type="gramStart"/>
       <w:r>
         <w:rPr>
           <w:i/>
@@ -1941,15 +2064,41 @@
       </w:r>
       <w:proofErr w:type="spellEnd"/>
       <w:r>
-        <w:t xml:space="preserve"> = </w:t>
+        <w:t xml:space="preserve"> </w:t>
+      </w:r>
+      <w:r>
+        <w:t>:</w:t>
+      </w:r>
+      <w:proofErr w:type="gramEnd"/>
+      <w:r>
+        <w:t xml:space="preserve">= </w:t>
+      </w:r>
+      <w:r>
+        <w:t xml:space="preserve">Y </w:t>
+      </w:r>
+      <w:r>
+        <w:t>(</w:t>
       </w:r>
       <w:proofErr w:type="spellStart"/>
       <w:r>
-        <w:t>λx</w:t>
+        <w:t>λ</w:t>
+      </w:r>
+      <w:r>
+        <w:rPr>
+          <w:i/>
+          <w:iCs/>
+        </w:rPr>
+        <w:t>func</w:t>
       </w:r>
       <w:proofErr w:type="spellEnd"/>
       <w:r>
-        <w:t xml:space="preserve"> expr</w:t>
+        <w:t xml:space="preserve"> </w:t>
+      </w:r>
+      <w:r>
+        <w:t>e</w:t>
+      </w:r>
+      <w:r>
+        <w:t>xpr)</w:t>
       </w:r>
     </w:p>
     <w:p/>
@@ -1958,7 +2107,10 @@
         <w:t>Note</w:t>
       </w:r>
       <w:r>
-        <w:t xml:space="preserve"> that I and Y can be defined in terms of S and K</w:t>
+        <w:t xml:space="preserve">: </w:t>
+      </w:r>
+      <w:r>
+        <w:t xml:space="preserve"> I and Y can be defined in terms of S and K</w:t>
       </w:r>
       <w:r>
         <w:t>:</w:t>
@@ -2179,7 +2331,7 @@
       <w:t>-</w:t>
     </w:r>
     <w:r>
-      <w:t>05</w:t>
+      <w:t>12</w:t>
     </w:r>
   </w:p>
 </w:hdr>

</xml_diff>

<commit_message>
Replaced use of period with the Unicode bullet character to represent the "dot" operator.
</commit_message>
<xml_diff>
--- a/allegro-projects/SK/Doc/SK.docx
+++ b/allegro-projects/SK/Doc/SK.docx
@@ -242,11 +242,11 @@
         <w:t>Open</w:t>
       </w:r>
       <w:r>
-        <w:t xml:space="preserve"> “</w:t>
+        <w:t xml:space="preserve"> </w:t>
       </w:r>
       <w:proofErr w:type="gramStart"/>
       <w:r>
-        <w:t>(“ and</w:t>
+        <w:t>( and</w:t>
       </w:r>
       <w:proofErr w:type="gramEnd"/>
       <w:r>
@@ -256,7 +256,7 @@
         <w:t>Close</w:t>
       </w:r>
       <w:r>
-        <w:t xml:space="preserve"> “)” </w:t>
+        <w:t xml:space="preserve"> ) </w:t>
       </w:r>
       <w:r>
         <w:t>p</w:t>
@@ -392,18 +392,10 @@
     </w:p>
     <w:p>
       <w:r>
-        <w:t>τ</w:t>
-      </w:r>
-      <w:proofErr w:type="gramStart"/>
-      <w:r>
-        <w:t>1</w:t>
-      </w:r>
-      <w:r>
-        <w:t xml:space="preserve"> .</w:t>
-      </w:r>
-      <w:proofErr w:type="gramEnd"/>
-      <w:r>
-        <w:t xml:space="preserve"> </w:t>
+        <w:t>τ1</w:t>
+      </w:r>
+      <w:r>
+        <w:t xml:space="preserve"> • </w:t>
       </w:r>
       <w:r>
         <w:t>τ2</w:t>
@@ -442,32 +434,16 @@
     </w:p>
     <w:p>
       <w:r>
-        <w:t>τ</w:t>
-      </w:r>
-      <w:proofErr w:type="gramStart"/>
-      <w:r>
-        <w:t>1</w:t>
-      </w:r>
-      <w:r>
-        <w:t xml:space="preserve"> .</w:t>
-      </w:r>
-      <w:proofErr w:type="gramEnd"/>
-      <w:r>
-        <w:t xml:space="preserve"> </w:t>
-      </w:r>
-      <w:r>
-        <w:t>τ</w:t>
-      </w:r>
-      <w:proofErr w:type="gramStart"/>
-      <w:r>
-        <w:t>2</w:t>
-      </w:r>
-      <w:r>
-        <w:t xml:space="preserve"> .</w:t>
-      </w:r>
-      <w:proofErr w:type="gramEnd"/>
-      <w:r>
-        <w:t xml:space="preserve"> </w:t>
+        <w:t>τ1</w:t>
+      </w:r>
+      <w:r>
+        <w:t xml:space="preserve"> • </w:t>
+      </w:r>
+      <w:r>
+        <w:t>τ2</w:t>
+      </w:r>
+      <w:r>
+        <w:t xml:space="preserve"> • </w:t>
       </w:r>
       <w:r>
         <w:t>τ3</w:t>
@@ -495,71 +471,25 @@
         <w:t xml:space="preserve"> </w:t>
       </w:r>
       <w:r>
-        <w:t>τ</w:t>
-      </w:r>
-      <w:proofErr w:type="gramStart"/>
-      <w:r>
-        <w:t>1</w:t>
-      </w:r>
-      <w:r>
-        <w:t xml:space="preserve"> .</w:t>
-      </w:r>
-      <w:proofErr w:type="gramEnd"/>
-      <w:r>
-        <w:t xml:space="preserve"> (</w:t>
-      </w:r>
-      <w:r>
-        <w:t>τ</w:t>
-      </w:r>
-      <w:proofErr w:type="gramStart"/>
-      <w:r>
-        <w:t>2</w:t>
-      </w:r>
-      <w:r>
-        <w:t xml:space="preserve"> .</w:t>
-      </w:r>
-      <w:proofErr w:type="gramEnd"/>
-      <w:r>
-        <w:t xml:space="preserve"> </w:t>
+        <w:t>τ1</w:t>
+      </w:r>
+      <w:r>
+        <w:t xml:space="preserve"> • </w:t>
+      </w:r>
+      <w:r>
+        <w:t>(</w:t>
+      </w:r>
+      <w:r>
+        <w:t>τ2</w:t>
+      </w:r>
+      <w:r>
+        <w:t xml:space="preserve"> • </w:t>
       </w:r>
       <w:r>
         <w:t>τ3</w:t>
       </w:r>
       <w:r>
         <w:t>)</w:t>
-      </w:r>
-    </w:p>
-    <w:p>
-      <w:r>
-        <w:t xml:space="preserve">Note: Turner preferred use of </w:t>
-      </w:r>
-      <w:r>
-        <w:t>a</w:t>
-      </w:r>
-      <w:r>
-        <w:t xml:space="preserve"> more legible “colon” to the “dot”.  We keep </w:t>
-      </w:r>
-      <w:r>
-        <w:t>to use of the</w:t>
-      </w:r>
-      <w:r>
-        <w:t xml:space="preserve"> dot here, following its more </w:t>
-      </w:r>
-      <w:r>
-        <w:t>traditional</w:t>
-      </w:r>
-      <w:r>
-        <w:t xml:space="preserve"> use by the </w:t>
-      </w:r>
-      <w:r>
-        <w:rPr>
-          <w:b/>
-          <w:bCs/>
-        </w:rPr>
-        <w:t>Lisp</w:t>
-      </w:r>
-      <w:r>
-        <w:t xml:space="preserve"> family of languages.</w:t>
       </w:r>
       <w:r>
         <w:br/>
@@ -611,57 +541,55 @@
       </w:r>
       <w:r>
         <w:br/>
-      </w:r>
+        <w:t xml:space="preserve">An </w:t>
+      </w:r>
+      <w:r>
+        <w:t>Element</w:t>
+      </w:r>
+      <w:r>
+        <w:t xml:space="preserve"> may </w:t>
+      </w:r>
+      <w:r>
+        <w:t>be prepended, or “pushed” onto the front of a</w:t>
+      </w:r>
+      <w:r>
+        <w:t>ny existing</w:t>
+      </w:r>
+      <w:r>
+        <w:t xml:space="preserve"> List by</w:t>
+      </w:r>
+      <w:r>
+        <w:t xml:space="preserve"> introducing a new Pair (via the dot operator) </w:t>
+      </w:r>
+      <w:r>
+        <w:t>whose</w:t>
+      </w:r>
+      <w:r>
+        <w:t xml:space="preserve"> Head </w:t>
+      </w:r>
+      <w:r>
+        <w:t>holds</w:t>
+      </w:r>
+      <w:r>
+        <w:t xml:space="preserve"> the new Element </w:t>
+      </w:r>
+      <w:r>
+        <w:t>whose</w:t>
+      </w:r>
+      <w:r>
+        <w:t xml:space="preserve"> Tail </w:t>
+      </w:r>
+      <w:r>
+        <w:t>holds</w:t>
+      </w:r>
+      <w:r>
+        <w:t xml:space="preserve"> the existing List.</w:t>
+      </w:r>
+    </w:p>
+    <w:p/>
+    <w:p>
       <w:r>
         <w:lastRenderedPageBreak/>
-        <w:t xml:space="preserve">An </w:t>
-      </w:r>
-      <w:r>
-        <w:t>Element</w:t>
-      </w:r>
-      <w:r>
-        <w:t xml:space="preserve"> may </w:t>
-      </w:r>
-      <w:r>
-        <w:t>be prepended, or “pushed” onto the front of a</w:t>
-      </w:r>
-      <w:r>
-        <w:t>ny existing</w:t>
-      </w:r>
-      <w:r>
-        <w:t xml:space="preserve"> List by</w:t>
-      </w:r>
-      <w:r>
-        <w:t xml:space="preserve"> introducing a new Pair (via the dot operator) </w:t>
-      </w:r>
-      <w:r>
-        <w:t>whose</w:t>
-      </w:r>
-      <w:r>
-        <w:t xml:space="preserve"> Head </w:t>
-      </w:r>
-      <w:r>
-        <w:t>holds</w:t>
-      </w:r>
-      <w:r>
-        <w:t xml:space="preserve"> the new Element </w:t>
-      </w:r>
-      <w:r>
-        <w:t>whose</w:t>
-      </w:r>
-      <w:r>
-        <w:t xml:space="preserve"> Tail </w:t>
-      </w:r>
-      <w:r>
-        <w:t>holds</w:t>
-      </w:r>
-      <w:r>
-        <w:t xml:space="preserve"> the existing List.</w:t>
-      </w:r>
-    </w:p>
-    <w:p/>
-    <w:p>
-      <w:r>
         <w:t>Thus, a</w:t>
       </w:r>
       <w:r>
@@ -812,18 +740,19 @@
         <w:t>τ</w:t>
       </w:r>
       <w:r>
-        <w:t>1.</w:t>
-      </w:r>
-      <w:r>
-        <w:t xml:space="preserve"> τ</w:t>
-      </w:r>
-      <w:proofErr w:type="gramStart"/>
-      <w:r>
-        <w:t>2 .</w:t>
-      </w:r>
-      <w:proofErr w:type="gramEnd"/>
-      <w:r>
-        <w:t xml:space="preserve"> σ</w:t>
+        <w:t>1</w:t>
+      </w:r>
+      <w:r>
+        <w:t xml:space="preserve"> • </w:t>
+      </w:r>
+      <w:r>
+        <w:t>τ2</w:t>
+      </w:r>
+      <w:r>
+        <w:t xml:space="preserve"> • </w:t>
+      </w:r>
+      <w:r>
+        <w:t>σ</w:t>
       </w:r>
       <w:r>
         <w:rPr>
@@ -848,15 +777,13 @@
         <w:t xml:space="preserve"> </w:t>
       </w:r>
       <w:r>
-        <w:t>τ1 τ</w:t>
-      </w:r>
-      <w:proofErr w:type="gramStart"/>
-      <w:r>
-        <w:t>2 .</w:t>
-      </w:r>
-      <w:proofErr w:type="gramEnd"/>
-      <w:r>
-        <w:t xml:space="preserve"> σ</w:t>
+        <w:t>τ1 τ2</w:t>
+      </w:r>
+      <w:r>
+        <w:t xml:space="preserve"> • </w:t>
+      </w:r>
+      <w:r>
+        <w:t>σ</w:t>
       </w:r>
       <w:r>
         <w:br/>
@@ -868,23 +795,19 @@
     </w:p>
     <w:p>
       <w:r>
-        <w:t>τ</w:t>
-      </w:r>
-      <w:proofErr w:type="gramStart"/>
-      <w:r>
-        <w:t>1 .</w:t>
-      </w:r>
-      <w:proofErr w:type="gramEnd"/>
-      <w:r>
-        <w:t xml:space="preserve"> τ</w:t>
-      </w:r>
-      <w:proofErr w:type="gramStart"/>
-      <w:r>
-        <w:t>2 .</w:t>
-      </w:r>
-      <w:proofErr w:type="gramEnd"/>
-      <w:r>
-        <w:t xml:space="preserve"> nil</w:t>
+        <w:t>τ1</w:t>
+      </w:r>
+      <w:r>
+        <w:t xml:space="preserve"> • </w:t>
+      </w:r>
+      <w:r>
+        <w:t>τ2</w:t>
+      </w:r>
+      <w:r>
+        <w:t xml:space="preserve"> • </w:t>
+      </w:r>
+      <w:r>
+        <w:t>nil</w:t>
       </w:r>
       <w:r>
         <w:rPr>
@@ -975,47 +898,37 @@
         <w:t xml:space="preserve"> (</w:t>
       </w:r>
       <w:r>
-        <w:t>τ</w:t>
-      </w:r>
-      <w:proofErr w:type="gramStart"/>
-      <w:r>
-        <w:t>1 .</w:t>
-      </w:r>
-      <w:proofErr w:type="gramEnd"/>
-      <w:r>
-        <w:t xml:space="preserve"> τ</w:t>
-      </w:r>
-      <w:proofErr w:type="gramStart"/>
-      <w:r>
-        <w:t>2 .</w:t>
-      </w:r>
-      <w:proofErr w:type="gramEnd"/>
-      <w:r>
-        <w:t xml:space="preserve"> nil</w:t>
-      </w:r>
-      <w:proofErr w:type="gramStart"/>
-      <w:r>
-        <w:t>) .</w:t>
-      </w:r>
-      <w:proofErr w:type="gramEnd"/>
-      <w:r>
-        <w:t xml:space="preserve"> τ</w:t>
-      </w:r>
-      <w:proofErr w:type="gramStart"/>
-      <w:r>
-        <w:t>3 .</w:t>
-      </w:r>
-      <w:proofErr w:type="gramEnd"/>
-      <w:r>
-        <w:t xml:space="preserve"> τ</w:t>
-      </w:r>
-      <w:proofErr w:type="gramStart"/>
-      <w:r>
-        <w:t>4 .</w:t>
-      </w:r>
-      <w:proofErr w:type="gramEnd"/>
-      <w:r>
-        <w:t xml:space="preserve"> nil</w:t>
+        <w:t>τ1</w:t>
+      </w:r>
+      <w:r>
+        <w:t xml:space="preserve"> • </w:t>
+      </w:r>
+      <w:r>
+        <w:t>τ2</w:t>
+      </w:r>
+      <w:r>
+        <w:t xml:space="preserve"> • </w:t>
+      </w:r>
+      <w:r>
+        <w:t>nil)</w:t>
+      </w:r>
+      <w:r>
+        <w:t xml:space="preserve"> • </w:t>
+      </w:r>
+      <w:r>
+        <w:t>τ3</w:t>
+      </w:r>
+      <w:r>
+        <w:t xml:space="preserve"> • </w:t>
+      </w:r>
+      <w:r>
+        <w:t>τ4</w:t>
+      </w:r>
+      <w:r>
+        <w:t xml:space="preserve"> • </w:t>
+      </w:r>
+      <w:r>
+        <w:t>nil</w:t>
       </w:r>
       <w:r>
         <w:br/>
@@ -1099,7 +1012,6 @@
     </w:p>
     <w:p>
       <w:r>
-        <w:lastRenderedPageBreak/>
         <w:t>τ1</w:t>
       </w:r>
       <w:r>
@@ -1157,6 +1069,7 @@
     </w:p>
     <w:p>
       <w:r>
+        <w:lastRenderedPageBreak/>
         <w:t>Abstraction</w:t>
       </w:r>
       <w:r>
@@ -1314,7 +1227,13 @@
         </w:rPr>
       </w:pPr>
       <w:r>
-        <w:t>[head . tail]</w:t>
+        <w:t>[head</w:t>
+      </w:r>
+      <w:r>
+        <w:t xml:space="preserve"> • </w:t>
+      </w:r>
+      <w:r>
+        <w:t>tail]</w:t>
       </w:r>
       <w:r>
         <w:t xml:space="preserve"> </w:t>
@@ -1345,16 +1264,14 @@
       <w:r>
         <w:t>λ (</w:t>
       </w:r>
-      <w:proofErr w:type="gramStart"/>
       <w:r>
         <w:t>head</w:t>
       </w:r>
       <w:r>
-        <w:t xml:space="preserve"> .</w:t>
-      </w:r>
-      <w:proofErr w:type="gramEnd"/>
-      <w:r>
-        <w:t xml:space="preserve"> tail) </w:t>
+        <w:t xml:space="preserve"> • </w:t>
+      </w:r>
+      <w:r>
+        <w:t xml:space="preserve">tail) </w:t>
       </w:r>
       <w:r>
         <w:rPr>
@@ -1372,16 +1289,14 @@
       <w:r>
         <w:t>λ (</w:t>
       </w:r>
-      <w:proofErr w:type="gramStart"/>
       <w:r>
         <w:t>head</w:t>
       </w:r>
       <w:r>
-        <w:t xml:space="preserve"> .</w:t>
-      </w:r>
-      <w:proofErr w:type="gramEnd"/>
-      <w:r>
-        <w:t xml:space="preserve"> tail) </w:t>
+        <w:t xml:space="preserve"> • </w:t>
+      </w:r>
+      <w:r>
+        <w:t xml:space="preserve">tail) </w:t>
       </w:r>
       <w:r>
         <w:t>τ</w:t>
@@ -1561,10 +1476,10 @@
         <w:t> </w:t>
       </w:r>
       <w:r>
-        <w:t>(head .</w:t>
-      </w:r>
-      <w:r>
-        <w:t> </w:t>
+        <w:t>(head</w:t>
+      </w:r>
+      <w:r>
+        <w:t xml:space="preserve"> • </w:t>
       </w:r>
       <w:r>
         <w:t>tail</w:t>
@@ -1908,6 +1823,7 @@
     </w:p>
     <w:p>
       <w:r>
+        <w:lastRenderedPageBreak/>
         <w:t xml:space="preserve">def </w:t>
       </w:r>
       <w:r>

</xml_diff>

<commit_message>
Further refinement of the SK language overview.
</commit_message>
<xml_diff>
--- a/allegro-projects/SK/Doc/SK.docx
+++ b/allegro-projects/SK/Doc/SK.docx
@@ -244,19 +244,14 @@
       <w:r>
         <w:t xml:space="preserve"> </w:t>
       </w:r>
-      <w:proofErr w:type="gramStart"/>
-      <w:r>
-        <w:t>( and</w:t>
-      </w:r>
-      <w:proofErr w:type="gramEnd"/>
-      <w:r>
-        <w:t xml:space="preserve"> </w:t>
+      <w:r>
+        <w:t xml:space="preserve">and </w:t>
       </w:r>
       <w:r>
         <w:t>Close</w:t>
       </w:r>
       <w:r>
-        <w:t xml:space="preserve"> ) </w:t>
+        <w:t xml:space="preserve"> </w:t>
       </w:r>
       <w:r>
         <w:t>p</w:t>
@@ -395,7 +390,16 @@
         <w:t>τ1</w:t>
       </w:r>
       <w:r>
-        <w:t xml:space="preserve"> • </w:t>
+        <w:t xml:space="preserve"> </w:t>
+      </w:r>
+      <w:r>
+        <w:rPr>
+          <w:rFonts w:cstheme="minorHAnsi"/>
+        </w:rPr>
+        <w:t>◦</w:t>
+      </w:r>
+      <w:r>
+        <w:t xml:space="preserve"> </w:t>
       </w:r>
       <w:r>
         <w:t>τ2</w:t>
@@ -437,13 +441,25 @@
         <w:t>τ1</w:t>
       </w:r>
       <w:r>
-        <w:t xml:space="preserve"> • </w:t>
+        <w:t xml:space="preserve"> </w:t>
+      </w:r>
+      <w:r>
+        <w:t>◦</w:t>
+      </w:r>
+      <w:r>
+        <w:t xml:space="preserve"> </w:t>
       </w:r>
       <w:r>
         <w:t>τ2</w:t>
       </w:r>
       <w:r>
-        <w:t xml:space="preserve"> • </w:t>
+        <w:t xml:space="preserve"> </w:t>
+      </w:r>
+      <w:r>
+        <w:t>◦</w:t>
+      </w:r>
+      <w:r>
+        <w:t xml:space="preserve"> </w:t>
       </w:r>
       <w:r>
         <w:t>τ3</w:t>
@@ -474,7 +490,13 @@
         <w:t>τ1</w:t>
       </w:r>
       <w:r>
-        <w:t xml:space="preserve"> • </w:t>
+        <w:t xml:space="preserve"> </w:t>
+      </w:r>
+      <w:r>
+        <w:t>◦</w:t>
+      </w:r>
+      <w:r>
+        <w:t xml:space="preserve"> </w:t>
       </w:r>
       <w:r>
         <w:t>(</w:t>
@@ -483,7 +505,13 @@
         <w:t>τ2</w:t>
       </w:r>
       <w:r>
-        <w:t xml:space="preserve"> • </w:t>
+        <w:t xml:space="preserve"> </w:t>
+      </w:r>
+      <w:r>
+        <w:t>◦</w:t>
+      </w:r>
+      <w:r>
+        <w:t xml:space="preserve"> </w:t>
       </w:r>
       <w:r>
         <w:t>τ3</w:t>
@@ -631,6 +659,96 @@
       </w:r>
       <w:r>
         <w:t>said to be nil-terminated.</w:t>
+      </w:r>
+    </w:p>
+    <w:p>
+      <w:r>
+        <w:t>A</w:t>
+      </w:r>
+      <w:r>
+        <w:t xml:space="preserve">n exceptional case </w:t>
+      </w:r>
+      <w:r>
+        <w:t>may arise when</w:t>
+      </w:r>
+      <w:r>
+        <w:t xml:space="preserve"> the second element of </w:t>
+      </w:r>
+      <w:r>
+        <w:t>the final</w:t>
+      </w:r>
+      <w:r>
+        <w:t xml:space="preserve"> Pair </w:t>
+      </w:r>
+      <w:r>
+        <w:t>is</w:t>
+      </w:r>
+      <w:r>
+        <w:t xml:space="preserve"> some symbol other than </w:t>
+      </w:r>
+      <w:r>
+        <w:rPr>
+          <w:b/>
+          <w:bCs/>
+        </w:rPr>
+        <w:t>nil</w:t>
+      </w:r>
+      <w:r>
+        <w:t xml:space="preserve">.  </w:t>
+      </w:r>
+      <w:r>
+        <w:t xml:space="preserve">Such </w:t>
+      </w:r>
+      <w:r>
+        <w:t>a Pair, and any Elements prepended onto them, are referred to</w:t>
+      </w:r>
+      <w:r>
+        <w:t xml:space="preserve"> as</w:t>
+      </w:r>
+      <w:r>
+        <w:t xml:space="preserve"> </w:t>
+      </w:r>
+      <w:r>
+        <w:t>“Dotted List</w:t>
+      </w:r>
+      <w:r>
+        <w:t>s</w:t>
+      </w:r>
+      <w:r>
+        <w:t>”.</w:t>
+      </w:r>
+    </w:p>
+    <w:p>
+      <w:r>
+        <w:rPr>
+          <w:rStyle w:val="Heading2Char"/>
+        </w:rPr>
+        <w:t>Written</w:t>
+      </w:r>
+      <w:r>
+        <w:rPr>
+          <w:rStyle w:val="Heading2Char"/>
+        </w:rPr>
+        <w:t xml:space="preserve"> Representation of </w:t>
+      </w:r>
+      <w:r>
+        <w:rPr>
+          <w:rStyle w:val="Heading2Char"/>
+        </w:rPr>
+        <w:t>Lists</w:t>
+      </w:r>
+    </w:p>
+    <w:p>
+      <w:r>
+        <w:t xml:space="preserve">Just as the multiplication operator is often elided in algebra, the “dot” operator may be elided when reading or writing a List.  Though invisible, </w:t>
+      </w:r>
+      <w:proofErr w:type="gramStart"/>
+      <w:r>
+        <w:t>It</w:t>
+      </w:r>
+      <w:proofErr w:type="gramEnd"/>
+      <w:r>
+        <w:t xml:space="preserve"> is still implicitly present; and can be made explicit on input.</w:t>
       </w:r>
     </w:p>
     <w:p>
@@ -644,115 +762,7 @@
         </w:rPr>
       </w:pPr>
       <w:r>
-        <w:t>A</w:t>
-      </w:r>
-      <w:r>
-        <w:t xml:space="preserve">n exceptional case </w:t>
-      </w:r>
-      <w:r>
-        <w:t>may arise when</w:t>
-      </w:r>
-      <w:r>
-        <w:t xml:space="preserve"> the second element of </w:t>
-      </w:r>
-      <w:r>
-        <w:t>the final</w:t>
-      </w:r>
-      <w:r>
-        <w:t xml:space="preserve"> Pair </w:t>
-      </w:r>
-      <w:r>
-        <w:t>is</w:t>
-      </w:r>
-      <w:r>
-        <w:t xml:space="preserve"> some symbol other than </w:t>
-      </w:r>
-      <w:r>
-        <w:rPr>
-          <w:b/>
-          <w:bCs/>
-        </w:rPr>
-        <w:t>nil</w:t>
-      </w:r>
-      <w:r>
-        <w:t xml:space="preserve">.  </w:t>
-      </w:r>
-      <w:r>
-        <w:t xml:space="preserve">Such </w:t>
-      </w:r>
-      <w:r>
-        <w:t>a Pair, and any Elements prepended onto them, are referred to</w:t>
-      </w:r>
-      <w:r>
-        <w:t xml:space="preserve"> as</w:t>
-      </w:r>
-      <w:r>
-        <w:t xml:space="preserve"> </w:t>
-      </w:r>
-      <w:r>
-        <w:t>“Dotted List</w:t>
-      </w:r>
-      <w:r>
-        <w:t>s</w:t>
-      </w:r>
-      <w:r>
-        <w:t>”.</w:t>
-      </w:r>
-    </w:p>
-    <w:p>
-      <w:r>
-        <w:rPr>
-          <w:rStyle w:val="Heading2Char"/>
-        </w:rPr>
-        <w:t>Written</w:t>
-      </w:r>
-      <w:r>
-        <w:rPr>
-          <w:rStyle w:val="Heading2Char"/>
-        </w:rPr>
-        <w:t xml:space="preserve"> Representation of </w:t>
-      </w:r>
-      <w:r>
-        <w:rPr>
-          <w:rStyle w:val="Heading2Char"/>
-        </w:rPr>
-        <w:t>Lists</w:t>
-      </w:r>
-    </w:p>
-    <w:p>
-      <w:r>
-        <w:t xml:space="preserve">Just as the multiplication operator is often elided in algebra, the “dot” operator </w:t>
-      </w:r>
-      <w:r>
-        <w:t>can</w:t>
-      </w:r>
-      <w:r>
-        <w:t xml:space="preserve"> be elided when reading or writing a List.</w:t>
-      </w:r>
-      <w:r>
-        <w:t xml:space="preserve">  It is still implicitly present; and can even be made explicit on input.</w:t>
-      </w:r>
-      <w:r>
-        <w:br/>
-      </w:r>
-      <w:r>
-        <w:br/>
-        <w:t>τ</w:t>
-      </w:r>
-      <w:r>
-        <w:t>1</w:t>
-      </w:r>
-      <w:r>
-        <w:t xml:space="preserve"> • </w:t>
-      </w:r>
-      <w:r>
-        <w:t>τ2</w:t>
-      </w:r>
-      <w:r>
-        <w:t xml:space="preserve"> • </w:t>
-      </w:r>
-      <w:r>
-        <w:t>σ</w:t>
+        <w:t>τ1 ◦ τ2 ◦ σ</w:t>
       </w:r>
       <w:r>
         <w:rPr>
@@ -777,19 +787,11 @@
         <w:t xml:space="preserve"> </w:t>
       </w:r>
       <w:r>
-        <w:t>τ1 τ2</w:t>
-      </w:r>
-      <w:r>
-        <w:t xml:space="preserve"> • </w:t>
-      </w:r>
-      <w:r>
-        <w:t>σ</w:t>
-      </w:r>
-      <w:r>
-        <w:br/>
-      </w:r>
-      <w:r>
-        <w:br/>
+        <w:t>τ1 τ2 ◦ σ</w:t>
+      </w:r>
+    </w:p>
+    <w:p>
+      <w:r>
         <w:t>The Empty List contains no elements and need not be written explicitly following a final element.</w:t>
       </w:r>
     </w:p>
@@ -798,13 +800,25 @@
         <w:t>τ1</w:t>
       </w:r>
       <w:r>
-        <w:t xml:space="preserve"> • </w:t>
+        <w:t xml:space="preserve"> </w:t>
+      </w:r>
+      <w:r>
+        <w:t>◦</w:t>
+      </w:r>
+      <w:r>
+        <w:t xml:space="preserve"> </w:t>
       </w:r>
       <w:r>
         <w:t>τ2</w:t>
       </w:r>
       <w:r>
-        <w:t xml:space="preserve"> • </w:t>
+        <w:t xml:space="preserve"> </w:t>
+      </w:r>
+      <w:r>
+        <w:t>◦</w:t>
+      </w:r>
+      <w:r>
+        <w:t xml:space="preserve"> </w:t>
       </w:r>
       <w:r>
         <w:t>nil</w:t>
@@ -901,45 +915,72 @@
         <w:t>τ1</w:t>
       </w:r>
       <w:r>
-        <w:t xml:space="preserve"> • </w:t>
+        <w:t xml:space="preserve"> </w:t>
+      </w:r>
+      <w:r>
+        <w:t>◦</w:t>
+      </w:r>
+      <w:r>
+        <w:t xml:space="preserve"> </w:t>
       </w:r>
       <w:r>
         <w:t>τ2</w:t>
       </w:r>
       <w:r>
-        <w:t xml:space="preserve"> • </w:t>
+        <w:t xml:space="preserve"> </w:t>
+      </w:r>
+      <w:r>
+        <w:t>◦</w:t>
+      </w:r>
+      <w:r>
+        <w:t xml:space="preserve"> </w:t>
       </w:r>
       <w:r>
         <w:t>nil)</w:t>
       </w:r>
       <w:r>
-        <w:t xml:space="preserve"> • </w:t>
+        <w:t xml:space="preserve"> </w:t>
+      </w:r>
+      <w:r>
+        <w:t>◦</w:t>
+      </w:r>
+      <w:r>
+        <w:t xml:space="preserve"> </w:t>
       </w:r>
       <w:r>
         <w:t>τ3</w:t>
       </w:r>
       <w:r>
-        <w:t xml:space="preserve"> • </w:t>
+        <w:t xml:space="preserve"> </w:t>
+      </w:r>
+      <w:r>
+        <w:t>◦</w:t>
+      </w:r>
+      <w:r>
+        <w:t xml:space="preserve"> </w:t>
       </w:r>
       <w:r>
         <w:t>τ4</w:t>
       </w:r>
       <w:r>
-        <w:t xml:space="preserve"> • </w:t>
+        <w:t xml:space="preserve"> </w:t>
+      </w:r>
+      <w:r>
+        <w:t>◦</w:t>
+      </w:r>
+      <w:r>
+        <w:t xml:space="preserve"> </w:t>
       </w:r>
       <w:r>
         <w:t>nil</w:t>
       </w:r>
-      <w:r>
-        <w:br/>
-      </w:r>
     </w:p>
     <w:p>
       <w:r>
         <w:rPr>
           <w:rStyle w:val="Heading2Char"/>
         </w:rPr>
-        <w:t>Expressions</w:t>
+        <w:t>Composition</w:t>
       </w:r>
     </w:p>
     <w:p>
@@ -950,7 +991,7 @@
         </w:rPr>
       </w:pPr>
       <w:r>
-        <w:t>Lists are a “Data Structure” which will be used to represent Expressions.</w:t>
+        <w:t>Pairs provide for the composition of more complex terms, built from simpler, constituent terms.</w:t>
       </w:r>
       <w:r>
         <w:br/>
@@ -959,7 +1000,13 @@
         <w:br/>
       </w:r>
       <w:r>
-        <w:t xml:space="preserve">An expression: </w:t>
+        <w:t xml:space="preserve">An </w:t>
+      </w:r>
+      <w:r>
+        <w:t>E</w:t>
+      </w:r>
+      <w:r>
+        <w:t xml:space="preserve">xpression: </w:t>
       </w:r>
       <w:r>
         <w:rPr>
@@ -974,25 +1021,187 @@
     </w:p>
     <w:p>
       <w:r>
-        <w:br/>
-      </w:r>
-      <w:r>
         <w:rPr>
           <w:rStyle w:val="Heading2Char"/>
         </w:rPr>
-        <w:t>Application</w:t>
-      </w:r>
-    </w:p>
-    <w:p>
-      <w:r>
-        <w:t>Evaluation of an expression is performed in using Beta Reduction, which is invoked as follows:</w:t>
-      </w:r>
-      <w:r>
-        <w:br/>
-      </w:r>
-      <w:r>
-        <w:br/>
-        <w:t xml:space="preserve">beta </w:t>
+        <w:t>Abstraction</w:t>
+      </w:r>
+    </w:p>
+    <w:p>
+      <w:r>
+        <w:t>Abstraction</w:t>
+      </w:r>
+      <w:r>
+        <w:t xml:space="preserve"> of </w:t>
+      </w:r>
+      <w:r>
+        <w:t xml:space="preserve">a </w:t>
+      </w:r>
+      <w:r>
+        <w:t>symbol</w:t>
+      </w:r>
+      <w:r>
+        <w:t xml:space="preserve"> from a term, produces a term</w:t>
+      </w:r>
+      <w:r>
+        <w:t>:</w:t>
+      </w:r>
+    </w:p>
+    <w:p>
+      <w:r>
+        <w:t>λ</w:t>
+      </w:r>
+      <w:r>
+        <w:t>x</w:t>
+      </w:r>
+      <w:r>
+        <w:t xml:space="preserve"> </w:t>
+      </w:r>
+      <w:r>
+        <w:t xml:space="preserve">x </w:t>
+      </w:r>
+      <w:r>
+        <w:rPr>
+          <w:rFonts w:ascii="Cambria Math" w:hAnsi="Cambria Math" w:cs="Cambria Math"/>
+        </w:rPr>
+        <w:t>⇒</w:t>
+      </w:r>
+      <w:r>
+        <w:t xml:space="preserve"> I</w:t>
+      </w:r>
+    </w:p>
+    <w:p>
+      <w:r>
+        <w:t>λ</w:t>
+      </w:r>
+      <w:r>
+        <w:t>x</w:t>
+      </w:r>
+      <w:r>
+        <w:t xml:space="preserve"> </w:t>
+      </w:r>
+      <w:r>
+        <w:t xml:space="preserve">y </w:t>
+      </w:r>
+      <w:r>
+        <w:rPr>
+          <w:rFonts w:ascii="Cambria Math" w:hAnsi="Cambria Math" w:cs="Cambria Math"/>
+        </w:rPr>
+        <w:t>⇒</w:t>
+      </w:r>
+      <w:r>
+        <w:t xml:space="preserve"> K y</w:t>
+      </w:r>
+    </w:p>
+    <w:p>
+      <w:r>
+        <w:t>λ</w:t>
+      </w:r>
+      <w:r>
+        <w:t>x</w:t>
+      </w:r>
+      <w:r>
+        <w:t xml:space="preserve"> </w:t>
+      </w:r>
+      <w:r>
+        <w:t>(</w:t>
+      </w:r>
+      <w:r>
+        <w:t>τ1</w:t>
+      </w:r>
+      <w:r>
+        <w:t xml:space="preserve"> </w:t>
+      </w:r>
+      <w:r>
+        <w:t>τ2</w:t>
+      </w:r>
+      <w:r>
+        <w:t xml:space="preserve">) </w:t>
+      </w:r>
+      <w:r>
+        <w:rPr>
+          <w:rFonts w:ascii="Cambria Math" w:hAnsi="Cambria Math" w:cs="Cambria Math"/>
+        </w:rPr>
+        <w:t>⇒</w:t>
+      </w:r>
+      <w:r>
+        <w:t xml:space="preserve"> S </w:t>
+      </w:r>
+      <w:r>
+        <w:t>(</w:t>
+      </w:r>
+      <w:r>
+        <w:t>λx</w:t>
+      </w:r>
+      <w:r>
+        <w:t xml:space="preserve"> </w:t>
+      </w:r>
+      <w:r>
+        <w:t>τ1</w:t>
+      </w:r>
+      <w:r>
+        <w:t>)</w:t>
+      </w:r>
+      <w:r>
+        <w:t xml:space="preserve"> </w:t>
+      </w:r>
+      <w:r>
+        <w:t>(</w:t>
+      </w:r>
+      <w:r>
+        <w:t>λx</w:t>
+      </w:r>
+      <w:r>
+        <w:t xml:space="preserve"> </w:t>
+      </w:r>
+      <w:r>
+        <w:t>τ2</w:t>
+      </w:r>
+      <w:r>
+        <w:t>)</w:t>
+      </w:r>
+    </w:p>
+    <w:p/>
+    <w:p>
+      <w:r>
+        <w:rPr>
+          <w:rStyle w:val="Heading2Char"/>
+        </w:rPr>
+        <w:t>Currying</w:t>
+      </w:r>
+    </w:p>
+    <w:p>
+      <w:r>
+        <w:t>Square brackets are “syntactic sugar” for an enhanced form of Abstraction known as Currying:</w:t>
+      </w:r>
+    </w:p>
+    <w:p>
+      <w:pPr>
+        <w:rPr>
+          <w:rStyle w:val="Heading2Char"/>
+          <w:rFonts w:asciiTheme="minorHAnsi" w:eastAsiaTheme="minorHAnsi" w:hAnsiTheme="minorHAnsi" w:cstheme="minorBidi"/>
+          <w:color w:val="auto"/>
+          <w:sz w:val="22"/>
+          <w:szCs w:val="22"/>
+        </w:rPr>
+      </w:pPr>
+      <w:r>
+        <w:t>[head</w:t>
+      </w:r>
+      <w:r>
+        <w:t xml:space="preserve"> </w:t>
+      </w:r>
+      <w:r>
+        <w:t>◦</w:t>
+      </w:r>
+      <w:r>
+        <w:t xml:space="preserve"> </w:t>
+      </w:r>
+      <w:r>
+        <w:t>tail]</w:t>
+      </w:r>
+      <w:r>
+        <w:t xml:space="preserve"> </w:t>
       </w:r>
       <w:r>
         <w:rPr>
@@ -1000,31 +1209,6 @@
           <w:iCs/>
         </w:rPr>
         <w:t>expr</w:t>
-      </w:r>
-      <w:r>
-        <w:br/>
-      </w:r>
-    </w:p>
-    <w:p>
-      <w:r>
-        <w:t>When two terms appear next to each other, the first term is said to be applied to the second.  Applications are left associative:</w:t>
-      </w:r>
-    </w:p>
-    <w:p>
-      <w:r>
-        <w:t>τ1</w:t>
-      </w:r>
-      <w:r>
-        <w:t xml:space="preserve"> </w:t>
-      </w:r>
-      <w:r>
-        <w:t>τ2</w:t>
-      </w:r>
-      <w:r>
-        <w:t xml:space="preserve"> </w:t>
-      </w:r>
-      <w:r>
-        <w:t>τ3</w:t>
       </w:r>
       <w:r>
         <w:t xml:space="preserve"> </w:t>
@@ -1040,66 +1224,133 @@
         <w:t>≡</w:t>
       </w:r>
       <w:r>
-        <w:t xml:space="preserve"> (</w:t>
-      </w:r>
-      <w:r>
-        <w:t>τ1</w:t>
-      </w:r>
-      <w:r>
-        <w:t xml:space="preserve"> </w:t>
-      </w:r>
-      <w:r>
-        <w:t>τ2</w:t>
-      </w:r>
-      <w:r>
-        <w:t xml:space="preserve">) </w:t>
-      </w:r>
-      <w:r>
-        <w:t>τ3</w:t>
-      </w:r>
-    </w:p>
-    <w:p/>
-    <w:p>
-      <w:r>
-        <w:rPr>
-          <w:rStyle w:val="Heading2Char"/>
-        </w:rPr>
-        <w:t>Abstraction</w:t>
-      </w:r>
-    </w:p>
-    <w:p>
+        <w:t xml:space="preserve"> </w:t>
+      </w:r>
+      <w:r>
+        <w:t>λ (</w:t>
+      </w:r>
+      <w:r>
+        <w:t>head</w:t>
+      </w:r>
+      <w:r>
+        <w:t xml:space="preserve"> </w:t>
+      </w:r>
+      <w:r>
+        <w:t>◦</w:t>
+      </w:r>
+      <w:r>
+        <w:t xml:space="preserve"> </w:t>
+      </w:r>
+      <w:r>
+        <w:t xml:space="preserve">tail) </w:t>
+      </w:r>
+      <w:r>
+        <w:rPr>
+          <w:i/>
+          <w:iCs/>
+        </w:rPr>
+        <w:t>expr</w:t>
+      </w:r>
+      <w:r>
+        <w:br/>
+      </w:r>
+      <w:r>
+        <w:br/>
+      </w:r>
+      <w:r>
+        <w:t>λ (</w:t>
+      </w:r>
+      <w:r>
+        <w:t>head</w:t>
+      </w:r>
+      <w:r>
+        <w:t xml:space="preserve"> </w:t>
+      </w:r>
+      <w:r>
+        <w:t>◦</w:t>
+      </w:r>
+      <w:r>
+        <w:t xml:space="preserve"> </w:t>
+      </w:r>
+      <w:r>
+        <w:t xml:space="preserve">tail) </w:t>
+      </w:r>
+      <w:r>
+        <w:t>τ</w:t>
+      </w:r>
+      <w:r>
+        <w:t xml:space="preserve"> </w:t>
+      </w:r>
+      <w:r>
+        <w:rPr>
+          <w:rFonts w:cstheme="minorHAnsi"/>
+          <w:color w:val="000000"/>
+          <w:sz w:val="23"/>
+          <w:szCs w:val="23"/>
+          <w:shd w:val="clear" w:color="auto" w:fill="F8F9FA"/>
+        </w:rPr>
+        <w:t>≡</w:t>
+      </w:r>
+      <w:r>
+        <w:t xml:space="preserve"> </w:t>
+      </w:r>
+      <w:r>
+        <w:t>U</w:t>
+      </w:r>
+      <w:r>
+        <w:t> (</w:t>
+      </w:r>
+      <w:proofErr w:type="spellStart"/>
+      <w:r>
+        <w:t>λ</w:t>
+      </w:r>
+      <w:r>
+        <w:t>head</w:t>
+      </w:r>
+      <w:proofErr w:type="spellEnd"/>
+      <w:r>
+        <w:t> (</w:t>
+      </w:r>
+      <w:proofErr w:type="spellStart"/>
+      <w:r>
+        <w:t>λ</w:t>
+      </w:r>
+      <w:r>
+        <w:t>tail</w:t>
+      </w:r>
+      <w:proofErr w:type="spellEnd"/>
+      <w:r>
+        <w:t> </w:t>
+      </w:r>
+      <w:r>
+        <w:t>τ</w:t>
+      </w:r>
+      <w:r>
+        <w:t>))</w:t>
+      </w:r>
+      <w:r>
+        <w:br/>
+      </w:r>
       <w:r>
         <w:lastRenderedPageBreak/>
-        <w:t>Abstraction</w:t>
-      </w:r>
-      <w:r>
-        <w:t xml:space="preserve"> of </w:t>
-      </w:r>
-      <w:r>
-        <w:t xml:space="preserve">a </w:t>
-      </w:r>
-      <w:r>
-        <w:t>symbol</w:t>
-      </w:r>
-      <w:r>
-        <w:t xml:space="preserve"> from a term, produces a term</w:t>
-      </w:r>
-      <w:r>
-        <w:t>:</w:t>
-      </w:r>
-    </w:p>
-    <w:p>
+        <w:br/>
+      </w:r>
+      <w:proofErr w:type="spellStart"/>
       <w:r>
         <w:t>λ</w:t>
       </w:r>
       <w:r>
-        <w:t>x</w:t>
-      </w:r>
-      <w:r>
-        <w:t xml:space="preserve"> </w:t>
-      </w:r>
-      <w:r>
-        <w:t xml:space="preserve">x </w:t>
+        <w:t>nil</w:t>
+      </w:r>
+      <w:proofErr w:type="spellEnd"/>
+      <w:r>
+        <w:t xml:space="preserve"> </w:t>
+      </w:r>
+      <w:r>
+        <w:t>τ</w:t>
+      </w:r>
+      <w:r>
+        <w:t xml:space="preserve"> </w:t>
       </w:r>
       <w:r>
         <w:rPr>
@@ -1108,112 +1359,26 @@
         <w:t>⇒</w:t>
       </w:r>
       <w:r>
-        <w:t xml:space="preserve"> I</w:t>
-      </w:r>
-    </w:p>
-    <w:p>
-      <w:r>
-        <w:t>λ</w:t>
-      </w:r>
-      <w:r>
-        <w:t>x</w:t>
-      </w:r>
-      <w:r>
-        <w:t xml:space="preserve"> </w:t>
-      </w:r>
-      <w:r>
-        <w:t xml:space="preserve">y </w:t>
-      </w:r>
-      <w:r>
-        <w:rPr>
-          <w:rFonts w:ascii="Cambria Math" w:hAnsi="Cambria Math" w:cs="Cambria Math"/>
-        </w:rPr>
-        <w:t>⇒</w:t>
-      </w:r>
-      <w:r>
-        <w:t xml:space="preserve"> K y</w:t>
-      </w:r>
-    </w:p>
-    <w:p>
-      <w:r>
-        <w:t>λ</w:t>
-      </w:r>
-      <w:r>
-        <w:t>x</w:t>
-      </w:r>
-      <w:r>
-        <w:t xml:space="preserve"> </w:t>
-      </w:r>
-      <w:r>
-        <w:t>(</w:t>
-      </w:r>
-      <w:r>
-        <w:t>τ1</w:t>
-      </w:r>
-      <w:r>
-        <w:t xml:space="preserve"> </w:t>
-      </w:r>
-      <w:r>
-        <w:t>τ2</w:t>
-      </w:r>
-      <w:r>
-        <w:t xml:space="preserve">) </w:t>
-      </w:r>
-      <w:r>
-        <w:rPr>
-          <w:rFonts w:ascii="Cambria Math" w:hAnsi="Cambria Math" w:cs="Cambria Math"/>
-        </w:rPr>
-        <w:t>⇒</w:t>
-      </w:r>
-      <w:r>
-        <w:t xml:space="preserve"> S </w:t>
-      </w:r>
-      <w:r>
-        <w:t>(</w:t>
-      </w:r>
-      <w:r>
-        <w:t>λx</w:t>
-      </w:r>
-      <w:r>
-        <w:t xml:space="preserve"> </w:t>
-      </w:r>
-      <w:r>
-        <w:t>τ1</w:t>
-      </w:r>
-      <w:r>
-        <w:t>)</w:t>
-      </w:r>
-      <w:r>
-        <w:t xml:space="preserve"> </w:t>
-      </w:r>
-      <w:r>
-        <w:t>(</w:t>
-      </w:r>
-      <w:r>
-        <w:t>λx</w:t>
-      </w:r>
-      <w:r>
-        <w:t xml:space="preserve"> </w:t>
-      </w:r>
-      <w:r>
-        <w:t>τ2</w:t>
-      </w:r>
-      <w:r>
-        <w:t>)</w:t>
-      </w:r>
-    </w:p>
-    <w:p/>
-    <w:p>
-      <w:r>
-        <w:rPr>
-          <w:rStyle w:val="Heading2Char"/>
-        </w:rPr>
-        <w:t>Currying</w:t>
-      </w:r>
-    </w:p>
-    <w:p>
-      <w:r>
-        <w:t>Square brackets are “syntactic sugar” for an enhanced form of Abstraction known as Currying:</w:t>
+        <w:t xml:space="preserve"> </w:t>
+      </w:r>
+      <w:proofErr w:type="spellStart"/>
+      <w:r>
+        <w:t>K</w:t>
+      </w:r>
+      <w:r>
+        <w:rPr>
+          <w:sz w:val="24"/>
+          <w:szCs w:val="24"/>
+          <w:vertAlign w:val="subscript"/>
+        </w:rPr>
+        <w:t>nil</w:t>
+      </w:r>
+      <w:proofErr w:type="spellEnd"/>
+      <w:r>
+        <w:t xml:space="preserve"> </w:t>
+      </w:r>
+      <w:r>
+        <w:t>τ</w:t>
       </w:r>
     </w:p>
     <w:p>
@@ -1226,27 +1391,167 @@
           <w:szCs w:val="22"/>
         </w:rPr>
       </w:pPr>
-      <w:r>
-        <w:t>[head</w:t>
-      </w:r>
-      <w:r>
-        <w:t xml:space="preserve"> • </w:t>
-      </w:r>
-      <w:r>
-        <w:t>tail]</w:t>
-      </w:r>
-      <w:r>
-        <w:t xml:space="preserve"> </w:t>
+    </w:p>
+    <w:p>
+      <w:r>
+        <w:rPr>
+          <w:rStyle w:val="Heading2Char"/>
+          <w:rFonts w:asciiTheme="minorHAnsi" w:eastAsiaTheme="minorHAnsi" w:hAnsiTheme="minorHAnsi" w:cstheme="minorBidi"/>
+          <w:color w:val="auto"/>
+          <w:sz w:val="22"/>
+          <w:szCs w:val="22"/>
+        </w:rPr>
+        <w:t xml:space="preserve">Note: Currying behaves similarly to the Lisp </w:t>
+      </w:r>
+      <w:r>
+        <w:rPr>
+          <w:b/>
+          <w:bCs/>
+        </w:rPr>
+        <w:t>destructuring-bind</w:t>
+      </w:r>
+      <w:r>
+        <w:t xml:space="preserve"> operation.</w:t>
+      </w:r>
+    </w:p>
+    <w:p>
+      <w:r>
+        <w:br/>
+      </w:r>
+      <w:r>
+        <w:rPr>
+          <w:rStyle w:val="Heading2Char"/>
+        </w:rPr>
+        <w:t>Uncurrying</w:t>
+      </w:r>
+    </w:p>
+    <w:p>
+      <w:r>
+        <w:t xml:space="preserve">The Uncurrying Combinator U implements </w:t>
+      </w:r>
+      <w:r>
+        <w:t xml:space="preserve">(or “realizes”) </w:t>
+      </w:r>
+      <w:r>
+        <w:t>the semantics of Currying:</w:t>
+      </w:r>
+    </w:p>
+    <w:p>
+      <w:r>
+        <w:t>U</w:t>
+      </w:r>
+      <w:r>
+        <w:t> </w:t>
       </w:r>
       <w:r>
         <w:rPr>
           <w:i/>
           <w:iCs/>
         </w:rPr>
+        <w:t>func</w:t>
+      </w:r>
+      <w:r>
+        <w:t> </w:t>
+      </w:r>
+      <w:r>
+        <w:t>(head</w:t>
+      </w:r>
+      <w:r>
+        <w:t xml:space="preserve"> </w:t>
+      </w:r>
+      <w:r>
+        <w:t>◦</w:t>
+      </w:r>
+      <w:r>
+        <w:t xml:space="preserve"> </w:t>
+      </w:r>
+      <w:r>
+        <w:t>tail</w:t>
+      </w:r>
+      <w:r>
+        <w:t>)</w:t>
+      </w:r>
+      <w:r>
+        <w:t xml:space="preserve"> </w:t>
+      </w:r>
+      <w:r>
+        <w:rPr>
+          <w:rFonts w:ascii="Cambria Math" w:hAnsi="Cambria Math" w:cs="Cambria Math"/>
+        </w:rPr>
+        <w:t>⇒</w:t>
+      </w:r>
+      <w:r>
+        <w:t> </w:t>
+      </w:r>
+      <w:r>
+        <w:rPr>
+          <w:i/>
+          <w:iCs/>
+        </w:rPr>
+        <w:t>func</w:t>
+      </w:r>
+      <w:r>
+        <w:t> </w:t>
+      </w:r>
+      <w:r>
+        <w:t>head</w:t>
+      </w:r>
+      <w:r>
+        <w:t> </w:t>
+      </w:r>
+      <w:r>
+        <w:t>tail</w:t>
+      </w:r>
+    </w:p>
+    <w:p>
+      <w:pPr>
+        <w:rPr>
+          <w:rStyle w:val="Heading2Char"/>
+          <w:rFonts w:asciiTheme="minorHAnsi" w:eastAsiaTheme="minorHAnsi" w:hAnsiTheme="minorHAnsi" w:cstheme="minorBidi"/>
+          <w:color w:val="auto"/>
+          <w:sz w:val="22"/>
+          <w:szCs w:val="22"/>
+        </w:rPr>
+      </w:pPr>
+    </w:p>
+    <w:p>
+      <w:r>
+        <w:rPr>
+          <w:rStyle w:val="Heading2Char"/>
+        </w:rPr>
+        <w:t>Application</w:t>
+      </w:r>
+    </w:p>
+    <w:p>
+      <w:r>
+        <w:t>Evaluation of an expression is performed in using Beta Reduction, which is invoked as follows:</w:t>
+      </w:r>
+      <w:r>
+        <w:br/>
+      </w:r>
+      <w:r>
+        <w:br/>
+        <w:t xml:space="preserve">beta </w:t>
+      </w:r>
+      <w:r>
+        <w:rPr>
+          <w:i/>
+          <w:iCs/>
+        </w:rPr>
         <w:t>expr</w:t>
       </w:r>
       <w:r>
-        <w:t xml:space="preserve"> </w:t>
+        <w:br/>
+      </w:r>
+    </w:p>
+    <w:p>
+      <w:r>
+        <w:t>When two terms appear next to each other, the first term is said to be applied to the second.  Applications are left associative:</w:t>
+      </w:r>
+    </w:p>
+    <w:p>
+      <w:r>
+        <w:t xml:space="preserve">τ1 τ2 τ3 </w:t>
       </w:r>
       <w:r>
         <w:rPr>
@@ -1259,47 +1564,321 @@
         <w:t>≡</w:t>
       </w:r>
       <w:r>
-        <w:t xml:space="preserve"> </w:t>
-      </w:r>
-      <w:r>
-        <w:t>λ (</w:t>
-      </w:r>
-      <w:r>
-        <w:t>head</w:t>
-      </w:r>
-      <w:r>
-        <w:t xml:space="preserve"> • </w:t>
-      </w:r>
-      <w:r>
-        <w:t xml:space="preserve">tail) </w:t>
+        <w:t xml:space="preserve"> (τ1 τ2) τ3</w:t>
+      </w:r>
+    </w:p>
+    <w:p/>
+    <w:p>
+      <w:r>
+        <w:rPr>
+          <w:rStyle w:val="Heading2Char"/>
+        </w:rPr>
+        <w:t>Reduc</w:t>
+      </w:r>
+      <w:r>
+        <w:rPr>
+          <w:rStyle w:val="Heading2Char"/>
+        </w:rPr>
+        <w:t>tion</w:t>
+      </w:r>
+    </w:p>
+    <w:p>
+      <w:r>
+        <w:t>Reduction</w:t>
+      </w:r>
+      <w:r>
+        <w:t xml:space="preserve"> of terms:</w:t>
+      </w:r>
+    </w:p>
+    <w:p>
+      <w:r>
+        <w:t xml:space="preserve">S </w:t>
+      </w:r>
+      <w:r>
+        <w:t>τ1</w:t>
+      </w:r>
+      <w:r>
+        <w:t xml:space="preserve"> </w:t>
+      </w:r>
+      <w:r>
+        <w:t>τ2</w:t>
+      </w:r>
+      <w:r>
+        <w:t xml:space="preserve"> </w:t>
+      </w:r>
+      <w:r>
+        <w:t>τ3</w:t>
+      </w:r>
+      <w:r>
+        <w:t xml:space="preserve"> </w:t>
+      </w:r>
+      <w:r>
+        <w:rPr>
+          <w:rFonts w:ascii="Cambria Math" w:hAnsi="Cambria Math" w:cs="Cambria Math"/>
+        </w:rPr>
+        <w:t>⇒</w:t>
+      </w:r>
+      <w:r>
+        <w:t xml:space="preserve"> </w:t>
+      </w:r>
+      <w:r>
+        <w:t>τ1</w:t>
+      </w:r>
+      <w:r>
+        <w:t xml:space="preserve"> </w:t>
+      </w:r>
+      <w:r>
+        <w:t>τ3</w:t>
+      </w:r>
+      <w:r>
+        <w:t xml:space="preserve"> (</w:t>
+      </w:r>
+      <w:r>
+        <w:t>τ2</w:t>
+      </w:r>
+      <w:r>
+        <w:t xml:space="preserve"> </w:t>
+      </w:r>
+      <w:r>
+        <w:t>τ3</w:t>
+      </w:r>
+      <w:r>
+        <w:t>)</w:t>
+      </w:r>
+    </w:p>
+    <w:p>
+      <w:r>
+        <w:t xml:space="preserve">K </w:t>
+      </w:r>
+      <w:r>
+        <w:t>τ1</w:t>
+      </w:r>
+      <w:r>
+        <w:t xml:space="preserve"> </w:t>
+      </w:r>
+      <w:r>
+        <w:t>τ2</w:t>
+      </w:r>
+      <w:r>
+        <w:t xml:space="preserve"> </w:t>
+      </w:r>
+      <w:r>
+        <w:rPr>
+          <w:rFonts w:ascii="Cambria Math" w:hAnsi="Cambria Math" w:cs="Cambria Math"/>
+        </w:rPr>
+        <w:t>⇒</w:t>
+      </w:r>
+      <w:r>
+        <w:t xml:space="preserve"> </w:t>
+      </w:r>
+      <w:r>
+        <w:t>τ1</w:t>
+      </w:r>
+    </w:p>
+    <w:p>
+      <w:r>
+        <w:t>A</w:t>
+      </w:r>
+      <w:r>
+        <w:t xml:space="preserve"> </w:t>
+      </w:r>
+      <w:r>
+        <w:t xml:space="preserve">similar </w:t>
+      </w:r>
+      <w:r>
+        <w:t>combinator</w:t>
+      </w:r>
+      <w:r>
+        <w:t>, introduced by Currying,</w:t>
+      </w:r>
+      <w:r>
+        <w:t xml:space="preserve"> only </w:t>
+      </w:r>
+      <w:r>
+        <w:t>reduces</w:t>
+      </w:r>
+      <w:r>
+        <w:t xml:space="preserve"> whe</w:t>
+      </w:r>
+      <w:r>
+        <w:t>re</w:t>
+      </w:r>
+      <w:r>
+        <w:t xml:space="preserve"> </w:t>
+      </w:r>
+      <w:r>
+        <w:t>τ</w:t>
+      </w:r>
+      <w:r>
+        <w:t>2</w:t>
+      </w:r>
+      <w:r>
+        <w:t xml:space="preserve"> is nil:</w:t>
+      </w:r>
+    </w:p>
+    <w:p>
+      <w:proofErr w:type="spellStart"/>
+      <w:r>
+        <w:t>K</w:t>
+      </w:r>
+      <w:r>
+        <w:rPr>
+          <w:sz w:val="24"/>
+          <w:szCs w:val="24"/>
+          <w:vertAlign w:val="subscript"/>
+        </w:rPr>
+        <w:t>nil</w:t>
+      </w:r>
+      <w:proofErr w:type="spellEnd"/>
+      <w:r>
+        <w:t xml:space="preserve"> </w:t>
+      </w:r>
+      <w:r>
+        <w:t xml:space="preserve">τ1 </w:t>
+      </w:r>
+      <w:r>
+        <w:t>nil</w:t>
+      </w:r>
+      <w:r>
+        <w:t xml:space="preserve"> </w:t>
+      </w:r>
+      <w:r>
+        <w:rPr>
+          <w:rFonts w:ascii="Cambria Math" w:hAnsi="Cambria Math" w:cs="Cambria Math"/>
+        </w:rPr>
+        <w:t>⇒</w:t>
+      </w:r>
+      <w:r>
+        <w:t xml:space="preserve"> </w:t>
+      </w:r>
+      <w:r>
+        <w:t>τ1</w:t>
+      </w:r>
+    </w:p>
+    <w:p>
+      <w:r>
+        <w:t xml:space="preserve">I </w:t>
+      </w:r>
+      <w:r>
+        <w:t>τ</w:t>
+      </w:r>
+      <w:r>
+        <w:t xml:space="preserve"> </w:t>
+      </w:r>
+      <w:r>
+        <w:rPr>
+          <w:rFonts w:ascii="Cambria Math" w:hAnsi="Cambria Math" w:cs="Cambria Math"/>
+        </w:rPr>
+        <w:t>⇒</w:t>
+      </w:r>
+      <w:r>
+        <w:t xml:space="preserve"> </w:t>
+      </w:r>
+      <w:r>
+        <w:t>τ</w:t>
+      </w:r>
+    </w:p>
+    <w:p>
+      <w:r>
+        <w:t xml:space="preserve">Y </w:t>
+      </w:r>
+      <w:r>
+        <w:t>τ</w:t>
+      </w:r>
+      <w:r>
+        <w:t xml:space="preserve"> </w:t>
+      </w:r>
+      <w:r>
+        <w:rPr>
+          <w:rFonts w:ascii="Cambria Math" w:hAnsi="Cambria Math" w:cs="Cambria Math"/>
+        </w:rPr>
+        <w:t>⇒</w:t>
+      </w:r>
+      <w:r>
+        <w:t xml:space="preserve"> </w:t>
+      </w:r>
+      <w:r>
+        <w:t>τ</w:t>
+      </w:r>
+      <w:r>
+        <w:t xml:space="preserve"> (Y </w:t>
+      </w:r>
+      <w:r>
+        <w:t>τ</w:t>
+      </w:r>
+      <w:r>
+        <w:t>)</w:t>
+      </w:r>
+    </w:p>
+    <w:p>
+      <w:pPr>
+        <w:rPr>
+          <w:rStyle w:val="Heading2Char"/>
+          <w:rFonts w:asciiTheme="minorHAnsi" w:eastAsiaTheme="minorHAnsi" w:hAnsiTheme="minorHAnsi" w:cstheme="minorBidi"/>
+          <w:color w:val="auto"/>
+          <w:sz w:val="22"/>
+          <w:szCs w:val="22"/>
+        </w:rPr>
+      </w:pPr>
+    </w:p>
+    <w:p>
+      <w:r>
+        <w:rPr>
+          <w:rStyle w:val="Heading2Char"/>
+        </w:rPr>
+        <w:t>Function Defini</w:t>
+      </w:r>
+      <w:r>
+        <w:rPr>
+          <w:rStyle w:val="Heading2Char"/>
+        </w:rPr>
+        <w:t>tion</w:t>
+      </w:r>
+    </w:p>
+    <w:p>
+      <w:r>
+        <w:t>Functions:</w:t>
+      </w:r>
+      <w:r>
+        <w:t xml:space="preserve"> </w:t>
       </w:r>
       <w:r>
         <w:rPr>
           <w:i/>
           <w:iCs/>
         </w:rPr>
+        <w:t>func</w:t>
+      </w:r>
+      <w:r>
+        <w:t xml:space="preserve"> are </w:t>
+      </w:r>
+      <w:r>
+        <w:t>defined in terms of expressions</w:t>
+      </w:r>
+      <w:r>
+        <w:t>; and may make recursive reference to themselves:</w:t>
+      </w:r>
+    </w:p>
+    <w:p>
+      <w:r>
+        <w:t xml:space="preserve">def </w:t>
+      </w:r>
+      <w:r>
+        <w:rPr>
+          <w:i/>
+          <w:iCs/>
+        </w:rPr>
+        <w:t>func</w:t>
+      </w:r>
+      <w:r>
+        <w:t xml:space="preserve"> x = </w:t>
+      </w:r>
+      <w:r>
+        <w:rPr>
+          <w:i/>
+          <w:iCs/>
+        </w:rPr>
         <w:t>expr</w:t>
-      </w:r>
-      <w:r>
-        <w:br/>
-      </w:r>
-      <w:r>
-        <w:br/>
-      </w:r>
-      <w:r>
-        <w:t>λ (</w:t>
-      </w:r>
-      <w:r>
-        <w:t>head</w:t>
-      </w:r>
-      <w:r>
-        <w:t xml:space="preserve"> • </w:t>
-      </w:r>
-      <w:r>
-        <w:t xml:space="preserve">tail) </w:t>
-      </w:r>
-      <w:r>
-        <w:t>τ</w:t>
       </w:r>
       <w:r>
         <w:t xml:space="preserve"> </w:t>
@@ -1315,155 +1894,7 @@
         <w:t>≡</w:t>
       </w:r>
       <w:r>
-        <w:t xml:space="preserve"> </w:t>
-      </w:r>
-      <w:r>
-        <w:t>U</w:t>
-      </w:r>
-      <w:r>
-        <w:t> (</w:t>
-      </w:r>
-      <w:proofErr w:type="spellStart"/>
-      <w:r>
-        <w:t>λ</w:t>
-      </w:r>
-      <w:r>
-        <w:t>head</w:t>
-      </w:r>
-      <w:proofErr w:type="spellEnd"/>
-      <w:r>
-        <w:t> (</w:t>
-      </w:r>
-      <w:proofErr w:type="spellStart"/>
-      <w:r>
-        <w:t>λ</w:t>
-      </w:r>
-      <w:r>
-        <w:t>tail</w:t>
-      </w:r>
-      <w:proofErr w:type="spellEnd"/>
-      <w:r>
-        <w:t> </w:t>
-      </w:r>
-      <w:r>
-        <w:t>τ</w:t>
-      </w:r>
-      <w:r>
-        <w:t>))</w:t>
-      </w:r>
-      <w:r>
-        <w:br/>
-      </w:r>
-      <w:r>
-        <w:br/>
-      </w:r>
-      <w:proofErr w:type="spellStart"/>
-      <w:r>
-        <w:t>λ</w:t>
-      </w:r>
-      <w:r>
-        <w:t>nil</w:t>
-      </w:r>
-      <w:proofErr w:type="spellEnd"/>
-      <w:r>
-        <w:t xml:space="preserve"> </w:t>
-      </w:r>
-      <w:r>
-        <w:t>τ</w:t>
-      </w:r>
-      <w:r>
-        <w:t xml:space="preserve"> </w:t>
-      </w:r>
-      <w:r>
-        <w:rPr>
-          <w:rFonts w:ascii="Cambria Math" w:hAnsi="Cambria Math" w:cs="Cambria Math"/>
-        </w:rPr>
-        <w:t>⇒</w:t>
-      </w:r>
-      <w:r>
-        <w:t xml:space="preserve"> </w:t>
-      </w:r>
-      <w:proofErr w:type="spellStart"/>
-      <w:r>
-        <w:t>K</w:t>
-      </w:r>
-      <w:r>
-        <w:rPr>
-          <w:sz w:val="24"/>
-          <w:szCs w:val="24"/>
-          <w:vertAlign w:val="subscript"/>
-        </w:rPr>
-        <w:t>nil</w:t>
-      </w:r>
-      <w:proofErr w:type="spellEnd"/>
-      <w:r>
-        <w:t xml:space="preserve"> </w:t>
-      </w:r>
-      <w:r>
-        <w:t>τ</w:t>
-      </w:r>
-    </w:p>
-    <w:p>
-      <w:pPr>
-        <w:rPr>
-          <w:rStyle w:val="Heading2Char"/>
-          <w:rFonts w:asciiTheme="minorHAnsi" w:eastAsiaTheme="minorHAnsi" w:hAnsiTheme="minorHAnsi" w:cstheme="minorBidi"/>
-          <w:color w:val="auto"/>
-          <w:sz w:val="22"/>
-          <w:szCs w:val="22"/>
-        </w:rPr>
-      </w:pPr>
-    </w:p>
-    <w:p>
-      <w:r>
-        <w:rPr>
-          <w:rStyle w:val="Heading2Char"/>
-          <w:rFonts w:asciiTheme="minorHAnsi" w:eastAsiaTheme="minorHAnsi" w:hAnsiTheme="minorHAnsi" w:cstheme="minorBidi"/>
-          <w:color w:val="auto"/>
-          <w:sz w:val="22"/>
-          <w:szCs w:val="22"/>
-        </w:rPr>
-        <w:t xml:space="preserve">Note: Currying behaves similarly to the Lisp </w:t>
-      </w:r>
-      <w:r>
-        <w:rPr>
-          <w:b/>
-          <w:bCs/>
-        </w:rPr>
-        <w:t>destructuring-bind</w:t>
-      </w:r>
-      <w:r>
-        <w:t xml:space="preserve"> operation.</w:t>
-      </w:r>
-    </w:p>
-    <w:p>
-      <w:r>
-        <w:br/>
-      </w:r>
-      <w:r>
-        <w:rPr>
-          <w:rStyle w:val="Heading2Char"/>
-        </w:rPr>
-        <w:t>Uncurrying</w:t>
-      </w:r>
-    </w:p>
-    <w:p>
-      <w:r>
-        <w:t xml:space="preserve">The Uncurrying Combinator U implements </w:t>
-      </w:r>
-      <w:r>
-        <w:t xml:space="preserve">(or “realizes”) </w:t>
-      </w:r>
-      <w:r>
-        <w:t>the semantics of Currying:</w:t>
-      </w:r>
-    </w:p>
-    <w:p>
-      <w:r>
-        <w:t>U</w:t>
-      </w:r>
-      <w:r>
-        <w:t> </w:t>
+        <w:t xml:space="preserve"> def </w:t>
       </w:r>
       <w:r>
         <w:rPr>
@@ -1473,336 +1904,20 @@
         <w:t>func</w:t>
       </w:r>
       <w:r>
-        <w:t> </w:t>
-      </w:r>
-      <w:r>
-        <w:t>(head</w:t>
-      </w:r>
-      <w:r>
-        <w:t xml:space="preserve"> • </w:t>
-      </w:r>
-      <w:r>
-        <w:t>tail</w:t>
-      </w:r>
-      <w:r>
-        <w:t>)</w:t>
-      </w:r>
-      <w:r>
-        <w:t xml:space="preserve"> </w:t>
-      </w:r>
-      <w:r>
-        <w:rPr>
-          <w:rFonts w:ascii="Cambria Math" w:hAnsi="Cambria Math" w:cs="Cambria Math"/>
-        </w:rPr>
-        <w:t>⇒</w:t>
-      </w:r>
-      <w:r>
-        <w:t> </w:t>
+        <w:t xml:space="preserve"> = λx </w:t>
       </w:r>
       <w:r>
         <w:rPr>
           <w:i/>
           <w:iCs/>
         </w:rPr>
-        <w:t>func</w:t>
-      </w:r>
-      <w:r>
-        <w:t> </w:t>
-      </w:r>
-      <w:r>
-        <w:t>head</w:t>
-      </w:r>
-      <w:r>
-        <w:t> </w:t>
-      </w:r>
-      <w:r>
-        <w:t>tail</w:t>
-      </w:r>
-    </w:p>
-    <w:p>
-      <w:pPr>
-        <w:rPr>
-          <w:rStyle w:val="Heading2Char"/>
-          <w:rFonts w:asciiTheme="minorHAnsi" w:eastAsiaTheme="minorHAnsi" w:hAnsiTheme="minorHAnsi" w:cstheme="minorBidi"/>
-          <w:color w:val="auto"/>
-          <w:sz w:val="22"/>
-          <w:szCs w:val="22"/>
-        </w:rPr>
-      </w:pPr>
-    </w:p>
-    <w:p>
-      <w:r>
-        <w:rPr>
-          <w:rStyle w:val="Heading2Char"/>
-        </w:rPr>
-        <w:t>Reduc</w:t>
-      </w:r>
-      <w:r>
-        <w:rPr>
-          <w:rStyle w:val="Heading2Char"/>
-        </w:rPr>
-        <w:t>tion</w:t>
-      </w:r>
-    </w:p>
-    <w:p>
-      <w:r>
-        <w:t>Reduction</w:t>
-      </w:r>
-      <w:r>
-        <w:t xml:space="preserve"> of terms:</w:t>
-      </w:r>
-    </w:p>
-    <w:p>
-      <w:r>
-        <w:t xml:space="preserve">S </w:t>
-      </w:r>
-      <w:r>
-        <w:t>τ1</w:t>
-      </w:r>
-      <w:r>
-        <w:t xml:space="preserve"> </w:t>
-      </w:r>
-      <w:r>
-        <w:t>τ2</w:t>
-      </w:r>
-      <w:r>
-        <w:t xml:space="preserve"> </w:t>
-      </w:r>
-      <w:r>
-        <w:t>τ3</w:t>
-      </w:r>
-      <w:r>
-        <w:t xml:space="preserve"> </w:t>
-      </w:r>
-      <w:r>
-        <w:rPr>
-          <w:rFonts w:ascii="Cambria Math" w:hAnsi="Cambria Math" w:cs="Cambria Math"/>
-        </w:rPr>
-        <w:t>⇒</w:t>
-      </w:r>
-      <w:r>
-        <w:t xml:space="preserve"> </w:t>
-      </w:r>
-      <w:r>
-        <w:t>τ1</w:t>
-      </w:r>
-      <w:r>
-        <w:t xml:space="preserve"> </w:t>
-      </w:r>
-      <w:r>
-        <w:t>τ3</w:t>
-      </w:r>
-      <w:r>
-        <w:t xml:space="preserve"> (</w:t>
-      </w:r>
-      <w:r>
-        <w:t>τ2</w:t>
-      </w:r>
-      <w:r>
-        <w:t xml:space="preserve"> </w:t>
-      </w:r>
-      <w:r>
-        <w:t>τ3</w:t>
-      </w:r>
-      <w:r>
-        <w:t>)</w:t>
-      </w:r>
-    </w:p>
-    <w:p>
-      <w:r>
-        <w:t xml:space="preserve">K </w:t>
-      </w:r>
-      <w:r>
-        <w:t>τ1</w:t>
-      </w:r>
-      <w:r>
-        <w:t xml:space="preserve"> </w:t>
-      </w:r>
-      <w:r>
-        <w:t>τ2</w:t>
-      </w:r>
-      <w:r>
-        <w:t xml:space="preserve"> </w:t>
-      </w:r>
-      <w:r>
-        <w:rPr>
-          <w:rFonts w:ascii="Cambria Math" w:hAnsi="Cambria Math" w:cs="Cambria Math"/>
-        </w:rPr>
-        <w:t>⇒</w:t>
-      </w:r>
-      <w:r>
-        <w:t xml:space="preserve"> </w:t>
-      </w:r>
-      <w:r>
-        <w:t>τ1</w:t>
-      </w:r>
-    </w:p>
-    <w:p>
-      <w:r>
-        <w:t>A</w:t>
-      </w:r>
-      <w:r>
-        <w:t xml:space="preserve"> </w:t>
-      </w:r>
-      <w:r>
-        <w:t xml:space="preserve">similar </w:t>
-      </w:r>
-      <w:r>
-        <w:t>combinator</w:t>
-      </w:r>
-      <w:r>
-        <w:t>, introduced by Currying,</w:t>
-      </w:r>
-      <w:r>
-        <w:t xml:space="preserve"> only </w:t>
-      </w:r>
-      <w:r>
-        <w:t>reduces</w:t>
-      </w:r>
-      <w:r>
-        <w:t xml:space="preserve"> whe</w:t>
-      </w:r>
-      <w:r>
-        <w:t>re</w:t>
-      </w:r>
-      <w:r>
-        <w:t xml:space="preserve"> </w:t>
-      </w:r>
-      <w:r>
-        <w:t>τ</w:t>
-      </w:r>
-      <w:r>
-        <w:t>2</w:t>
-      </w:r>
-      <w:r>
-        <w:t xml:space="preserve"> is nil:</w:t>
-      </w:r>
-    </w:p>
-    <w:p>
-      <w:proofErr w:type="spellStart"/>
-      <w:r>
-        <w:t>K</w:t>
-      </w:r>
-      <w:r>
-        <w:rPr>
-          <w:sz w:val="24"/>
-          <w:szCs w:val="24"/>
-          <w:vertAlign w:val="subscript"/>
-        </w:rPr>
-        <w:t>nil</w:t>
-      </w:r>
-      <w:proofErr w:type="spellEnd"/>
-      <w:r>
-        <w:t xml:space="preserve"> </w:t>
-      </w:r>
-      <w:r>
-        <w:t xml:space="preserve">τ1 </w:t>
-      </w:r>
-      <w:r>
-        <w:t>nil</w:t>
-      </w:r>
-      <w:r>
-        <w:t xml:space="preserve"> </w:t>
-      </w:r>
-      <w:r>
-        <w:rPr>
-          <w:rFonts w:ascii="Cambria Math" w:hAnsi="Cambria Math" w:cs="Cambria Math"/>
-        </w:rPr>
-        <w:t>⇒</w:t>
-      </w:r>
-      <w:r>
-        <w:t xml:space="preserve"> </w:t>
-      </w:r>
-      <w:r>
-        <w:t>τ1</w:t>
-      </w:r>
-    </w:p>
-    <w:p>
-      <w:r>
-        <w:t xml:space="preserve">I </w:t>
-      </w:r>
-      <w:r>
-        <w:t>τ</w:t>
-      </w:r>
-      <w:r>
-        <w:t xml:space="preserve"> </w:t>
-      </w:r>
-      <w:r>
-        <w:rPr>
-          <w:rFonts w:ascii="Cambria Math" w:hAnsi="Cambria Math" w:cs="Cambria Math"/>
-        </w:rPr>
-        <w:t>⇒</w:t>
-      </w:r>
-      <w:r>
-        <w:t xml:space="preserve"> </w:t>
-      </w:r>
-      <w:r>
-        <w:t>τ</w:t>
-      </w:r>
-    </w:p>
-    <w:p>
-      <w:r>
-        <w:t xml:space="preserve">Y </w:t>
-      </w:r>
-      <w:r>
-        <w:t>τ</w:t>
-      </w:r>
-      <w:r>
-        <w:t xml:space="preserve"> </w:t>
-      </w:r>
-      <w:r>
-        <w:rPr>
-          <w:rFonts w:ascii="Cambria Math" w:hAnsi="Cambria Math" w:cs="Cambria Math"/>
-        </w:rPr>
-        <w:t>⇒</w:t>
-      </w:r>
-      <w:r>
-        <w:t xml:space="preserve"> </w:t>
-      </w:r>
-      <w:r>
-        <w:t>τ</w:t>
-      </w:r>
-      <w:r>
-        <w:t xml:space="preserve"> (Y </w:t>
-      </w:r>
-      <w:r>
-        <w:t>τ</w:t>
-      </w:r>
-      <w:r>
-        <w:t>)</w:t>
-      </w:r>
-    </w:p>
-    <w:p>
-      <w:pPr>
-        <w:rPr>
-          <w:rStyle w:val="Heading2Char"/>
-          <w:rFonts w:asciiTheme="minorHAnsi" w:eastAsiaTheme="minorHAnsi" w:hAnsiTheme="minorHAnsi" w:cstheme="minorBidi"/>
-          <w:color w:val="auto"/>
-          <w:sz w:val="22"/>
-          <w:szCs w:val="22"/>
-        </w:rPr>
-      </w:pPr>
-    </w:p>
-    <w:p>
-      <w:r>
-        <w:rPr>
-          <w:rStyle w:val="Heading2Char"/>
-        </w:rPr>
-        <w:t>Function Defini</w:t>
-      </w:r>
-      <w:r>
-        <w:rPr>
-          <w:rStyle w:val="Heading2Char"/>
-        </w:rPr>
-        <w:t>tion</w:t>
-      </w:r>
-    </w:p>
-    <w:p>
-      <w:r>
-        <w:t>Functions:</w:t>
-      </w:r>
-      <w:r>
-        <w:t xml:space="preserve"> </w:t>
+        <w:t>expr</w:t>
+      </w:r>
+    </w:p>
+    <w:p>
+      <w:r>
+        <w:lastRenderedPageBreak/>
+        <w:t xml:space="preserve">def </w:t>
       </w:r>
       <w:r>
         <w:rPr>
@@ -1812,36 +1927,24 @@
         <w:t>func</w:t>
       </w:r>
       <w:r>
-        <w:t xml:space="preserve"> are </w:t>
-      </w:r>
-      <w:r>
-        <w:t>defined in terms of expressions</w:t>
-      </w:r>
-      <w:r>
-        <w:t>; and may make recursive reference to themselves:</w:t>
-      </w:r>
-    </w:p>
-    <w:p>
-      <w:r>
-        <w:lastRenderedPageBreak/>
-        <w:t xml:space="preserve">def </w:t>
+        <w:t xml:space="preserve"> </w:t>
+      </w:r>
+      <w:r>
+        <w:t xml:space="preserve">= </w:t>
       </w:r>
       <w:r>
         <w:rPr>
           <w:i/>
           <w:iCs/>
         </w:rPr>
-        <w:t>func</w:t>
-      </w:r>
-      <w:r>
-        <w:t xml:space="preserve"> x = </w:t>
+        <w:t>e</w:t>
       </w:r>
       <w:r>
         <w:rPr>
           <w:i/>
           <w:iCs/>
         </w:rPr>
-        <w:t>expr</w:t>
+        <w:t>xpr</w:t>
       </w:r>
       <w:r>
         <w:t xml:space="preserve"> </w:t>
@@ -1857,8 +1960,9 @@
         <w:t>≡</w:t>
       </w:r>
       <w:r>
-        <w:t xml:space="preserve"> def </w:t>
-      </w:r>
+        <w:t xml:space="preserve"> </w:t>
+      </w:r>
+      <w:proofErr w:type="gramStart"/>
       <w:r>
         <w:rPr>
           <w:i/>
@@ -1867,49 +1971,72 @@
         <w:t>func</w:t>
       </w:r>
       <w:r>
-        <w:t xml:space="preserve"> = λx </w:t>
+        <w:t xml:space="preserve"> </w:t>
+      </w:r>
+      <w:r>
+        <w:t>:</w:t>
+      </w:r>
+      <w:proofErr w:type="gramEnd"/>
+      <w:r>
+        <w:t xml:space="preserve">= </w:t>
+      </w:r>
+      <w:r>
+        <w:t xml:space="preserve">Y </w:t>
+      </w:r>
+      <w:r>
+        <w:t>(</w:t>
+      </w:r>
+      <w:proofErr w:type="spellStart"/>
+      <w:r>
+        <w:t>λ</w:t>
       </w:r>
       <w:r>
         <w:rPr>
           <w:i/>
           <w:iCs/>
         </w:rPr>
-        <w:t>expr</w:t>
-      </w:r>
-    </w:p>
-    <w:p>
-      <w:r>
-        <w:t xml:space="preserve">def </w:t>
+        <w:t>func</w:t>
+      </w:r>
+      <w:proofErr w:type="spellEnd"/>
+      <w:r>
+        <w:t xml:space="preserve"> </w:t>
       </w:r>
       <w:r>
         <w:rPr>
           <w:i/>
           <w:iCs/>
         </w:rPr>
-        <w:t>func</w:t>
-      </w:r>
-      <w:r>
-        <w:t xml:space="preserve"> </w:t>
-      </w:r>
-      <w:r>
-        <w:t xml:space="preserve">= </w:t>
+        <w:t>e</w:t>
       </w:r>
       <w:r>
         <w:rPr>
           <w:i/>
           <w:iCs/>
         </w:rPr>
-        <w:t>e</w:t>
-      </w:r>
-      <w:r>
-        <w:rPr>
-          <w:i/>
-          <w:iCs/>
-        </w:rPr>
         <w:t>xpr</w:t>
       </w:r>
       <w:r>
-        <w:t xml:space="preserve"> </w:t>
+        <w:t>)</w:t>
+      </w:r>
+    </w:p>
+    <w:p/>
+    <w:p>
+      <w:r>
+        <w:t>Note</w:t>
+      </w:r>
+      <w:r>
+        <w:t xml:space="preserve">: </w:t>
+      </w:r>
+      <w:r>
+        <w:t xml:space="preserve"> I and Y can be defined in terms of S and K</w:t>
+      </w:r>
+      <w:r>
+        <w:t>:</w:t>
+      </w:r>
+    </w:p>
+    <w:p>
+      <w:r>
+        <w:t xml:space="preserve">I </w:t>
       </w:r>
       <w:r>
         <w:rPr>
@@ -1922,83 +2049,49 @@
         <w:t>≡</w:t>
       </w:r>
       <w:r>
-        <w:t xml:space="preserve"> </w:t>
-      </w:r>
-      <w:proofErr w:type="gramStart"/>
-      <w:r>
-        <w:rPr>
-          <w:i/>
-          <w:iCs/>
-        </w:rPr>
-        <w:t>func</w:t>
-      </w:r>
-      <w:r>
-        <w:t xml:space="preserve"> </w:t>
-      </w:r>
-      <w:r>
-        <w:t>:</w:t>
-      </w:r>
-      <w:proofErr w:type="gramEnd"/>
-      <w:r>
-        <w:t xml:space="preserve">= </w:t>
-      </w:r>
+        <w:t xml:space="preserve"> S K </w:t>
+      </w:r>
+      <w:proofErr w:type="spellStart"/>
+      <w:r>
+        <w:t>K</w:t>
+      </w:r>
+      <w:proofErr w:type="spellEnd"/>
+    </w:p>
+    <w:p>
+      <w:r>
+        <w:t>And given:</w:t>
+      </w:r>
+    </w:p>
+    <w:p>
+      <w:r>
+        <w:t>def Z</w:t>
+      </w:r>
+      <w:r>
+        <w:t xml:space="preserve"> </w:t>
+      </w:r>
+      <w:proofErr w:type="spellStart"/>
+      <w:r>
+        <w:t>z</w:t>
+      </w:r>
+      <w:proofErr w:type="spellEnd"/>
+      <w:r>
+        <w:t xml:space="preserve"> h =</w:t>
+      </w:r>
+      <w:r>
+        <w:t> h (z </w:t>
+      </w:r>
+      <w:proofErr w:type="spellStart"/>
+      <w:r>
+        <w:t>z</w:t>
+      </w:r>
+      <w:proofErr w:type="spellEnd"/>
+      <w:r>
+        <w:t> h)</w:t>
+      </w:r>
+    </w:p>
+    <w:p>
       <w:r>
         <w:t xml:space="preserve">Y </w:t>
-      </w:r>
-      <w:r>
-        <w:t>(</w:t>
-      </w:r>
-      <w:proofErr w:type="spellStart"/>
-      <w:r>
-        <w:t>λ</w:t>
-      </w:r>
-      <w:r>
-        <w:rPr>
-          <w:i/>
-          <w:iCs/>
-        </w:rPr>
-        <w:t>func</w:t>
-      </w:r>
-      <w:proofErr w:type="spellEnd"/>
-      <w:r>
-        <w:t xml:space="preserve"> </w:t>
-      </w:r>
-      <w:r>
-        <w:rPr>
-          <w:i/>
-          <w:iCs/>
-        </w:rPr>
-        <w:t>e</w:t>
-      </w:r>
-      <w:r>
-        <w:rPr>
-          <w:i/>
-          <w:iCs/>
-        </w:rPr>
-        <w:t>xpr</w:t>
-      </w:r>
-      <w:r>
-        <w:t>)</w:t>
-      </w:r>
-    </w:p>
-    <w:p/>
-    <w:p>
-      <w:r>
-        <w:t>Note</w:t>
-      </w:r>
-      <w:r>
-        <w:t xml:space="preserve">: </w:t>
-      </w:r>
-      <w:r>
-        <w:t xml:space="preserve"> I and Y can be defined in terms of S and K</w:t>
-      </w:r>
-      <w:r>
-        <w:t>:</w:t>
-      </w:r>
-    </w:p>
-    <w:p>
-      <w:r>
-        <w:t xml:space="preserve">I </w:t>
       </w:r>
       <w:r>
         <w:rPr>
@@ -2011,61 +2104,6 @@
         <w:t>≡</w:t>
       </w:r>
       <w:r>
-        <w:t xml:space="preserve"> S K </w:t>
-      </w:r>
-      <w:proofErr w:type="spellStart"/>
-      <w:r>
-        <w:t>K</w:t>
-      </w:r>
-      <w:proofErr w:type="spellEnd"/>
-    </w:p>
-    <w:p>
-      <w:r>
-        <w:t>And given:</w:t>
-      </w:r>
-    </w:p>
-    <w:p>
-      <w:r>
-        <w:t>def Z</w:t>
-      </w:r>
-      <w:r>
-        <w:t xml:space="preserve"> </w:t>
-      </w:r>
-      <w:proofErr w:type="spellStart"/>
-      <w:r>
-        <w:t>z</w:t>
-      </w:r>
-      <w:proofErr w:type="spellEnd"/>
-      <w:r>
-        <w:t xml:space="preserve"> h =</w:t>
-      </w:r>
-      <w:r>
-        <w:t> h (z </w:t>
-      </w:r>
-      <w:proofErr w:type="spellStart"/>
-      <w:r>
-        <w:t>z</w:t>
-      </w:r>
-      <w:proofErr w:type="spellEnd"/>
-      <w:r>
-        <w:t> h)</w:t>
-      </w:r>
-    </w:p>
-    <w:p>
-      <w:r>
-        <w:t xml:space="preserve">Y </w:t>
-      </w:r>
-      <w:r>
-        <w:rPr>
-          <w:rFonts w:cstheme="minorHAnsi"/>
-          <w:color w:val="000000"/>
-          <w:sz w:val="23"/>
-          <w:szCs w:val="23"/>
-          <w:shd w:val="clear" w:color="auto" w:fill="F8F9FA"/>
-        </w:rPr>
-        <w:t>≡</w:t>
-      </w:r>
-      <w:r>
         <w:t xml:space="preserve"> Z </w:t>
       </w:r>
       <w:proofErr w:type="spellStart"/>
@@ -2128,7 +2166,7 @@
     </w:p>
     <w:p/>
     <w:sectPr>
-      <w:headerReference w:type="default" r:id="rId6"/>
+      <w:headerReference w:type="default" r:id="rId7"/>
       <w:pgSz w:w="12240" w:h="15840"/>
       <w:pgMar w:top="1440" w:right="1440" w:bottom="1440" w:left="1440" w:header="720" w:footer="720" w:gutter="0"/>
       <w:cols w:space="720"/>
@@ -2993,4 +3031,16 @@
     </a:ext>
   </a:extLst>
 </a:theme>
+</file>
+
+<file path=customXml/item1.xml><?xml version="1.0" encoding="utf-8"?>
+<b:Sources xmlns:b="http://schemas.openxmlformats.org/officeDocument/2006/bibliography" xmlns="http://schemas.openxmlformats.org/officeDocument/2006/bibliography" SelectedStyle="\APASixthEditionOfficeOnline.xsl" StyleName="APA" Version="6"/>
+</file>
+
+<file path=customXml/itemProps1.xml><?xml version="1.0" encoding="utf-8"?>
+<ds:datastoreItem xmlns:ds="http://schemas.openxmlformats.org/officeDocument/2006/customXml" ds:itemID="{7FEFE173-6DA5-4097-9A93-127DC8162D25}">
+  <ds:schemaRefs>
+    <ds:schemaRef ds:uri="http://schemas.openxmlformats.org/officeDocument/2006/bibliography"/>
+  </ds:schemaRefs>
+</ds:datastoreItem>
 </file>
</xml_diff>

<commit_message>
Further improved organization and presentation.
</commit_message>
<xml_diff>
--- a/allegro-projects/SK/Doc/SK.docx
+++ b/allegro-projects/SK/Doc/SK.docx
@@ -83,7 +83,14 @@
         <w:t xml:space="preserve"> (the St. Andrews Static Language)</w:t>
       </w:r>
       <w:r>
-        <w:t xml:space="preserve"> created by David Turner [DT79]</w:t>
+        <w:t xml:space="preserve"> created by David Turner </w:t>
+      </w:r>
+      <w:r>
+        <w:rPr>
+          <w:b/>
+          <w:bCs/>
+        </w:rPr>
+        <w:t>[DT79]</w:t>
       </w:r>
       <w:r>
         <w:t>.</w:t>
@@ -91,7 +98,23 @@
     </w:p>
     <w:p>
       <w:r>
-        <w:t xml:space="preserve">A language processor for the SK language has been implemented in </w:t>
+        <w:t>A language processor for</w:t>
+      </w:r>
+      <w:r>
+        <w:t xml:space="preserve"> the</w:t>
+      </w:r>
+      <w:r>
+        <w:t xml:space="preserve"> </w:t>
+      </w:r>
+      <w:r>
+        <w:rPr>
+          <w:b/>
+          <w:bCs/>
+        </w:rPr>
+        <w:t>SK</w:t>
+      </w:r>
+      <w:r>
+        <w:t xml:space="preserve"> language has been implemented in </w:t>
       </w:r>
       <w:r>
         <w:rPr>
@@ -142,7 +165,49 @@
     </w:p>
     <w:p>
       <w:r>
-        <w:t>The notation</w:t>
+        <w:t>Relational</w:t>
+      </w:r>
+      <w:r>
+        <w:t xml:space="preserve"> equality signs = and </w:t>
+      </w:r>
+      <w:r>
+        <w:rPr>
+          <w:rFonts w:cstheme="minorHAnsi"/>
+        </w:rPr>
+        <w:t>≠</w:t>
+      </w:r>
+      <w:r>
+        <w:t xml:space="preserve"> </w:t>
+      </w:r>
+      <w:r>
+        <w:t>are</w:t>
+      </w:r>
+      <w:r>
+        <w:t xml:space="preserve"> used to </w:t>
+      </w:r>
+      <w:r>
+        <w:t xml:space="preserve">distinguish cases </w:t>
+      </w:r>
+      <w:r>
+        <w:t>whether</w:t>
+      </w:r>
+      <w:r>
+        <w:t xml:space="preserve"> two </w:t>
+      </w:r>
+      <w:r>
+        <w:t>symbols σ1 and σ2 are identical to each other.</w:t>
+      </w:r>
+    </w:p>
+    <w:p>
+      <w:r>
+        <w:t>The</w:t>
+      </w:r>
+      <w:r>
+        <w:t xml:space="preserve"> </w:t>
+      </w:r>
+      <w:proofErr w:type="gramStart"/>
+      <w:r>
+        <w:t>notation</w:t>
       </w:r>
       <w:r>
         <w:t xml:space="preserve"> </w:t>
@@ -150,57 +215,14 @@
       <w:r>
         <w:t>:</w:t>
       </w:r>
-      <w:r>
-        <w:t xml:space="preserve">= </w:t>
-      </w:r>
-      <w:r>
-        <w:t>will be</w:t>
-      </w:r>
-      <w:r>
-        <w:t xml:space="preserve"> used in that the expression to the left is being defined </w:t>
-      </w:r>
-      <w:r>
-        <w:t>to be</w:t>
-      </w:r>
-      <w:r>
-        <w:t xml:space="preserve"> the expression on the right.</w:t>
-      </w:r>
-      <w:r>
-        <w:br/>
-      </w:r>
-      <w:r>
-        <w:br/>
-      </w:r>
-      <w:r>
-        <w:t>Relational</w:t>
-      </w:r>
-      <w:r>
-        <w:t xml:space="preserve"> equality signs = and </w:t>
-      </w:r>
-      <w:r>
-        <w:rPr>
-          <w:rFonts w:cstheme="minorHAnsi"/>
-        </w:rPr>
-        <w:t>≠</w:t>
-      </w:r>
-      <w:r>
-        <w:t xml:space="preserve"> may be used to </w:t>
-      </w:r>
-      <w:r>
-        <w:t>distinguish cases where</w:t>
-      </w:r>
-      <w:r>
-        <w:t xml:space="preserve"> two </w:t>
-      </w:r>
-      <w:r>
-        <w:t>symbols σ1 and σ2 are identical to each other.</w:t>
-      </w:r>
-      <w:r>
-        <w:br/>
-      </w:r>
-      <w:r>
-        <w:br/>
-        <w:t xml:space="preserve">The equivalence (or identical) sign </w:t>
+      <w:proofErr w:type="gramEnd"/>
+      <w:r>
+        <w:t>= will be used in that the expression to the left is being defined to be the expression on the right.</w:t>
+      </w:r>
+    </w:p>
+    <w:p>
+      <w:r>
+        <w:t xml:space="preserve">The equivalence sign </w:t>
       </w:r>
       <w:r>
         <w:rPr>
@@ -524,7 +546,13 @@
       </w:r>
       <w:r>
         <w:br/>
-        <w:t>The first term in a Pair is referred to as its Head and the second term will be referred to as its Tail.</w:t>
+        <w:t xml:space="preserve">The first term in a Pair is referred to as its Head and the second term </w:t>
+      </w:r>
+      <w:r>
+        <w:t>is</w:t>
+      </w:r>
+      <w:r>
+        <w:t xml:space="preserve"> referred to as its Tail.</w:t>
       </w:r>
     </w:p>
     <w:p>
@@ -553,22 +581,14 @@
         <w:t>nil</w:t>
       </w:r>
       <w:r>
-        <w:t xml:space="preserve">.  The Empty List has no elements and is </w:t>
-      </w:r>
-      <w:r>
-        <w:t xml:space="preserve">therefore </w:t>
-      </w:r>
-      <w:r>
-        <w:t>said to have a Length of Zero</w:t>
+        <w:t>.  The Empty List has no elements and is said to have a Length of Zero</w:t>
       </w:r>
       <w:r>
         <w:t>.</w:t>
       </w:r>
-      <w:r>
-        <w:br/>
-      </w:r>
-      <w:r>
-        <w:br/>
+    </w:p>
+    <w:p>
+      <w:r>
         <w:t xml:space="preserve">An </w:t>
       </w:r>
       <w:r>
@@ -578,16 +598,31 @@
         <w:t xml:space="preserve"> may </w:t>
       </w:r>
       <w:r>
-        <w:t>be prepended, or “pushed” onto the front of a</w:t>
-      </w:r>
-      <w:r>
-        <w:t>ny existing</w:t>
-      </w:r>
-      <w:r>
-        <w:t xml:space="preserve"> List by</w:t>
-      </w:r>
-      <w:r>
-        <w:t xml:space="preserve"> introducing a new Pair (via the dot operator) </w:t>
+        <w:t>be prepended</w:t>
+      </w:r>
+      <w:r>
+        <w:t xml:space="preserve"> </w:t>
+      </w:r>
+      <w:r>
+        <w:t>to the front of a</w:t>
+      </w:r>
+      <w:r>
+        <w:t>n existing</w:t>
+      </w:r>
+      <w:r>
+        <w:t xml:space="preserve"> List</w:t>
+      </w:r>
+      <w:r>
+        <w:t xml:space="preserve"> </w:t>
+      </w:r>
+      <w:r>
+        <w:t>to make a longer List,</w:t>
+      </w:r>
+      <w:r>
+        <w:t xml:space="preserve"> by</w:t>
+      </w:r>
+      <w:r>
+        <w:t xml:space="preserve"> introducing a Pair (via the dot operator) </w:t>
       </w:r>
       <w:r>
         <w:t>whose</w:t>
@@ -596,7 +631,7 @@
         <w:t xml:space="preserve"> Head </w:t>
       </w:r>
       <w:r>
-        <w:t>holds</w:t>
+        <w:t>is</w:t>
       </w:r>
       <w:r>
         <w:t xml:space="preserve"> the new Element </w:t>
@@ -608,32 +643,29 @@
         <w:t xml:space="preserve"> Tail </w:t>
       </w:r>
       <w:r>
-        <w:t>holds</w:t>
+        <w:t>is</w:t>
       </w:r>
       <w:r>
         <w:t xml:space="preserve"> the existing List.</w:t>
       </w:r>
     </w:p>
-    <w:p/>
+    <w:p>
+      <w:r>
+        <w:t>Thus, a</w:t>
+      </w:r>
+      <w:r>
+        <w:t xml:space="preserve"> List is either the Empty List or a Pair </w:t>
+      </w:r>
+      <w:r>
+        <w:t>whose Tail is another List.</w:t>
+      </w:r>
+      <w:r>
+        <w:t xml:space="preserve">  The length of any non-empty List is one greater than the length of its Tail.</w:t>
+      </w:r>
+    </w:p>
     <w:p>
       <w:r>
         <w:lastRenderedPageBreak/>
-        <w:t>Thus, a</w:t>
-      </w:r>
-      <w:r>
-        <w:t xml:space="preserve"> List is either the Empty List or a Pair </w:t>
-      </w:r>
-      <w:r>
-        <w:t>whose Tail is another List.</w:t>
-      </w:r>
-      <w:r>
-        <w:t xml:space="preserve">  The length of any non-empty List is one greater than the length of its Tail.</w:t>
-      </w:r>
-      <w:r>
-        <w:br/>
-      </w:r>
-      <w:r>
-        <w:br/>
         <w:t>In a non-empty List, the</w:t>
       </w:r>
       <w:r>
@@ -646,7 +678,17 @@
         <w:t>which is the Empty List, represented by</w:t>
       </w:r>
       <w:r>
-        <w:t xml:space="preserve"> nil.  </w:t>
+        <w:t xml:space="preserve"> </w:t>
+      </w:r>
+      <w:r>
+        <w:rPr>
+          <w:b/>
+          <w:bCs/>
+        </w:rPr>
+        <w:t>nil</w:t>
+      </w:r>
+      <w:r>
+        <w:t xml:space="preserve">.  </w:t>
       </w:r>
       <w:r>
         <w:t>Such</w:t>
@@ -658,7 +700,17 @@
         <w:t xml:space="preserve">thus </w:t>
       </w:r>
       <w:r>
-        <w:t>said to be nil-terminated.</w:t>
+        <w:t xml:space="preserve">said to be </w:t>
+      </w:r>
+      <w:r>
+        <w:rPr>
+          <w:b/>
+          <w:bCs/>
+        </w:rPr>
+        <w:t>nil</w:t>
+      </w:r>
+      <w:r>
+        <w:t>-terminated.</w:t>
       </w:r>
     </w:p>
     <w:p>
@@ -669,7 +721,10 @@
         <w:t xml:space="preserve">n exceptional case </w:t>
       </w:r>
       <w:r>
-        <w:t>may arise when</w:t>
+        <w:t>can</w:t>
+      </w:r>
+      <w:r>
+        <w:t xml:space="preserve"> arise when</w:t>
       </w:r>
       <w:r>
         <w:t xml:space="preserve"> the second element of </w:t>
@@ -740,15 +795,34 @@
     </w:p>
     <w:p>
       <w:r>
-        <w:t xml:space="preserve">Just as the multiplication operator is often elided in algebra, the “dot” operator may be elided when reading or writing a List.  Though invisible, </w:t>
-      </w:r>
-      <w:proofErr w:type="gramStart"/>
-      <w:r>
-        <w:t>It</w:t>
-      </w:r>
-      <w:proofErr w:type="gramEnd"/>
-      <w:r>
-        <w:t xml:space="preserve"> is still implicitly present; and can be made explicit on input.</w:t>
+        <w:t>T</w:t>
+      </w:r>
+      <w:r>
+        <w:t xml:space="preserve">he multiplication operator is often </w:t>
+      </w:r>
+      <w:r>
+        <w:t>implied among adjacent terms</w:t>
+      </w:r>
+      <w:r>
+        <w:t xml:space="preserve"> in algebra</w:t>
+      </w:r>
+      <w:r>
+        <w:t>.  Similarly</w:t>
+      </w:r>
+      <w:r>
+        <w:t xml:space="preserve">, the “dot” operator may be elided when reading or writing a List.  Though invisible, </w:t>
+      </w:r>
+      <w:r>
+        <w:t>i</w:t>
+      </w:r>
+      <w:r>
+        <w:t xml:space="preserve">t is still present; and can be </w:t>
+      </w:r>
+      <w:r>
+        <w:t xml:space="preserve">optionally </w:t>
+      </w:r>
+      <w:r>
+        <w:t>made explicit on input.</w:t>
       </w:r>
     </w:p>
     <w:p>
@@ -821,6 +895,10 @@
         <w:t xml:space="preserve"> </w:t>
       </w:r>
       <w:r>
+        <w:rPr>
+          <w:b/>
+          <w:bCs/>
+        </w:rPr>
         <w:t>nil</w:t>
       </w:r>
       <w:r>
@@ -848,12 +926,8 @@
       <w:r>
         <w:t>τ1 τ2</w:t>
       </w:r>
-      <w:r>
-        <w:br/>
-      </w:r>
-      <w:r>
-        <w:br/>
-      </w:r>
+    </w:p>
+    <w:p>
       <w:r>
         <w:t xml:space="preserve">Because the Head of a Pair </w:t>
       </w:r>
@@ -866,12 +940,8 @@
       <w:r>
         <w:t xml:space="preserve"> may contain other Lists as elements.</w:t>
       </w:r>
-      <w:r>
-        <w:br/>
-      </w:r>
-      <w:r>
-        <w:br/>
-      </w:r>
+    </w:p>
+    <w:p>
       <w:r>
         <w:t>Lists are comprised of Pairs. P</w:t>
       </w:r>
@@ -884,11 +954,9 @@
       <w:r>
         <w:t>clear:</w:t>
       </w:r>
-      <w:r>
-        <w:br/>
-      </w:r>
-      <w:r>
-        <w:br/>
+    </w:p>
+    <w:p>
+      <w:r>
         <w:t xml:space="preserve">(τ1 τ2) τ3 τ4 </w:t>
       </w:r>
       <w:r>
@@ -936,7 +1004,14 @@
         <w:t xml:space="preserve"> </w:t>
       </w:r>
       <w:r>
-        <w:t>nil)</w:t>
+        <w:rPr>
+          <w:b/>
+          <w:bCs/>
+        </w:rPr>
+        <w:t>nil</w:t>
+      </w:r>
+      <w:r>
+        <w:t>)</w:t>
       </w:r>
       <w:r>
         <w:t xml:space="preserve"> </w:t>
@@ -972,11 +1047,122 @@
         <w:t xml:space="preserve"> </w:t>
       </w:r>
       <w:r>
+        <w:rPr>
+          <w:b/>
+          <w:bCs/>
+        </w:rPr>
         <w:t>nil</w:t>
       </w:r>
     </w:p>
     <w:p>
       <w:r>
+        <w:t xml:space="preserve">Parentheses are used to distinguish between a term </w:t>
+      </w:r>
+      <w:r>
+        <w:t>τ1</w:t>
+      </w:r>
+      <w:r>
+        <w:t xml:space="preserve"> an</w:t>
+      </w:r>
+      <w:r>
+        <w:t>d</w:t>
+      </w:r>
+      <w:r>
+        <w:t xml:space="preserve"> </w:t>
+      </w:r>
+      <w:r>
+        <w:t>the</w:t>
+      </w:r>
+      <w:r>
+        <w:t xml:space="preserve"> List containing that term:</w:t>
+      </w:r>
+    </w:p>
+    <w:p>
+      <w:r>
+        <w:t xml:space="preserve">(τ1) </w:t>
+      </w:r>
+      <w:r>
+        <w:rPr>
+          <w:rFonts w:cstheme="minorHAnsi"/>
+          <w:color w:val="000000"/>
+          <w:sz w:val="23"/>
+          <w:szCs w:val="23"/>
+          <w:shd w:val="clear" w:color="auto" w:fill="F8F9FA"/>
+        </w:rPr>
+        <w:t>≡</w:t>
+      </w:r>
+      <w:r>
+        <w:rPr>
+          <w:rFonts w:cstheme="minorHAnsi"/>
+          <w:color w:val="000000"/>
+          <w:sz w:val="23"/>
+          <w:szCs w:val="23"/>
+          <w:shd w:val="clear" w:color="auto" w:fill="F8F9FA"/>
+        </w:rPr>
+        <w:t xml:space="preserve"> </w:t>
+      </w:r>
+      <w:r>
+        <w:t xml:space="preserve">τ1 ◦ </w:t>
+      </w:r>
+      <w:r>
+        <w:rPr>
+          <w:b/>
+          <w:bCs/>
+        </w:rPr>
+        <w:t>nil</w:t>
+      </w:r>
+    </w:p>
+    <w:p>
+      <w:r>
+        <w:t xml:space="preserve">A pair of </w:t>
+      </w:r>
+      <w:r>
+        <w:t>p</w:t>
+      </w:r>
+      <w:r>
+        <w:t xml:space="preserve">arentheses </w:t>
+      </w:r>
+      <w:r>
+        <w:t>can be used as an alternative representation of the Empty List</w:t>
+      </w:r>
+      <w:r>
+        <w:t>:</w:t>
+      </w:r>
+    </w:p>
+    <w:p>
+      <w:r>
+        <w:t xml:space="preserve">() </w:t>
+      </w:r>
+      <w:r>
+        <w:rPr>
+          <w:rFonts w:cstheme="minorHAnsi"/>
+          <w:color w:val="000000"/>
+          <w:sz w:val="23"/>
+          <w:szCs w:val="23"/>
+          <w:shd w:val="clear" w:color="auto" w:fill="F8F9FA"/>
+        </w:rPr>
+        <w:t>≡</w:t>
+      </w:r>
+      <w:r>
+        <w:rPr>
+          <w:rFonts w:cstheme="minorHAnsi"/>
+          <w:color w:val="000000"/>
+          <w:sz w:val="23"/>
+          <w:szCs w:val="23"/>
+          <w:shd w:val="clear" w:color="auto" w:fill="F8F9FA"/>
+        </w:rPr>
+        <w:t xml:space="preserve"> </w:t>
+      </w:r>
+      <w:r>
+        <w:rPr>
+          <w:b/>
+          <w:bCs/>
+        </w:rPr>
+        <w:t>nil</w:t>
+      </w:r>
+    </w:p>
+    <w:p>
+      <w:r>
         <w:rPr>
           <w:rStyle w:val="Heading2Char"/>
         </w:rPr>
@@ -984,6 +1170,20 @@
       </w:r>
     </w:p>
     <w:p>
+      <w:r>
+        <w:t>Lists (and their constituent Pairs)</w:t>
+      </w:r>
+      <w:r>
+        <w:t xml:space="preserve"> provide for composition of more complex terms, built </w:t>
+      </w:r>
+      <w:r>
+        <w:t xml:space="preserve">up </w:t>
+      </w:r>
+      <w:r>
+        <w:t>from simpler, constituent terms.</w:t>
+      </w:r>
+    </w:p>
+    <w:p>
       <w:pPr>
         <w:rPr>
           <w:b/>
@@ -991,16 +1191,10 @@
         </w:rPr>
       </w:pPr>
       <w:r>
-        <w:t>Pairs provide for the composition of more complex terms, built from simpler, constituent terms.</w:t>
-      </w:r>
-      <w:r>
-        <w:br/>
-      </w:r>
-      <w:r>
-        <w:br/>
-      </w:r>
-      <w:r>
-        <w:t xml:space="preserve">An </w:t>
+        <w:t>Though a List of terms is fundamentally a Pair, we will use also the terminology</w:t>
+      </w:r>
+      <w:r>
+        <w:t xml:space="preserve"> </w:t>
       </w:r>
       <w:r>
         <w:t>E</w:t>
@@ -1016,7 +1210,13 @@
         <w:t>expr</w:t>
       </w:r>
       <w:r>
-        <w:t xml:space="preserve"> is a list of terms or abstractions.</w:t>
+        <w:t xml:space="preserve"> </w:t>
+      </w:r>
+      <w:r>
+        <w:t>to refer to such Lists</w:t>
+      </w:r>
+      <w:r>
+        <w:t>.</w:t>
       </w:r>
     </w:p>
     <w:p>
@@ -1029,6 +1229,21 @@
     </w:p>
     <w:p>
       <w:r>
+        <w:t xml:space="preserve">We designate the special symbol lambda </w:t>
+      </w:r>
+      <w:r>
+        <w:rPr>
+          <w:b/>
+          <w:bCs/>
+        </w:rPr>
+        <w:t>λ</w:t>
+      </w:r>
+      <w:r>
+        <w:t xml:space="preserve"> to represent an Abstraction Operator.</w:t>
+      </w:r>
+    </w:p>
+    <w:p>
+      <w:r>
         <w:t>Abstraction</w:t>
       </w:r>
       <w:r>
@@ -1041,7 +1256,22 @@
         <w:t>symbol</w:t>
       </w:r>
       <w:r>
-        <w:t xml:space="preserve"> from a term, produces a term</w:t>
+        <w:t xml:space="preserve"> from a</w:t>
+      </w:r>
+      <w:r>
+        <w:t>ny</w:t>
+      </w:r>
+      <w:r>
+        <w:t xml:space="preserve"> term</w:t>
+      </w:r>
+      <w:r>
+        <w:t xml:space="preserve"> </w:t>
+      </w:r>
+      <w:r>
+        <w:t>produces a term</w:t>
+      </w:r>
+      <w:r>
+        <w:t>, as follows</w:t>
       </w:r>
       <w:r>
         <w:t>:</w:t>
@@ -1049,6 +1279,10 @@
     </w:p>
     <w:p>
       <w:r>
+        <w:rPr>
+          <w:b/>
+          <w:bCs/>
+        </w:rPr>
         <w:t>λ</w:t>
       </w:r>
       <w:r>
@@ -1072,6 +1306,10 @@
     </w:p>
     <w:p>
       <w:r>
+        <w:rPr>
+          <w:b/>
+          <w:bCs/>
+        </w:rPr>
         <w:t>λ</w:t>
       </w:r>
       <w:r>
@@ -1095,6 +1333,10 @@
     </w:p>
     <w:p>
       <w:r>
+        <w:rPr>
+          <w:b/>
+          <w:bCs/>
+        </w:rPr>
         <w:t>λ</w:t>
       </w:r>
       <w:r>
@@ -1131,7 +1373,14 @@
         <w:t>(</w:t>
       </w:r>
       <w:r>
-        <w:t>λx</w:t>
+        <w:rPr>
+          <w:b/>
+          <w:bCs/>
+        </w:rPr>
+        <w:t>λ</w:t>
+      </w:r>
+      <w:r>
+        <w:t>x</w:t>
       </w:r>
       <w:r>
         <w:t xml:space="preserve"> </w:t>
@@ -1149,7 +1398,14 @@
         <w:t>(</w:t>
       </w:r>
       <w:r>
-        <w:t>λx</w:t>
+        <w:rPr>
+          <w:b/>
+          <w:bCs/>
+        </w:rPr>
+        <w:t>λ</w:t>
+      </w:r>
+      <w:r>
+        <w:t>x</w:t>
       </w:r>
       <w:r>
         <w:t xml:space="preserve"> </w:t>
@@ -1161,7 +1417,6 @@
         <w:t>)</w:t>
       </w:r>
     </w:p>
-    <w:p/>
     <w:p>
       <w:r>
         <w:rPr>
@@ -1172,7 +1427,113 @@
     </w:p>
     <w:p>
       <w:r>
-        <w:t>Square brackets are “syntactic sugar” for an enhanced form of Abstraction known as Currying:</w:t>
+        <w:lastRenderedPageBreak/>
+        <w:t>A</w:t>
+      </w:r>
+      <w:r>
+        <w:t>n enhanced form of Abstraction known as Currying</w:t>
+      </w:r>
+      <w:r>
+        <w:t xml:space="preserve"> is defined, as follows</w:t>
+      </w:r>
+      <w:r>
+        <w:t>:</w:t>
+      </w:r>
+    </w:p>
+    <w:p>
+      <w:r>
+        <w:rPr>
+          <w:b/>
+          <w:bCs/>
+        </w:rPr>
+        <w:t>λ</w:t>
+      </w:r>
+      <w:r>
+        <w:t xml:space="preserve"> (</w:t>
+      </w:r>
+      <w:r>
+        <w:t>head</w:t>
+      </w:r>
+      <w:r>
+        <w:t xml:space="preserve"> </w:t>
+      </w:r>
+      <w:r>
+        <w:t>◦</w:t>
+      </w:r>
+      <w:r>
+        <w:t xml:space="preserve"> </w:t>
+      </w:r>
+      <w:r>
+        <w:t xml:space="preserve">tail) </w:t>
+      </w:r>
+      <w:r>
+        <w:rPr>
+          <w:i/>
+          <w:iCs/>
+        </w:rPr>
+        <w:t>expr</w:t>
+      </w:r>
+      <w:r>
+        <w:t xml:space="preserve"> </w:t>
+      </w:r>
+      <w:r>
+        <w:rPr>
+          <w:rFonts w:cstheme="minorHAnsi"/>
+          <w:color w:val="000000"/>
+          <w:sz w:val="23"/>
+          <w:szCs w:val="23"/>
+          <w:shd w:val="clear" w:color="auto" w:fill="F8F9FA"/>
+        </w:rPr>
+        <w:t>≡</w:t>
+      </w:r>
+      <w:r>
+        <w:t xml:space="preserve"> </w:t>
+      </w:r>
+      <w:r>
+        <w:t>U</w:t>
+      </w:r>
+      <w:r>
+        <w:t> (</w:t>
+      </w:r>
+      <w:proofErr w:type="spellStart"/>
+      <w:r>
+        <w:rPr>
+          <w:b/>
+          <w:bCs/>
+        </w:rPr>
+        <w:t>λ</w:t>
+      </w:r>
+      <w:r>
+        <w:t>head</w:t>
+      </w:r>
+      <w:proofErr w:type="spellEnd"/>
+      <w:r>
+        <w:t> (</w:t>
+      </w:r>
+      <w:proofErr w:type="spellStart"/>
+      <w:r>
+        <w:rPr>
+          <w:b/>
+          <w:bCs/>
+        </w:rPr>
+        <w:t>λ</w:t>
+      </w:r>
+      <w:r>
+        <w:t>tail</w:t>
+      </w:r>
+      <w:proofErr w:type="spellEnd"/>
+      <w:r>
+        <w:t> </w:t>
+      </w:r>
+      <w:r>
+        <w:rPr>
+          <w:i/>
+          <w:iCs/>
+        </w:rPr>
+        <w:t>expr</w:t>
+      </w:r>
+      <w:r>
+        <w:t>))</w:t>
       </w:r>
     </w:p>
     <w:p>
@@ -1185,20 +1546,136 @@
           <w:szCs w:val="22"/>
         </w:rPr>
       </w:pPr>
-      <w:r>
-        <w:t>[head</w:t>
-      </w:r>
-      <w:r>
-        <w:t xml:space="preserve"> </w:t>
-      </w:r>
-      <w:r>
-        <w:t>◦</w:t>
-      </w:r>
-      <w:r>
-        <w:t xml:space="preserve"> </w:t>
-      </w:r>
-      <w:r>
-        <w:t>tail]</w:t>
+      <w:proofErr w:type="spellStart"/>
+      <w:r>
+        <w:rPr>
+          <w:b/>
+          <w:bCs/>
+        </w:rPr>
+        <w:t>λ</w:t>
+      </w:r>
+      <w:r>
+        <w:rPr>
+          <w:b/>
+          <w:bCs/>
+        </w:rPr>
+        <w:t>nil</w:t>
+      </w:r>
+      <w:proofErr w:type="spellEnd"/>
+      <w:r>
+        <w:t xml:space="preserve"> </w:t>
+      </w:r>
+      <w:r>
+        <w:t>τ</w:t>
+      </w:r>
+      <w:r>
+        <w:t xml:space="preserve"> </w:t>
+      </w:r>
+      <w:r>
+        <w:rPr>
+          <w:rFonts w:ascii="Cambria Math" w:hAnsi="Cambria Math" w:cs="Cambria Math"/>
+        </w:rPr>
+        <w:t>⇒</w:t>
+      </w:r>
+      <w:r>
+        <w:t xml:space="preserve"> </w:t>
+      </w:r>
+      <w:proofErr w:type="spellStart"/>
+      <w:r>
+        <w:t>K</w:t>
+      </w:r>
+      <w:r>
+        <w:rPr>
+          <w:sz w:val="24"/>
+          <w:szCs w:val="24"/>
+          <w:vertAlign w:val="subscript"/>
+        </w:rPr>
+        <w:t>nil</w:t>
+      </w:r>
+      <w:proofErr w:type="spellEnd"/>
+      <w:r>
+        <w:t xml:space="preserve"> </w:t>
+      </w:r>
+      <w:r>
+        <w:t>τ</w:t>
+      </w:r>
+    </w:p>
+    <w:p>
+      <w:r>
+        <w:rPr>
+          <w:rStyle w:val="Heading2Char"/>
+          <w:rFonts w:asciiTheme="minorHAnsi" w:eastAsiaTheme="minorHAnsi" w:hAnsiTheme="minorHAnsi" w:cstheme="minorBidi"/>
+          <w:color w:val="auto"/>
+          <w:sz w:val="22"/>
+          <w:szCs w:val="22"/>
+        </w:rPr>
+        <w:t>Note: Currying behaves similarly to the</w:t>
+      </w:r>
+      <w:r>
+        <w:rPr>
+          <w:rStyle w:val="Heading2Char"/>
+          <w:rFonts w:asciiTheme="minorHAnsi" w:eastAsiaTheme="minorHAnsi" w:hAnsiTheme="minorHAnsi" w:cstheme="minorBidi"/>
+          <w:color w:val="auto"/>
+          <w:sz w:val="22"/>
+          <w:szCs w:val="22"/>
+        </w:rPr>
+        <w:t xml:space="preserve"> operation that Lisp referred to as</w:t>
+      </w:r>
+      <w:r>
+        <w:rPr>
+          <w:rStyle w:val="Heading2Char"/>
+          <w:rFonts w:asciiTheme="minorHAnsi" w:eastAsiaTheme="minorHAnsi" w:hAnsiTheme="minorHAnsi" w:cstheme="minorBidi"/>
+          <w:color w:val="auto"/>
+          <w:sz w:val="22"/>
+          <w:szCs w:val="22"/>
+        </w:rPr>
+        <w:t xml:space="preserve"> </w:t>
+      </w:r>
+      <w:r>
+        <w:rPr>
+          <w:b/>
+          <w:bCs/>
+        </w:rPr>
+        <w:t>destructuring-bind</w:t>
+      </w:r>
+      <w:r>
+        <w:t>.</w:t>
+      </w:r>
+    </w:p>
+    <w:p>
+      <w:r>
+        <w:t>A</w:t>
+      </w:r>
+      <w:r>
+        <w:t xml:space="preserve"> further</w:t>
+      </w:r>
+      <w:r>
+        <w:t xml:space="preserve"> “syntactic sugar” </w:t>
+      </w:r>
+      <w:r>
+        <w:t>a</w:t>
+      </w:r>
+      <w:r>
+        <w:t>llows currying to be expressed using the following square bracket notation:</w:t>
+      </w:r>
+    </w:p>
+    <w:p>
+      <w:r>
+        <w:rPr>
+          <w:b/>
+          <w:bCs/>
+        </w:rPr>
+        <w:t>[</w:t>
+      </w:r>
+      <w:r>
+        <w:t>head ◦ tail</w:t>
+      </w:r>
+      <w:r>
+        <w:rPr>
+          <w:b/>
+          <w:bCs/>
+        </w:rPr>
+        <w:t>]</w:t>
       </w:r>
       <w:r>
         <w:t xml:space="preserve"> </w:t>
@@ -1227,22 +1704,14 @@
         <w:t xml:space="preserve"> </w:t>
       </w:r>
       <w:r>
-        <w:t>λ (</w:t>
-      </w:r>
-      <w:r>
-        <w:t>head</w:t>
-      </w:r>
-      <w:r>
-        <w:t xml:space="preserve"> </w:t>
-      </w:r>
-      <w:r>
-        <w:t>◦</w:t>
-      </w:r>
-      <w:r>
-        <w:t xml:space="preserve"> </w:t>
-      </w:r>
-      <w:r>
-        <w:t xml:space="preserve">tail) </w:t>
+        <w:rPr>
+          <w:b/>
+          <w:bCs/>
+        </w:rPr>
+        <w:t>λ</w:t>
+      </w:r>
+      <w:r>
+        <w:t xml:space="preserve"> (head ◦ tail) </w:t>
       </w:r>
       <w:r>
         <w:rPr>
@@ -1251,35 +1720,128 @@
         </w:rPr>
         <w:t>expr</w:t>
       </w:r>
+    </w:p>
+    <w:p>
+      <w:r>
+        <w:rPr>
+          <w:rStyle w:val="Heading2Char"/>
+        </w:rPr>
+        <w:t>Uncurrying</w:t>
+      </w:r>
+    </w:p>
+    <w:p>
+      <w:r>
+        <w:t>An</w:t>
+      </w:r>
+      <w:r>
+        <w:t xml:space="preserve"> Uncurrying Combinator U </w:t>
+      </w:r>
+      <w:r>
+        <w:t>reverses the effect of C</w:t>
+      </w:r>
+      <w:r>
+        <w:t>urrying:</w:t>
+      </w:r>
+    </w:p>
+    <w:p>
+      <w:r>
+        <w:t>U</w:t>
+      </w:r>
+      <w:r>
+        <w:t> </w:t>
+      </w:r>
+      <w:r>
+        <w:rPr>
+          <w:i/>
+          <w:iCs/>
+        </w:rPr>
+        <w:t>func</w:t>
+      </w:r>
+      <w:r>
+        <w:t> </w:t>
+      </w:r>
+      <w:r>
+        <w:t>head</w:t>
+      </w:r>
+      <w:r>
+        <w:t xml:space="preserve"> </w:t>
+      </w:r>
+      <w:r>
+        <w:t>◦</w:t>
+      </w:r>
+      <w:r>
+        <w:t xml:space="preserve"> </w:t>
+      </w:r>
+      <w:r>
+        <w:t>tail</w:t>
+      </w:r>
+      <w:r>
+        <w:t xml:space="preserve"> </w:t>
+      </w:r>
+      <w:r>
+        <w:rPr>
+          <w:rFonts w:ascii="Cambria Math" w:hAnsi="Cambria Math" w:cs="Cambria Math"/>
+        </w:rPr>
+        <w:t>⇒</w:t>
+      </w:r>
+      <w:r>
+        <w:t> </w:t>
+      </w:r>
+      <w:r>
+        <w:rPr>
+          <w:i/>
+          <w:iCs/>
+        </w:rPr>
+        <w:t>func</w:t>
+      </w:r>
+      <w:r>
+        <w:t> </w:t>
+      </w:r>
+      <w:r>
+        <w:t>head</w:t>
+      </w:r>
+      <w:r>
+        <w:t> </w:t>
+      </w:r>
+      <w:r>
+        <w:t>tail</w:t>
+      </w:r>
+    </w:p>
+    <w:p>
+      <w:r>
+        <w:rPr>
+          <w:rStyle w:val="Heading2Char"/>
+        </w:rPr>
+        <w:t>Application</w:t>
+      </w:r>
+    </w:p>
+    <w:p>
+      <w:r>
+        <w:t>Evaluation of an expression is performed in using Beta Reduction, which is invoked as follows:</w:t>
+      </w:r>
       <w:r>
         <w:br/>
       </w:r>
       <w:r>
         <w:br/>
-      </w:r>
-      <w:r>
-        <w:t>λ (</w:t>
-      </w:r>
-      <w:r>
-        <w:t>head</w:t>
-      </w:r>
-      <w:r>
-        <w:t xml:space="preserve"> </w:t>
-      </w:r>
-      <w:r>
-        <w:t>◦</w:t>
-      </w:r>
-      <w:r>
-        <w:t xml:space="preserve"> </w:t>
-      </w:r>
-      <w:r>
-        <w:t xml:space="preserve">tail) </w:t>
-      </w:r>
-      <w:r>
-        <w:t>τ</w:t>
-      </w:r>
-      <w:r>
-        <w:t xml:space="preserve"> </w:t>
+        <w:t xml:space="preserve">beta </w:t>
+      </w:r>
+      <w:r>
+        <w:rPr>
+          <w:i/>
+          <w:iCs/>
+        </w:rPr>
+        <w:t>expr</w:t>
+      </w:r>
+    </w:p>
+    <w:p>
+      <w:r>
+        <w:t>When two terms appear next to each other, the first term is said to be applied to the second.  Applications are left associative:</w:t>
+      </w:r>
+    </w:p>
+    <w:p>
+      <w:r>
+        <w:t xml:space="preserve">τ1 τ2 τ3 </w:t>
       </w:r>
       <w:r>
         <w:rPr>
@@ -1292,75 +1854,168 @@
         <w:t>≡</w:t>
       </w:r>
       <w:r>
-        <w:t xml:space="preserve"> </w:t>
-      </w:r>
-      <w:r>
-        <w:t>U</w:t>
-      </w:r>
-      <w:r>
-        <w:t> (</w:t>
-      </w:r>
-      <w:proofErr w:type="spellStart"/>
-      <w:r>
-        <w:t>λ</w:t>
-      </w:r>
-      <w:r>
-        <w:t>head</w:t>
-      </w:r>
-      <w:proofErr w:type="spellEnd"/>
-      <w:r>
-        <w:t> (</w:t>
-      </w:r>
-      <w:proofErr w:type="spellStart"/>
-      <w:r>
-        <w:t>λ</w:t>
-      </w:r>
-      <w:r>
-        <w:t>tail</w:t>
-      </w:r>
-      <w:proofErr w:type="spellEnd"/>
-      <w:r>
-        <w:t> </w:t>
+        <w:t xml:space="preserve"> (τ1 τ2) τ3</w:t>
+      </w:r>
+    </w:p>
+    <w:p>
+      <w:r>
+        <w:rPr>
+          <w:rStyle w:val="Heading2Char"/>
+        </w:rPr>
+        <w:t>Reduc</w:t>
+      </w:r>
+      <w:r>
+        <w:rPr>
+          <w:rStyle w:val="Heading2Char"/>
+        </w:rPr>
+        <w:t>tion</w:t>
+      </w:r>
+    </w:p>
+    <w:p>
+      <w:r>
+        <w:t>Reduction</w:t>
+      </w:r>
+      <w:r>
+        <w:t xml:space="preserve"> of terms:</w:t>
+      </w:r>
+    </w:p>
+    <w:p>
+      <w:r>
+        <w:t xml:space="preserve">S </w:t>
+      </w:r>
+      <w:r>
+        <w:t>τ1</w:t>
+      </w:r>
+      <w:r>
+        <w:t xml:space="preserve"> </w:t>
+      </w:r>
+      <w:r>
+        <w:t>τ2</w:t>
+      </w:r>
+      <w:r>
+        <w:t xml:space="preserve"> </w:t>
+      </w:r>
+      <w:r>
+        <w:t>τ3</w:t>
+      </w:r>
+      <w:r>
+        <w:t xml:space="preserve"> </w:t>
+      </w:r>
+      <w:r>
+        <w:rPr>
+          <w:rFonts w:ascii="Cambria Math" w:hAnsi="Cambria Math" w:cs="Cambria Math"/>
+        </w:rPr>
+        <w:t>⇒</w:t>
+      </w:r>
+      <w:r>
+        <w:t xml:space="preserve"> </w:t>
+      </w:r>
+      <w:r>
+        <w:t>τ1</w:t>
+      </w:r>
+      <w:r>
+        <w:t xml:space="preserve"> </w:t>
+      </w:r>
+      <w:r>
+        <w:t>τ3</w:t>
+      </w:r>
+      <w:r>
+        <w:t xml:space="preserve"> (</w:t>
+      </w:r>
+      <w:r>
+        <w:t>τ2</w:t>
+      </w:r>
+      <w:r>
+        <w:t xml:space="preserve"> </w:t>
+      </w:r>
+      <w:r>
+        <w:t>τ3</w:t>
+      </w:r>
+      <w:r>
+        <w:t>)</w:t>
+      </w:r>
+    </w:p>
+    <w:p>
+      <w:r>
+        <w:t xml:space="preserve">K </w:t>
+      </w:r>
+      <w:r>
+        <w:t>τ1</w:t>
+      </w:r>
+      <w:r>
+        <w:t xml:space="preserve"> </w:t>
+      </w:r>
+      <w:r>
+        <w:t>τ2</w:t>
+      </w:r>
+      <w:r>
+        <w:t xml:space="preserve"> </w:t>
+      </w:r>
+      <w:r>
+        <w:rPr>
+          <w:rFonts w:ascii="Cambria Math" w:hAnsi="Cambria Math" w:cs="Cambria Math"/>
+        </w:rPr>
+        <w:t>⇒</w:t>
+      </w:r>
+      <w:r>
+        <w:t xml:space="preserve"> </w:t>
+      </w:r>
+      <w:r>
+        <w:t>τ1</w:t>
+      </w:r>
+    </w:p>
+    <w:p>
+      <w:r>
+        <w:t>A</w:t>
+      </w:r>
+      <w:r>
+        <w:t xml:space="preserve"> </w:t>
+      </w:r>
+      <w:r>
+        <w:t xml:space="preserve">similar </w:t>
+      </w:r>
+      <w:r>
+        <w:t>combinator</w:t>
+      </w:r>
+      <w:r>
+        <w:t>, introduced by Currying,</w:t>
+      </w:r>
+      <w:r>
+        <w:t xml:space="preserve"> only </w:t>
+      </w:r>
+      <w:r>
+        <w:t>reduces</w:t>
+      </w:r>
+      <w:r>
+        <w:t xml:space="preserve"> whe</w:t>
+      </w:r>
+      <w:r>
+        <w:t>re</w:t>
+      </w:r>
+      <w:r>
+        <w:t xml:space="preserve"> </w:t>
       </w:r>
       <w:r>
         <w:t>τ</w:t>
       </w:r>
       <w:r>
-        <w:t>))</w:t>
-      </w:r>
-      <w:r>
-        <w:br/>
-      </w:r>
-      <w:r>
-        <w:lastRenderedPageBreak/>
-        <w:br/>
-      </w:r>
-      <w:proofErr w:type="spellStart"/>
-      <w:r>
-        <w:t>λ</w:t>
-      </w:r>
-      <w:r>
+        <w:t>2</w:t>
+      </w:r>
+      <w:r>
+        <w:t xml:space="preserve"> is </w:t>
+      </w:r>
+      <w:r>
+        <w:rPr>
+          <w:b/>
+          <w:bCs/>
+        </w:rPr>
         <w:t>nil</w:t>
       </w:r>
-      <w:proofErr w:type="spellEnd"/>
-      <w:r>
-        <w:t xml:space="preserve"> </w:t>
-      </w:r>
-      <w:r>
-        <w:t>τ</w:t>
-      </w:r>
-      <w:r>
-        <w:t xml:space="preserve"> </w:t>
-      </w:r>
-      <w:r>
-        <w:rPr>
-          <w:rFonts w:ascii="Cambria Math" w:hAnsi="Cambria Math" w:cs="Cambria Math"/>
-        </w:rPr>
-        <w:t>⇒</w:t>
-      </w:r>
-      <w:r>
-        <w:t xml:space="preserve"> </w:t>
-      </w:r>
+      <w:r>
+        <w:t>:</w:t>
+      </w:r>
+    </w:p>
+    <w:p>
       <w:proofErr w:type="spellStart"/>
       <w:r>
         <w:t>K</w:t>
@@ -1378,70 +2033,106 @@
         <w:t xml:space="preserve"> </w:t>
       </w:r>
       <w:r>
+        <w:t xml:space="preserve">τ1 </w:t>
+      </w:r>
+      <w:r>
+        <w:rPr>
+          <w:b/>
+          <w:bCs/>
+        </w:rPr>
+        <w:t>nil</w:t>
+      </w:r>
+      <w:r>
+        <w:t xml:space="preserve"> </w:t>
+      </w:r>
+      <w:r>
+        <w:rPr>
+          <w:rFonts w:ascii="Cambria Math" w:hAnsi="Cambria Math" w:cs="Cambria Math"/>
+        </w:rPr>
+        <w:t>⇒</w:t>
+      </w:r>
+      <w:r>
+        <w:t xml:space="preserve"> </w:t>
+      </w:r>
+      <w:r>
+        <w:t>τ1</w:t>
+      </w:r>
+    </w:p>
+    <w:p>
+      <w:r>
+        <w:t xml:space="preserve">I </w:t>
+      </w:r>
+      <w:r>
         <w:t>τ</w:t>
       </w:r>
-    </w:p>
-    <w:p>
-      <w:pPr>
+      <w:r>
+        <w:t xml:space="preserve"> </w:t>
+      </w:r>
+      <w:r>
+        <w:rPr>
+          <w:rFonts w:ascii="Cambria Math" w:hAnsi="Cambria Math" w:cs="Cambria Math"/>
+        </w:rPr>
+        <w:t>⇒</w:t>
+      </w:r>
+      <w:r>
+        <w:t xml:space="preserve"> </w:t>
+      </w:r>
+      <w:r>
+        <w:t>τ</w:t>
+      </w:r>
+    </w:p>
+    <w:p>
+      <w:r>
+        <w:t xml:space="preserve">Y </w:t>
+      </w:r>
+      <w:r>
+        <w:t>τ</w:t>
+      </w:r>
+      <w:r>
+        <w:t xml:space="preserve"> </w:t>
+      </w:r>
+      <w:r>
+        <w:rPr>
+          <w:rFonts w:ascii="Cambria Math" w:hAnsi="Cambria Math" w:cs="Cambria Math"/>
+        </w:rPr>
+        <w:t>⇒</w:t>
+      </w:r>
+      <w:r>
+        <w:t xml:space="preserve"> </w:t>
+      </w:r>
+      <w:r>
+        <w:t>τ</w:t>
+      </w:r>
+      <w:r>
+        <w:t xml:space="preserve"> (Y </w:t>
+      </w:r>
+      <w:r>
+        <w:t>τ</w:t>
+      </w:r>
+      <w:r>
+        <w:t>)</w:t>
+      </w:r>
+    </w:p>
+    <w:p>
+      <w:r>
         <w:rPr>
           <w:rStyle w:val="Heading2Char"/>
-          <w:rFonts w:asciiTheme="minorHAnsi" w:eastAsiaTheme="minorHAnsi" w:hAnsiTheme="minorHAnsi" w:cstheme="minorBidi"/>
-          <w:color w:val="auto"/>
-          <w:sz w:val="22"/>
-          <w:szCs w:val="22"/>
-        </w:rPr>
-      </w:pPr>
-    </w:p>
-    <w:p>
+        </w:rPr>
+        <w:t>Function Defini</w:t>
+      </w:r>
       <w:r>
         <w:rPr>
           <w:rStyle w:val="Heading2Char"/>
-          <w:rFonts w:asciiTheme="minorHAnsi" w:eastAsiaTheme="minorHAnsi" w:hAnsiTheme="minorHAnsi" w:cstheme="minorBidi"/>
-          <w:color w:val="auto"/>
-          <w:sz w:val="22"/>
-          <w:szCs w:val="22"/>
-        </w:rPr>
-        <w:t xml:space="preserve">Note: Currying behaves similarly to the Lisp </w:t>
-      </w:r>
-      <w:r>
-        <w:rPr>
-          <w:b/>
-          <w:bCs/>
-        </w:rPr>
-        <w:t>destructuring-bind</w:t>
-      </w:r>
-      <w:r>
-        <w:t xml:space="preserve"> operation.</w:t>
-      </w:r>
-    </w:p>
-    <w:p>
-      <w:r>
-        <w:br/>
-      </w:r>
-      <w:r>
-        <w:rPr>
-          <w:rStyle w:val="Heading2Char"/>
-        </w:rPr>
-        <w:t>Uncurrying</w:t>
-      </w:r>
-    </w:p>
-    <w:p>
-      <w:r>
-        <w:t xml:space="preserve">The Uncurrying Combinator U implements </w:t>
-      </w:r>
-      <w:r>
-        <w:t xml:space="preserve">(or “realizes”) </w:t>
-      </w:r>
-      <w:r>
-        <w:t>the semantics of Currying:</w:t>
-      </w:r>
-    </w:p>
-    <w:p>
-      <w:r>
-        <w:t>U</w:t>
-      </w:r>
-      <w:r>
-        <w:t> </w:t>
+        </w:rPr>
+        <w:t>tion</w:t>
+      </w:r>
+    </w:p>
+    <w:p>
+      <w:r>
+        <w:t>Functions:</w:t>
+      </w:r>
+      <w:r>
+        <w:t xml:space="preserve"> </w:t>
       </w:r>
       <w:r>
         <w:rPr>
@@ -1451,38 +2142,16 @@
         <w:t>func</w:t>
       </w:r>
       <w:r>
-        <w:t> </w:t>
-      </w:r>
-      <w:r>
-        <w:t>(head</w:t>
-      </w:r>
-      <w:r>
-        <w:t xml:space="preserve"> </w:t>
-      </w:r>
-      <w:r>
-        <w:t>◦</w:t>
-      </w:r>
-      <w:r>
-        <w:t xml:space="preserve"> </w:t>
-      </w:r>
-      <w:r>
-        <w:t>tail</w:t>
-      </w:r>
-      <w:r>
-        <w:t>)</w:t>
-      </w:r>
-      <w:r>
-        <w:t xml:space="preserve"> </w:t>
-      </w:r>
-      <w:r>
-        <w:rPr>
-          <w:rFonts w:ascii="Cambria Math" w:hAnsi="Cambria Math" w:cs="Cambria Math"/>
-        </w:rPr>
-        <w:t>⇒</w:t>
-      </w:r>
-      <w:r>
-        <w:t> </w:t>
-      </w:r>
+        <w:t xml:space="preserve"> are </w:t>
+      </w:r>
+      <w:r>
+        <w:t>defined in terms of expressions</w:t>
+      </w:r>
+      <w:r>
+        <w:t>; and may make recursive reference to themselves:</w:t>
+      </w:r>
+    </w:p>
+    <w:p>
       <w:r>
         <w:rPr>
           <w:i/>
@@ -1491,47 +2160,18 @@
         <w:t>func</w:t>
       </w:r>
       <w:r>
-        <w:t> </w:t>
-      </w:r>
-      <w:r>
-        <w:t>head</w:t>
-      </w:r>
-      <w:r>
-        <w:t> </w:t>
-      </w:r>
-      <w:r>
-        <w:t>tail</w:t>
-      </w:r>
-    </w:p>
-    <w:p>
-      <w:pPr>
-        <w:rPr>
-          <w:rStyle w:val="Heading2Char"/>
-          <w:rFonts w:asciiTheme="minorHAnsi" w:eastAsiaTheme="minorHAnsi" w:hAnsiTheme="minorHAnsi" w:cstheme="minorBidi"/>
-          <w:color w:val="auto"/>
-          <w:sz w:val="22"/>
-          <w:szCs w:val="22"/>
-        </w:rPr>
-      </w:pPr>
-    </w:p>
-    <w:p>
-      <w:r>
-        <w:rPr>
-          <w:rStyle w:val="Heading2Char"/>
-        </w:rPr>
-        <w:t>Application</w:t>
-      </w:r>
-    </w:p>
-    <w:p>
-      <w:r>
-        <w:t>Evaluation of an expression is performed in using Beta Reduction, which is invoked as follows:</w:t>
-      </w:r>
-      <w:r>
-        <w:br/>
-      </w:r>
-      <w:r>
-        <w:br/>
-        <w:t xml:space="preserve">beta </w:t>
+        <w:t xml:space="preserve"> </w:t>
+      </w:r>
+      <w:proofErr w:type="gramStart"/>
+      <w:r>
+        <w:t xml:space="preserve">x </w:t>
+      </w:r>
+      <w:r>
+        <w:t>:</w:t>
+      </w:r>
+      <w:proofErr w:type="gramEnd"/>
+      <w:r>
+        <w:t xml:space="preserve">= </w:t>
       </w:r>
       <w:r>
         <w:rPr>
@@ -1541,17 +2181,7 @@
         <w:t>expr</w:t>
       </w:r>
       <w:r>
-        <w:br/>
-      </w:r>
-    </w:p>
-    <w:p>
-      <w:r>
-        <w:t>When two terms appear next to each other, the first term is said to be applied to the second.  Applications are left associative:</w:t>
-      </w:r>
-    </w:p>
-    <w:p>
-      <w:r>
-        <w:t xml:space="preserve">τ1 τ2 τ3 </w:t>
+        <w:t xml:space="preserve"> </w:t>
       </w:r>
       <w:r>
         <w:rPr>
@@ -1564,282 +2194,6 @@
         <w:t>≡</w:t>
       </w:r>
       <w:r>
-        <w:t xml:space="preserve"> (τ1 τ2) τ3</w:t>
-      </w:r>
-    </w:p>
-    <w:p/>
-    <w:p>
-      <w:r>
-        <w:rPr>
-          <w:rStyle w:val="Heading2Char"/>
-        </w:rPr>
-        <w:t>Reduc</w:t>
-      </w:r>
-      <w:r>
-        <w:rPr>
-          <w:rStyle w:val="Heading2Char"/>
-        </w:rPr>
-        <w:t>tion</w:t>
-      </w:r>
-    </w:p>
-    <w:p>
-      <w:r>
-        <w:t>Reduction</w:t>
-      </w:r>
-      <w:r>
-        <w:t xml:space="preserve"> of terms:</w:t>
-      </w:r>
-    </w:p>
-    <w:p>
-      <w:r>
-        <w:t xml:space="preserve">S </w:t>
-      </w:r>
-      <w:r>
-        <w:t>τ1</w:t>
-      </w:r>
-      <w:r>
-        <w:t xml:space="preserve"> </w:t>
-      </w:r>
-      <w:r>
-        <w:t>τ2</w:t>
-      </w:r>
-      <w:r>
-        <w:t xml:space="preserve"> </w:t>
-      </w:r>
-      <w:r>
-        <w:t>τ3</w:t>
-      </w:r>
-      <w:r>
-        <w:t xml:space="preserve"> </w:t>
-      </w:r>
-      <w:r>
-        <w:rPr>
-          <w:rFonts w:ascii="Cambria Math" w:hAnsi="Cambria Math" w:cs="Cambria Math"/>
-        </w:rPr>
-        <w:t>⇒</w:t>
-      </w:r>
-      <w:r>
-        <w:t xml:space="preserve"> </w:t>
-      </w:r>
-      <w:r>
-        <w:t>τ1</w:t>
-      </w:r>
-      <w:r>
-        <w:t xml:space="preserve"> </w:t>
-      </w:r>
-      <w:r>
-        <w:t>τ3</w:t>
-      </w:r>
-      <w:r>
-        <w:t xml:space="preserve"> (</w:t>
-      </w:r>
-      <w:r>
-        <w:t>τ2</w:t>
-      </w:r>
-      <w:r>
-        <w:t xml:space="preserve"> </w:t>
-      </w:r>
-      <w:r>
-        <w:t>τ3</w:t>
-      </w:r>
-      <w:r>
-        <w:t>)</w:t>
-      </w:r>
-    </w:p>
-    <w:p>
-      <w:r>
-        <w:t xml:space="preserve">K </w:t>
-      </w:r>
-      <w:r>
-        <w:t>τ1</w:t>
-      </w:r>
-      <w:r>
-        <w:t xml:space="preserve"> </w:t>
-      </w:r>
-      <w:r>
-        <w:t>τ2</w:t>
-      </w:r>
-      <w:r>
-        <w:t xml:space="preserve"> </w:t>
-      </w:r>
-      <w:r>
-        <w:rPr>
-          <w:rFonts w:ascii="Cambria Math" w:hAnsi="Cambria Math" w:cs="Cambria Math"/>
-        </w:rPr>
-        <w:t>⇒</w:t>
-      </w:r>
-      <w:r>
-        <w:t xml:space="preserve"> </w:t>
-      </w:r>
-      <w:r>
-        <w:t>τ1</w:t>
-      </w:r>
-    </w:p>
-    <w:p>
-      <w:r>
-        <w:t>A</w:t>
-      </w:r>
-      <w:r>
-        <w:t xml:space="preserve"> </w:t>
-      </w:r>
-      <w:r>
-        <w:t xml:space="preserve">similar </w:t>
-      </w:r>
-      <w:r>
-        <w:t>combinator</w:t>
-      </w:r>
-      <w:r>
-        <w:t>, introduced by Currying,</w:t>
-      </w:r>
-      <w:r>
-        <w:t xml:space="preserve"> only </w:t>
-      </w:r>
-      <w:r>
-        <w:t>reduces</w:t>
-      </w:r>
-      <w:r>
-        <w:t xml:space="preserve"> whe</w:t>
-      </w:r>
-      <w:r>
-        <w:t>re</w:t>
-      </w:r>
-      <w:r>
-        <w:t xml:space="preserve"> </w:t>
-      </w:r>
-      <w:r>
-        <w:t>τ</w:t>
-      </w:r>
-      <w:r>
-        <w:t>2</w:t>
-      </w:r>
-      <w:r>
-        <w:t xml:space="preserve"> is nil:</w:t>
-      </w:r>
-    </w:p>
-    <w:p>
-      <w:proofErr w:type="spellStart"/>
-      <w:r>
-        <w:t>K</w:t>
-      </w:r>
-      <w:r>
-        <w:rPr>
-          <w:sz w:val="24"/>
-          <w:szCs w:val="24"/>
-          <w:vertAlign w:val="subscript"/>
-        </w:rPr>
-        <w:t>nil</w:t>
-      </w:r>
-      <w:proofErr w:type="spellEnd"/>
-      <w:r>
-        <w:t xml:space="preserve"> </w:t>
-      </w:r>
-      <w:r>
-        <w:t xml:space="preserve">τ1 </w:t>
-      </w:r>
-      <w:r>
-        <w:t>nil</w:t>
-      </w:r>
-      <w:r>
-        <w:t xml:space="preserve"> </w:t>
-      </w:r>
-      <w:r>
-        <w:rPr>
-          <w:rFonts w:ascii="Cambria Math" w:hAnsi="Cambria Math" w:cs="Cambria Math"/>
-        </w:rPr>
-        <w:t>⇒</w:t>
-      </w:r>
-      <w:r>
-        <w:t xml:space="preserve"> </w:t>
-      </w:r>
-      <w:r>
-        <w:t>τ1</w:t>
-      </w:r>
-    </w:p>
-    <w:p>
-      <w:r>
-        <w:t xml:space="preserve">I </w:t>
-      </w:r>
-      <w:r>
-        <w:t>τ</w:t>
-      </w:r>
-      <w:r>
-        <w:t xml:space="preserve"> </w:t>
-      </w:r>
-      <w:r>
-        <w:rPr>
-          <w:rFonts w:ascii="Cambria Math" w:hAnsi="Cambria Math" w:cs="Cambria Math"/>
-        </w:rPr>
-        <w:t>⇒</w:t>
-      </w:r>
-      <w:r>
-        <w:t xml:space="preserve"> </w:t>
-      </w:r>
-      <w:r>
-        <w:t>τ</w:t>
-      </w:r>
-    </w:p>
-    <w:p>
-      <w:r>
-        <w:t xml:space="preserve">Y </w:t>
-      </w:r>
-      <w:r>
-        <w:t>τ</w:t>
-      </w:r>
-      <w:r>
-        <w:t xml:space="preserve"> </w:t>
-      </w:r>
-      <w:r>
-        <w:rPr>
-          <w:rFonts w:ascii="Cambria Math" w:hAnsi="Cambria Math" w:cs="Cambria Math"/>
-        </w:rPr>
-        <w:t>⇒</w:t>
-      </w:r>
-      <w:r>
-        <w:t xml:space="preserve"> </w:t>
-      </w:r>
-      <w:r>
-        <w:t>τ</w:t>
-      </w:r>
-      <w:r>
-        <w:t xml:space="preserve"> (Y </w:t>
-      </w:r>
-      <w:r>
-        <w:t>τ</w:t>
-      </w:r>
-      <w:r>
-        <w:t>)</w:t>
-      </w:r>
-    </w:p>
-    <w:p>
-      <w:pPr>
-        <w:rPr>
-          <w:rStyle w:val="Heading2Char"/>
-          <w:rFonts w:asciiTheme="minorHAnsi" w:eastAsiaTheme="minorHAnsi" w:hAnsiTheme="minorHAnsi" w:cstheme="minorBidi"/>
-          <w:color w:val="auto"/>
-          <w:sz w:val="22"/>
-          <w:szCs w:val="22"/>
-        </w:rPr>
-      </w:pPr>
-    </w:p>
-    <w:p>
-      <w:r>
-        <w:rPr>
-          <w:rStyle w:val="Heading2Char"/>
-        </w:rPr>
-        <w:t>Function Defini</w:t>
-      </w:r>
-      <w:r>
-        <w:rPr>
-          <w:rStyle w:val="Heading2Char"/>
-        </w:rPr>
-        <w:t>tion</w:t>
-      </w:r>
-    </w:p>
-    <w:p>
-      <w:r>
-        <w:t>Functions:</w:t>
-      </w:r>
-      <w:r>
         <w:t xml:space="preserve"> </w:t>
       </w:r>
       <w:r>
@@ -1850,35 +2204,58 @@
         <w:t>func</w:t>
       </w:r>
       <w:r>
-        <w:t xml:space="preserve"> are </w:t>
-      </w:r>
-      <w:r>
-        <w:t>defined in terms of expressions</w:t>
-      </w:r>
-      <w:r>
-        <w:t>; and may make recursive reference to themselves:</w:t>
-      </w:r>
-    </w:p>
-    <w:p>
-      <w:r>
-        <w:t xml:space="preserve">def </w:t>
+        <w:t xml:space="preserve"> = </w:t>
+      </w:r>
+      <w:r>
+        <w:rPr>
+          <w:b/>
+          <w:bCs/>
+        </w:rPr>
+        <w:t>λ</w:t>
+      </w:r>
+      <w:r>
+        <w:t xml:space="preserve">x </w:t>
       </w:r>
       <w:r>
         <w:rPr>
           <w:i/>
           <w:iCs/>
         </w:rPr>
-        <w:t>func</w:t>
-      </w:r>
-      <w:r>
-        <w:t xml:space="preserve"> x = </w:t>
-      </w:r>
+        <w:t>expr</w:t>
+      </w:r>
+    </w:p>
+    <w:p>
+      <w:proofErr w:type="gramStart"/>
       <w:r>
         <w:rPr>
           <w:i/>
           <w:iCs/>
         </w:rPr>
-        <w:t>expr</w:t>
+        <w:t>func</w:t>
+      </w:r>
+      <w:r>
+        <w:t xml:space="preserve"> </w:t>
+      </w:r>
+      <w:r>
+        <w:t>:</w:t>
+      </w:r>
+      <w:proofErr w:type="gramEnd"/>
+      <w:r>
+        <w:t xml:space="preserve">= </w:t>
+      </w:r>
+      <w:r>
+        <w:rPr>
+          <w:i/>
+          <w:iCs/>
+        </w:rPr>
+        <w:t>e</w:t>
+      </w:r>
+      <w:r>
+        <w:rPr>
+          <w:i/>
+          <w:iCs/>
+        </w:rPr>
+        <w:t>xpr</w:t>
       </w:r>
       <w:r>
         <w:t xml:space="preserve"> </w:t>
@@ -1894,7 +2271,7 @@
         <w:t>≡</w:t>
       </w:r>
       <w:r>
-        <w:t xml:space="preserve"> def </w:t>
+        <w:t xml:space="preserve"> </w:t>
       </w:r>
       <w:r>
         <w:rPr>
@@ -1904,50 +2281,76 @@
         <w:t>func</w:t>
       </w:r>
       <w:r>
-        <w:t xml:space="preserve"> = λx </w:t>
+        <w:t xml:space="preserve"> </w:t>
+      </w:r>
+      <w:r>
+        <w:t>:</w:t>
+      </w:r>
+      <w:r>
+        <w:t xml:space="preserve">= </w:t>
+      </w:r>
+      <w:r>
+        <w:t xml:space="preserve">Y </w:t>
+      </w:r>
+      <w:r>
+        <w:t>(</w:t>
+      </w:r>
+      <w:proofErr w:type="spellStart"/>
+      <w:r>
+        <w:rPr>
+          <w:b/>
+          <w:bCs/>
+        </w:rPr>
+        <w:t>λ</w:t>
       </w:r>
       <w:r>
         <w:rPr>
           <w:i/>
           <w:iCs/>
         </w:rPr>
-        <w:t>expr</w:t>
-      </w:r>
-    </w:p>
-    <w:p>
-      <w:r>
-        <w:lastRenderedPageBreak/>
-        <w:t xml:space="preserve">def </w:t>
+        <w:t>func</w:t>
+      </w:r>
+      <w:proofErr w:type="spellEnd"/>
+      <w:r>
+        <w:t xml:space="preserve"> </w:t>
       </w:r>
       <w:r>
         <w:rPr>
           <w:i/>
           <w:iCs/>
         </w:rPr>
-        <w:t>func</w:t>
-      </w:r>
-      <w:r>
-        <w:t xml:space="preserve"> </w:t>
-      </w:r>
-      <w:r>
-        <w:t xml:space="preserve">= </w:t>
+        <w:t>e</w:t>
       </w:r>
       <w:r>
         <w:rPr>
           <w:i/>
           <w:iCs/>
         </w:rPr>
-        <w:t>e</w:t>
-      </w:r>
-      <w:r>
-        <w:rPr>
-          <w:i/>
-          <w:iCs/>
-        </w:rPr>
         <w:t>xpr</w:t>
       </w:r>
       <w:r>
-        <w:t xml:space="preserve"> </w:t>
+        <w:t>)</w:t>
+      </w:r>
+    </w:p>
+    <w:p>
+      <w:r>
+        <w:t>Note</w:t>
+      </w:r>
+      <w:r>
+        <w:t xml:space="preserve">: </w:t>
+      </w:r>
+      <w:r>
+        <w:t xml:space="preserve"> I and Y can be defined in terms of S and K</w:t>
+      </w:r>
+      <w:r>
+        <w:t>:</w:t>
+      </w:r>
+    </w:p>
+    <w:p>
+      <w:proofErr w:type="gramStart"/>
+      <w:r>
+        <w:lastRenderedPageBreak/>
+        <w:t xml:space="preserve">I </w:t>
       </w:r>
       <w:r>
         <w:rPr>
@@ -1957,87 +2360,9 @@
           <w:szCs w:val="23"/>
           <w:shd w:val="clear" w:color="auto" w:fill="F8F9FA"/>
         </w:rPr>
-        <w:t>≡</w:t>
-      </w:r>
-      <w:r>
-        <w:t xml:space="preserve"> </w:t>
-      </w:r>
-      <w:proofErr w:type="gramStart"/>
-      <w:r>
-        <w:rPr>
-          <w:i/>
-          <w:iCs/>
-        </w:rPr>
-        <w:t>func</w:t>
-      </w:r>
-      <w:r>
-        <w:t xml:space="preserve"> </w:t>
-      </w:r>
-      <w:r>
         <w:t>:</w:t>
       </w:r>
       <w:proofErr w:type="gramEnd"/>
-      <w:r>
-        <w:t xml:space="preserve">= </w:t>
-      </w:r>
-      <w:r>
-        <w:t xml:space="preserve">Y </w:t>
-      </w:r>
-      <w:r>
-        <w:t>(</w:t>
-      </w:r>
-      <w:proofErr w:type="spellStart"/>
-      <w:r>
-        <w:t>λ</w:t>
-      </w:r>
-      <w:r>
-        <w:rPr>
-          <w:i/>
-          <w:iCs/>
-        </w:rPr>
-        <w:t>func</w:t>
-      </w:r>
-      <w:proofErr w:type="spellEnd"/>
-      <w:r>
-        <w:t xml:space="preserve"> </w:t>
-      </w:r>
-      <w:r>
-        <w:rPr>
-          <w:i/>
-          <w:iCs/>
-        </w:rPr>
-        <w:t>e</w:t>
-      </w:r>
-      <w:r>
-        <w:rPr>
-          <w:i/>
-          <w:iCs/>
-        </w:rPr>
-        <w:t>xpr</w:t>
-      </w:r>
-      <w:r>
-        <w:t>)</w:t>
-      </w:r>
-    </w:p>
-    <w:p/>
-    <w:p>
-      <w:r>
-        <w:t>Note</w:t>
-      </w:r>
-      <w:r>
-        <w:t xml:space="preserve">: </w:t>
-      </w:r>
-      <w:r>
-        <w:t xml:space="preserve"> I and Y can be defined in terms of S and K</w:t>
-      </w:r>
-      <w:r>
-        <w:t>:</w:t>
-      </w:r>
-    </w:p>
-    <w:p>
-      <w:r>
-        <w:t xml:space="preserve">I </w:t>
-      </w:r>
       <w:r>
         <w:rPr>
           <w:rFonts w:cstheme="minorHAnsi"/>
@@ -2046,7 +2371,7 @@
           <w:szCs w:val="23"/>
           <w:shd w:val="clear" w:color="auto" w:fill="F8F9FA"/>
         </w:rPr>
-        <w:t>≡</w:t>
+        <w:t>=</w:t>
       </w:r>
       <w:r>
         <w:t xml:space="preserve"> S K </w:t>
@@ -2059,12 +2384,24 @@
     </w:p>
     <w:p>
       <w:r>
-        <w:t>And given:</w:t>
-      </w:r>
-    </w:p>
-    <w:p>
-      <w:r>
-        <w:t>def Z</w:t>
+        <w:t>A</w:t>
+      </w:r>
+      <w:r>
+        <w:t>lso,</w:t>
+      </w:r>
+      <w:r>
+        <w:t xml:space="preserve"> </w:t>
+      </w:r>
+      <w:r>
+        <w:t>if we define</w:t>
+      </w:r>
+      <w:r>
+        <w:t>:</w:t>
+      </w:r>
+    </w:p>
+    <w:p>
+      <w:r>
+        <w:t>Z</w:t>
       </w:r>
       <w:r>
         <w:t xml:space="preserve"> </w:t>
@@ -2075,7 +2412,18 @@
       </w:r>
       <w:proofErr w:type="spellEnd"/>
       <w:r>
-        <w:t xml:space="preserve"> h =</w:t>
+        <w:t xml:space="preserve"> </w:t>
+      </w:r>
+      <w:proofErr w:type="gramStart"/>
+      <w:r>
+        <w:t xml:space="preserve">h </w:t>
+      </w:r>
+      <w:r>
+        <w:t>:</w:t>
+      </w:r>
+      <w:proofErr w:type="gramEnd"/>
+      <w:r>
+        <w:t>=</w:t>
       </w:r>
       <w:r>
         <w:t> h (z </w:t>
@@ -2091,17 +2439,20 @@
     </w:p>
     <w:p>
       <w:r>
+        <w:t>then</w:t>
+      </w:r>
+    </w:p>
+    <w:p>
+      <w:proofErr w:type="gramStart"/>
+      <w:r>
         <w:t xml:space="preserve">Y </w:t>
       </w:r>
       <w:r>
-        <w:rPr>
-          <w:rFonts w:cstheme="minorHAnsi"/>
-          <w:color w:val="000000"/>
-          <w:sz w:val="23"/>
-          <w:szCs w:val="23"/>
-          <w:shd w:val="clear" w:color="auto" w:fill="F8F9FA"/>
-        </w:rPr>
-        <w:t>≡</w:t>
+        <w:t>:</w:t>
+      </w:r>
+      <w:proofErr w:type="gramEnd"/>
+      <w:r>
+        <w:t>=</w:t>
       </w:r>
       <w:r>
         <w:t xml:space="preserve"> Z </w:t>
@@ -2112,7 +2463,6 @@
       </w:r>
       <w:proofErr w:type="spellEnd"/>
     </w:p>
-    <w:p/>
     <w:p>
       <w:r>
         <w:rPr>
@@ -2126,13 +2476,28 @@
         <w:spacing w:after="0" w:line="240" w:lineRule="auto"/>
       </w:pPr>
       <w:r>
+        <w:rPr>
+          <w:b/>
+          <w:bCs/>
+        </w:rPr>
         <w:t>[</w:t>
       </w:r>
       <w:r>
+        <w:rPr>
+          <w:b/>
+          <w:bCs/>
+        </w:rPr>
         <w:t>DT</w:t>
       </w:r>
       <w:r>
-        <w:t xml:space="preserve">79] </w:t>
+        <w:rPr>
+          <w:b/>
+          <w:bCs/>
+        </w:rPr>
+        <w:t>79]</w:t>
+      </w:r>
+      <w:r>
+        <w:t xml:space="preserve"> </w:t>
       </w:r>
       <w:r>
         <w:t>"A New Implementation Technique for Applicative Languages" by D</w:t>
@@ -2243,13 +2608,13 @@
       <w:t>Updated 2020-0</w:t>
     </w:r>
     <w:r>
-      <w:t>7</w:t>
+      <w:t>8</w:t>
     </w:r>
     <w:r>
       <w:t>-</w:t>
     </w:r>
     <w:r>
-      <w:t>12</w:t>
+      <w:t>01</w:t>
     </w:r>
   </w:p>
 </w:hdr>

</xml_diff>

<commit_message>
Further clarified Abstraction, Currying and Uncurrying.
</commit_message>
<xml_diff>
--- a/allegro-projects/SK/Doc/SK.docx
+++ b/allegro-projects/SK/Doc/SK.docx
@@ -200,24 +200,51 @@
     </w:p>
     <w:p>
       <w:r>
-        <w:t>The</w:t>
-      </w:r>
-      <w:r>
-        <w:t xml:space="preserve"> </w:t>
+        <w:t xml:space="preserve">The </w:t>
       </w:r>
       <w:proofErr w:type="gramStart"/>
       <w:r>
-        <w:t>notation</w:t>
-      </w:r>
-      <w:r>
-        <w:t xml:space="preserve"> </w:t>
-      </w:r>
-      <w:r>
-        <w:t>:</w:t>
+        <w:t>notation :</w:t>
       </w:r>
       <w:proofErr w:type="gramEnd"/>
       <w:r>
-        <w:t>= will be used in that the expression to the left is being defined to be the expression on the right.</w:t>
+        <w:t>= will be used</w:t>
+      </w:r>
+      <w:r>
+        <w:t xml:space="preserve"> to indicate</w:t>
+      </w:r>
+      <w:r>
+        <w:t xml:space="preserve"> that </w:t>
+      </w:r>
+      <w:r>
+        <w:t>a Combinator (or named function)</w:t>
+      </w:r>
+      <w:r>
+        <w:t xml:space="preserve"> expression </w:t>
+      </w:r>
+      <w:r>
+        <w:t>appearing to the</w:t>
+      </w:r>
+      <w:r>
+        <w:t xml:space="preserve"> left is </w:t>
+      </w:r>
+      <w:r>
+        <w:t xml:space="preserve">being </w:t>
+      </w:r>
+      <w:r>
+        <w:t xml:space="preserve">defined to </w:t>
+      </w:r>
+      <w:r>
+        <w:t>represent</w:t>
+      </w:r>
+      <w:r>
+        <w:t xml:space="preserve"> the expression </w:t>
+      </w:r>
+      <w:r>
+        <w:t>to its</w:t>
+      </w:r>
+      <w:r>
+        <w:t xml:space="preserve"> right.</w:t>
       </w:r>
     </w:p>
     <w:p>
@@ -613,10 +640,7 @@
         <w:t xml:space="preserve"> List</w:t>
       </w:r>
       <w:r>
-        <w:t xml:space="preserve"> </w:t>
-      </w:r>
-      <w:r>
-        <w:t>to make a longer List,</w:t>
+        <w:t xml:space="preserve"> to make a longer List,</w:t>
       </w:r>
       <w:r>
         <w:t xml:space="preserve"> by</w:t>
@@ -1056,13 +1080,7 @@
     </w:p>
     <w:p>
       <w:r>
-        <w:t xml:space="preserve">Parentheses are used to distinguish between a term </w:t>
-      </w:r>
-      <w:r>
-        <w:t>τ1</w:t>
-      </w:r>
-      <w:r>
-        <w:t xml:space="preserve"> an</w:t>
+        <w:t>Parentheses are used to distinguish between a term τ1 an</w:t>
       </w:r>
       <w:r>
         <w:t>d</w:t>
@@ -1114,19 +1132,10 @@
     </w:p>
     <w:p>
       <w:r>
-        <w:t xml:space="preserve">A pair of </w:t>
-      </w:r>
-      <w:r>
-        <w:t>p</w:t>
-      </w:r>
-      <w:r>
-        <w:t xml:space="preserve">arentheses </w:t>
-      </w:r>
-      <w:r>
-        <w:t>can be used as an alternative representation of the Empty List</w:t>
-      </w:r>
-      <w:r>
-        <w:t>:</w:t>
+        <w:t>Two P</w:t>
+      </w:r>
+      <w:r>
+        <w:t>arentheses can be used as an alternative representation of the Empty List:</w:t>
       </w:r>
     </w:p>
     <w:p>
@@ -1586,6 +1595,8 @@
       </w:r>
       <w:r>
         <w:rPr>
+          <w:b/>
+          <w:bCs/>
           <w:sz w:val="24"/>
           <w:szCs w:val="24"/>
           <w:vertAlign w:val="subscript"/>
@@ -1599,9 +1610,49 @@
       <w:r>
         <w:t>τ</w:t>
       </w:r>
-    </w:p>
-    <w:p>
-      <w:r>
+      <w:r>
+        <w:br/>
+      </w:r>
+      <w:r>
+        <w:br/>
+        <w:t xml:space="preserve">In these cases, </w:t>
+      </w:r>
+      <w:r>
+        <w:t>a</w:t>
+      </w:r>
+      <w:r>
+        <w:t xml:space="preserve">bstraction is performed </w:t>
+      </w:r>
+      <w:r>
+        <w:t xml:space="preserve">using </w:t>
+      </w:r>
+      <w:r>
+        <w:t xml:space="preserve">a </w:t>
+      </w:r>
+      <w:r>
+        <w:t>“template” which is passed using</w:t>
+      </w:r>
+      <w:r>
+        <w:t xml:space="preserve"> a List, rather than</w:t>
+      </w:r>
+      <w:r>
+        <w:t xml:space="preserve"> an</w:t>
+      </w:r>
+      <w:r>
+        <w:t xml:space="preserve"> </w:t>
+      </w:r>
+      <w:r>
+        <w:t xml:space="preserve">atomic </w:t>
+      </w:r>
+      <w:r>
+        <w:t>Symbol.</w:t>
+      </w:r>
+      <w:r>
+        <w:t xml:space="preserve">  These templates are referred to as an Abstraction Lists.</w:t>
+      </w:r>
+    </w:p>
+    <w:p>
+      <w:pPr>
         <w:rPr>
           <w:rStyle w:val="Heading2Char"/>
           <w:rFonts w:asciiTheme="minorHAnsi" w:eastAsiaTheme="minorHAnsi" w:hAnsiTheme="minorHAnsi" w:cstheme="minorBidi"/>
@@ -1609,8 +1660,7 @@
           <w:sz w:val="22"/>
           <w:szCs w:val="22"/>
         </w:rPr>
-        <w:t>Note: Currying behaves similarly to the</w:t>
-      </w:r>
+      </w:pPr>
       <w:r>
         <w:rPr>
           <w:rStyle w:val="Heading2Char"/>
@@ -1619,7 +1669,7 @@
           <w:sz w:val="22"/>
           <w:szCs w:val="22"/>
         </w:rPr>
-        <w:t xml:space="preserve"> operation that Lisp referred to as</w:t>
+        <w:t>Note:</w:t>
       </w:r>
       <w:r>
         <w:rPr>
@@ -1633,13 +1683,63 @@
       </w:r>
       <w:r>
         <w:rPr>
-          <w:b/>
-          <w:bCs/>
-        </w:rPr>
-        <w:t>destructuring-bind</w:t>
-      </w:r>
-      <w:r>
-        <w:t>.</w:t>
+          <w:rStyle w:val="Heading2Char"/>
+          <w:rFonts w:asciiTheme="minorHAnsi" w:eastAsiaTheme="minorHAnsi" w:hAnsiTheme="minorHAnsi" w:cstheme="minorBidi"/>
+          <w:color w:val="auto"/>
+          <w:sz w:val="22"/>
+          <w:szCs w:val="22"/>
+        </w:rPr>
+        <w:t xml:space="preserve">The </w:t>
+      </w:r>
+      <w:r>
+        <w:rPr>
+          <w:rStyle w:val="Heading2Char"/>
+          <w:rFonts w:asciiTheme="minorHAnsi" w:eastAsiaTheme="minorHAnsi" w:hAnsiTheme="minorHAnsi" w:cstheme="minorBidi"/>
+          <w:color w:val="auto"/>
+          <w:sz w:val="22"/>
+          <w:szCs w:val="22"/>
+        </w:rPr>
+        <w:t xml:space="preserve">U </w:t>
+      </w:r>
+      <w:r>
+        <w:rPr>
+          <w:rStyle w:val="Heading2Char"/>
+          <w:rFonts w:asciiTheme="minorHAnsi" w:eastAsiaTheme="minorHAnsi" w:hAnsiTheme="minorHAnsi" w:cstheme="minorBidi"/>
+          <w:color w:val="auto"/>
+          <w:sz w:val="22"/>
+          <w:szCs w:val="22"/>
+        </w:rPr>
+        <w:t xml:space="preserve">operator </w:t>
+      </w:r>
+      <w:r>
+        <w:rPr>
+          <w:rStyle w:val="Heading2Char"/>
+          <w:rFonts w:asciiTheme="minorHAnsi" w:eastAsiaTheme="minorHAnsi" w:hAnsiTheme="minorHAnsi" w:cstheme="minorBidi"/>
+          <w:color w:val="auto"/>
+          <w:sz w:val="22"/>
+          <w:szCs w:val="22"/>
+        </w:rPr>
+        <w:t>stands for Uncurrying</w:t>
+      </w:r>
+      <w:r>
+        <w:rPr>
+          <w:rStyle w:val="Heading2Char"/>
+          <w:rFonts w:asciiTheme="minorHAnsi" w:eastAsiaTheme="minorHAnsi" w:hAnsiTheme="minorHAnsi" w:cstheme="minorBidi"/>
+          <w:color w:val="auto"/>
+          <w:sz w:val="22"/>
+          <w:szCs w:val="22"/>
+        </w:rPr>
+        <w:t xml:space="preserve"> which</w:t>
+      </w:r>
+      <w:r>
+        <w:rPr>
+          <w:rStyle w:val="Heading2Char"/>
+          <w:rFonts w:asciiTheme="minorHAnsi" w:eastAsiaTheme="minorHAnsi" w:hAnsiTheme="minorHAnsi" w:cstheme="minorBidi"/>
+          <w:color w:val="auto"/>
+          <w:sz w:val="22"/>
+          <w:szCs w:val="22"/>
+        </w:rPr>
+        <w:t xml:space="preserve"> will be described in the next section.</w:t>
       </w:r>
     </w:p>
     <w:p>
@@ -1647,10 +1747,16 @@
         <w:t>A</w:t>
       </w:r>
       <w:r>
-        <w:t xml:space="preserve"> further</w:t>
-      </w:r>
-      <w:r>
-        <w:t xml:space="preserve"> “syntactic sugar” </w:t>
+        <w:t>n experimental</w:t>
+      </w:r>
+      <w:r>
+        <w:t xml:space="preserve"> “syntactic </w:t>
+      </w:r>
+      <w:r>
+        <w:t>enhancement</w:t>
+      </w:r>
+      <w:r>
+        <w:t xml:space="preserve">” </w:t>
       </w:r>
       <w:r>
         <w:t>a</w:t>
@@ -1660,6 +1766,12 @@
       </w:r>
     </w:p>
     <w:p>
+      <w:pPr>
+        <w:rPr>
+          <w:i/>
+          <w:iCs/>
+        </w:rPr>
+      </w:pPr>
       <w:r>
         <w:rPr>
           <w:b/>
@@ -1678,6 +1790,10 @@
         <w:t>]</w:t>
       </w:r>
       <w:r>
+        <w:rPr>
+          <w:b/>
+          <w:bCs/>
+        </w:rPr>
         <w:t xml:space="preserve"> </w:t>
       </w:r>
       <w:r>
@@ -1723,125 +1839,64 @@
     </w:p>
     <w:p>
       <w:r>
-        <w:rPr>
-          <w:rStyle w:val="Heading2Char"/>
-        </w:rPr>
-        <w:t>Uncurrying</w:t>
-      </w:r>
-    </w:p>
-    <w:p>
-      <w:r>
-        <w:t>An</w:t>
-      </w:r>
-      <w:r>
-        <w:t xml:space="preserve"> Uncurrying Combinator U </w:t>
-      </w:r>
-      <w:r>
-        <w:t>reverses the effect of C</w:t>
-      </w:r>
-      <w:r>
-        <w:t>urrying:</w:t>
-      </w:r>
-    </w:p>
-    <w:p>
-      <w:r>
-        <w:t>U</w:t>
-      </w:r>
-      <w:r>
-        <w:t> </w:t>
+        <w:t xml:space="preserve">As with </w:t>
+      </w:r>
+      <w:r>
+        <w:t>Parentheses</w:t>
+      </w:r>
+      <w:r>
+        <w:t>,</w:t>
+      </w:r>
+      <w:r>
+        <w:t xml:space="preserve"> </w:t>
+      </w:r>
+      <w:r>
+        <w:t>Square Brackets can be</w:t>
+      </w:r>
+      <w:r>
+        <w:t xml:space="preserve"> used to distinguish between a term τ1 and the </w:t>
+      </w:r>
+      <w:r>
+        <w:t xml:space="preserve">Abstraction </w:t>
+      </w:r>
+      <w:r>
+        <w:t>List containing that term:</w:t>
+      </w:r>
+    </w:p>
+    <w:p>
+      <w:r>
+        <w:rPr>
+          <w:b/>
+          <w:bCs/>
+        </w:rPr>
+        <w:t>[</w:t>
+      </w:r>
+      <w:r>
+        <w:t>τ</w:t>
+      </w:r>
+      <w:r>
+        <w:rPr>
+          <w:b/>
+          <w:bCs/>
+        </w:rPr>
+        <w:t>]</w:t>
+      </w:r>
+      <w:r>
+        <w:rPr>
+          <w:b/>
+          <w:bCs/>
+        </w:rPr>
+        <w:t xml:space="preserve"> </w:t>
       </w:r>
       <w:r>
         <w:rPr>
           <w:i/>
           <w:iCs/>
         </w:rPr>
-        <w:t>func</w:t>
-      </w:r>
-      <w:r>
-        <w:t> </w:t>
-      </w:r>
-      <w:r>
-        <w:t>head</w:t>
-      </w:r>
-      <w:r>
-        <w:t xml:space="preserve"> </w:t>
-      </w:r>
-      <w:r>
-        <w:t>◦</w:t>
-      </w:r>
-      <w:r>
-        <w:t xml:space="preserve"> </w:t>
-      </w:r>
-      <w:r>
-        <w:t>tail</w:t>
-      </w:r>
-      <w:r>
-        <w:t xml:space="preserve"> </w:t>
-      </w:r>
-      <w:r>
-        <w:rPr>
-          <w:rFonts w:ascii="Cambria Math" w:hAnsi="Cambria Math" w:cs="Cambria Math"/>
-        </w:rPr>
-        <w:t>⇒</w:t>
-      </w:r>
-      <w:r>
-        <w:t> </w:t>
-      </w:r>
-      <w:r>
-        <w:rPr>
-          <w:i/>
-          <w:iCs/>
-        </w:rPr>
-        <w:t>func</w:t>
-      </w:r>
-      <w:r>
-        <w:t> </w:t>
-      </w:r>
-      <w:r>
-        <w:t>head</w:t>
-      </w:r>
-      <w:r>
-        <w:t> </w:t>
-      </w:r>
-      <w:r>
-        <w:t>tail</w:t>
-      </w:r>
-    </w:p>
-    <w:p>
-      <w:r>
-        <w:rPr>
-          <w:rStyle w:val="Heading2Char"/>
-        </w:rPr>
-        <w:t>Application</w:t>
-      </w:r>
-    </w:p>
-    <w:p>
-      <w:r>
-        <w:t>Evaluation of an expression is performed in using Beta Reduction, which is invoked as follows:</w:t>
-      </w:r>
-      <w:r>
-        <w:br/>
-      </w:r>
-      <w:r>
-        <w:br/>
-        <w:t xml:space="preserve">beta </w:t>
-      </w:r>
-      <w:r>
-        <w:rPr>
-          <w:i/>
-          <w:iCs/>
-        </w:rPr>
         <w:t>expr</w:t>
       </w:r>
-    </w:p>
-    <w:p>
-      <w:r>
-        <w:t>When two terms appear next to each other, the first term is said to be applied to the second.  Applications are left associative:</w:t>
-      </w:r>
-    </w:p>
-    <w:p>
-      <w:r>
-        <w:t xml:space="preserve">τ1 τ2 τ3 </w:t>
+      <w:r>
+        <w:t xml:space="preserve"> </w:t>
       </w:r>
       <w:r>
         <w:rPr>
@@ -1854,336 +1909,6 @@
         <w:t>≡</w:t>
       </w:r>
       <w:r>
-        <w:t xml:space="preserve"> (τ1 τ2) τ3</w:t>
-      </w:r>
-    </w:p>
-    <w:p>
-      <w:r>
-        <w:rPr>
-          <w:rStyle w:val="Heading2Char"/>
-        </w:rPr>
-        <w:t>Reduc</w:t>
-      </w:r>
-      <w:r>
-        <w:rPr>
-          <w:rStyle w:val="Heading2Char"/>
-        </w:rPr>
-        <w:t>tion</w:t>
-      </w:r>
-    </w:p>
-    <w:p>
-      <w:r>
-        <w:t>Reduction</w:t>
-      </w:r>
-      <w:r>
-        <w:t xml:space="preserve"> of terms:</w:t>
-      </w:r>
-    </w:p>
-    <w:p>
-      <w:r>
-        <w:t xml:space="preserve">S </w:t>
-      </w:r>
-      <w:r>
-        <w:t>τ1</w:t>
-      </w:r>
-      <w:r>
-        <w:t xml:space="preserve"> </w:t>
-      </w:r>
-      <w:r>
-        <w:t>τ2</w:t>
-      </w:r>
-      <w:r>
-        <w:t xml:space="preserve"> </w:t>
-      </w:r>
-      <w:r>
-        <w:t>τ3</w:t>
-      </w:r>
-      <w:r>
-        <w:t xml:space="preserve"> </w:t>
-      </w:r>
-      <w:r>
-        <w:rPr>
-          <w:rFonts w:ascii="Cambria Math" w:hAnsi="Cambria Math" w:cs="Cambria Math"/>
-        </w:rPr>
-        <w:t>⇒</w:t>
-      </w:r>
-      <w:r>
-        <w:t xml:space="preserve"> </w:t>
-      </w:r>
-      <w:r>
-        <w:t>τ1</w:t>
-      </w:r>
-      <w:r>
-        <w:t xml:space="preserve"> </w:t>
-      </w:r>
-      <w:r>
-        <w:t>τ3</w:t>
-      </w:r>
-      <w:r>
-        <w:t xml:space="preserve"> (</w:t>
-      </w:r>
-      <w:r>
-        <w:t>τ2</w:t>
-      </w:r>
-      <w:r>
-        <w:t xml:space="preserve"> </w:t>
-      </w:r>
-      <w:r>
-        <w:t>τ3</w:t>
-      </w:r>
-      <w:r>
-        <w:t>)</w:t>
-      </w:r>
-    </w:p>
-    <w:p>
-      <w:r>
-        <w:t xml:space="preserve">K </w:t>
-      </w:r>
-      <w:r>
-        <w:t>τ1</w:t>
-      </w:r>
-      <w:r>
-        <w:t xml:space="preserve"> </w:t>
-      </w:r>
-      <w:r>
-        <w:t>τ2</w:t>
-      </w:r>
-      <w:r>
-        <w:t xml:space="preserve"> </w:t>
-      </w:r>
-      <w:r>
-        <w:rPr>
-          <w:rFonts w:ascii="Cambria Math" w:hAnsi="Cambria Math" w:cs="Cambria Math"/>
-        </w:rPr>
-        <w:t>⇒</w:t>
-      </w:r>
-      <w:r>
-        <w:t xml:space="preserve"> </w:t>
-      </w:r>
-      <w:r>
-        <w:t>τ1</w:t>
-      </w:r>
-    </w:p>
-    <w:p>
-      <w:r>
-        <w:t>A</w:t>
-      </w:r>
-      <w:r>
-        <w:t xml:space="preserve"> </w:t>
-      </w:r>
-      <w:r>
-        <w:t xml:space="preserve">similar </w:t>
-      </w:r>
-      <w:r>
-        <w:t>combinator</w:t>
-      </w:r>
-      <w:r>
-        <w:t>, introduced by Currying,</w:t>
-      </w:r>
-      <w:r>
-        <w:t xml:space="preserve"> only </w:t>
-      </w:r>
-      <w:r>
-        <w:t>reduces</w:t>
-      </w:r>
-      <w:r>
-        <w:t xml:space="preserve"> whe</w:t>
-      </w:r>
-      <w:r>
-        <w:t>re</w:t>
-      </w:r>
-      <w:r>
-        <w:t xml:space="preserve"> </w:t>
-      </w:r>
-      <w:r>
-        <w:t>τ</w:t>
-      </w:r>
-      <w:r>
-        <w:t>2</w:t>
-      </w:r>
-      <w:r>
-        <w:t xml:space="preserve"> is </w:t>
-      </w:r>
-      <w:r>
-        <w:rPr>
-          <w:b/>
-          <w:bCs/>
-        </w:rPr>
-        <w:t>nil</w:t>
-      </w:r>
-      <w:r>
-        <w:t>:</w:t>
-      </w:r>
-    </w:p>
-    <w:p>
-      <w:proofErr w:type="spellStart"/>
-      <w:r>
-        <w:t>K</w:t>
-      </w:r>
-      <w:r>
-        <w:rPr>
-          <w:sz w:val="24"/>
-          <w:szCs w:val="24"/>
-          <w:vertAlign w:val="subscript"/>
-        </w:rPr>
-        <w:t>nil</w:t>
-      </w:r>
-      <w:proofErr w:type="spellEnd"/>
-      <w:r>
-        <w:t xml:space="preserve"> </w:t>
-      </w:r>
-      <w:r>
-        <w:t xml:space="preserve">τ1 </w:t>
-      </w:r>
-      <w:r>
-        <w:rPr>
-          <w:b/>
-          <w:bCs/>
-        </w:rPr>
-        <w:t>nil</w:t>
-      </w:r>
-      <w:r>
-        <w:t xml:space="preserve"> </w:t>
-      </w:r>
-      <w:r>
-        <w:rPr>
-          <w:rFonts w:ascii="Cambria Math" w:hAnsi="Cambria Math" w:cs="Cambria Math"/>
-        </w:rPr>
-        <w:t>⇒</w:t>
-      </w:r>
-      <w:r>
-        <w:t xml:space="preserve"> </w:t>
-      </w:r>
-      <w:r>
-        <w:t>τ1</w:t>
-      </w:r>
-    </w:p>
-    <w:p>
-      <w:r>
-        <w:t xml:space="preserve">I </w:t>
-      </w:r>
-      <w:r>
-        <w:t>τ</w:t>
-      </w:r>
-      <w:r>
-        <w:t xml:space="preserve"> </w:t>
-      </w:r>
-      <w:r>
-        <w:rPr>
-          <w:rFonts w:ascii="Cambria Math" w:hAnsi="Cambria Math" w:cs="Cambria Math"/>
-        </w:rPr>
-        <w:t>⇒</w:t>
-      </w:r>
-      <w:r>
-        <w:t xml:space="preserve"> </w:t>
-      </w:r>
-      <w:r>
-        <w:t>τ</w:t>
-      </w:r>
-    </w:p>
-    <w:p>
-      <w:r>
-        <w:t xml:space="preserve">Y </w:t>
-      </w:r>
-      <w:r>
-        <w:t>τ</w:t>
-      </w:r>
-      <w:r>
-        <w:t xml:space="preserve"> </w:t>
-      </w:r>
-      <w:r>
-        <w:rPr>
-          <w:rFonts w:ascii="Cambria Math" w:hAnsi="Cambria Math" w:cs="Cambria Math"/>
-        </w:rPr>
-        <w:t>⇒</w:t>
-      </w:r>
-      <w:r>
-        <w:t xml:space="preserve"> </w:t>
-      </w:r>
-      <w:r>
-        <w:t>τ</w:t>
-      </w:r>
-      <w:r>
-        <w:t xml:space="preserve"> (Y </w:t>
-      </w:r>
-      <w:r>
-        <w:t>τ</w:t>
-      </w:r>
-      <w:r>
-        <w:t>)</w:t>
-      </w:r>
-    </w:p>
-    <w:p>
-      <w:r>
-        <w:rPr>
-          <w:rStyle w:val="Heading2Char"/>
-        </w:rPr>
-        <w:t>Function Defini</w:t>
-      </w:r>
-      <w:r>
-        <w:rPr>
-          <w:rStyle w:val="Heading2Char"/>
-        </w:rPr>
-        <w:t>tion</w:t>
-      </w:r>
-    </w:p>
-    <w:p>
-      <w:r>
-        <w:t>Functions:</w:t>
-      </w:r>
-      <w:r>
-        <w:t xml:space="preserve"> </w:t>
-      </w:r>
-      <w:r>
-        <w:rPr>
-          <w:i/>
-          <w:iCs/>
-        </w:rPr>
-        <w:t>func</w:t>
-      </w:r>
-      <w:r>
-        <w:t xml:space="preserve"> are </w:t>
-      </w:r>
-      <w:r>
-        <w:t>defined in terms of expressions</w:t>
-      </w:r>
-      <w:r>
-        <w:t>; and may make recursive reference to themselves:</w:t>
-      </w:r>
-    </w:p>
-    <w:p>
-      <w:r>
-        <w:rPr>
-          <w:i/>
-          <w:iCs/>
-        </w:rPr>
-        <w:t>func</w:t>
-      </w:r>
-      <w:r>
-        <w:t xml:space="preserve"> </w:t>
-      </w:r>
-      <w:proofErr w:type="gramStart"/>
-      <w:r>
-        <w:t xml:space="preserve">x </w:t>
-      </w:r>
-      <w:r>
-        <w:t>:</w:t>
-      </w:r>
-      <w:proofErr w:type="gramEnd"/>
-      <w:r>
-        <w:t xml:space="preserve">= </w:t>
-      </w:r>
-      <w:r>
-        <w:rPr>
-          <w:i/>
-          <w:iCs/>
-        </w:rPr>
-        <w:t>expr</w:t>
-      </w:r>
-      <w:r>
-        <w:t xml:space="preserve"> </w:t>
-      </w:r>
-      <w:r>
         <w:rPr>
           <w:rFonts w:cstheme="minorHAnsi"/>
           <w:color w:val="000000"/>
@@ -2191,30 +1916,72 @@
           <w:szCs w:val="23"/>
           <w:shd w:val="clear" w:color="auto" w:fill="F8F9FA"/>
         </w:rPr>
-        <w:t>≡</w:t>
-      </w:r>
-      <w:r>
-        <w:t xml:space="preserve"> </w:t>
+        <w:t xml:space="preserve"> </w:t>
+      </w:r>
+      <w:r>
+        <w:rPr>
+          <w:b/>
+          <w:bCs/>
+        </w:rPr>
+        <w:t>λ</w:t>
+      </w:r>
+      <w:r>
+        <w:t xml:space="preserve"> (</w:t>
+      </w:r>
+      <w:r>
+        <w:t>τ</w:t>
+      </w:r>
+      <w:r>
+        <w:t xml:space="preserve">) </w:t>
       </w:r>
       <w:r>
         <w:rPr>
           <w:i/>
           <w:iCs/>
         </w:rPr>
-        <w:t>func</w:t>
-      </w:r>
-      <w:r>
-        <w:t xml:space="preserve"> = </w:t>
-      </w:r>
-      <w:r>
-        <w:rPr>
-          <w:b/>
-          <w:bCs/>
-        </w:rPr>
-        <w:t>λ</w:t>
-      </w:r>
-      <w:r>
-        <w:t xml:space="preserve">x </w:t>
+        <w:t>expr</w:t>
+      </w:r>
+    </w:p>
+    <w:p>
+      <w:r>
+        <w:t xml:space="preserve">A pair of </w:t>
+      </w:r>
+      <w:r>
+        <w:t>Square Brackets</w:t>
+      </w:r>
+      <w:r>
+        <w:t>,</w:t>
+      </w:r>
+      <w:r>
+        <w:t xml:space="preserve"> can be used as an alternative representation of </w:t>
+      </w:r>
+      <w:r>
+        <w:t>an</w:t>
+      </w:r>
+      <w:r>
+        <w:t xml:space="preserve"> Empty</w:t>
+      </w:r>
+      <w:r>
+        <w:t xml:space="preserve"> Abstraction</w:t>
+      </w:r>
+      <w:r>
+        <w:t xml:space="preserve"> List:</w:t>
+      </w:r>
+    </w:p>
+    <w:p>
+      <w:r>
+        <w:rPr>
+          <w:b/>
+          <w:bCs/>
+        </w:rPr>
+        <w:t>[]</w:t>
+      </w:r>
+      <w:r>
+        <w:rPr>
+          <w:b/>
+          <w:bCs/>
+        </w:rPr>
+        <w:t xml:space="preserve"> </w:t>
       </w:r>
       <w:r>
         <w:rPr>
@@ -2222,40 +1989,6 @@
           <w:iCs/>
         </w:rPr>
         <w:t>expr</w:t>
-      </w:r>
-    </w:p>
-    <w:p>
-      <w:proofErr w:type="gramStart"/>
-      <w:r>
-        <w:rPr>
-          <w:i/>
-          <w:iCs/>
-        </w:rPr>
-        <w:t>func</w:t>
-      </w:r>
-      <w:r>
-        <w:t xml:space="preserve"> </w:t>
-      </w:r>
-      <w:r>
-        <w:t>:</w:t>
-      </w:r>
-      <w:proofErr w:type="gramEnd"/>
-      <w:r>
-        <w:t xml:space="preserve">= </w:t>
-      </w:r>
-      <w:r>
-        <w:rPr>
-          <w:i/>
-          <w:iCs/>
-        </w:rPr>
-        <w:t>e</w:t>
-      </w:r>
-      <w:r>
-        <w:rPr>
-          <w:i/>
-          <w:iCs/>
-        </w:rPr>
-        <w:t>xpr</w:t>
       </w:r>
       <w:r>
         <w:t xml:space="preserve"> </w:t>
@@ -2271,88 +2004,6 @@
         <w:t>≡</w:t>
       </w:r>
       <w:r>
-        <w:t xml:space="preserve"> </w:t>
-      </w:r>
-      <w:r>
-        <w:rPr>
-          <w:i/>
-          <w:iCs/>
-        </w:rPr>
-        <w:t>func</w:t>
-      </w:r>
-      <w:r>
-        <w:t xml:space="preserve"> </w:t>
-      </w:r>
-      <w:r>
-        <w:t>:</w:t>
-      </w:r>
-      <w:r>
-        <w:t xml:space="preserve">= </w:t>
-      </w:r>
-      <w:r>
-        <w:t xml:space="preserve">Y </w:t>
-      </w:r>
-      <w:r>
-        <w:t>(</w:t>
-      </w:r>
-      <w:proofErr w:type="spellStart"/>
-      <w:r>
-        <w:rPr>
-          <w:b/>
-          <w:bCs/>
-        </w:rPr>
-        <w:t>λ</w:t>
-      </w:r>
-      <w:r>
-        <w:rPr>
-          <w:i/>
-          <w:iCs/>
-        </w:rPr>
-        <w:t>func</w:t>
-      </w:r>
-      <w:proofErr w:type="spellEnd"/>
-      <w:r>
-        <w:t xml:space="preserve"> </w:t>
-      </w:r>
-      <w:r>
-        <w:rPr>
-          <w:i/>
-          <w:iCs/>
-        </w:rPr>
-        <w:t>e</w:t>
-      </w:r>
-      <w:r>
-        <w:rPr>
-          <w:i/>
-          <w:iCs/>
-        </w:rPr>
-        <w:t>xpr</w:t>
-      </w:r>
-      <w:r>
-        <w:t>)</w:t>
-      </w:r>
-    </w:p>
-    <w:p>
-      <w:r>
-        <w:t>Note</w:t>
-      </w:r>
-      <w:r>
-        <w:t xml:space="preserve">: </w:t>
-      </w:r>
-      <w:r>
-        <w:t xml:space="preserve"> I and Y can be defined in terms of S and K</w:t>
-      </w:r>
-      <w:r>
-        <w:t>:</w:t>
-      </w:r>
-    </w:p>
-    <w:p>
-      <w:proofErr w:type="gramStart"/>
-      <w:r>
-        <w:lastRenderedPageBreak/>
-        <w:t xml:space="preserve">I </w:t>
-      </w:r>
-      <w:r>
         <w:rPr>
           <w:rFonts w:cstheme="minorHAnsi"/>
           <w:color w:val="000000"/>
@@ -2360,9 +2011,468 @@
           <w:szCs w:val="23"/>
           <w:shd w:val="clear" w:color="auto" w:fill="F8F9FA"/>
         </w:rPr>
-        <w:t>:</w:t>
-      </w:r>
-      <w:proofErr w:type="gramEnd"/>
+        <w:t xml:space="preserve"> </w:t>
+      </w:r>
+      <w:proofErr w:type="spellStart"/>
+      <w:r>
+        <w:rPr>
+          <w:b/>
+          <w:bCs/>
+        </w:rPr>
+        <w:t>λ</w:t>
+      </w:r>
+      <w:r>
+        <w:rPr>
+          <w:b/>
+          <w:bCs/>
+        </w:rPr>
+        <w:t>nil</w:t>
+      </w:r>
+      <w:proofErr w:type="spellEnd"/>
+      <w:r>
+        <w:t xml:space="preserve"> </w:t>
+      </w:r>
+      <w:r>
+        <w:rPr>
+          <w:i/>
+          <w:iCs/>
+        </w:rPr>
+        <w:t>expr</w:t>
+      </w:r>
+    </w:p>
+    <w:p>
+      <w:r>
+        <w:rPr>
+          <w:rStyle w:val="Heading2Char"/>
+        </w:rPr>
+        <w:t>Uncurrying</w:t>
+      </w:r>
+    </w:p>
+    <w:p>
+      <w:r>
+        <w:t>The</w:t>
+      </w:r>
+      <w:r>
+        <w:t xml:space="preserve"> Uncurrying </w:t>
+      </w:r>
+      <w:r>
+        <w:t>operator</w:t>
+      </w:r>
+      <w:r>
+        <w:t xml:space="preserve"> U </w:t>
+      </w:r>
+      <w:r>
+        <w:t>reverses the effect of C</w:t>
+      </w:r>
+      <w:r>
+        <w:t>urrying:</w:t>
+      </w:r>
+    </w:p>
+    <w:p>
+      <w:r>
+        <w:t>U</w:t>
+      </w:r>
+      <w:r>
+        <w:t> </w:t>
+      </w:r>
+      <w:r>
+        <w:rPr>
+          <w:i/>
+          <w:iCs/>
+        </w:rPr>
+        <w:t>func</w:t>
+      </w:r>
+      <w:r>
+        <w:t> </w:t>
+      </w:r>
+      <w:r>
+        <w:t>head</w:t>
+      </w:r>
+      <w:r>
+        <w:t xml:space="preserve"> </w:t>
+      </w:r>
+      <w:r>
+        <w:t>◦</w:t>
+      </w:r>
+      <w:r>
+        <w:t xml:space="preserve"> </w:t>
+      </w:r>
+      <w:r>
+        <w:t>tail</w:t>
+      </w:r>
+      <w:r>
+        <w:t xml:space="preserve"> </w:t>
+      </w:r>
+      <w:r>
+        <w:rPr>
+          <w:rFonts w:ascii="Cambria Math" w:hAnsi="Cambria Math" w:cs="Cambria Math"/>
+        </w:rPr>
+        <w:t>⇒</w:t>
+      </w:r>
+      <w:r>
+        <w:t> </w:t>
+      </w:r>
+      <w:r>
+        <w:rPr>
+          <w:i/>
+          <w:iCs/>
+        </w:rPr>
+        <w:t>func</w:t>
+      </w:r>
+      <w:r>
+        <w:t> </w:t>
+      </w:r>
+      <w:r>
+        <w:t>head</w:t>
+      </w:r>
+      <w:r>
+        <w:t> </w:t>
+      </w:r>
+      <w:r>
+        <w:t>tail</w:t>
+      </w:r>
+    </w:p>
+    <w:p>
+      <w:pPr>
+        <w:rPr>
+          <w:rStyle w:val="Heading2Char"/>
+          <w:rFonts w:asciiTheme="minorHAnsi" w:eastAsiaTheme="minorHAnsi" w:hAnsiTheme="minorHAnsi" w:cstheme="minorBidi"/>
+          <w:color w:val="auto"/>
+          <w:sz w:val="22"/>
+          <w:szCs w:val="22"/>
+        </w:rPr>
+      </w:pPr>
+      <w:r>
+        <w:t>Though</w:t>
+      </w:r>
+      <w:r>
+        <w:rPr>
+          <w:rStyle w:val="Heading2Char"/>
+          <w:rFonts w:asciiTheme="minorHAnsi" w:eastAsiaTheme="minorHAnsi" w:hAnsiTheme="minorHAnsi" w:cstheme="minorBidi"/>
+          <w:color w:val="auto"/>
+          <w:sz w:val="22"/>
+          <w:szCs w:val="22"/>
+        </w:rPr>
+        <w:t xml:space="preserve"> U is normally referred to as Un</w:t>
+      </w:r>
+      <w:r>
+        <w:rPr>
+          <w:rStyle w:val="Heading2Char"/>
+          <w:rFonts w:asciiTheme="minorHAnsi" w:eastAsiaTheme="minorHAnsi" w:hAnsiTheme="minorHAnsi" w:cstheme="minorBidi"/>
+          <w:color w:val="auto"/>
+          <w:sz w:val="22"/>
+          <w:szCs w:val="22"/>
+        </w:rPr>
+        <w:t>c</w:t>
+      </w:r>
+      <w:r>
+        <w:rPr>
+          <w:rStyle w:val="Heading2Char"/>
+          <w:rFonts w:asciiTheme="minorHAnsi" w:eastAsiaTheme="minorHAnsi" w:hAnsiTheme="minorHAnsi" w:cstheme="minorBidi"/>
+          <w:color w:val="auto"/>
+          <w:sz w:val="22"/>
+          <w:szCs w:val="22"/>
+        </w:rPr>
+        <w:t>urrying,</w:t>
+      </w:r>
+      <w:r>
+        <w:rPr>
+          <w:rStyle w:val="Heading2Char"/>
+          <w:rFonts w:asciiTheme="minorHAnsi" w:eastAsiaTheme="minorHAnsi" w:hAnsiTheme="minorHAnsi" w:cstheme="minorBidi"/>
+          <w:color w:val="auto"/>
+          <w:sz w:val="22"/>
+          <w:szCs w:val="22"/>
+        </w:rPr>
+        <w:t xml:space="preserve"> we might as well think of it as an “Unpairing” operation</w:t>
+      </w:r>
+      <w:r>
+        <w:rPr>
+          <w:rStyle w:val="Heading2Char"/>
+          <w:rFonts w:asciiTheme="minorHAnsi" w:eastAsiaTheme="minorHAnsi" w:hAnsiTheme="minorHAnsi" w:cstheme="minorBidi"/>
+          <w:color w:val="auto"/>
+          <w:sz w:val="22"/>
+          <w:szCs w:val="22"/>
+        </w:rPr>
+        <w:t xml:space="preserve"> which takes a Function</w:t>
+      </w:r>
+      <w:r>
+        <w:rPr>
+          <w:rStyle w:val="Heading2Char"/>
+          <w:rFonts w:asciiTheme="minorHAnsi" w:eastAsiaTheme="minorHAnsi" w:hAnsiTheme="minorHAnsi" w:cstheme="minorBidi"/>
+          <w:color w:val="auto"/>
+          <w:sz w:val="22"/>
+          <w:szCs w:val="22"/>
+        </w:rPr>
+        <w:t>al Expression</w:t>
+      </w:r>
+      <w:r>
+        <w:rPr>
+          <w:rStyle w:val="Heading2Char"/>
+          <w:rFonts w:asciiTheme="minorHAnsi" w:eastAsiaTheme="minorHAnsi" w:hAnsiTheme="minorHAnsi" w:cstheme="minorBidi"/>
+          <w:color w:val="auto"/>
+          <w:sz w:val="22"/>
+          <w:szCs w:val="22"/>
+        </w:rPr>
+        <w:t xml:space="preserve"> and a Pair as input,</w:t>
+      </w:r>
+      <w:r>
+        <w:rPr>
+          <w:rStyle w:val="Heading2Char"/>
+          <w:rFonts w:asciiTheme="minorHAnsi" w:eastAsiaTheme="minorHAnsi" w:hAnsiTheme="minorHAnsi" w:cstheme="minorBidi"/>
+          <w:color w:val="auto"/>
+          <w:sz w:val="22"/>
+          <w:szCs w:val="22"/>
+        </w:rPr>
+        <w:t xml:space="preserve"> then </w:t>
+      </w:r>
+      <w:r>
+        <w:rPr>
+          <w:rStyle w:val="Heading2Char"/>
+          <w:rFonts w:asciiTheme="minorHAnsi" w:eastAsiaTheme="minorHAnsi" w:hAnsiTheme="minorHAnsi" w:cstheme="minorBidi"/>
+          <w:color w:val="auto"/>
+          <w:sz w:val="22"/>
+          <w:szCs w:val="22"/>
+        </w:rPr>
+        <w:t>applies the Function</w:t>
+      </w:r>
+      <w:r>
+        <w:rPr>
+          <w:rStyle w:val="Heading2Char"/>
+          <w:rFonts w:asciiTheme="minorHAnsi" w:eastAsiaTheme="minorHAnsi" w:hAnsiTheme="minorHAnsi" w:cstheme="minorBidi"/>
+          <w:color w:val="auto"/>
+          <w:sz w:val="22"/>
+          <w:szCs w:val="22"/>
+        </w:rPr>
+        <w:t>al Expression</w:t>
+      </w:r>
+      <w:r>
+        <w:rPr>
+          <w:rStyle w:val="Heading2Char"/>
+          <w:rFonts w:asciiTheme="minorHAnsi" w:eastAsiaTheme="minorHAnsi" w:hAnsiTheme="minorHAnsi" w:cstheme="minorBidi"/>
+          <w:color w:val="auto"/>
+          <w:sz w:val="22"/>
+          <w:szCs w:val="22"/>
+        </w:rPr>
+        <w:t xml:space="preserve"> to the </w:t>
+      </w:r>
+      <w:r>
+        <w:rPr>
+          <w:rStyle w:val="Heading2Char"/>
+          <w:rFonts w:asciiTheme="minorHAnsi" w:eastAsiaTheme="minorHAnsi" w:hAnsiTheme="minorHAnsi" w:cstheme="minorBidi"/>
+          <w:b/>
+          <w:bCs/>
+          <w:color w:val="auto"/>
+          <w:sz w:val="22"/>
+          <w:szCs w:val="22"/>
+        </w:rPr>
+        <w:t>Head</w:t>
+      </w:r>
+      <w:r>
+        <w:rPr>
+          <w:rStyle w:val="Heading2Char"/>
+          <w:rFonts w:asciiTheme="minorHAnsi" w:eastAsiaTheme="minorHAnsi" w:hAnsiTheme="minorHAnsi" w:cstheme="minorBidi"/>
+          <w:color w:val="auto"/>
+          <w:sz w:val="22"/>
+          <w:szCs w:val="22"/>
+        </w:rPr>
+        <w:t xml:space="preserve"> of the Pair before</w:t>
+      </w:r>
+      <w:r>
+        <w:rPr>
+          <w:rStyle w:val="Heading2Char"/>
+          <w:rFonts w:asciiTheme="minorHAnsi" w:eastAsiaTheme="minorHAnsi" w:hAnsiTheme="minorHAnsi" w:cstheme="minorBidi"/>
+          <w:color w:val="auto"/>
+          <w:sz w:val="22"/>
+          <w:szCs w:val="22"/>
+        </w:rPr>
+        <w:t xml:space="preserve"> finally</w:t>
+      </w:r>
+      <w:r>
+        <w:rPr>
+          <w:rStyle w:val="Heading2Char"/>
+          <w:rFonts w:asciiTheme="minorHAnsi" w:eastAsiaTheme="minorHAnsi" w:hAnsiTheme="minorHAnsi" w:cstheme="minorBidi"/>
+          <w:color w:val="auto"/>
+          <w:sz w:val="22"/>
+          <w:szCs w:val="22"/>
+        </w:rPr>
+        <w:t xml:space="preserve"> applying the result</w:t>
+      </w:r>
+      <w:r>
+        <w:rPr>
+          <w:rStyle w:val="Heading2Char"/>
+          <w:rFonts w:asciiTheme="minorHAnsi" w:eastAsiaTheme="minorHAnsi" w:hAnsiTheme="minorHAnsi" w:cstheme="minorBidi"/>
+          <w:color w:val="auto"/>
+          <w:sz w:val="22"/>
+          <w:szCs w:val="22"/>
+        </w:rPr>
+        <w:t xml:space="preserve"> of that application</w:t>
+      </w:r>
+      <w:r>
+        <w:rPr>
+          <w:rStyle w:val="Heading2Char"/>
+          <w:rFonts w:asciiTheme="minorHAnsi" w:eastAsiaTheme="minorHAnsi" w:hAnsiTheme="minorHAnsi" w:cstheme="minorBidi"/>
+          <w:color w:val="auto"/>
+          <w:sz w:val="22"/>
+          <w:szCs w:val="22"/>
+        </w:rPr>
+        <w:t xml:space="preserve"> to the </w:t>
+      </w:r>
+      <w:r>
+        <w:rPr>
+          <w:rStyle w:val="Heading2Char"/>
+          <w:rFonts w:asciiTheme="minorHAnsi" w:eastAsiaTheme="minorHAnsi" w:hAnsiTheme="minorHAnsi" w:cstheme="minorBidi"/>
+          <w:b/>
+          <w:bCs/>
+          <w:color w:val="auto"/>
+          <w:sz w:val="22"/>
+          <w:szCs w:val="22"/>
+        </w:rPr>
+        <w:t>Tail</w:t>
+      </w:r>
+      <w:r>
+        <w:rPr>
+          <w:rStyle w:val="Heading2Char"/>
+          <w:rFonts w:asciiTheme="minorHAnsi" w:eastAsiaTheme="minorHAnsi" w:hAnsiTheme="minorHAnsi" w:cstheme="minorBidi"/>
+          <w:color w:val="auto"/>
+          <w:sz w:val="22"/>
+          <w:szCs w:val="22"/>
+        </w:rPr>
+        <w:t xml:space="preserve"> of the Pair.</w:t>
+      </w:r>
+    </w:p>
+    <w:p>
+      <w:r>
+        <w:rPr>
+          <w:rStyle w:val="Heading2Char"/>
+          <w:rFonts w:asciiTheme="minorHAnsi" w:eastAsiaTheme="minorHAnsi" w:hAnsiTheme="minorHAnsi" w:cstheme="minorBidi"/>
+          <w:b/>
+          <w:bCs/>
+          <w:color w:val="auto"/>
+          <w:sz w:val="22"/>
+          <w:szCs w:val="22"/>
+        </w:rPr>
+        <w:t>Note:</w:t>
+      </w:r>
+      <w:r>
+        <w:rPr>
+          <w:rStyle w:val="Heading2Char"/>
+          <w:rFonts w:asciiTheme="minorHAnsi" w:eastAsiaTheme="minorHAnsi" w:hAnsiTheme="minorHAnsi" w:cstheme="minorBidi"/>
+          <w:color w:val="auto"/>
+          <w:sz w:val="22"/>
+          <w:szCs w:val="22"/>
+        </w:rPr>
+        <w:t xml:space="preserve"> The effect of applying a Curried </w:t>
+      </w:r>
+      <w:r>
+        <w:rPr>
+          <w:rStyle w:val="Heading2Char"/>
+          <w:rFonts w:asciiTheme="minorHAnsi" w:eastAsiaTheme="minorHAnsi" w:hAnsiTheme="minorHAnsi" w:cstheme="minorBidi"/>
+          <w:color w:val="auto"/>
+          <w:sz w:val="22"/>
+          <w:szCs w:val="22"/>
+        </w:rPr>
+        <w:t>Abstraction</w:t>
+      </w:r>
+      <w:r>
+        <w:rPr>
+          <w:rStyle w:val="Heading2Char"/>
+          <w:rFonts w:asciiTheme="minorHAnsi" w:eastAsiaTheme="minorHAnsi" w:hAnsiTheme="minorHAnsi" w:cstheme="minorBidi"/>
+          <w:color w:val="auto"/>
+          <w:sz w:val="22"/>
+          <w:szCs w:val="22"/>
+        </w:rPr>
+        <w:t xml:space="preserve"> to an expression is very similar to an</w:t>
+      </w:r>
+      <w:r>
+        <w:rPr>
+          <w:rStyle w:val="Heading2Char"/>
+          <w:rFonts w:asciiTheme="minorHAnsi" w:eastAsiaTheme="minorHAnsi" w:hAnsiTheme="minorHAnsi" w:cstheme="minorBidi"/>
+          <w:color w:val="auto"/>
+          <w:sz w:val="22"/>
+          <w:szCs w:val="22"/>
+        </w:rPr>
+        <w:t xml:space="preserve"> operation that Lisp referred to as </w:t>
+      </w:r>
+      <w:r>
+        <w:rPr>
+          <w:b/>
+          <w:bCs/>
+        </w:rPr>
+        <w:t>destructuring-bind</w:t>
+      </w:r>
+      <w:r>
+        <w:t>.</w:t>
+      </w:r>
+    </w:p>
+    <w:p>
+      <w:r>
+        <w:t xml:space="preserve">The </w:t>
+      </w:r>
+      <w:r>
+        <w:t xml:space="preserve">template represented by an </w:t>
+      </w:r>
+      <w:r>
+        <w:t>Abstraction must match the form of the input expression</w:t>
+      </w:r>
+      <w:r>
+        <w:t xml:space="preserve">s to which it </w:t>
+      </w:r>
+      <w:r>
+        <w:t>is</w:t>
+      </w:r>
+      <w:r>
+        <w:t xml:space="preserve"> applied</w:t>
+      </w:r>
+      <w:r>
+        <w:t xml:space="preserve"> </w:t>
+      </w:r>
+      <w:r>
+        <w:t>and which it is intended to “destructure”</w:t>
+      </w:r>
+      <w:r>
+        <w:t>.</w:t>
+      </w:r>
+    </w:p>
+    <w:p>
+      <w:r>
+        <w:rPr>
+          <w:rStyle w:val="Heading2Char"/>
+        </w:rPr>
+        <w:t>Application</w:t>
+      </w:r>
+    </w:p>
+    <w:p>
+      <w:r>
+        <w:t>Evaluation of an expression is performed in using Beta Reduction, which is invoked as follows:</w:t>
+      </w:r>
+    </w:p>
+    <w:p>
+      <w:r>
+        <w:t xml:space="preserve">beta </w:t>
+      </w:r>
+      <w:r>
+        <w:rPr>
+          <w:i/>
+          <w:iCs/>
+        </w:rPr>
+        <w:t>expr</w:t>
+      </w:r>
+    </w:p>
+    <w:p>
+      <w:r>
+        <w:t>Applications are left associative</w:t>
+      </w:r>
+      <w:r>
+        <w:t xml:space="preserve">.  </w:t>
+      </w:r>
+      <w:r>
+        <w:t>When two terms appear next to each other, the first term is said to be applied to the second:</w:t>
+      </w:r>
+    </w:p>
+    <w:p>
+      <w:r>
+        <w:t xml:space="preserve">τ1 τ2 τ3 </w:t>
+      </w:r>
       <w:r>
         <w:rPr>
           <w:rFonts w:cstheme="minorHAnsi"/>
@@ -2371,6 +2481,584 @@
           <w:szCs w:val="23"/>
           <w:shd w:val="clear" w:color="auto" w:fill="F8F9FA"/>
         </w:rPr>
+        <w:t>≡</w:t>
+      </w:r>
+      <w:r>
+        <w:t xml:space="preserve"> (τ1 τ2) τ3</w:t>
+      </w:r>
+    </w:p>
+    <w:p>
+      <w:r>
+        <w:rPr>
+          <w:rStyle w:val="Heading2Char"/>
+        </w:rPr>
+        <w:t>Reduc</w:t>
+      </w:r>
+      <w:r>
+        <w:rPr>
+          <w:rStyle w:val="Heading2Char"/>
+        </w:rPr>
+        <w:t>tion</w:t>
+      </w:r>
+    </w:p>
+    <w:p>
+      <w:r>
+        <w:lastRenderedPageBreak/>
+        <w:t>Reduction</w:t>
+      </w:r>
+      <w:r>
+        <w:t xml:space="preserve"> of terms:</w:t>
+      </w:r>
+    </w:p>
+    <w:p>
+      <w:r>
+        <w:t xml:space="preserve">S </w:t>
+      </w:r>
+      <w:r>
+        <w:t>τ1</w:t>
+      </w:r>
+      <w:r>
+        <w:t xml:space="preserve"> </w:t>
+      </w:r>
+      <w:r>
+        <w:t>τ2</w:t>
+      </w:r>
+      <w:r>
+        <w:t xml:space="preserve"> </w:t>
+      </w:r>
+      <w:r>
+        <w:t>τ3</w:t>
+      </w:r>
+      <w:r>
+        <w:t xml:space="preserve"> </w:t>
+      </w:r>
+      <w:r>
+        <w:rPr>
+          <w:rFonts w:ascii="Cambria Math" w:hAnsi="Cambria Math" w:cs="Cambria Math"/>
+        </w:rPr>
+        <w:t>⇒</w:t>
+      </w:r>
+      <w:r>
+        <w:t xml:space="preserve"> </w:t>
+      </w:r>
+      <w:r>
+        <w:t>τ1</w:t>
+      </w:r>
+      <w:r>
+        <w:t xml:space="preserve"> </w:t>
+      </w:r>
+      <w:r>
+        <w:t>τ3</w:t>
+      </w:r>
+      <w:r>
+        <w:t xml:space="preserve"> (</w:t>
+      </w:r>
+      <w:r>
+        <w:t>τ2</w:t>
+      </w:r>
+      <w:r>
+        <w:t xml:space="preserve"> </w:t>
+      </w:r>
+      <w:r>
+        <w:t>τ3</w:t>
+      </w:r>
+      <w:r>
+        <w:t>)</w:t>
+      </w:r>
+    </w:p>
+    <w:p>
+      <w:r>
+        <w:t xml:space="preserve">K </w:t>
+      </w:r>
+      <w:r>
+        <w:t>τ1</w:t>
+      </w:r>
+      <w:r>
+        <w:t xml:space="preserve"> </w:t>
+      </w:r>
+      <w:r>
+        <w:t>τ2</w:t>
+      </w:r>
+      <w:r>
+        <w:t xml:space="preserve"> </w:t>
+      </w:r>
+      <w:r>
+        <w:rPr>
+          <w:rFonts w:ascii="Cambria Math" w:hAnsi="Cambria Math" w:cs="Cambria Math"/>
+        </w:rPr>
+        <w:t>⇒</w:t>
+      </w:r>
+      <w:r>
+        <w:t xml:space="preserve"> </w:t>
+      </w:r>
+      <w:r>
+        <w:t>τ1</w:t>
+      </w:r>
+    </w:p>
+    <w:p>
+      <w:r>
+        <w:t>A</w:t>
+      </w:r>
+      <w:r>
+        <w:t xml:space="preserve"> </w:t>
+      </w:r>
+      <w:r>
+        <w:t xml:space="preserve">similar </w:t>
+      </w:r>
+      <w:r>
+        <w:t>C</w:t>
+      </w:r>
+      <w:r>
+        <w:t>ombinator</w:t>
+      </w:r>
+      <w:r>
+        <w:t>, introduced by Currying,</w:t>
+      </w:r>
+      <w:r>
+        <w:t xml:space="preserve"> only </w:t>
+      </w:r>
+      <w:r>
+        <w:t>reduces</w:t>
+      </w:r>
+      <w:r>
+        <w:t xml:space="preserve"> </w:t>
+      </w:r>
+      <w:r>
+        <w:t xml:space="preserve">to </w:t>
+      </w:r>
+      <w:r>
+        <w:t>τ</w:t>
+      </w:r>
+      <w:r>
+        <w:t xml:space="preserve">1 </w:t>
+      </w:r>
+      <w:r>
+        <w:t>whe</w:t>
+      </w:r>
+      <w:r>
+        <w:t>re</w:t>
+      </w:r>
+      <w:r>
+        <w:t xml:space="preserve"> </w:t>
+      </w:r>
+      <w:r>
+        <w:t>τ</w:t>
+      </w:r>
+      <w:r>
+        <w:t>2</w:t>
+      </w:r>
+      <w:r>
+        <w:t xml:space="preserve"> is </w:t>
+      </w:r>
+      <w:r>
+        <w:rPr>
+          <w:b/>
+          <w:bCs/>
+        </w:rPr>
+        <w:t>nil</w:t>
+      </w:r>
+      <w:r>
+        <w:t>:</w:t>
+      </w:r>
+    </w:p>
+    <w:p>
+      <w:proofErr w:type="spellStart"/>
+      <w:r>
+        <w:t>K</w:t>
+      </w:r>
+      <w:r>
+        <w:rPr>
+          <w:b/>
+          <w:bCs/>
+          <w:sz w:val="24"/>
+          <w:szCs w:val="24"/>
+          <w:vertAlign w:val="subscript"/>
+        </w:rPr>
+        <w:t>nil</w:t>
+      </w:r>
+      <w:proofErr w:type="spellEnd"/>
+      <w:r>
+        <w:t xml:space="preserve"> </w:t>
+      </w:r>
+      <w:r>
+        <w:t xml:space="preserve">τ1 </w:t>
+      </w:r>
+      <w:r>
+        <w:rPr>
+          <w:b/>
+          <w:bCs/>
+        </w:rPr>
+        <w:t>nil</w:t>
+      </w:r>
+      <w:r>
+        <w:t xml:space="preserve"> </w:t>
+      </w:r>
+      <w:r>
+        <w:rPr>
+          <w:rFonts w:ascii="Cambria Math" w:hAnsi="Cambria Math" w:cs="Cambria Math"/>
+        </w:rPr>
+        <w:t>⇒</w:t>
+      </w:r>
+      <w:r>
+        <w:t xml:space="preserve"> </w:t>
+      </w:r>
+      <w:r>
+        <w:t>τ1</w:t>
+      </w:r>
+    </w:p>
+    <w:p>
+      <w:r>
+        <w:t xml:space="preserve">I </w:t>
+      </w:r>
+      <w:r>
+        <w:t>τ</w:t>
+      </w:r>
+      <w:r>
+        <w:t xml:space="preserve"> </w:t>
+      </w:r>
+      <w:r>
+        <w:rPr>
+          <w:rFonts w:ascii="Cambria Math" w:hAnsi="Cambria Math" w:cs="Cambria Math"/>
+        </w:rPr>
+        <w:t>⇒</w:t>
+      </w:r>
+      <w:r>
+        <w:t xml:space="preserve"> </w:t>
+      </w:r>
+      <w:r>
+        <w:t>τ</w:t>
+      </w:r>
+    </w:p>
+    <w:p>
+      <w:r>
+        <w:t xml:space="preserve">Y </w:t>
+      </w:r>
+      <w:r>
+        <w:t>τ</w:t>
+      </w:r>
+      <w:r>
+        <w:t xml:space="preserve"> </w:t>
+      </w:r>
+      <w:r>
+        <w:rPr>
+          <w:rFonts w:ascii="Cambria Math" w:hAnsi="Cambria Math" w:cs="Cambria Math"/>
+        </w:rPr>
+        <w:t>⇒</w:t>
+      </w:r>
+      <w:r>
+        <w:t xml:space="preserve"> </w:t>
+      </w:r>
+      <w:r>
+        <w:t>τ</w:t>
+      </w:r>
+      <w:r>
+        <w:t xml:space="preserve"> (Y </w:t>
+      </w:r>
+      <w:r>
+        <w:t>τ</w:t>
+      </w:r>
+      <w:r>
+        <w:t>)</w:t>
+      </w:r>
+    </w:p>
+    <w:p>
+      <w:r>
+        <w:rPr>
+          <w:rStyle w:val="Heading2Char"/>
+        </w:rPr>
+        <w:t>Combinator</w:t>
+      </w:r>
+      <w:r>
+        <w:rPr>
+          <w:rStyle w:val="Heading2Char"/>
+        </w:rPr>
+        <w:t xml:space="preserve"> Defini</w:t>
+      </w:r>
+      <w:r>
+        <w:rPr>
+          <w:rStyle w:val="Heading2Char"/>
+        </w:rPr>
+        <w:t>tion</w:t>
+      </w:r>
+    </w:p>
+    <w:p>
+      <w:r>
+        <w:t>A Combinator, also referred to as a Function</w:t>
+      </w:r>
+      <w:r>
+        <w:t>:</w:t>
+      </w:r>
+      <w:r>
+        <w:t xml:space="preserve"> </w:t>
+      </w:r>
+      <w:r>
+        <w:rPr>
+          <w:i/>
+          <w:iCs/>
+        </w:rPr>
+        <w:t>func</w:t>
+      </w:r>
+      <w:r>
+        <w:t xml:space="preserve"> </w:t>
+      </w:r>
+      <w:r>
+        <w:t>is</w:t>
+      </w:r>
+      <w:r>
+        <w:t xml:space="preserve"> </w:t>
+      </w:r>
+      <w:r>
+        <w:t xml:space="preserve">defined in terms of </w:t>
+      </w:r>
+      <w:r>
+        <w:t>Lambda E</w:t>
+      </w:r>
+      <w:r>
+        <w:t>xpressions</w:t>
+      </w:r>
+      <w:r>
+        <w:t>:</w:t>
+      </w:r>
+    </w:p>
+    <w:p>
+      <w:pPr>
+        <w:rPr>
+          <w:i/>
+          <w:iCs/>
+        </w:rPr>
+      </w:pPr>
+      <w:r>
+        <w:rPr>
+          <w:i/>
+          <w:iCs/>
+        </w:rPr>
+        <w:t>func</w:t>
+      </w:r>
+      <w:r>
+        <w:t xml:space="preserve"> </w:t>
+      </w:r>
+      <w:proofErr w:type="gramStart"/>
+      <w:r>
+        <w:t xml:space="preserve">x </w:t>
+      </w:r>
+      <w:r>
+        <w:t>:</w:t>
+      </w:r>
+      <w:proofErr w:type="gramEnd"/>
+      <w:r>
+        <w:t xml:space="preserve">= </w:t>
+      </w:r>
+      <w:r>
+        <w:rPr>
+          <w:i/>
+          <w:iCs/>
+        </w:rPr>
+        <w:t>expr</w:t>
+      </w:r>
+      <w:r>
+        <w:t xml:space="preserve"> </w:t>
+      </w:r>
+      <w:r>
+        <w:rPr>
+          <w:rFonts w:cstheme="minorHAnsi"/>
+          <w:color w:val="000000"/>
+          <w:sz w:val="23"/>
+          <w:szCs w:val="23"/>
+          <w:shd w:val="clear" w:color="auto" w:fill="F8F9FA"/>
+        </w:rPr>
+        <w:t>≡</w:t>
+      </w:r>
+      <w:r>
+        <w:t xml:space="preserve"> </w:t>
+      </w:r>
+      <w:r>
+        <w:rPr>
+          <w:i/>
+          <w:iCs/>
+        </w:rPr>
+        <w:t>func</w:t>
+      </w:r>
+      <w:r>
+        <w:t xml:space="preserve"> </w:t>
+      </w:r>
+      <w:r>
+        <w:t>:</w:t>
+      </w:r>
+      <w:r>
+        <w:t xml:space="preserve">= </w:t>
+      </w:r>
+      <w:r>
+        <w:rPr>
+          <w:b/>
+          <w:bCs/>
+        </w:rPr>
+        <w:t>λ</w:t>
+      </w:r>
+      <w:r>
+        <w:t xml:space="preserve">x </w:t>
+      </w:r>
+      <w:r>
+        <w:rPr>
+          <w:i/>
+          <w:iCs/>
+        </w:rPr>
+        <w:t>expr</w:t>
+      </w:r>
+    </w:p>
+    <w:p>
+      <w:r>
+        <w:t xml:space="preserve">Functions </w:t>
+      </w:r>
+      <w:r>
+        <w:t>may make recursive reference to themselves:</w:t>
+      </w:r>
+    </w:p>
+    <w:p>
+      <w:proofErr w:type="gramStart"/>
+      <w:r>
+        <w:rPr>
+          <w:i/>
+          <w:iCs/>
+        </w:rPr>
+        <w:t>func</w:t>
+      </w:r>
+      <w:r>
+        <w:t xml:space="preserve"> </w:t>
+      </w:r>
+      <w:r>
+        <w:t>:</w:t>
+      </w:r>
+      <w:proofErr w:type="gramEnd"/>
+      <w:r>
+        <w:t xml:space="preserve">= </w:t>
+      </w:r>
+      <w:r>
+        <w:rPr>
+          <w:i/>
+          <w:iCs/>
+        </w:rPr>
+        <w:t>e</w:t>
+      </w:r>
+      <w:r>
+        <w:rPr>
+          <w:i/>
+          <w:iCs/>
+        </w:rPr>
+        <w:t>xpr</w:t>
+      </w:r>
+      <w:r>
+        <w:t xml:space="preserve"> </w:t>
+      </w:r>
+      <w:r>
+        <w:rPr>
+          <w:rFonts w:cstheme="minorHAnsi"/>
+          <w:color w:val="000000"/>
+          <w:sz w:val="23"/>
+          <w:szCs w:val="23"/>
+          <w:shd w:val="clear" w:color="auto" w:fill="F8F9FA"/>
+        </w:rPr>
+        <w:t>≡</w:t>
+      </w:r>
+      <w:r>
+        <w:t xml:space="preserve"> </w:t>
+      </w:r>
+      <w:r>
+        <w:rPr>
+          <w:i/>
+          <w:iCs/>
+        </w:rPr>
+        <w:t>func</w:t>
+      </w:r>
+      <w:r>
+        <w:t xml:space="preserve"> </w:t>
+      </w:r>
+      <w:r>
+        <w:t>:</w:t>
+      </w:r>
+      <w:r>
+        <w:t xml:space="preserve">= </w:t>
+      </w:r>
+      <w:r>
+        <w:t xml:space="preserve">Y </w:t>
+      </w:r>
+      <w:r>
+        <w:t>(</w:t>
+      </w:r>
+      <w:proofErr w:type="spellStart"/>
+      <w:r>
+        <w:rPr>
+          <w:b/>
+          <w:bCs/>
+        </w:rPr>
+        <w:t>λ</w:t>
+      </w:r>
+      <w:r>
+        <w:rPr>
+          <w:i/>
+          <w:iCs/>
+        </w:rPr>
+        <w:t>func</w:t>
+      </w:r>
+      <w:proofErr w:type="spellEnd"/>
+      <w:r>
+        <w:t xml:space="preserve"> </w:t>
+      </w:r>
+      <w:r>
+        <w:rPr>
+          <w:i/>
+          <w:iCs/>
+        </w:rPr>
+        <w:t>e</w:t>
+      </w:r>
+      <w:r>
+        <w:rPr>
+          <w:i/>
+          <w:iCs/>
+        </w:rPr>
+        <w:t>xpr</w:t>
+      </w:r>
+      <w:r>
+        <w:t>)</w:t>
+      </w:r>
+    </w:p>
+    <w:p>
+      <w:r>
+        <w:t>Note</w:t>
+      </w:r>
+      <w:r>
+        <w:t xml:space="preserve">: </w:t>
+      </w:r>
+      <w:r>
+        <w:t xml:space="preserve"> I and Y can be defined in terms of S and K</w:t>
+      </w:r>
+      <w:r>
+        <w:t>:</w:t>
+      </w:r>
+    </w:p>
+    <w:p>
+      <w:proofErr w:type="gramStart"/>
+      <w:r>
+        <w:t xml:space="preserve">I </w:t>
+      </w:r>
+      <w:r>
+        <w:rPr>
+          <w:rFonts w:cstheme="minorHAnsi"/>
+          <w:color w:val="000000"/>
+          <w:sz w:val="23"/>
+          <w:szCs w:val="23"/>
+          <w:shd w:val="clear" w:color="auto" w:fill="F8F9FA"/>
+        </w:rPr>
+        <w:t>:</w:t>
+      </w:r>
+      <w:proofErr w:type="gramEnd"/>
+      <w:r>
+        <w:rPr>
+          <w:rFonts w:cstheme="minorHAnsi"/>
+          <w:color w:val="000000"/>
+          <w:sz w:val="23"/>
+          <w:szCs w:val="23"/>
+          <w:shd w:val="clear" w:color="auto" w:fill="F8F9FA"/>
+        </w:rPr>
         <w:t>=</w:t>
       </w:r>
       <w:r>
@@ -2384,16 +3072,13 @@
     </w:p>
     <w:p>
       <w:r>
-        <w:t>A</w:t>
-      </w:r>
-      <w:r>
-        <w:t>lso,</w:t>
-      </w:r>
-      <w:r>
-        <w:t xml:space="preserve"> </w:t>
-      </w:r>
-      <w:r>
-        <w:t>if we define</w:t>
+        <w:t>I</w:t>
+      </w:r>
+      <w:r>
+        <w:t>f we define</w:t>
+      </w:r>
+      <w:r>
+        <w:t xml:space="preserve"> a Combinator named Z</w:t>
       </w:r>
       <w:r>
         <w:t>:</w:t>
@@ -2439,7 +3124,13 @@
     </w:p>
     <w:p>
       <w:r>
-        <w:t>then</w:t>
+        <w:t>T</w:t>
+      </w:r>
+      <w:r>
+        <w:t>hen</w:t>
+      </w:r>
+      <w:r>
+        <w:t xml:space="preserve"> we can define Y in terms of Z:</w:t>
       </w:r>
     </w:p>
     <w:p>

</xml_diff>

<commit_message>
Aligned relational and definitional equality operators with those of Haskell.
</commit_message>
<xml_diff>
--- a/allegro-projects/SK/Doc/SK.docx
+++ b/allegro-projects/SK/Doc/SK.docx
@@ -95,6 +95,19 @@
       <w:r>
         <w:t>.</w:t>
       </w:r>
+      <w:r>
+        <w:t xml:space="preserve">  SK shares syntactic features of subsequent Functional Programming languages, such as </w:t>
+      </w:r>
+      <w:r>
+        <w:rPr>
+          <w:b/>
+          <w:bCs/>
+        </w:rPr>
+        <w:t>Haskell</w:t>
+      </w:r>
+      <w:r>
+        <w:t>.</w:t>
+      </w:r>
     </w:p>
     <w:p>
       <w:r>
@@ -148,39 +161,129 @@
         <w:t xml:space="preserve"> right arrow </w:t>
       </w:r>
       <w:r>
+        <w:t>(</w:t>
+      </w:r>
+      <w:r>
         <w:rPr>
           <w:rFonts w:ascii="Cambria Math" w:hAnsi="Cambria Math" w:cs="Cambria Math"/>
         </w:rPr>
         <w:t>⇒</w:t>
       </w:r>
       <w:r>
+        <w:rPr>
+          <w:rFonts w:ascii="Cambria Math" w:hAnsi="Cambria Math" w:cs="Cambria Math"/>
+        </w:rPr>
+        <w:t>)</w:t>
+      </w:r>
+      <w:r>
         <w:t xml:space="preserve"> is used to denote </w:t>
       </w:r>
       <w:r>
-        <w:t xml:space="preserve">a “reduction” operation which is essentially a </w:t>
-      </w:r>
-      <w:r>
-        <w:t>replacement operation.  The language processor transforms the expression template on the left into the expression template on the right.</w:t>
-      </w:r>
-    </w:p>
-    <w:p>
+        <w:t xml:space="preserve">a </w:t>
+      </w:r>
+      <w:r>
+        <w:t>“R</w:t>
+      </w:r>
+      <w:r>
+        <w:t xml:space="preserve">eduction” which is essentially a </w:t>
+      </w:r>
+      <w:r>
+        <w:t>replacement operation.  Th</w:t>
+      </w:r>
+      <w:r>
+        <w:t>is means that</w:t>
+      </w:r>
+      <w:r>
+        <w:t xml:space="preserve"> the expression template on the left </w:t>
+      </w:r>
+      <w:r>
+        <w:t>can be reduced to</w:t>
+      </w:r>
+      <w:r>
+        <w:t xml:space="preserve"> the expression template on the right.</w:t>
+      </w:r>
+    </w:p>
+    <w:p>
+      <w:r>
+        <w:t xml:space="preserve">The </w:t>
+      </w:r>
       <w:r>
         <w:t>Relational</w:t>
       </w:r>
       <w:r>
-        <w:t xml:space="preserve"> equality signs = and </w:t>
+        <w:t xml:space="preserve"> </w:t>
+      </w:r>
+      <w:r>
+        <w:t>E</w:t>
+      </w:r>
+      <w:r>
+        <w:t xml:space="preserve">quality </w:t>
+      </w:r>
+      <w:r>
+        <w:t>operator</w:t>
+      </w:r>
+      <w:r>
+        <w:t xml:space="preserve"> </w:t>
+      </w:r>
+      <w:r>
+        <w:t>(</w:t>
+      </w:r>
+      <w:r>
+        <w:rPr>
+          <w:b/>
+          <w:bCs/>
+        </w:rPr>
+        <w:t>=</w:t>
+      </w:r>
+      <w:r>
+        <w:rPr>
+          <w:b/>
+          <w:bCs/>
+        </w:rPr>
+        <w:t>=</w:t>
+      </w:r>
+      <w:r>
+        <w:t xml:space="preserve">) </w:t>
+      </w:r>
+      <w:r>
+        <w:t>and</w:t>
+      </w:r>
+      <w:r>
+        <w:t xml:space="preserve"> its</w:t>
+      </w:r>
+      <w:r>
+        <w:t xml:space="preserve"> logical</w:t>
+      </w:r>
+      <w:r>
+        <w:t xml:space="preserve"> complement</w:t>
+      </w:r>
+      <w:r>
+        <w:t xml:space="preserve"> </w:t>
+      </w:r>
+      <w:proofErr w:type="gramStart"/>
+      <w:r>
+        <w:t>(</w:t>
       </w:r>
       <w:r>
         <w:rPr>
           <w:rFonts w:cstheme="minorHAnsi"/>
-        </w:rPr>
-        <w:t>≠</w:t>
-      </w:r>
-      <w:r>
-        <w:t xml:space="preserve"> </w:t>
-      </w:r>
-      <w:r>
-        <w:t>are</w:t>
+          <w:b/>
+          <w:bCs/>
+        </w:rPr>
+        <w:t>!=</w:t>
+      </w:r>
+      <w:proofErr w:type="gramEnd"/>
+      <w:r>
+        <w:rPr>
+          <w:rFonts w:cstheme="minorHAnsi"/>
+        </w:rPr>
+        <w:t>)</w:t>
+      </w:r>
+      <w:r>
+        <w:t xml:space="preserve"> </w:t>
+      </w:r>
+      <w:r>
+        <w:t>will be</w:t>
       </w:r>
       <w:r>
         <w:t xml:space="preserve"> used to </w:t>
@@ -200,15 +303,10 @@
     </w:p>
     <w:p>
       <w:r>
-        <w:t xml:space="preserve">The </w:t>
-      </w:r>
-      <w:proofErr w:type="gramStart"/>
-      <w:r>
-        <w:t>notation :</w:t>
-      </w:r>
-      <w:proofErr w:type="gramEnd"/>
-      <w:r>
-        <w:t>= will be used</w:t>
+        <w:t>A simple Equal Sign (=)</w:t>
+      </w:r>
+      <w:r>
+        <w:t xml:space="preserve"> will be used</w:t>
       </w:r>
       <w:r>
         <w:t xml:space="preserve"> to indicate</w:t>
@@ -217,7 +315,10 @@
         <w:t xml:space="preserve"> that </w:t>
       </w:r>
       <w:r>
-        <w:t>a Combinator (or named function)</w:t>
+        <w:t xml:space="preserve">a </w:t>
+      </w:r>
+      <w:r>
+        <w:t>Function</w:t>
       </w:r>
       <w:r>
         <w:t xml:space="preserve"> expression </w:t>
@@ -404,16 +505,37 @@
         <w:t xml:space="preserve">an infix </w:t>
       </w:r>
       <w:r>
-        <w:t>“dot</w:t>
+        <w:t>Pairing O</w:t>
+      </w:r>
+      <w:r>
+        <w:t>perator</w:t>
+      </w:r>
+      <w:r>
+        <w:t xml:space="preserve"> (</w:t>
+      </w:r>
+      <w:r>
+        <w:rPr>
+          <w:rFonts w:cstheme="minorHAnsi"/>
+        </w:rPr>
+        <w:t>◦</w:t>
+      </w:r>
+      <w:r>
+        <w:t xml:space="preserve">) also known as the “dot </w:t>
+      </w:r>
+      <w:r>
+        <w:t>operator</w:t>
       </w:r>
       <w:r>
         <w:t>”</w:t>
       </w:r>
       <w:r>
-        <w:t xml:space="preserve"> operator</w:t>
-      </w:r>
-      <w:r>
-        <w:t>.  The pair formed from terms</w:t>
+        <w:t xml:space="preserve">.  </w:t>
+      </w:r>
+      <w:r>
+        <w:t>A</w:t>
+      </w:r>
+      <w:r>
+        <w:t xml:space="preserve"> pair formed from terms</w:t>
       </w:r>
       <w:r>
         <w:t xml:space="preserve"> </w:t>
@@ -459,10 +581,10 @@
         <w:t>T</w:t>
       </w:r>
       <w:r>
-        <w:t>he dot operator</w:t>
-      </w:r>
-      <w:r>
-        <w:t xml:space="preserve"> composes pairs using</w:t>
+        <w:t xml:space="preserve">he </w:t>
+      </w:r>
+      <w:r>
+        <w:t>Pairing Operator is</w:t>
       </w:r>
       <w:r>
         <w:t xml:space="preserve"> </w:t>
@@ -479,7 +601,7 @@
           <w:i/>
           <w:iCs/>
         </w:rPr>
-        <w:t>ity</w:t>
+        <w:t>e</w:t>
       </w:r>
       <w:r>
         <w:t>:</w:t>
@@ -1669,17 +1791,7 @@
           <w:sz w:val="22"/>
           <w:szCs w:val="22"/>
         </w:rPr>
-        <w:t>Note:</w:t>
-      </w:r>
-      <w:r>
-        <w:rPr>
-          <w:rStyle w:val="Heading2Char"/>
-          <w:rFonts w:asciiTheme="minorHAnsi" w:eastAsiaTheme="minorHAnsi" w:hAnsiTheme="minorHAnsi" w:cstheme="minorBidi"/>
-          <w:color w:val="auto"/>
-          <w:sz w:val="22"/>
-          <w:szCs w:val="22"/>
-        </w:rPr>
-        <w:t xml:space="preserve"> </w:t>
+        <w:t xml:space="preserve">Note: </w:t>
       </w:r>
       <w:r>
         <w:rPr>
@@ -1839,28 +1951,13 @@
     </w:p>
     <w:p>
       <w:r>
-        <w:t xml:space="preserve">As with </w:t>
-      </w:r>
-      <w:r>
-        <w:t>Parentheses</w:t>
+        <w:t>As with Parentheses</w:t>
       </w:r>
       <w:r>
         <w:t>,</w:t>
       </w:r>
       <w:r>
-        <w:t xml:space="preserve"> </w:t>
-      </w:r>
-      <w:r>
-        <w:t>Square Brackets can be</w:t>
-      </w:r>
-      <w:r>
-        <w:t xml:space="preserve"> used to distinguish between a term τ1 and the </w:t>
-      </w:r>
-      <w:r>
-        <w:t xml:space="preserve">Abstraction </w:t>
-      </w:r>
-      <w:r>
-        <w:t>List containing that term:</w:t>
+        <w:t xml:space="preserve"> Square Brackets can be used to distinguish between a term τ1 and the Abstraction List containing that term:</w:t>
       </w:r>
     </w:p>
     <w:p>
@@ -1944,28 +2041,13 @@
     </w:p>
     <w:p>
       <w:r>
-        <w:t xml:space="preserve">A pair of </w:t>
-      </w:r>
-      <w:r>
-        <w:t>Square Brackets</w:t>
+        <w:t>A pair of Square Brackets</w:t>
       </w:r>
       <w:r>
         <w:t>,</w:t>
       </w:r>
       <w:r>
-        <w:t xml:space="preserve"> can be used as an alternative representation of </w:t>
-      </w:r>
-      <w:r>
-        <w:t>an</w:t>
-      </w:r>
-      <w:r>
-        <w:t xml:space="preserve"> Empty</w:t>
-      </w:r>
-      <w:r>
-        <w:t xml:space="preserve"> Abstraction</w:t>
-      </w:r>
-      <w:r>
-        <w:t xml:space="preserve"> List:</w:t>
+        <w:t xml:space="preserve"> can be used as an alternative representation of an Empty Abstraction List:</w:t>
       </w:r>
     </w:p>
     <w:p>
@@ -2173,7 +2255,7 @@
           <w:sz w:val="22"/>
           <w:szCs w:val="22"/>
         </w:rPr>
-        <w:t>urrying,</w:t>
+        <w:t>urrying, we might as well think of it as an “Unpairing” operation which takes a Function</w:t>
       </w:r>
       <w:r>
         <w:rPr>
@@ -2183,7 +2265,7 @@
           <w:sz w:val="22"/>
           <w:szCs w:val="22"/>
         </w:rPr>
-        <w:t xml:space="preserve"> we might as well think of it as an “Unpairing” operation</w:t>
+        <w:t>al Expression</w:t>
       </w:r>
       <w:r>
         <w:rPr>
@@ -2193,7 +2275,7 @@
           <w:sz w:val="22"/>
           <w:szCs w:val="22"/>
         </w:rPr>
-        <w:t xml:space="preserve"> which takes a Function</w:t>
+        <w:t xml:space="preserve"> and a Pair as input,</w:t>
       </w:r>
       <w:r>
         <w:rPr>
@@ -2203,7 +2285,7 @@
           <w:sz w:val="22"/>
           <w:szCs w:val="22"/>
         </w:rPr>
-        <w:t>al Expression</w:t>
+        <w:t xml:space="preserve"> then </w:t>
       </w:r>
       <w:r>
         <w:rPr>
@@ -2213,7 +2295,7 @@
           <w:sz w:val="22"/>
           <w:szCs w:val="22"/>
         </w:rPr>
-        <w:t xml:space="preserve"> and a Pair as input,</w:t>
+        <w:t>applies the Function</w:t>
       </w:r>
       <w:r>
         <w:rPr>
@@ -2223,7 +2305,7 @@
           <w:sz w:val="22"/>
           <w:szCs w:val="22"/>
         </w:rPr>
-        <w:t xml:space="preserve"> then </w:t>
+        <w:t>al Expression</w:t>
       </w:r>
       <w:r>
         <w:rPr>
@@ -2233,7 +2315,19 @@
           <w:sz w:val="22"/>
           <w:szCs w:val="22"/>
         </w:rPr>
-        <w:t>applies the Function</w:t>
+        <w:t xml:space="preserve"> to the </w:t>
+      </w:r>
+      <w:r>
+        <w:rPr>
+          <w:rStyle w:val="Heading2Char"/>
+          <w:rFonts w:asciiTheme="minorHAnsi" w:eastAsiaTheme="minorHAnsi" w:hAnsiTheme="minorHAnsi" w:cstheme="minorBidi"/>
+          <w:b/>
+          <w:bCs/>
+          <w:color w:val="auto"/>
+          <w:sz w:val="22"/>
+          <w:szCs w:val="22"/>
+        </w:rPr>
+        <w:t>Head</w:t>
       </w:r>
       <w:r>
         <w:rPr>
@@ -2243,7 +2337,7 @@
           <w:sz w:val="22"/>
           <w:szCs w:val="22"/>
         </w:rPr>
-        <w:t>al Expression</w:t>
+        <w:t xml:space="preserve"> of the Pair before</w:t>
       </w:r>
       <w:r>
         <w:rPr>
@@ -2253,19 +2347,7 @@
           <w:sz w:val="22"/>
           <w:szCs w:val="22"/>
         </w:rPr>
-        <w:t xml:space="preserve"> to the </w:t>
-      </w:r>
-      <w:r>
-        <w:rPr>
-          <w:rStyle w:val="Heading2Char"/>
-          <w:rFonts w:asciiTheme="minorHAnsi" w:eastAsiaTheme="minorHAnsi" w:hAnsiTheme="minorHAnsi" w:cstheme="minorBidi"/>
-          <w:b/>
-          <w:bCs/>
-          <w:color w:val="auto"/>
-          <w:sz w:val="22"/>
-          <w:szCs w:val="22"/>
-        </w:rPr>
-        <w:t>Head</w:t>
+        <w:t xml:space="preserve"> finally</w:t>
       </w:r>
       <w:r>
         <w:rPr>
@@ -2275,7 +2357,7 @@
           <w:sz w:val="22"/>
           <w:szCs w:val="22"/>
         </w:rPr>
-        <w:t xml:space="preserve"> of the Pair before</w:t>
+        <w:t xml:space="preserve"> applying the result</w:t>
       </w:r>
       <w:r>
         <w:rPr>
@@ -2285,7 +2367,7 @@
           <w:sz w:val="22"/>
           <w:szCs w:val="22"/>
         </w:rPr>
-        <w:t xml:space="preserve"> finally</w:t>
+        <w:t xml:space="preserve"> of that application</w:t>
       </w:r>
       <w:r>
         <w:rPr>
@@ -2295,7 +2377,19 @@
           <w:sz w:val="22"/>
           <w:szCs w:val="22"/>
         </w:rPr>
-        <w:t xml:space="preserve"> applying the result</w:t>
+        <w:t xml:space="preserve"> to the </w:t>
+      </w:r>
+      <w:r>
+        <w:rPr>
+          <w:rStyle w:val="Heading2Char"/>
+          <w:rFonts w:asciiTheme="minorHAnsi" w:eastAsiaTheme="minorHAnsi" w:hAnsiTheme="minorHAnsi" w:cstheme="minorBidi"/>
+          <w:b/>
+          <w:bCs/>
+          <w:color w:val="auto"/>
+          <w:sz w:val="22"/>
+          <w:szCs w:val="22"/>
+        </w:rPr>
+        <w:t>Tail</w:t>
       </w:r>
       <w:r>
         <w:rPr>
@@ -2305,7 +2399,21 @@
           <w:sz w:val="22"/>
           <w:szCs w:val="22"/>
         </w:rPr>
-        <w:t xml:space="preserve"> of that application</w:t>
+        <w:t xml:space="preserve"> of the Pair.</w:t>
+      </w:r>
+    </w:p>
+    <w:p>
+      <w:r>
+        <w:rPr>
+          <w:rStyle w:val="Heading2Char"/>
+          <w:rFonts w:asciiTheme="minorHAnsi" w:eastAsiaTheme="minorHAnsi" w:hAnsiTheme="minorHAnsi" w:cstheme="minorBidi"/>
+          <w:b/>
+          <w:bCs/>
+          <w:color w:val="auto"/>
+          <w:sz w:val="22"/>
+          <w:szCs w:val="22"/>
+        </w:rPr>
+        <w:t>Note:</w:t>
       </w:r>
       <w:r>
         <w:rPr>
@@ -2315,19 +2423,7 @@
           <w:sz w:val="22"/>
           <w:szCs w:val="22"/>
         </w:rPr>
-        <w:t xml:space="preserve"> to the </w:t>
-      </w:r>
-      <w:r>
-        <w:rPr>
-          <w:rStyle w:val="Heading2Char"/>
-          <w:rFonts w:asciiTheme="minorHAnsi" w:eastAsiaTheme="minorHAnsi" w:hAnsiTheme="minorHAnsi" w:cstheme="minorBidi"/>
-          <w:b/>
-          <w:bCs/>
-          <w:color w:val="auto"/>
-          <w:sz w:val="22"/>
-          <w:szCs w:val="22"/>
-        </w:rPr>
-        <w:t>Tail</w:t>
+        <w:t xml:space="preserve"> The effect of applying a Curried </w:t>
       </w:r>
       <w:r>
         <w:rPr>
@@ -2337,21 +2433,7 @@
           <w:sz w:val="22"/>
           <w:szCs w:val="22"/>
         </w:rPr>
-        <w:t xml:space="preserve"> of the Pair.</w:t>
-      </w:r>
-    </w:p>
-    <w:p>
-      <w:r>
-        <w:rPr>
-          <w:rStyle w:val="Heading2Char"/>
-          <w:rFonts w:asciiTheme="minorHAnsi" w:eastAsiaTheme="minorHAnsi" w:hAnsiTheme="minorHAnsi" w:cstheme="minorBidi"/>
-          <w:b/>
-          <w:bCs/>
-          <w:color w:val="auto"/>
-          <w:sz w:val="22"/>
-          <w:szCs w:val="22"/>
-        </w:rPr>
-        <w:t>Note:</w:t>
+        <w:t>Abstraction</w:t>
       </w:r>
       <w:r>
         <w:rPr>
@@ -2361,37 +2443,7 @@
           <w:sz w:val="22"/>
           <w:szCs w:val="22"/>
         </w:rPr>
-        <w:t xml:space="preserve"> The effect of applying a Curried </w:t>
-      </w:r>
-      <w:r>
-        <w:rPr>
-          <w:rStyle w:val="Heading2Char"/>
-          <w:rFonts w:asciiTheme="minorHAnsi" w:eastAsiaTheme="minorHAnsi" w:hAnsiTheme="minorHAnsi" w:cstheme="minorBidi"/>
-          <w:color w:val="auto"/>
-          <w:sz w:val="22"/>
-          <w:szCs w:val="22"/>
-        </w:rPr>
-        <w:t>Abstraction</w:t>
-      </w:r>
-      <w:r>
-        <w:rPr>
-          <w:rStyle w:val="Heading2Char"/>
-          <w:rFonts w:asciiTheme="minorHAnsi" w:eastAsiaTheme="minorHAnsi" w:hAnsiTheme="minorHAnsi" w:cstheme="minorBidi"/>
-          <w:color w:val="auto"/>
-          <w:sz w:val="22"/>
-          <w:szCs w:val="22"/>
-        </w:rPr>
-        <w:t xml:space="preserve"> to an expression is very similar to an</w:t>
-      </w:r>
-      <w:r>
-        <w:rPr>
-          <w:rStyle w:val="Heading2Char"/>
-          <w:rFonts w:asciiTheme="minorHAnsi" w:eastAsiaTheme="minorHAnsi" w:hAnsiTheme="minorHAnsi" w:cstheme="minorBidi"/>
-          <w:color w:val="auto"/>
-          <w:sz w:val="22"/>
-          <w:szCs w:val="22"/>
-        </w:rPr>
-        <w:t xml:space="preserve"> operation that Lisp referred to as </w:t>
+        <w:t xml:space="preserve"> to an expression is very similar to an operation that Lisp referred to as </w:t>
       </w:r>
       <w:r>
         <w:rPr>
@@ -2460,10 +2512,7 @@
     </w:p>
     <w:p>
       <w:r>
-        <w:t>Applications are left associative</w:t>
-      </w:r>
-      <w:r>
-        <w:t xml:space="preserve">.  </w:t>
+        <w:t xml:space="preserve">Applications are left associative.  </w:t>
       </w:r>
       <w:r>
         <w:t>When two terms appear next to each other, the first term is said to be applied to the second:</w:t>
@@ -2606,10 +2655,7 @@
         <w:t xml:space="preserve">similar </w:t>
       </w:r>
       <w:r>
-        <w:t>C</w:t>
-      </w:r>
-      <w:r>
-        <w:t>ombinator</w:t>
+        <w:t>Function</w:t>
       </w:r>
       <w:r>
         <w:t>, introduced by Currying,</w:t>
@@ -2624,13 +2670,7 @@
         <w:t xml:space="preserve"> </w:t>
       </w:r>
       <w:r>
-        <w:t xml:space="preserve">to </w:t>
-      </w:r>
-      <w:r>
-        <w:t>τ</w:t>
-      </w:r>
-      <w:r>
-        <w:t xml:space="preserve">1 </w:t>
+        <w:t xml:space="preserve">to τ1 </w:t>
       </w:r>
       <w:r>
         <w:t>whe</w:t>
@@ -2766,7 +2806,7 @@
         <w:rPr>
           <w:rStyle w:val="Heading2Char"/>
         </w:rPr>
-        <w:t>Combinator</w:t>
+        <w:t>Function</w:t>
       </w:r>
       <w:r>
         <w:rPr>
@@ -2783,7 +2823,10 @@
     </w:p>
     <w:p>
       <w:r>
-        <w:t>A Combinator, also referred to as a Function</w:t>
+        <w:t xml:space="preserve">A </w:t>
+      </w:r>
+      <w:r>
+        <w:t>Function</w:t>
       </w:r>
       <w:r>
         <w:t>:</w:t>
@@ -2835,18 +2878,13 @@
         <w:t>func</w:t>
       </w:r>
       <w:r>
-        <w:t xml:space="preserve"> </w:t>
-      </w:r>
-      <w:proofErr w:type="gramStart"/>
-      <w:r>
-        <w:t xml:space="preserve">x </w:t>
-      </w:r>
-      <w:r>
-        <w:t>:</w:t>
-      </w:r>
-      <w:proofErr w:type="gramEnd"/>
-      <w:r>
-        <w:t xml:space="preserve">= </w:t>
+        <w:t xml:space="preserve"> x </w:t>
+      </w:r>
+      <w:r>
+        <w:t>=</w:t>
+      </w:r>
+      <w:r>
+        <w:t xml:space="preserve"> </w:t>
       </w:r>
       <w:r>
         <w:rPr>
@@ -2882,10 +2920,10 @@
         <w:t xml:space="preserve"> </w:t>
       </w:r>
       <w:r>
-        <w:t>:</w:t>
-      </w:r>
-      <w:r>
-        <w:t xml:space="preserve">= </w:t>
+        <w:t>=</w:t>
+      </w:r>
+      <w:r>
+        <w:t xml:space="preserve"> </w:t>
       </w:r>
       <w:r>
         <w:rPr>
@@ -2907,14 +2945,10 @@
     </w:p>
     <w:p>
       <w:r>
-        <w:t xml:space="preserve">Functions </w:t>
-      </w:r>
-      <w:r>
-        <w:t>may make recursive reference to themselves:</w:t>
-      </w:r>
-    </w:p>
-    <w:p>
-      <w:proofErr w:type="gramStart"/>
+        <w:t>Functions may make recursive reference to themselves:</w:t>
+      </w:r>
+    </w:p>
+    <w:p>
       <w:r>
         <w:rPr>
           <w:i/>
@@ -2926,11 +2960,10 @@
         <w:t xml:space="preserve"> </w:t>
       </w:r>
       <w:r>
-        <w:t>:</w:t>
-      </w:r>
-      <w:proofErr w:type="gramEnd"/>
-      <w:r>
-        <w:t xml:space="preserve">= </w:t>
+        <w:t>=</w:t>
+      </w:r>
+      <w:r>
+        <w:t xml:space="preserve"> </w:t>
       </w:r>
       <w:r>
         <w:rPr>
@@ -2973,10 +3006,10 @@
         <w:t xml:space="preserve"> </w:t>
       </w:r>
       <w:r>
-        <w:t>:</w:t>
-      </w:r>
-      <w:r>
-        <w:t xml:space="preserve">= </w:t>
+        <w:t>=</w:t>
+      </w:r>
+      <w:r>
+        <w:t xml:space="preserve"> </w:t>
       </w:r>
       <w:r>
         <w:t xml:space="preserve">Y </w:t>
@@ -3036,7 +3069,6 @@
       </w:r>
     </w:p>
     <w:p>
-      <w:proofErr w:type="gramStart"/>
       <w:r>
         <w:t xml:space="preserve">I </w:t>
       </w:r>
@@ -3048,76 +3080,63 @@
           <w:szCs w:val="23"/>
           <w:shd w:val="clear" w:color="auto" w:fill="F8F9FA"/>
         </w:rPr>
+        <w:t>=</w:t>
+      </w:r>
+      <w:r>
+        <w:t xml:space="preserve"> S K </w:t>
+      </w:r>
+      <w:proofErr w:type="spellStart"/>
+      <w:r>
+        <w:t>K</w:t>
+      </w:r>
+      <w:proofErr w:type="spellEnd"/>
+    </w:p>
+    <w:p>
+      <w:r>
+        <w:t>I</w:t>
+      </w:r>
+      <w:r>
+        <w:t>f we define</w:t>
+      </w:r>
+      <w:r>
+        <w:t xml:space="preserve"> a </w:t>
+      </w:r>
+      <w:r>
+        <w:t>Function</w:t>
+      </w:r>
+      <w:r>
+        <w:t xml:space="preserve"> named Z</w:t>
+      </w:r>
+      <w:r>
         <w:t>:</w:t>
       </w:r>
-      <w:proofErr w:type="gramEnd"/>
-      <w:r>
-        <w:rPr>
-          <w:rFonts w:cstheme="minorHAnsi"/>
-          <w:color w:val="000000"/>
-          <w:sz w:val="23"/>
-          <w:szCs w:val="23"/>
-          <w:shd w:val="clear" w:color="auto" w:fill="F8F9FA"/>
-        </w:rPr>
+    </w:p>
+    <w:p>
+      <w:r>
+        <w:t>Z</w:t>
+      </w:r>
+      <w:r>
+        <w:t xml:space="preserve"> </w:t>
+      </w:r>
+      <w:proofErr w:type="spellStart"/>
+      <w:r>
+        <w:t>z</w:t>
+      </w:r>
+      <w:proofErr w:type="spellEnd"/>
+      <w:r>
+        <w:t xml:space="preserve"> h </w:t>
+      </w:r>
+      <w:r>
         <w:t>=</w:t>
       </w:r>
       <w:r>
-        <w:t xml:space="preserve"> S K </w:t>
+        <w:t> h (z </w:t>
       </w:r>
       <w:proofErr w:type="spellStart"/>
       <w:r>
-        <w:t>K</w:t>
+        <w:t>z</w:t>
       </w:r>
       <w:proofErr w:type="spellEnd"/>
-    </w:p>
-    <w:p>
-      <w:r>
-        <w:t>I</w:t>
-      </w:r>
-      <w:r>
-        <w:t>f we define</w:t>
-      </w:r>
-      <w:r>
-        <w:t xml:space="preserve"> a Combinator named Z</w:t>
-      </w:r>
-      <w:r>
-        <w:t>:</w:t>
-      </w:r>
-    </w:p>
-    <w:p>
-      <w:r>
-        <w:t>Z</w:t>
-      </w:r>
-      <w:r>
-        <w:t xml:space="preserve"> </w:t>
-      </w:r>
-      <w:proofErr w:type="spellStart"/>
-      <w:r>
-        <w:t>z</w:t>
-      </w:r>
-      <w:proofErr w:type="spellEnd"/>
-      <w:r>
-        <w:t xml:space="preserve"> </w:t>
-      </w:r>
-      <w:proofErr w:type="gramStart"/>
-      <w:r>
-        <w:t xml:space="preserve">h </w:t>
-      </w:r>
-      <w:r>
-        <w:t>:</w:t>
-      </w:r>
-      <w:proofErr w:type="gramEnd"/>
-      <w:r>
-        <w:t>=</w:t>
-      </w:r>
-      <w:r>
-        <w:t> h (z </w:t>
-      </w:r>
-      <w:proofErr w:type="spellStart"/>
-      <w:r>
-        <w:t>z</w:t>
-      </w:r>
-      <w:proofErr w:type="spellEnd"/>
       <w:r>
         <w:t> h)</w:t>
       </w:r>
@@ -3134,14 +3153,9 @@
       </w:r>
     </w:p>
     <w:p>
-      <w:proofErr w:type="gramStart"/>
       <w:r>
         <w:t xml:space="preserve">Y </w:t>
       </w:r>
-      <w:r>
-        <w:t>:</w:t>
-      </w:r>
-      <w:proofErr w:type="gramEnd"/>
       <w:r>
         <w:t>=</w:t>
       </w:r>
@@ -3305,7 +3319,7 @@
       <w:t>-</w:t>
     </w:r>
     <w:r>
-      <w:t>01</w:t>
+      <w:t>16</w:t>
     </w:r>
   </w:p>
 </w:hdr>
@@ -3735,7 +3749,6 @@
   <w:style w:type="character" w:default="1" w:styleId="DefaultParagraphFont">
     <w:name w:val="Default Paragraph Font"/>
     <w:uiPriority w:val="1"/>
-    <w:semiHidden/>
     <w:unhideWhenUsed/>
   </w:style>
   <w:style w:type="table" w:default="1" w:styleId="TableNormal">

</xml_diff>

<commit_message>
Removed traversal of Gratuitous Parentheses.  Added a Primitive Functions section to SK.docx.
</commit_message>
<xml_diff>
--- a/allegro-projects/SK/Doc/SK.docx
+++ b/allegro-projects/SK/Doc/SK.docx
@@ -690,11 +690,9 @@
       <w:r>
         <w:t>)</w:t>
       </w:r>
-      <w:r>
-        <w:br/>
-      </w:r>
-      <w:r>
-        <w:br/>
+    </w:p>
+    <w:p>
+      <w:r>
         <w:t xml:space="preserve">The first term in a Pair is referred to as its Head and the second term </w:t>
       </w:r>
       <w:r>
@@ -705,10 +703,10 @@
       </w:r>
     </w:p>
     <w:p>
-      <w:pPr>
-        <w:pStyle w:val="Heading2"/>
-      </w:pPr>
-      <w:r>
+      <w:r>
+        <w:rPr>
+          <w:rStyle w:val="Heading2Char"/>
+        </w:rPr>
         <w:t>Lists</w:t>
       </w:r>
     </w:p>
@@ -797,6 +795,7 @@
     </w:p>
     <w:p>
       <w:r>
+        <w:lastRenderedPageBreak/>
         <w:t>Thus, a</w:t>
       </w:r>
       <w:r>
@@ -811,7 +810,6 @@
     </w:p>
     <w:p>
       <w:r>
-        <w:lastRenderedPageBreak/>
         <w:t>In a non-empty List, the</w:t>
       </w:r>
       <w:r>
@@ -1553,12 +1551,12 @@
         <w:rPr>
           <w:rStyle w:val="Heading2Char"/>
         </w:rPr>
+        <w:lastRenderedPageBreak/>
         <w:t>Currying</w:t>
       </w:r>
     </w:p>
     <w:p>
       <w:r>
-        <w:lastRenderedPageBreak/>
         <w:t>A</w:t>
       </w:r>
       <w:r>
@@ -2541,6 +2539,7 @@
         <w:rPr>
           <w:rStyle w:val="Heading2Char"/>
         </w:rPr>
+        <w:lastRenderedPageBreak/>
         <w:t>Reduc</w:t>
       </w:r>
       <w:r>
@@ -2552,7 +2551,6 @@
     </w:p>
     <w:p>
       <w:r>
-        <w:lastRenderedPageBreak/>
         <w:t>Reduction</w:t>
       </w:r>
       <w:r>
@@ -3056,16 +3054,36 @@
     </w:p>
     <w:p>
       <w:r>
-        <w:t>Note</w:t>
-      </w:r>
-      <w:r>
-        <w:t xml:space="preserve">: </w:t>
-      </w:r>
-      <w:r>
-        <w:t xml:space="preserve"> I and Y can be defined in terms of S and K</w:t>
-      </w:r>
-      <w:r>
-        <w:t>:</w:t>
+        <w:rPr>
+          <w:rStyle w:val="Heading2Char"/>
+        </w:rPr>
+        <w:t>Primitive Functions</w:t>
+      </w:r>
+    </w:p>
+    <w:p>
+      <w:r>
+        <w:t xml:space="preserve">All Functions, including </w:t>
+      </w:r>
+      <w:r>
+        <w:t>I and Y</w:t>
+      </w:r>
+      <w:r>
+        <w:t>,</w:t>
+      </w:r>
+      <w:r>
+        <w:t xml:space="preserve"> can be defined in terms of </w:t>
+      </w:r>
+      <w:r>
+        <w:t xml:space="preserve">the </w:t>
+      </w:r>
+      <w:r>
+        <w:t xml:space="preserve">two </w:t>
+      </w:r>
+      <w:r>
+        <w:t xml:space="preserve">Primitive Functions </w:t>
+      </w:r>
+      <w:r>
+        <w:t>S and K:</w:t>
       </w:r>
     </w:p>
     <w:p>
@@ -3153,8 +3171,23 @@
       </w:r>
     </w:p>
     <w:p>
-      <w:r>
-        <w:t xml:space="preserve">Y </w:t>
+      <w:proofErr w:type="spellStart"/>
+      <w:r>
+        <w:t>Y</w:t>
+      </w:r>
+      <w:r>
+        <w:rPr>
+          <w:b/>
+          <w:bCs/>
+          <w:sz w:val="24"/>
+          <w:szCs w:val="24"/>
+          <w:vertAlign w:val="subscript"/>
+        </w:rPr>
+        <w:t>Turing</w:t>
+      </w:r>
+      <w:proofErr w:type="spellEnd"/>
+      <w:r>
+        <w:t xml:space="preserve"> </w:t>
       </w:r>
       <w:r>
         <w:t>=</w:t>
@@ -3749,6 +3782,7 @@
   <w:style w:type="character" w:default="1" w:styleId="DefaultParagraphFont">
     <w:name w:val="Default Paragraph Font"/>
     <w:uiPriority w:val="1"/>
+    <w:semiHidden/>
     <w:unhideWhenUsed/>
   </w:style>
   <w:style w:type="table" w:default="1" w:styleId="TableNormal">

</xml_diff>

<commit_message>
Preferred use of ?-READER for Lambda Abstraction.  Corrected implementations of CONS, PAIR and TAIL.   Added test cases.  Added BUILD-ABSTRACTION.   Documented ABBREV-S proofs.
</commit_message>
<xml_diff>
--- a/allegro-projects/SK/Doc/SK.docx
+++ b/allegro-projects/SK/Doc/SK.docx
@@ -150,15 +150,21 @@
         <w:rPr>
           <w:rStyle w:val="Heading2Char"/>
         </w:rPr>
+        <w:t xml:space="preserve">Notational </w:t>
+      </w:r>
+      <w:r>
+        <w:rPr>
+          <w:rStyle w:val="Heading2Char"/>
+        </w:rPr>
         <w:t>Conventions</w:t>
       </w:r>
     </w:p>
     <w:p>
       <w:r>
-        <w:t>A</w:t>
-      </w:r>
-      <w:r>
-        <w:t xml:space="preserve"> right arrow </w:t>
+        <w:t>R</w:t>
+      </w:r>
+      <w:r>
+        <w:t xml:space="preserve">ight arrow </w:t>
       </w:r>
       <w:r>
         <w:t>(</w:t>
@@ -185,28 +191,52 @@
         <w:t>“R</w:t>
       </w:r>
       <w:r>
-        <w:t xml:space="preserve">eduction” which is essentially a </w:t>
-      </w:r>
-      <w:r>
-        <w:t>replacement operation.  Th</w:t>
-      </w:r>
-      <w:r>
-        <w:t>is means that</w:t>
-      </w:r>
-      <w:r>
-        <w:t xml:space="preserve"> the expression template on the left </w:t>
-      </w:r>
-      <w:r>
-        <w:t>can be reduced to</w:t>
-      </w:r>
-      <w:r>
-        <w:t xml:space="preserve"> the expression template on the right.</w:t>
-      </w:r>
-    </w:p>
-    <w:p>
-      <w:r>
-        <w:t xml:space="preserve">The </w:t>
-      </w:r>
+        <w:t>eduction”</w:t>
+      </w:r>
+      <w:r>
+        <w:t>,</w:t>
+      </w:r>
+      <w:r>
+        <w:t xml:space="preserve"> which is</w:t>
+      </w:r>
+      <w:r>
+        <w:t xml:space="preserve"> </w:t>
+      </w:r>
+      <w:r>
+        <w:t xml:space="preserve">a </w:t>
+      </w:r>
+      <w:r>
+        <w:t xml:space="preserve">replacement operation.  The expression </w:t>
+      </w:r>
+      <w:r>
+        <w:t>to</w:t>
+      </w:r>
+      <w:r>
+        <w:t xml:space="preserve"> </w:t>
+      </w:r>
+      <w:r>
+        <w:t>its</w:t>
+      </w:r>
+      <w:r>
+        <w:t xml:space="preserve"> left </w:t>
+      </w:r>
+      <w:r>
+        <w:t xml:space="preserve">can be </w:t>
+      </w:r>
+      <w:r>
+        <w:t>replaced by</w:t>
+      </w:r>
+      <w:r>
+        <w:t xml:space="preserve"> the expression </w:t>
+      </w:r>
+      <w:r>
+        <w:t>to its</w:t>
+      </w:r>
+      <w:r>
+        <w:t xml:space="preserve"> right.</w:t>
+      </w:r>
+    </w:p>
+    <w:p>
       <w:r>
         <w:t>Relational</w:t>
       </w:r>
@@ -260,7 +290,6 @@
       <w:r>
         <w:t xml:space="preserve"> </w:t>
       </w:r>
-      <w:proofErr w:type="gramStart"/>
       <w:r>
         <w:t>(</w:t>
       </w:r>
@@ -272,7 +301,6 @@
         </w:rPr>
         <w:t>!=</w:t>
       </w:r>
-      <w:proofErr w:type="gramEnd"/>
       <w:r>
         <w:rPr>
           <w:rFonts w:cstheme="minorHAnsi"/>
@@ -280,42 +308,72 @@
         <w:t>)</w:t>
       </w:r>
       <w:r>
-        <w:t xml:space="preserve"> </w:t>
-      </w:r>
-      <w:r>
-        <w:t>will be</w:t>
-      </w:r>
-      <w:r>
-        <w:t xml:space="preserve"> used to </w:t>
+        <w:rPr>
+          <w:rFonts w:cstheme="minorHAnsi"/>
+        </w:rPr>
+        <w:t xml:space="preserve"> </w:t>
       </w:r>
       <w:r>
         <w:t xml:space="preserve">distinguish cases </w:t>
       </w:r>
       <w:r>
-        <w:t>whether</w:t>
-      </w:r>
-      <w:r>
-        <w:t xml:space="preserve"> two </w:t>
-      </w:r>
-      <w:r>
-        <w:t>symbols σ1 and σ2 are identical to each other.</w:t>
-      </w:r>
-    </w:p>
-    <w:p>
-      <w:r>
-        <w:t>A simple Equal Sign (=)</w:t>
-      </w:r>
-      <w:r>
-        <w:t xml:space="preserve"> will be used</w:t>
-      </w:r>
-      <w:r>
-        <w:t xml:space="preserve"> to indicate</w:t>
+        <w:t>whe</w:t>
+      </w:r>
+      <w:r>
+        <w:t>re</w:t>
+      </w:r>
+      <w:r>
+        <w:t xml:space="preserve"> </w:t>
+      </w:r>
+      <w:r>
+        <w:t>two</w:t>
+      </w:r>
+      <w:r>
+        <w:t xml:space="preserve"> symbols </w:t>
+      </w:r>
+      <w:r>
+        <w:t>σ1 and σ2 are</w:t>
+      </w:r>
+      <w:r>
+        <w:t xml:space="preserve"> </w:t>
+      </w:r>
+      <w:r>
+        <w:t xml:space="preserve">lexically </w:t>
+      </w:r>
+      <w:r>
+        <w:t xml:space="preserve">identical </w:t>
+      </w:r>
+      <w:r>
+        <w:t>(or not</w:t>
+      </w:r>
+      <w:r>
+        <w:t>.</w:t>
+      </w:r>
+      <w:r>
+        <w:t>)</w:t>
+      </w:r>
+    </w:p>
+    <w:p>
+      <w:r>
+        <w:t>Equal Sign (=)</w:t>
+      </w:r>
+      <w:r>
+        <w:t xml:space="preserve"> </w:t>
+      </w:r>
+      <w:r>
+        <w:t>indicate</w:t>
+      </w:r>
+      <w:r>
+        <w:t>s</w:t>
       </w:r>
       <w:r>
         <w:t xml:space="preserve"> that </w:t>
       </w:r>
       <w:r>
-        <w:t xml:space="preserve">a </w:t>
+        <w:t>the</w:t>
+      </w:r>
+      <w:r>
+        <w:t xml:space="preserve"> </w:t>
       </w:r>
       <w:r>
         <w:t>Function</w:t>
@@ -324,7 +382,10 @@
         <w:t xml:space="preserve"> expression </w:t>
       </w:r>
       <w:r>
-        <w:t>appearing to the</w:t>
+        <w:t xml:space="preserve">appearing to </w:t>
+      </w:r>
+      <w:r>
+        <w:t>its</w:t>
       </w:r>
       <w:r>
         <w:t xml:space="preserve"> left is </w:t>
@@ -333,13 +394,19 @@
         <w:t xml:space="preserve">being </w:t>
       </w:r>
       <w:r>
-        <w:t xml:space="preserve">defined to </w:t>
-      </w:r>
-      <w:r>
-        <w:t>represent</w:t>
-      </w:r>
-      <w:r>
-        <w:t xml:space="preserve"> the expression </w:t>
+        <w:t xml:space="preserve">defined </w:t>
+      </w:r>
+      <w:r>
+        <w:t>as</w:t>
+      </w:r>
+      <w:r>
+        <w:t xml:space="preserve"> the expression</w:t>
+      </w:r>
+      <w:r>
+        <w:t xml:space="preserve"> appearing</w:t>
+      </w:r>
+      <w:r>
+        <w:t xml:space="preserve"> </w:t>
       </w:r>
       <w:r>
         <w:t>to its</w:t>
@@ -413,7 +480,13 @@
         <w:t xml:space="preserve"> will be used to</w:t>
       </w:r>
       <w:r>
-        <w:t xml:space="preserve"> fill their traditional mathematical role – to override associativity.  </w:t>
+        <w:t xml:space="preserve"> fill their traditional mathematical role – to </w:t>
+      </w:r>
+      <w:r>
+        <w:t xml:space="preserve">disambiguate </w:t>
+      </w:r>
+      <w:r>
+        <w:t xml:space="preserve">associativity.  </w:t>
       </w:r>
       <w:r>
         <w:t>T</w:t>
@@ -422,13 +495,13 @@
         <w:t xml:space="preserve">hey are </w:t>
       </w:r>
       <w:r>
-        <w:t xml:space="preserve">only introduced when necessary </w:t>
-      </w:r>
-      <w:r>
-        <w:t xml:space="preserve">to </w:t>
-      </w:r>
-      <w:r>
-        <w:t>ensure proper order of evaluation</w:t>
+        <w:t xml:space="preserve">introduced </w:t>
+      </w:r>
+      <w:r>
+        <w:t xml:space="preserve">only </w:t>
+      </w:r>
+      <w:r>
+        <w:t>when necessary</w:t>
       </w:r>
       <w:r>
         <w:t>.</w:t>
@@ -581,7 +654,13 @@
         <w:t>T</w:t>
       </w:r>
       <w:r>
-        <w:t xml:space="preserve">he </w:t>
+        <w:t>he</w:t>
+      </w:r>
+      <w:r>
+        <w:t xml:space="preserve"> infix</w:t>
+      </w:r>
+      <w:r>
+        <w:t xml:space="preserve"> </w:t>
       </w:r>
       <w:r>
         <w:t>Pairing Operator is</w:t>
@@ -728,7 +807,13 @@
         <w:t>nil</w:t>
       </w:r>
       <w:r>
-        <w:t>.  The Empty List has no elements and is said to have a Length of Zero</w:t>
+        <w:t xml:space="preserve">.  The Empty List has no elements </w:t>
+      </w:r>
+      <w:r>
+        <w:t>has</w:t>
+      </w:r>
+      <w:r>
+        <w:t xml:space="preserve"> a Length of Zero</w:t>
       </w:r>
       <w:r>
         <w:t>.</w:t>
@@ -736,12 +821,12 @@
     </w:p>
     <w:p>
       <w:r>
-        <w:t xml:space="preserve">An </w:t>
-      </w:r>
-      <w:r>
         <w:t>Element</w:t>
       </w:r>
       <w:r>
+        <w:t>s</w:t>
+      </w:r>
+      <w:r>
         <w:t xml:space="preserve"> may </w:t>
       </w:r>
       <w:r>
@@ -751,22 +836,43 @@
         <w:t xml:space="preserve"> </w:t>
       </w:r>
       <w:r>
-        <w:t>to the front of a</w:t>
-      </w:r>
-      <w:r>
-        <w:t>n existing</w:t>
+        <w:t xml:space="preserve">(or “pushed”) </w:t>
+      </w:r>
+      <w:r>
+        <w:t xml:space="preserve">to the front of </w:t>
+      </w:r>
+      <w:r>
+        <w:t>existing</w:t>
       </w:r>
       <w:r>
         <w:t xml:space="preserve"> List</w:t>
       </w:r>
       <w:r>
-        <w:t xml:space="preserve"> to make a longer List,</w:t>
+        <w:t>s,</w:t>
+      </w:r>
+      <w:r>
+        <w:t xml:space="preserve"> mak</w:t>
+      </w:r>
+      <w:r>
+        <w:t>ing</w:t>
+      </w:r>
+      <w:r>
+        <w:t xml:space="preserve"> a longer List,</w:t>
       </w:r>
       <w:r>
         <w:t xml:space="preserve"> by</w:t>
       </w:r>
       <w:r>
-        <w:t xml:space="preserve"> introducing a Pair (via the dot operator) </w:t>
+        <w:t xml:space="preserve"> creating</w:t>
+      </w:r>
+      <w:r>
+        <w:t xml:space="preserve"> a </w:t>
+      </w:r>
+      <w:r>
+        <w:t xml:space="preserve">new </w:t>
+      </w:r>
+      <w:r>
+        <w:t xml:space="preserve">Pair (via the dot operator) </w:t>
       </w:r>
       <w:r>
         <w:t>whose</w:t>
@@ -781,6 +887,9 @@
         <w:t xml:space="preserve"> the new Element </w:t>
       </w:r>
       <w:r>
+        <w:t xml:space="preserve">and </w:t>
+      </w:r>
+      <w:r>
         <w:t>whose</w:t>
       </w:r>
       <w:r>
@@ -790,26 +899,32 @@
         <w:t>is</w:t>
       </w:r>
       <w:r>
-        <w:t xml:space="preserve"> the existing List.</w:t>
+        <w:t xml:space="preserve"> the </w:t>
+      </w:r>
+      <w:r>
+        <w:t>original</w:t>
+      </w:r>
+      <w:r>
+        <w:t xml:space="preserve"> List.</w:t>
+      </w:r>
+    </w:p>
+    <w:p>
+      <w:r>
+        <w:t>Thus, a</w:t>
+      </w:r>
+      <w:r>
+        <w:t xml:space="preserve"> List is either the Empty List or a Pair </w:t>
+      </w:r>
+      <w:r>
+        <w:t>whose Tail is another List.</w:t>
+      </w:r>
+      <w:r>
+        <w:t xml:space="preserve">  The length of any non-empty List is one greater than the length of its Tail.</w:t>
       </w:r>
     </w:p>
     <w:p>
       <w:r>
         <w:lastRenderedPageBreak/>
-        <w:t>Thus, a</w:t>
-      </w:r>
-      <w:r>
-        <w:t xml:space="preserve"> List is either the Empty List or a Pair </w:t>
-      </w:r>
-      <w:r>
-        <w:t>whose Tail is another List.</w:t>
-      </w:r>
-      <w:r>
-        <w:t xml:space="preserve">  The length of any non-empty List is one greater than the length of its Tail.</w:t>
-      </w:r>
-    </w:p>
-    <w:p>
-      <w:r>
         <w:t>In a non-empty List, the</w:t>
       </w:r>
       <w:r>
@@ -838,13 +953,7 @@
         <w:t>Such</w:t>
       </w:r>
       <w:r>
-        <w:t xml:space="preserve"> “Proper Lists” are </w:t>
-      </w:r>
-      <w:r>
-        <w:t xml:space="preserve">thus </w:t>
-      </w:r>
-      <w:r>
-        <w:t xml:space="preserve">said to be </w:t>
+        <w:t xml:space="preserve"> “Proper Lists” are said to be </w:t>
       </w:r>
       <w:r>
         <w:rPr>
@@ -865,10 +974,7 @@
         <w:t xml:space="preserve">n exceptional case </w:t>
       </w:r>
       <w:r>
-        <w:t>can</w:t>
-      </w:r>
-      <w:r>
-        <w:t xml:space="preserve"> arise when</w:t>
+        <w:t>is also defined where</w:t>
       </w:r>
       <w:r>
         <w:t xml:space="preserve"> the second element of </w:t>
@@ -939,10 +1045,16 @@
     </w:p>
     <w:p>
       <w:r>
-        <w:t>T</w:t>
-      </w:r>
-      <w:r>
-        <w:t xml:space="preserve">he multiplication operator is often </w:t>
+        <w:t xml:space="preserve">Just as </w:t>
+      </w:r>
+      <w:r>
+        <w:t xml:space="preserve">multiplication is </w:t>
+      </w:r>
+      <w:r>
+        <w:t>typically</w:t>
+      </w:r>
+      <w:r>
+        <w:t xml:space="preserve"> </w:t>
       </w:r>
       <w:r>
         <w:t>implied among adjacent terms</w:t>
@@ -951,22 +1063,28 @@
         <w:t xml:space="preserve"> in algebra</w:t>
       </w:r>
       <w:r>
-        <w:t>.  Similarly</w:t>
-      </w:r>
-      <w:r>
-        <w:t xml:space="preserve">, the “dot” operator may be elided when reading or writing a List.  Though invisible, </w:t>
-      </w:r>
-      <w:r>
-        <w:t>i</w:t>
-      </w:r>
-      <w:r>
-        <w:t xml:space="preserve">t is still present; and can be </w:t>
-      </w:r>
-      <w:r>
-        <w:t xml:space="preserve">optionally </w:t>
-      </w:r>
-      <w:r>
-        <w:t>made explicit on input.</w:t>
+        <w:t xml:space="preserve">, the </w:t>
+      </w:r>
+      <w:r>
+        <w:t>infix Pairing Operator</w:t>
+      </w:r>
+      <w:r>
+        <w:t xml:space="preserve"> </w:t>
+      </w:r>
+      <w:r>
+        <w:t xml:space="preserve">may be </w:t>
+      </w:r>
+      <w:r>
+        <w:t xml:space="preserve">elided when </w:t>
+      </w:r>
+      <w:r>
+        <w:t xml:space="preserve">a </w:t>
+      </w:r>
+      <w:r>
+        <w:t>List</w:t>
+      </w:r>
+      <w:r>
+        <w:t xml:space="preserve"> is read or written:</w:t>
       </w:r>
     </w:p>
     <w:p>
@@ -980,7 +1098,7 @@
         </w:rPr>
       </w:pPr>
       <w:r>
-        <w:t>τ1 ◦ τ2 ◦ σ</w:t>
+        <w:t>τ1 τ2</w:t>
       </w:r>
       <w:r>
         <w:rPr>
@@ -999,51 +1117,23 @@
         <w:t>≡</w:t>
       </w:r>
       <w:r>
-        <w:rPr>
-          <w:rFonts w:cstheme="minorHAnsi"/>
-        </w:rPr>
-        <w:t xml:space="preserve"> </w:t>
+        <w:t xml:space="preserve"> </w:t>
+      </w:r>
+      <w:r>
+        <w:t xml:space="preserve">τ1 ◦ τ2 ◦ </w:t>
+      </w:r>
+      <w:r>
+        <w:rPr>
+          <w:b/>
+          <w:bCs/>
+        </w:rPr>
+        <w:t>nil</w:t>
+      </w:r>
+      <w:r>
+        <w:br/>
       </w:r>
       <w:r>
         <w:t>τ1 τ2 ◦ σ</w:t>
-      </w:r>
-    </w:p>
-    <w:p>
-      <w:r>
-        <w:t>The Empty List contains no elements and need not be written explicitly following a final element.</w:t>
-      </w:r>
-    </w:p>
-    <w:p>
-      <w:r>
-        <w:t>τ1</w:t>
-      </w:r>
-      <w:r>
-        <w:t xml:space="preserve"> </w:t>
-      </w:r>
-      <w:r>
-        <w:t>◦</w:t>
-      </w:r>
-      <w:r>
-        <w:t xml:space="preserve"> </w:t>
-      </w:r>
-      <w:r>
-        <w:t>τ2</w:t>
-      </w:r>
-      <w:r>
-        <w:t xml:space="preserve"> </w:t>
-      </w:r>
-      <w:r>
-        <w:t>◦</w:t>
-      </w:r>
-      <w:r>
-        <w:t xml:space="preserve"> </w:t>
-      </w:r>
-      <w:r>
-        <w:rPr>
-          <w:b/>
-          <w:bCs/>
-        </w:rPr>
-        <w:t>nil</w:t>
       </w:r>
       <w:r>
         <w:rPr>
@@ -1064,11 +1154,15 @@
       <w:r>
         <w:rPr>
           <w:rFonts w:cstheme="minorHAnsi"/>
-        </w:rPr>
-        <w:t xml:space="preserve"> </w:t>
-      </w:r>
-      <w:r>
-        <w:t>τ1 τ2</w:t>
+          <w:color w:val="000000"/>
+          <w:sz w:val="23"/>
+          <w:szCs w:val="23"/>
+          <w:shd w:val="clear" w:color="auto" w:fill="F8F9FA"/>
+        </w:rPr>
+        <w:t xml:space="preserve"> </w:t>
+      </w:r>
+      <w:r>
+        <w:t>τ1 ◦ τ2 ◦ σ</w:t>
       </w:r>
     </w:p>
     <w:p>
@@ -1090,10 +1184,16 @@
         <w:t>Lists are comprised of Pairs. P</w:t>
       </w:r>
       <w:r>
-        <w:t xml:space="preserve">arentheses may be required to make associativity </w:t>
-      </w:r>
-      <w:r>
-        <w:t xml:space="preserve">among the Pairs </w:t>
+        <w:t xml:space="preserve">arentheses may be required to make </w:t>
+      </w:r>
+      <w:r>
+        <w:t xml:space="preserve">the </w:t>
+      </w:r>
+      <w:r>
+        <w:t xml:space="preserve">associativity </w:t>
+      </w:r>
+      <w:r>
+        <w:t xml:space="preserve">among Pairs </w:t>
       </w:r>
       <w:r>
         <w:t>clear:</w:t>
@@ -1200,7 +1300,7 @@
     </w:p>
     <w:p>
       <w:r>
-        <w:t>Parentheses are used to distinguish between a term τ1 an</w:t>
+        <w:t>Parentheses distinguish between a term τ1 an</w:t>
       </w:r>
       <w:r>
         <w:t>d</w:t>
@@ -1320,7 +1420,13 @@
         </w:rPr>
       </w:pPr>
       <w:r>
-        <w:t>Though a List of terms is fundamentally a Pair, we will use also the terminology</w:t>
+        <w:t>When considering evaluation or “reduction” of a list of terms,</w:t>
+      </w:r>
+      <w:r>
+        <w:t xml:space="preserve"> </w:t>
+      </w:r>
+      <w:r>
+        <w:t>the list is referred to as an</w:t>
       </w:r>
       <w:r>
         <w:t xml:space="preserve"> </w:t>
@@ -1339,14 +1445,17 @@
         <w:t>expr</w:t>
       </w:r>
       <w:r>
-        <w:t xml:space="preserve"> </w:t>
-      </w:r>
-      <w:r>
-        <w:t>to refer to such Lists</w:t>
-      </w:r>
-      <w:r>
         <w:t>.</w:t>
       </w:r>
+      <w:r>
+        <w:t xml:space="preserve">  (The term Redex is also used, i</w:t>
+      </w:r>
+      <w:r>
+        <w:t>n the literature on Combinators</w:t>
+      </w:r>
+      <w:r>
+        <w:t>.)</w:t>
+      </w:r>
     </w:p>
     <w:p>
       <w:r>
@@ -1358,7 +1467,16 @@
     </w:p>
     <w:p>
       <w:r>
-        <w:t xml:space="preserve">We designate the special symbol lambda </w:t>
+        <w:t xml:space="preserve">We designate </w:t>
+      </w:r>
+      <w:r>
+        <w:t>a</w:t>
+      </w:r>
+      <w:r>
+        <w:t xml:space="preserve"> special symbol lambda</w:t>
+      </w:r>
+      <w:r>
+        <w:t xml:space="preserve"> (</w:t>
       </w:r>
       <w:r>
         <w:rPr>
@@ -1368,7 +1486,16 @@
         <w:t>λ</w:t>
       </w:r>
       <w:r>
-        <w:t xml:space="preserve"> to represent an Abstraction Operator.</w:t>
+        <w:t xml:space="preserve">) </w:t>
+      </w:r>
+      <w:r>
+        <w:t xml:space="preserve">to represent </w:t>
+      </w:r>
+      <w:r>
+        <w:t>the</w:t>
+      </w:r>
+      <w:r>
+        <w:t xml:space="preserve"> Abstraction Operator.</w:t>
       </w:r>
     </w:p>
     <w:p>
@@ -1391,13 +1518,19 @@
         <w:t>ny</w:t>
       </w:r>
       <w:r>
-        <w:t xml:space="preserve"> term</w:t>
-      </w:r>
-      <w:r>
-        <w:t xml:space="preserve"> </w:t>
-      </w:r>
-      <w:r>
-        <w:t>produces a term</w:t>
+        <w:t xml:space="preserve"> </w:t>
+      </w:r>
+      <w:r>
+        <w:t>expression</w:t>
+      </w:r>
+      <w:r>
+        <w:t xml:space="preserve"> </w:t>
+      </w:r>
+      <w:r>
+        <w:t xml:space="preserve">produces a </w:t>
+      </w:r>
+      <w:r>
+        <w:t>new expression</w:t>
       </w:r>
       <w:r>
         <w:t>, as follows</w:t>
@@ -1551,7 +1684,6 @@
         <w:rPr>
           <w:rStyle w:val="Heading2Char"/>
         </w:rPr>
-        <w:lastRenderedPageBreak/>
         <w:t>Currying</w:t>
       </w:r>
     </w:p>
@@ -1570,6 +1702,55 @@
       </w:r>
     </w:p>
     <w:p>
+      <w:proofErr w:type="spellStart"/>
+      <w:r>
+        <w:rPr>
+          <w:b/>
+          <w:bCs/>
+        </w:rPr>
+        <w:t>λ</w:t>
+      </w:r>
+      <w:r>
+        <w:rPr>
+          <w:b/>
+          <w:bCs/>
+        </w:rPr>
+        <w:t>nil</w:t>
+      </w:r>
+      <w:proofErr w:type="spellEnd"/>
+      <w:r>
+        <w:t xml:space="preserve"> τ </w:t>
+      </w:r>
+      <w:r>
+        <w:rPr>
+          <w:rFonts w:ascii="Cambria Math" w:hAnsi="Cambria Math" w:cs="Cambria Math"/>
+        </w:rPr>
+        <w:t>⇒</w:t>
+      </w:r>
+      <w:r>
+        <w:t xml:space="preserve"> </w:t>
+      </w:r>
+      <w:proofErr w:type="spellStart"/>
+      <w:r>
+        <w:t>K</w:t>
+      </w:r>
+      <w:r>
+        <w:rPr>
+          <w:b/>
+          <w:bCs/>
+          <w:sz w:val="24"/>
+          <w:szCs w:val="24"/>
+          <w:vertAlign w:val="subscript"/>
+        </w:rPr>
+        <w:t>nil</w:t>
+      </w:r>
+      <w:proofErr w:type="spellEnd"/>
+      <w:r>
+        <w:t xml:space="preserve"> τ</w:t>
+      </w:r>
+      <w:r>
+        <w:br/>
+      </w:r>
       <w:r>
         <w:rPr>
           <w:b/>
@@ -1675,66 +1856,8 @@
           <w:szCs w:val="22"/>
         </w:rPr>
       </w:pPr>
-      <w:proofErr w:type="spellStart"/>
-      <w:r>
-        <w:rPr>
-          <w:b/>
-          <w:bCs/>
-        </w:rPr>
-        <w:t>λ</w:t>
-      </w:r>
-      <w:r>
-        <w:rPr>
-          <w:b/>
-          <w:bCs/>
-        </w:rPr>
-        <w:t>nil</w:t>
-      </w:r>
-      <w:proofErr w:type="spellEnd"/>
-      <w:r>
-        <w:t xml:space="preserve"> </w:t>
-      </w:r>
-      <w:r>
-        <w:t>τ</w:t>
-      </w:r>
-      <w:r>
-        <w:t xml:space="preserve"> </w:t>
-      </w:r>
-      <w:r>
-        <w:rPr>
-          <w:rFonts w:ascii="Cambria Math" w:hAnsi="Cambria Math" w:cs="Cambria Math"/>
-        </w:rPr>
-        <w:t>⇒</w:t>
-      </w:r>
-      <w:r>
-        <w:t xml:space="preserve"> </w:t>
-      </w:r>
-      <w:proofErr w:type="spellStart"/>
-      <w:r>
-        <w:t>K</w:t>
-      </w:r>
-      <w:r>
-        <w:rPr>
-          <w:b/>
-          <w:bCs/>
-          <w:sz w:val="24"/>
-          <w:szCs w:val="24"/>
-          <w:vertAlign w:val="subscript"/>
-        </w:rPr>
-        <w:t>nil</w:t>
-      </w:r>
-      <w:proofErr w:type="spellEnd"/>
-      <w:r>
-        <w:t xml:space="preserve"> </w:t>
-      </w:r>
-      <w:r>
-        <w:t>τ</w:t>
-      </w:r>
-      <w:r>
-        <w:br/>
-      </w:r>
-      <w:r>
-        <w:br/>
+      <w:r>
+        <w:lastRenderedPageBreak/>
         <w:t xml:space="preserve">In these cases, </w:t>
       </w:r>
       <w:r>
@@ -1744,31 +1867,31 @@
         <w:t xml:space="preserve">bstraction is performed </w:t>
       </w:r>
       <w:r>
-        <w:t xml:space="preserve">using </w:t>
+        <w:t>over</w:t>
+      </w:r>
+      <w:r>
+        <w:t xml:space="preserve"> </w:t>
       </w:r>
       <w:r>
         <w:t xml:space="preserve">a </w:t>
       </w:r>
       <w:r>
-        <w:t>“template” which is passed using</w:t>
-      </w:r>
-      <w:r>
-        <w:t xml:space="preserve"> a List, rather than</w:t>
-      </w:r>
-      <w:r>
-        <w:t xml:space="preserve"> an</w:t>
-      </w:r>
-      <w:r>
-        <w:t xml:space="preserve"> </w:t>
+        <w:t>“template”</w:t>
+      </w:r>
+      <w:r>
+        <w:t>, or Abstraction</w:t>
+      </w:r>
+      <w:r>
+        <w:t xml:space="preserve"> List, rather than </w:t>
       </w:r>
       <w:r>
         <w:t xml:space="preserve">atomic </w:t>
       </w:r>
       <w:r>
-        <w:t>Symbol.</w:t>
-      </w:r>
-      <w:r>
-        <w:t xml:space="preserve">  These templates are referred to as an Abstraction Lists.</w:t>
+        <w:t>Symbol</w:t>
+      </w:r>
+      <w:r>
+        <w:t>s.</w:t>
       </w:r>
     </w:p>
     <w:p>
@@ -1789,7 +1912,7 @@
           <w:sz w:val="22"/>
           <w:szCs w:val="22"/>
         </w:rPr>
-        <w:t xml:space="preserve">Note: </w:t>
+        <w:t xml:space="preserve">Note: U stands for </w:t>
       </w:r>
       <w:r>
         <w:rPr>
@@ -1799,7 +1922,7 @@
           <w:sz w:val="22"/>
           <w:szCs w:val="22"/>
         </w:rPr>
-        <w:t xml:space="preserve">The </w:t>
+        <w:t xml:space="preserve">an operation known as </w:t>
       </w:r>
       <w:r>
         <w:rPr>
@@ -1809,7 +1932,7 @@
           <w:sz w:val="22"/>
           <w:szCs w:val="22"/>
         </w:rPr>
-        <w:t xml:space="preserve">U </w:t>
+        <w:t>Uncurrying</w:t>
       </w:r>
       <w:r>
         <w:rPr>
@@ -1819,7 +1942,7 @@
           <w:sz w:val="22"/>
           <w:szCs w:val="22"/>
         </w:rPr>
-        <w:t xml:space="preserve">operator </w:t>
+        <w:t>,</w:t>
       </w:r>
       <w:r>
         <w:rPr>
@@ -1829,7 +1952,7 @@
           <w:sz w:val="22"/>
           <w:szCs w:val="22"/>
         </w:rPr>
-        <w:t>stands for Uncurrying</w:t>
+        <w:t xml:space="preserve"> which</w:t>
       </w:r>
       <w:r>
         <w:rPr>
@@ -1839,28 +1962,12 @@
           <w:sz w:val="22"/>
           <w:szCs w:val="22"/>
         </w:rPr>
-        <w:t xml:space="preserve"> which</w:t>
-      </w:r>
-      <w:r>
-        <w:rPr>
-          <w:rStyle w:val="Heading2Char"/>
-          <w:rFonts w:asciiTheme="minorHAnsi" w:eastAsiaTheme="minorHAnsi" w:hAnsiTheme="minorHAnsi" w:cstheme="minorBidi"/>
-          <w:color w:val="auto"/>
-          <w:sz w:val="22"/>
-          <w:szCs w:val="22"/>
-        </w:rPr>
         <w:t xml:space="preserve"> will be described in the next section.</w:t>
       </w:r>
     </w:p>
     <w:p>
       <w:r>
-        <w:t>A</w:t>
-      </w:r>
-      <w:r>
-        <w:t>n experimental</w:t>
-      </w:r>
-      <w:r>
-        <w:t xml:space="preserve"> “syntactic </w:t>
+        <w:t xml:space="preserve">A “syntactic </w:t>
       </w:r>
       <w:r>
         <w:t>enhancement</w:t>
@@ -1872,7 +1979,13 @@
         <w:t>a</w:t>
       </w:r>
       <w:r>
-        <w:t>llows currying to be expressed using the following square bracket notation:</w:t>
+        <w:t xml:space="preserve">llows </w:t>
+      </w:r>
+      <w:r>
+        <w:t xml:space="preserve">Abstraction Lists </w:t>
+      </w:r>
+      <w:r>
+        <w:t>to be expressed using the following square bracket notation:</w:t>
       </w:r>
     </w:p>
     <w:p>
@@ -1946,19 +2059,13 @@
         </w:rPr>
         <w:t>expr</w:t>
       </w:r>
-    </w:p>
-    <w:p>
-      <w:r>
-        <w:t>As with Parentheses</w:t>
-      </w:r>
-      <w:r>
-        <w:t>,</w:t>
-      </w:r>
-      <w:r>
-        <w:t xml:space="preserve"> Square Brackets can be used to distinguish between a term τ1 and the Abstraction List containing that term:</w:t>
-      </w:r>
-    </w:p>
-    <w:p>
+      <w:r>
+        <w:rPr>
+          <w:i/>
+          <w:iCs/>
+        </w:rPr>
+        <w:br/>
+      </w:r>
       <w:r>
         <w:rPr>
           <w:b/>
@@ -1967,7 +2074,7 @@
         <w:t>[</w:t>
       </w:r>
       <w:r>
-        <w:t>τ</w:t>
+        <w:t>head</w:t>
       </w:r>
       <w:r>
         <w:rPr>
@@ -2024,7 +2131,7 @@
         <w:t xml:space="preserve"> (</w:t>
       </w:r>
       <w:r>
-        <w:t>τ</w:t>
+        <w:t>head</w:t>
       </w:r>
       <w:r>
         <w:t xml:space="preserve">) </w:t>
@@ -2045,7 +2152,13 @@
         <w:t>,</w:t>
       </w:r>
       <w:r>
-        <w:t xml:space="preserve"> can be used as an alternative representation of an Empty Abstraction List:</w:t>
+        <w:t xml:space="preserve"> can be used as an alternative representation </w:t>
+      </w:r>
+      <w:r>
+        <w:t>for</w:t>
+      </w:r>
+      <w:r>
+        <w:t xml:space="preserve"> an Empty Abstraction List:</w:t>
       </w:r>
     </w:p>
     <w:p>
@@ -2142,7 +2255,10 @@
         <w:t xml:space="preserve"> U </w:t>
       </w:r>
       <w:r>
-        <w:t>reverses the effect of C</w:t>
+        <w:t>inverts</w:t>
+      </w:r>
+      <w:r>
+        <w:t xml:space="preserve"> the effect of C</w:t>
       </w:r>
       <w:r>
         <w:t>urrying:</w:t>
@@ -2160,28 +2276,13 @@
           <w:i/>
           <w:iCs/>
         </w:rPr>
-        <w:t>func</w:t>
+        <w:t>expr</w:t>
       </w:r>
       <w:r>
         <w:t> </w:t>
       </w:r>
       <w:r>
-        <w:t>head</w:t>
-      </w:r>
-      <w:r>
-        <w:t xml:space="preserve"> </w:t>
-      </w:r>
-      <w:r>
-        <w:t>◦</w:t>
-      </w:r>
-      <w:r>
-        <w:t xml:space="preserve"> </w:t>
-      </w:r>
-      <w:r>
-        <w:t>tail</w:t>
-      </w:r>
-      <w:r>
-        <w:t xml:space="preserve"> </w:t>
+        <w:t xml:space="preserve">head ◦ tail </w:t>
       </w:r>
       <w:r>
         <w:rPr>
@@ -2197,7 +2298,7 @@
           <w:i/>
           <w:iCs/>
         </w:rPr>
-        <w:t>func</w:t>
+        <w:t>expr</w:t>
       </w:r>
       <w:r>
         <w:t> </w:t>
@@ -2210,6 +2311,47 @@
       </w:r>
       <w:r>
         <w:t>tail</w:t>
+      </w:r>
+      <w:r>
+        <w:br/>
+      </w:r>
+      <w:r>
+        <w:t>U</w:t>
+      </w:r>
+      <w:r>
+        <w:t> </w:t>
+      </w:r>
+      <w:r>
+        <w:rPr>
+          <w:i/>
+          <w:iCs/>
+        </w:rPr>
+        <w:t>expr</w:t>
+      </w:r>
+      <w:r>
+        <w:t> </w:t>
+      </w:r>
+      <w:r>
+        <w:t>nil</w:t>
+      </w:r>
+      <w:r>
+        <w:t xml:space="preserve"> </w:t>
+      </w:r>
+      <w:r>
+        <w:rPr>
+          <w:rFonts w:ascii="Cambria Math" w:hAnsi="Cambria Math" w:cs="Cambria Math"/>
+        </w:rPr>
+        <w:t>⇒</w:t>
+      </w:r>
+      <w:r>
+        <w:t xml:space="preserve"> </w:t>
+      </w:r>
+      <w:r>
+        <w:rPr>
+          <w:i/>
+          <w:iCs/>
+        </w:rPr>
+        <w:t>expr</w:t>
       </w:r>
     </w:p>
     <w:p>
@@ -2253,7 +2395,7 @@
           <w:sz w:val="22"/>
           <w:szCs w:val="22"/>
         </w:rPr>
-        <w:t>urrying, we might as well think of it as an “Unpairing” operation which takes a Function</w:t>
+        <w:t xml:space="preserve">urrying, we might </w:t>
       </w:r>
       <w:r>
         <w:rPr>
@@ -2263,7 +2405,7 @@
           <w:sz w:val="22"/>
           <w:szCs w:val="22"/>
         </w:rPr>
-        <w:t>al Expression</w:t>
+        <w:t xml:space="preserve">just </w:t>
       </w:r>
       <w:r>
         <w:rPr>
@@ -2273,7 +2415,7 @@
           <w:sz w:val="22"/>
           <w:szCs w:val="22"/>
         </w:rPr>
-        <w:t xml:space="preserve"> and a Pair as input,</w:t>
+        <w:t>as well think of it as an “Unpairing” operation which takes a Function</w:t>
       </w:r>
       <w:r>
         <w:rPr>
@@ -2283,7 +2425,7 @@
           <w:sz w:val="22"/>
           <w:szCs w:val="22"/>
         </w:rPr>
-        <w:t xml:space="preserve"> then </w:t>
+        <w:t>al Expression</w:t>
       </w:r>
       <w:r>
         <w:rPr>
@@ -2293,7 +2435,7 @@
           <w:sz w:val="22"/>
           <w:szCs w:val="22"/>
         </w:rPr>
-        <w:t>applies the Function</w:t>
+        <w:t xml:space="preserve"> and a Pair as input,</w:t>
       </w:r>
       <w:r>
         <w:rPr>
@@ -2303,7 +2445,7 @@
           <w:sz w:val="22"/>
           <w:szCs w:val="22"/>
         </w:rPr>
-        <w:t>al Expression</w:t>
+        <w:t xml:space="preserve"> </w:t>
       </w:r>
       <w:r>
         <w:rPr>
@@ -2313,19 +2455,7 @@
           <w:sz w:val="22"/>
           <w:szCs w:val="22"/>
         </w:rPr>
-        <w:t xml:space="preserve"> to the </w:t>
-      </w:r>
-      <w:r>
-        <w:rPr>
-          <w:rStyle w:val="Heading2Char"/>
-          <w:rFonts w:asciiTheme="minorHAnsi" w:eastAsiaTheme="minorHAnsi" w:hAnsiTheme="minorHAnsi" w:cstheme="minorBidi"/>
-          <w:b/>
-          <w:bCs/>
-          <w:color w:val="auto"/>
-          <w:sz w:val="22"/>
-          <w:szCs w:val="22"/>
-        </w:rPr>
-        <w:t>Head</w:t>
+        <w:t>and</w:t>
       </w:r>
       <w:r>
         <w:rPr>
@@ -2335,7 +2465,7 @@
           <w:sz w:val="22"/>
           <w:szCs w:val="22"/>
         </w:rPr>
-        <w:t xml:space="preserve"> of the Pair before</w:t>
+        <w:t xml:space="preserve"> </w:t>
       </w:r>
       <w:r>
         <w:rPr>
@@ -2345,7 +2475,7 @@
           <w:sz w:val="22"/>
           <w:szCs w:val="22"/>
         </w:rPr>
-        <w:t xml:space="preserve"> finally</w:t>
+        <w:t>applies the Function</w:t>
       </w:r>
       <w:r>
         <w:rPr>
@@ -2355,7 +2485,7 @@
           <w:sz w:val="22"/>
           <w:szCs w:val="22"/>
         </w:rPr>
-        <w:t xml:space="preserve"> applying the result</w:t>
+        <w:t>al Expression</w:t>
       </w:r>
       <w:r>
         <w:rPr>
@@ -2365,7 +2495,19 @@
           <w:sz w:val="22"/>
           <w:szCs w:val="22"/>
         </w:rPr>
-        <w:t xml:space="preserve"> of that application</w:t>
+        <w:t xml:space="preserve"> to the </w:t>
+      </w:r>
+      <w:r>
+        <w:rPr>
+          <w:rStyle w:val="Heading2Char"/>
+          <w:rFonts w:asciiTheme="minorHAnsi" w:eastAsiaTheme="minorHAnsi" w:hAnsiTheme="minorHAnsi" w:cstheme="minorBidi"/>
+          <w:b/>
+          <w:bCs/>
+          <w:color w:val="auto"/>
+          <w:sz w:val="22"/>
+          <w:szCs w:val="22"/>
+        </w:rPr>
+        <w:t>Head</w:t>
       </w:r>
       <w:r>
         <w:rPr>
@@ -2375,19 +2517,7 @@
           <w:sz w:val="22"/>
           <w:szCs w:val="22"/>
         </w:rPr>
-        <w:t xml:space="preserve"> to the </w:t>
-      </w:r>
-      <w:r>
-        <w:rPr>
-          <w:rStyle w:val="Heading2Char"/>
-          <w:rFonts w:asciiTheme="minorHAnsi" w:eastAsiaTheme="minorHAnsi" w:hAnsiTheme="minorHAnsi" w:cstheme="minorBidi"/>
-          <w:b/>
-          <w:bCs/>
-          <w:color w:val="auto"/>
-          <w:sz w:val="22"/>
-          <w:szCs w:val="22"/>
-        </w:rPr>
-        <w:t>Tail</w:t>
+        <w:t xml:space="preserve"> of the Pair before</w:t>
       </w:r>
       <w:r>
         <w:rPr>
@@ -2397,21 +2527,7 @@
           <w:sz w:val="22"/>
           <w:szCs w:val="22"/>
         </w:rPr>
-        <w:t xml:space="preserve"> of the Pair.</w:t>
-      </w:r>
-    </w:p>
-    <w:p>
-      <w:r>
-        <w:rPr>
-          <w:rStyle w:val="Heading2Char"/>
-          <w:rFonts w:asciiTheme="minorHAnsi" w:eastAsiaTheme="minorHAnsi" w:hAnsiTheme="minorHAnsi" w:cstheme="minorBidi"/>
-          <w:b/>
-          <w:bCs/>
-          <w:color w:val="auto"/>
-          <w:sz w:val="22"/>
-          <w:szCs w:val="22"/>
-        </w:rPr>
-        <w:t>Note:</w:t>
+        <w:t xml:space="preserve"> finally</w:t>
       </w:r>
       <w:r>
         <w:rPr>
@@ -2421,7 +2537,7 @@
           <w:sz w:val="22"/>
           <w:szCs w:val="22"/>
         </w:rPr>
-        <w:t xml:space="preserve"> The effect of applying a Curried </w:t>
+        <w:t xml:space="preserve"> applying the result</w:t>
       </w:r>
       <w:r>
         <w:rPr>
@@ -2431,7 +2547,7 @@
           <w:sz w:val="22"/>
           <w:szCs w:val="22"/>
         </w:rPr>
-        <w:t>Abstraction</w:t>
+        <w:t xml:space="preserve"> of that application</w:t>
       </w:r>
       <w:r>
         <w:rPr>
@@ -2441,7 +2557,143 @@
           <w:sz w:val="22"/>
           <w:szCs w:val="22"/>
         </w:rPr>
-        <w:t xml:space="preserve"> to an expression is very similar to an operation that Lisp referred to as </w:t>
+        <w:t xml:space="preserve"> to the </w:t>
+      </w:r>
+      <w:r>
+        <w:rPr>
+          <w:rStyle w:val="Heading2Char"/>
+          <w:rFonts w:asciiTheme="minorHAnsi" w:eastAsiaTheme="minorHAnsi" w:hAnsiTheme="minorHAnsi" w:cstheme="minorBidi"/>
+          <w:b/>
+          <w:bCs/>
+          <w:color w:val="auto"/>
+          <w:sz w:val="22"/>
+          <w:szCs w:val="22"/>
+        </w:rPr>
+        <w:t>Tail</w:t>
+      </w:r>
+      <w:r>
+        <w:rPr>
+          <w:rStyle w:val="Heading2Char"/>
+          <w:rFonts w:asciiTheme="minorHAnsi" w:eastAsiaTheme="minorHAnsi" w:hAnsiTheme="minorHAnsi" w:cstheme="minorBidi"/>
+          <w:color w:val="auto"/>
+          <w:sz w:val="22"/>
+          <w:szCs w:val="22"/>
+        </w:rPr>
+        <w:t xml:space="preserve"> of the Pair.</w:t>
+      </w:r>
+    </w:p>
+    <w:p>
+      <w:r>
+        <w:rPr>
+          <w:rStyle w:val="Heading2Char"/>
+          <w:rFonts w:asciiTheme="minorHAnsi" w:eastAsiaTheme="minorHAnsi" w:hAnsiTheme="minorHAnsi" w:cstheme="minorBidi"/>
+          <w:b/>
+          <w:bCs/>
+          <w:color w:val="auto"/>
+          <w:sz w:val="22"/>
+          <w:szCs w:val="22"/>
+        </w:rPr>
+        <w:t>Note:</w:t>
+      </w:r>
+      <w:r>
+        <w:rPr>
+          <w:rStyle w:val="Heading2Char"/>
+          <w:rFonts w:asciiTheme="minorHAnsi" w:eastAsiaTheme="minorHAnsi" w:hAnsiTheme="minorHAnsi" w:cstheme="minorBidi"/>
+          <w:color w:val="auto"/>
+          <w:sz w:val="22"/>
+          <w:szCs w:val="22"/>
+        </w:rPr>
+        <w:t xml:space="preserve"> The effect of </w:t>
+      </w:r>
+      <w:r>
+        <w:rPr>
+          <w:rStyle w:val="Heading2Char"/>
+          <w:rFonts w:asciiTheme="minorHAnsi" w:eastAsiaTheme="minorHAnsi" w:hAnsiTheme="minorHAnsi" w:cstheme="minorBidi"/>
+          <w:color w:val="auto"/>
+          <w:sz w:val="22"/>
+          <w:szCs w:val="22"/>
+        </w:rPr>
+        <w:t>Unc</w:t>
+      </w:r>
+      <w:r>
+        <w:rPr>
+          <w:rStyle w:val="Heading2Char"/>
+          <w:rFonts w:asciiTheme="minorHAnsi" w:eastAsiaTheme="minorHAnsi" w:hAnsiTheme="minorHAnsi" w:cstheme="minorBidi"/>
+          <w:color w:val="auto"/>
+          <w:sz w:val="22"/>
+          <w:szCs w:val="22"/>
+        </w:rPr>
+        <w:t>urr</w:t>
+      </w:r>
+      <w:r>
+        <w:rPr>
+          <w:rStyle w:val="Heading2Char"/>
+          <w:rFonts w:asciiTheme="minorHAnsi" w:eastAsiaTheme="minorHAnsi" w:hAnsiTheme="minorHAnsi" w:cstheme="minorBidi"/>
+          <w:color w:val="auto"/>
+          <w:sz w:val="22"/>
+          <w:szCs w:val="22"/>
+        </w:rPr>
+        <w:t>ying</w:t>
+      </w:r>
+      <w:r>
+        <w:rPr>
+          <w:rStyle w:val="Heading2Char"/>
+          <w:rFonts w:asciiTheme="minorHAnsi" w:eastAsiaTheme="minorHAnsi" w:hAnsiTheme="minorHAnsi" w:cstheme="minorBidi"/>
+          <w:color w:val="auto"/>
+          <w:sz w:val="22"/>
+          <w:szCs w:val="22"/>
+        </w:rPr>
+        <w:t xml:space="preserve"> </w:t>
+      </w:r>
+      <w:r>
+        <w:rPr>
+          <w:rStyle w:val="Heading2Char"/>
+          <w:rFonts w:asciiTheme="minorHAnsi" w:eastAsiaTheme="minorHAnsi" w:hAnsiTheme="minorHAnsi" w:cstheme="minorBidi"/>
+          <w:color w:val="auto"/>
+          <w:sz w:val="22"/>
+          <w:szCs w:val="22"/>
+        </w:rPr>
+        <w:t xml:space="preserve">an </w:t>
+      </w:r>
+      <w:r>
+        <w:rPr>
+          <w:rStyle w:val="Heading2Char"/>
+          <w:rFonts w:asciiTheme="minorHAnsi" w:eastAsiaTheme="minorHAnsi" w:hAnsiTheme="minorHAnsi" w:cstheme="minorBidi"/>
+          <w:color w:val="auto"/>
+          <w:sz w:val="22"/>
+          <w:szCs w:val="22"/>
+        </w:rPr>
+        <w:t>Abstraction</w:t>
+      </w:r>
+      <w:r>
+        <w:rPr>
+          <w:rStyle w:val="Heading2Char"/>
+          <w:rFonts w:asciiTheme="minorHAnsi" w:eastAsiaTheme="minorHAnsi" w:hAnsiTheme="minorHAnsi" w:cstheme="minorBidi"/>
+          <w:color w:val="auto"/>
+          <w:sz w:val="22"/>
+          <w:szCs w:val="22"/>
+        </w:rPr>
+        <w:t xml:space="preserve"> </w:t>
+      </w:r>
+      <w:r>
+        <w:rPr>
+          <w:rStyle w:val="Heading2Char"/>
+          <w:rFonts w:asciiTheme="minorHAnsi" w:eastAsiaTheme="minorHAnsi" w:hAnsiTheme="minorHAnsi" w:cstheme="minorBidi"/>
+          <w:color w:val="auto"/>
+          <w:sz w:val="22"/>
+          <w:szCs w:val="22"/>
+        </w:rPr>
+        <w:t xml:space="preserve">List </w:t>
+      </w:r>
+      <w:r>
+        <w:rPr>
+          <w:rStyle w:val="Heading2Char"/>
+          <w:rFonts w:asciiTheme="minorHAnsi" w:eastAsiaTheme="minorHAnsi" w:hAnsiTheme="minorHAnsi" w:cstheme="minorBidi"/>
+          <w:color w:val="auto"/>
+          <w:sz w:val="22"/>
+          <w:szCs w:val="22"/>
+        </w:rPr>
+        <w:t xml:space="preserve">is very similar to an operation that Lisp referred to as </w:t>
       </w:r>
       <w:r>
         <w:rPr>
@@ -2493,12 +2745,36 @@
     </w:p>
     <w:p>
       <w:r>
-        <w:t>Evaluation of an expression is performed in using Beta Reduction, which is invoked as follows:</w:t>
-      </w:r>
-    </w:p>
-    <w:p>
-      <w:r>
-        <w:t xml:space="preserve">beta </w:t>
+        <w:t xml:space="preserve">Evaluation of an expression is performed </w:t>
+      </w:r>
+      <w:r>
+        <w:t>via</w:t>
+      </w:r>
+      <w:r>
+        <w:t xml:space="preserve"> Beta</w:t>
+      </w:r>
+      <w:r>
+        <w:t>-</w:t>
+      </w:r>
+      <w:r>
+        <w:t xml:space="preserve">Reduction, </w:t>
+      </w:r>
+      <w:r>
+        <w:t xml:space="preserve">which </w:t>
+      </w:r>
+      <w:r>
+        <w:t>invoked as follows:</w:t>
+      </w:r>
+    </w:p>
+    <w:p>
+      <w:r>
+        <w:rPr>
+          <w:rFonts w:cstheme="minorHAnsi"/>
+        </w:rPr>
+        <w:t>β</w:t>
+      </w:r>
+      <w:r>
+        <w:t xml:space="preserve"> </w:t>
       </w:r>
       <w:r>
         <w:rPr>
@@ -2539,169 +2815,169 @@
         <w:rPr>
           <w:rStyle w:val="Heading2Char"/>
         </w:rPr>
+        <w:t>Reduc</w:t>
+      </w:r>
+      <w:r>
+        <w:rPr>
+          <w:rStyle w:val="Heading2Char"/>
+        </w:rPr>
+        <w:t>tion</w:t>
+      </w:r>
+    </w:p>
+    <w:p>
+      <w:r>
+        <w:t>Reduction</w:t>
+      </w:r>
+      <w:r>
+        <w:t xml:space="preserve"> of terms:</w:t>
+      </w:r>
+    </w:p>
+    <w:p>
+      <w:r>
+        <w:t xml:space="preserve">S </w:t>
+      </w:r>
+      <w:r>
+        <w:t>τ1</w:t>
+      </w:r>
+      <w:r>
+        <w:t xml:space="preserve"> </w:t>
+      </w:r>
+      <w:r>
+        <w:t>τ2</w:t>
+      </w:r>
+      <w:r>
+        <w:t xml:space="preserve"> </w:t>
+      </w:r>
+      <w:r>
+        <w:t>τ3</w:t>
+      </w:r>
+      <w:r>
+        <w:t xml:space="preserve"> </w:t>
+      </w:r>
+      <w:r>
+        <w:rPr>
+          <w:rFonts w:ascii="Cambria Math" w:hAnsi="Cambria Math" w:cs="Cambria Math"/>
+        </w:rPr>
+        <w:t>⇒</w:t>
+      </w:r>
+      <w:r>
+        <w:t xml:space="preserve"> </w:t>
+      </w:r>
+      <w:r>
+        <w:t>τ1</w:t>
+      </w:r>
+      <w:r>
+        <w:t xml:space="preserve"> </w:t>
+      </w:r>
+      <w:r>
+        <w:t>τ3</w:t>
+      </w:r>
+      <w:r>
+        <w:t xml:space="preserve"> (</w:t>
+      </w:r>
+      <w:r>
+        <w:t>τ2</w:t>
+      </w:r>
+      <w:r>
+        <w:t xml:space="preserve"> </w:t>
+      </w:r>
+      <w:r>
+        <w:t>τ3</w:t>
+      </w:r>
+      <w:r>
+        <w:t>)</w:t>
+      </w:r>
+    </w:p>
+    <w:p>
+      <w:r>
+        <w:t xml:space="preserve">K </w:t>
+      </w:r>
+      <w:r>
+        <w:t>τ1</w:t>
+      </w:r>
+      <w:r>
+        <w:t xml:space="preserve"> </w:t>
+      </w:r>
+      <w:r>
+        <w:t>τ2</w:t>
+      </w:r>
+      <w:r>
+        <w:t xml:space="preserve"> </w:t>
+      </w:r>
+      <w:r>
+        <w:rPr>
+          <w:rFonts w:ascii="Cambria Math" w:hAnsi="Cambria Math" w:cs="Cambria Math"/>
+        </w:rPr>
+        <w:t>⇒</w:t>
+      </w:r>
+      <w:r>
+        <w:t xml:space="preserve"> </w:t>
+      </w:r>
+      <w:r>
+        <w:t>τ1</w:t>
+      </w:r>
+    </w:p>
+    <w:p>
+      <w:r>
+        <w:t>A</w:t>
+      </w:r>
+      <w:r>
+        <w:t xml:space="preserve"> </w:t>
+      </w:r>
+      <w:r>
+        <w:t xml:space="preserve">similar </w:t>
+      </w:r>
+      <w:r>
+        <w:t>Function</w:t>
+      </w:r>
+      <w:r>
+        <w:t>, introduced by Currying,</w:t>
+      </w:r>
+      <w:r>
+        <w:t xml:space="preserve"> only </w:t>
+      </w:r>
+      <w:r>
+        <w:t>reduces</w:t>
+      </w:r>
+      <w:r>
+        <w:t xml:space="preserve"> </w:t>
+      </w:r>
+      <w:r>
+        <w:t xml:space="preserve">to τ1 </w:t>
+      </w:r>
+      <w:r>
+        <w:t>whe</w:t>
+      </w:r>
+      <w:r>
+        <w:t>re</w:t>
+      </w:r>
+      <w:r>
+        <w:t xml:space="preserve"> </w:t>
+      </w:r>
+      <w:r>
+        <w:t>τ</w:t>
+      </w:r>
+      <w:r>
+        <w:t>2</w:t>
+      </w:r>
+      <w:r>
+        <w:t xml:space="preserve"> is </w:t>
+      </w:r>
+      <w:r>
+        <w:rPr>
+          <w:b/>
+          <w:bCs/>
+        </w:rPr>
+        <w:t>nil</w:t>
+      </w:r>
+      <w:r>
+        <w:t>:</w:t>
+      </w:r>
+    </w:p>
+    <w:p>
+      <w:proofErr w:type="spellStart"/>
+      <w:r>
         <w:lastRenderedPageBreak/>
-        <w:t>Reduc</w:t>
-      </w:r>
-      <w:r>
-        <w:rPr>
-          <w:rStyle w:val="Heading2Char"/>
-        </w:rPr>
-        <w:t>tion</w:t>
-      </w:r>
-    </w:p>
-    <w:p>
-      <w:r>
-        <w:t>Reduction</w:t>
-      </w:r>
-      <w:r>
-        <w:t xml:space="preserve"> of terms:</w:t>
-      </w:r>
-    </w:p>
-    <w:p>
-      <w:r>
-        <w:t xml:space="preserve">S </w:t>
-      </w:r>
-      <w:r>
-        <w:t>τ1</w:t>
-      </w:r>
-      <w:r>
-        <w:t xml:space="preserve"> </w:t>
-      </w:r>
-      <w:r>
-        <w:t>τ2</w:t>
-      </w:r>
-      <w:r>
-        <w:t xml:space="preserve"> </w:t>
-      </w:r>
-      <w:r>
-        <w:t>τ3</w:t>
-      </w:r>
-      <w:r>
-        <w:t xml:space="preserve"> </w:t>
-      </w:r>
-      <w:r>
-        <w:rPr>
-          <w:rFonts w:ascii="Cambria Math" w:hAnsi="Cambria Math" w:cs="Cambria Math"/>
-        </w:rPr>
-        <w:t>⇒</w:t>
-      </w:r>
-      <w:r>
-        <w:t xml:space="preserve"> </w:t>
-      </w:r>
-      <w:r>
-        <w:t>τ1</w:t>
-      </w:r>
-      <w:r>
-        <w:t xml:space="preserve"> </w:t>
-      </w:r>
-      <w:r>
-        <w:t>τ3</w:t>
-      </w:r>
-      <w:r>
-        <w:t xml:space="preserve"> (</w:t>
-      </w:r>
-      <w:r>
-        <w:t>τ2</w:t>
-      </w:r>
-      <w:r>
-        <w:t xml:space="preserve"> </w:t>
-      </w:r>
-      <w:r>
-        <w:t>τ3</w:t>
-      </w:r>
-      <w:r>
-        <w:t>)</w:t>
-      </w:r>
-    </w:p>
-    <w:p>
-      <w:r>
-        <w:t xml:space="preserve">K </w:t>
-      </w:r>
-      <w:r>
-        <w:t>τ1</w:t>
-      </w:r>
-      <w:r>
-        <w:t xml:space="preserve"> </w:t>
-      </w:r>
-      <w:r>
-        <w:t>τ2</w:t>
-      </w:r>
-      <w:r>
-        <w:t xml:space="preserve"> </w:t>
-      </w:r>
-      <w:r>
-        <w:rPr>
-          <w:rFonts w:ascii="Cambria Math" w:hAnsi="Cambria Math" w:cs="Cambria Math"/>
-        </w:rPr>
-        <w:t>⇒</w:t>
-      </w:r>
-      <w:r>
-        <w:t xml:space="preserve"> </w:t>
-      </w:r>
-      <w:r>
-        <w:t>τ1</w:t>
-      </w:r>
-    </w:p>
-    <w:p>
-      <w:r>
-        <w:t>A</w:t>
-      </w:r>
-      <w:r>
-        <w:t xml:space="preserve"> </w:t>
-      </w:r>
-      <w:r>
-        <w:t xml:space="preserve">similar </w:t>
-      </w:r>
-      <w:r>
-        <w:t>Function</w:t>
-      </w:r>
-      <w:r>
-        <w:t>, introduced by Currying,</w:t>
-      </w:r>
-      <w:r>
-        <w:t xml:space="preserve"> only </w:t>
-      </w:r>
-      <w:r>
-        <w:t>reduces</w:t>
-      </w:r>
-      <w:r>
-        <w:t xml:space="preserve"> </w:t>
-      </w:r>
-      <w:r>
-        <w:t xml:space="preserve">to τ1 </w:t>
-      </w:r>
-      <w:r>
-        <w:t>whe</w:t>
-      </w:r>
-      <w:r>
-        <w:t>re</w:t>
-      </w:r>
-      <w:r>
-        <w:t xml:space="preserve"> </w:t>
-      </w:r>
-      <w:r>
-        <w:t>τ</w:t>
-      </w:r>
-      <w:r>
-        <w:t>2</w:t>
-      </w:r>
-      <w:r>
-        <w:t xml:space="preserve"> is </w:t>
-      </w:r>
-      <w:r>
-        <w:rPr>
-          <w:b/>
-          <w:bCs/>
-        </w:rPr>
-        <w:t>nil</w:t>
-      </w:r>
-      <w:r>
-        <w:t>:</w:t>
-      </w:r>
-    </w:p>
-    <w:p>
-      <w:proofErr w:type="spellStart"/>
-      <w:r>
         <w:t>K</w:t>
       </w:r>
       <w:r>
@@ -2768,56 +3044,89 @@
       </w:r>
     </w:p>
     <w:p>
-      <w:r>
+      <w:pPr>
+        <w:rPr>
+          <w:lang w:val="fr-FR"/>
+        </w:rPr>
+      </w:pPr>
+      <w:r>
+        <w:rPr>
+          <w:lang w:val="fr-FR"/>
+        </w:rPr>
         <w:t xml:space="preserve">Y </w:t>
       </w:r>
       <w:r>
         <w:t>τ</w:t>
       </w:r>
       <w:r>
+        <w:rPr>
+          <w:lang w:val="fr-FR"/>
+        </w:rPr>
         <w:t xml:space="preserve"> </w:t>
       </w:r>
       <w:r>
         <w:rPr>
           <w:rFonts w:ascii="Cambria Math" w:hAnsi="Cambria Math" w:cs="Cambria Math"/>
+          <w:lang w:val="fr-FR"/>
         </w:rPr>
         <w:t>⇒</w:t>
       </w:r>
       <w:r>
+        <w:rPr>
+          <w:lang w:val="fr-FR"/>
+        </w:rPr>
         <w:t xml:space="preserve"> </w:t>
       </w:r>
       <w:r>
         <w:t>τ</w:t>
       </w:r>
       <w:r>
+        <w:rPr>
+          <w:lang w:val="fr-FR"/>
+        </w:rPr>
         <w:t xml:space="preserve"> (Y </w:t>
       </w:r>
       <w:r>
         <w:t>τ</w:t>
       </w:r>
       <w:r>
+        <w:rPr>
+          <w:lang w:val="fr-FR"/>
+        </w:rPr>
         <w:t>)</w:t>
       </w:r>
     </w:p>
     <w:p>
-      <w:r>
-        <w:rPr>
-          <w:rStyle w:val="Heading2Char"/>
+      <w:pPr>
+        <w:rPr>
+          <w:lang w:val="fr-FR"/>
+        </w:rPr>
+      </w:pPr>
+      <w:proofErr w:type="spellStart"/>
+      <w:r>
+        <w:rPr>
+          <w:rStyle w:val="Heading2Char"/>
+          <w:lang w:val="fr-FR"/>
         </w:rPr>
         <w:t>Function</w:t>
       </w:r>
-      <w:r>
-        <w:rPr>
-          <w:rStyle w:val="Heading2Char"/>
-        </w:rPr>
-        <w:t xml:space="preserve"> Defini</w:t>
-      </w:r>
-      <w:r>
-        <w:rPr>
-          <w:rStyle w:val="Heading2Char"/>
-        </w:rPr>
-        <w:t>tion</w:t>
-      </w:r>
+      <w:proofErr w:type="spellEnd"/>
+      <w:r>
+        <w:rPr>
+          <w:rStyle w:val="Heading2Char"/>
+          <w:lang w:val="fr-FR"/>
+        </w:rPr>
+        <w:t xml:space="preserve"> </w:t>
+      </w:r>
+      <w:proofErr w:type="spellStart"/>
+      <w:r>
+        <w:rPr>
+          <w:rStyle w:val="Heading2Char"/>
+          <w:lang w:val="fr-FR"/>
+        </w:rPr>
+        <w:t>Definition</w:t>
+      </w:r>
+      <w:proofErr w:type="spellEnd"/>
     </w:p>
     <w:p>
       <w:r>
@@ -2947,26 +3256,43 @@
       </w:r>
     </w:p>
     <w:p>
+      <w:pPr>
+        <w:rPr>
+          <w:lang w:val="fr-FR"/>
+        </w:rPr>
+      </w:pPr>
       <w:r>
         <w:rPr>
           <w:i/>
           <w:iCs/>
+          <w:lang w:val="fr-FR"/>
         </w:rPr>
         <w:t>func</w:t>
       </w:r>
       <w:r>
-        <w:t xml:space="preserve"> </w:t>
-      </w:r>
-      <w:r>
+        <w:rPr>
+          <w:lang w:val="fr-FR"/>
+        </w:rPr>
+        <w:t xml:space="preserve"> </w:t>
+      </w:r>
+      <w:r>
+        <w:rPr>
+          <w:lang w:val="fr-FR"/>
+        </w:rPr>
         <w:t>=</w:t>
       </w:r>
       <w:r>
-        <w:t xml:space="preserve"> </w:t>
-      </w:r>
+        <w:rPr>
+          <w:lang w:val="fr-FR"/>
+        </w:rPr>
+        <w:t xml:space="preserve"> </w:t>
+      </w:r>
+      <w:proofErr w:type="spellStart"/>
       <w:r>
         <w:rPr>
           <w:i/>
           <w:iCs/>
+          <w:lang w:val="fr-FR"/>
         </w:rPr>
         <w:t>e</w:t>
       </w:r>
@@ -2974,10 +3300,15 @@
         <w:rPr>
           <w:i/>
           <w:iCs/>
+          <w:lang w:val="fr-FR"/>
         </w:rPr>
         <w:t>xpr</w:t>
       </w:r>
-      <w:r>
+      <w:proofErr w:type="spellEnd"/>
+      <w:r>
+        <w:rPr>
+          <w:lang w:val="fr-FR"/>
+        </w:rPr>
         <w:t xml:space="preserve"> </w:t>
       </w:r>
       <w:r>
@@ -2987,35 +3318,54 @@
           <w:sz w:val="23"/>
           <w:szCs w:val="23"/>
           <w:shd w:val="clear" w:color="auto" w:fill="F8F9FA"/>
+          <w:lang w:val="fr-FR"/>
         </w:rPr>
         <w:t>≡</w:t>
       </w:r>
       <w:r>
+        <w:rPr>
+          <w:lang w:val="fr-FR"/>
+        </w:rPr>
         <w:t xml:space="preserve"> </w:t>
       </w:r>
       <w:r>
         <w:rPr>
           <w:i/>
           <w:iCs/>
+          <w:lang w:val="fr-FR"/>
         </w:rPr>
         <w:t>func</w:t>
       </w:r>
       <w:r>
-        <w:t xml:space="preserve"> </w:t>
-      </w:r>
-      <w:r>
+        <w:rPr>
+          <w:lang w:val="fr-FR"/>
+        </w:rPr>
+        <w:t xml:space="preserve"> </w:t>
+      </w:r>
+      <w:r>
+        <w:rPr>
+          <w:lang w:val="fr-FR"/>
+        </w:rPr>
         <w:t>=</w:t>
       </w:r>
       <w:r>
-        <w:t xml:space="preserve"> </w:t>
-      </w:r>
-      <w:r>
+        <w:rPr>
+          <w:lang w:val="fr-FR"/>
+        </w:rPr>
+        <w:t xml:space="preserve"> </w:t>
+      </w:r>
+      <w:r>
+        <w:rPr>
+          <w:lang w:val="fr-FR"/>
+        </w:rPr>
         <w:t xml:space="preserve">Y </w:t>
       </w:r>
       <w:r>
+        <w:rPr>
+          <w:lang w:val="fr-FR"/>
+        </w:rPr>
         <w:t>(</w:t>
       </w:r>
-      <w:proofErr w:type="spellStart"/>
       <w:r>
         <w:rPr>
           <w:b/>
@@ -3027,17 +3377,22 @@
         <w:rPr>
           <w:i/>
           <w:iCs/>
+          <w:lang w:val="fr-FR"/>
         </w:rPr>
         <w:t>func</w:t>
       </w:r>
-      <w:proofErr w:type="spellEnd"/>
-      <w:r>
-        <w:t xml:space="preserve"> </w:t>
-      </w:r>
+      <w:r>
+        <w:rPr>
+          <w:lang w:val="fr-FR"/>
+        </w:rPr>
+        <w:t xml:space="preserve"> </w:t>
+      </w:r>
+      <w:proofErr w:type="spellStart"/>
       <w:r>
         <w:rPr>
           <w:i/>
           <w:iCs/>
+          <w:lang w:val="fr-FR"/>
         </w:rPr>
         <w:t>e</w:t>
       </w:r>
@@ -3045,10 +3400,15 @@
         <w:rPr>
           <w:i/>
           <w:iCs/>
+          <w:lang w:val="fr-FR"/>
         </w:rPr>
         <w:t>xpr</w:t>
       </w:r>
-      <w:r>
+      <w:proofErr w:type="spellEnd"/>
+      <w:r>
+        <w:rPr>
+          <w:lang w:val="fr-FR"/>
+        </w:rPr>
         <w:t>)</w:t>
       </w:r>
     </w:p>
@@ -3062,28 +3422,13 @@
     </w:p>
     <w:p>
       <w:r>
-        <w:t xml:space="preserve">All Functions, including </w:t>
-      </w:r>
-      <w:r>
-        <w:t>I and Y</w:t>
-      </w:r>
-      <w:r>
-        <w:t>,</w:t>
-      </w:r>
-      <w:r>
-        <w:t xml:space="preserve"> can be defined in terms of </w:t>
-      </w:r>
-      <w:r>
-        <w:t xml:space="preserve">the </w:t>
+        <w:t xml:space="preserve">All Functions, including I and Y, can be defined in terms of the </w:t>
       </w:r>
       <w:r>
         <w:t xml:space="preserve">two </w:t>
       </w:r>
       <w:r>
-        <w:t xml:space="preserve">Primitive Functions </w:t>
-      </w:r>
-      <w:r>
-        <w:t>S and K:</w:t>
+        <w:t>Primitive Functions S and K:</w:t>
       </w:r>
     </w:p>
     <w:p>
@@ -3343,16 +3688,22 @@
     </w:r>
     <w:r>
       <w:tab/>
-      <w:t>Updated 2020-0</w:t>
+      <w:t>Updated 202</w:t>
     </w:r>
     <w:r>
-      <w:t>8</w:t>
+      <w:t>1</w:t>
+    </w:r>
+    <w:r>
+      <w:t>-0</w:t>
+    </w:r>
+    <w:r>
+      <w:t>7</w:t>
     </w:r>
     <w:r>
       <w:t>-</w:t>
     </w:r>
     <w:r>
-      <w:t>16</w:t>
+      <w:t>11</w:t>
     </w:r>
   </w:p>
 </w:hdr>
@@ -3782,7 +4133,6 @@
   <w:style w:type="character" w:default="1" w:styleId="DefaultParagraphFont">
     <w:name w:val="Default Paragraph Font"/>
     <w:uiPriority w:val="1"/>
-    <w:semiHidden/>
     <w:unhideWhenUsed/>
   </w:style>
   <w:style w:type="table" w:default="1" w:styleId="TableNormal">

</xml_diff>

<commit_message>
Updated the SK language documentation.
</commit_message>
<xml_diff>
--- a/allegro-projects/SK/Doc/SK.docx
+++ b/allegro-projects/SK/Doc/SK.docx
@@ -1,6 +1,6 @@
 
 <file path=word/document.xml><?xml version="1.0" encoding="utf-8"?>
-<w:document xmlns:wpc="http://schemas.microsoft.com/office/word/2010/wordprocessingCanvas" xmlns:cx="http://schemas.microsoft.com/office/drawing/2014/chartex" xmlns:cx1="http://schemas.microsoft.com/office/drawing/2015/9/8/chartex" xmlns:cx2="http://schemas.microsoft.com/office/drawing/2015/10/21/chartex" xmlns:cx3="http://schemas.microsoft.com/office/drawing/2016/5/9/chartex" xmlns:cx4="http://schemas.microsoft.com/office/drawing/2016/5/10/chartex" xmlns:cx5="http://schemas.microsoft.com/office/drawing/2016/5/11/chartex" xmlns:cx6="http://schemas.microsoft.com/office/drawing/2016/5/12/chartex" xmlns:cx7="http://schemas.microsoft.com/office/drawing/2016/5/13/chartex" xmlns:cx8="http://schemas.microsoft.com/office/drawing/2016/5/14/chartex" xmlns:mc="http://schemas.openxmlformats.org/markup-compatibility/2006" xmlns:aink="http://schemas.microsoft.com/office/drawing/2016/ink" xmlns:am3d="http://schemas.microsoft.com/office/drawing/2017/model3d" xmlns:o="urn:schemas-microsoft-com:office:office" xmlns:r="http://schemas.openxmlformats.org/officeDocument/2006/relationships" xmlns:m="http://schemas.openxmlformats.org/officeDocument/2006/math" xmlns:v="urn:schemas-microsoft-com:vml" xmlns:wp14="http://schemas.microsoft.com/office/word/2010/wordprocessingDrawing" xmlns:wp="http://schemas.openxmlformats.org/drawingml/2006/wordprocessingDrawing" xmlns:w10="urn:schemas-microsoft-com:office:word" xmlns:w="http://schemas.openxmlformats.org/wordprocessingml/2006/main" xmlns:w14="http://schemas.microsoft.com/office/word/2010/wordml" xmlns:w15="http://schemas.microsoft.com/office/word/2012/wordml" xmlns:w16cex="http://schemas.microsoft.com/office/word/2018/wordml/cex" xmlns:w16cid="http://schemas.microsoft.com/office/word/2016/wordml/cid" xmlns:w16="http://schemas.microsoft.com/office/word/2018/wordml" xmlns:w16se="http://schemas.microsoft.com/office/word/2015/wordml/symex" xmlns:wpg="http://schemas.microsoft.com/office/word/2010/wordprocessingGroup" xmlns:wpi="http://schemas.microsoft.com/office/word/2010/wordprocessingInk" xmlns:wne="http://schemas.microsoft.com/office/word/2006/wordml" xmlns:wps="http://schemas.microsoft.com/office/word/2010/wordprocessingShape" mc:Ignorable="w14 w15 w16se w16cid w16 w16cex wp14">
+<w:document xmlns:wpc="http://schemas.microsoft.com/office/word/2010/wordprocessingCanvas" xmlns:cx="http://schemas.microsoft.com/office/drawing/2014/chartex" xmlns:cx1="http://schemas.microsoft.com/office/drawing/2015/9/8/chartex" xmlns:cx2="http://schemas.microsoft.com/office/drawing/2015/10/21/chartex" xmlns:cx3="http://schemas.microsoft.com/office/drawing/2016/5/9/chartex" xmlns:cx4="http://schemas.microsoft.com/office/drawing/2016/5/10/chartex" xmlns:cx5="http://schemas.microsoft.com/office/drawing/2016/5/11/chartex" xmlns:cx6="http://schemas.microsoft.com/office/drawing/2016/5/12/chartex" xmlns:cx7="http://schemas.microsoft.com/office/drawing/2016/5/13/chartex" xmlns:cx8="http://schemas.microsoft.com/office/drawing/2016/5/14/chartex" xmlns:mc="http://schemas.openxmlformats.org/markup-compatibility/2006" xmlns:aink="http://schemas.microsoft.com/office/drawing/2016/ink" xmlns:am3d="http://schemas.microsoft.com/office/drawing/2017/model3d" xmlns:o="urn:schemas-microsoft-com:office:office" xmlns:r="http://schemas.openxmlformats.org/officeDocument/2006/relationships" xmlns:m="http://schemas.openxmlformats.org/officeDocument/2006/math" xmlns:v="urn:schemas-microsoft-com:vml" xmlns:wp14="http://schemas.microsoft.com/office/word/2010/wordprocessingDrawing" xmlns:wp="http://schemas.openxmlformats.org/drawingml/2006/wordprocessingDrawing" xmlns:w10="urn:schemas-microsoft-com:office:word" xmlns:w="http://schemas.openxmlformats.org/wordprocessingml/2006/main" xmlns:w14="http://schemas.microsoft.com/office/word/2010/wordml" xmlns:w15="http://schemas.microsoft.com/office/word/2012/wordml" xmlns:w16cex="http://schemas.microsoft.com/office/word/2018/wordml/cex" xmlns:w16cid="http://schemas.microsoft.com/office/word/2016/wordml/cid" xmlns:w16="http://schemas.microsoft.com/office/word/2018/wordml" xmlns:w16sdtdh="http://schemas.microsoft.com/office/word/2020/wordml/sdtdatahash" xmlns:w16se="http://schemas.microsoft.com/office/word/2015/wordml/symex" xmlns:wpg="http://schemas.microsoft.com/office/word/2010/wordprocessingGroup" xmlns:wpi="http://schemas.microsoft.com/office/word/2010/wordprocessingInk" xmlns:wne="http://schemas.microsoft.com/office/word/2006/wordml" xmlns:wps="http://schemas.microsoft.com/office/word/2010/wordprocessingShape" mc:Ignorable="w14 w15 w16se w16cid w16 w16cex w16sdtdh wp14">
   <w:body>
     <w:p>
       <w:pPr>
@@ -46,10 +46,10 @@
         <w:t>K</w:t>
       </w:r>
       <w:r>
-        <w:t xml:space="preserve"> </w:t>
-      </w:r>
-      <w:r>
-        <w:t xml:space="preserve">which is closely </w:t>
+        <w:t xml:space="preserve">.  The design </w:t>
+      </w:r>
+      <w:r>
+        <w:t xml:space="preserve">is closely </w:t>
       </w:r>
       <w:r>
         <w:t>based on a</w:t>
@@ -96,7 +96,16 @@
         <w:t>.</w:t>
       </w:r>
       <w:r>
-        <w:t xml:space="preserve">  SK shares syntactic features of subsequent Functional Programming languages, such as </w:t>
+        <w:t xml:space="preserve">  </w:t>
+      </w:r>
+      <w:r>
+        <w:br/>
+      </w:r>
+      <w:r>
+        <w:br/>
+      </w:r>
+      <w:r>
+        <w:t xml:space="preserve">SK shares syntactic features of subsequent Functional Programming languages, such as </w:t>
       </w:r>
       <w:r>
         <w:rPr>
@@ -108,8 +117,9 @@
       <w:r>
         <w:t>.</w:t>
       </w:r>
-    </w:p>
-    <w:p>
+      <w:r>
+        <w:t xml:space="preserve">  </w:t>
+      </w:r>
       <w:r>
         <w:t>A language processor for</w:t>
       </w:r>
@@ -134,7 +144,14 @@
           <w:b/>
           <w:bCs/>
         </w:rPr>
-        <w:t>Lisp</w:t>
+        <w:t>Common L</w:t>
+      </w:r>
+      <w:r>
+        <w:rPr>
+          <w:b/>
+          <w:bCs/>
+        </w:rPr>
+        <w:t>isp</w:t>
       </w:r>
       <w:r>
         <w:t>.</w:t>
@@ -273,23 +290,24 @@
         <w:t>=</w:t>
       </w:r>
       <w:r>
-        <w:t xml:space="preserve">) </w:t>
+        <w:t>)</w:t>
+      </w:r>
+      <w:r>
+        <w:t>,</w:t>
+      </w:r>
+      <w:r>
+        <w:t xml:space="preserve"> </w:t>
       </w:r>
       <w:r>
         <w:t>and</w:t>
       </w:r>
       <w:r>
-        <w:t xml:space="preserve"> its</w:t>
-      </w:r>
-      <w:r>
-        <w:t xml:space="preserve"> logical</w:t>
-      </w:r>
-      <w:r>
-        <w:t xml:space="preserve"> complement</w:t>
-      </w:r>
-      <w:r>
-        <w:t xml:space="preserve"> </w:t>
-      </w:r>
+        <w:t xml:space="preserve"> its complement</w:t>
+      </w:r>
+      <w:r>
+        <w:t xml:space="preserve"> </w:t>
+      </w:r>
+      <w:proofErr w:type="gramStart"/>
       <w:r>
         <w:t>(</w:t>
       </w:r>
@@ -301,6 +319,7 @@
         </w:rPr>
         <w:t>!=</w:t>
       </w:r>
+      <w:proofErr w:type="gramEnd"/>
       <w:r>
         <w:rPr>
           <w:rFonts w:cstheme="minorHAnsi"/>
@@ -311,10 +330,31 @@
         <w:rPr>
           <w:rFonts w:cstheme="minorHAnsi"/>
         </w:rPr>
-        <w:t xml:space="preserve"> </w:t>
-      </w:r>
-      <w:r>
-        <w:t xml:space="preserve">distinguish cases </w:t>
+        <w:t>,</w:t>
+      </w:r>
+      <w:r>
+        <w:rPr>
+          <w:rFonts w:cstheme="minorHAnsi"/>
+        </w:rPr>
+        <w:t xml:space="preserve"> </w:t>
+      </w:r>
+      <w:r>
+        <w:rPr>
+          <w:rFonts w:cstheme="minorHAnsi"/>
+        </w:rPr>
+        <w:t>may be used in</w:t>
+      </w:r>
+      <w:r>
+        <w:t xml:space="preserve"> </w:t>
+      </w:r>
+      <w:r>
+        <w:t>syntactic rules</w:t>
+      </w:r>
+      <w:r>
+        <w:t xml:space="preserve"> </w:t>
+      </w:r>
+      <w:r>
+        <w:t xml:space="preserve">to distinguish cases </w:t>
       </w:r>
       <w:r>
         <w:t>whe</w:t>
@@ -341,16 +381,16 @@
         <w:t xml:space="preserve">lexically </w:t>
       </w:r>
       <w:r>
-        <w:t xml:space="preserve">identical </w:t>
-      </w:r>
-      <w:r>
-        <w:t>(or not</w:t>
+        <w:t>identical</w:t>
+      </w:r>
+      <w:r>
+        <w:t xml:space="preserve">, </w:t>
+      </w:r>
+      <w:r>
+        <w:t>or not</w:t>
       </w:r>
       <w:r>
         <w:t>.</w:t>
-      </w:r>
-      <w:r>
-        <w:t>)</w:t>
       </w:r>
     </w:p>
     <w:p>
@@ -430,25 +470,40 @@
         <w:t>≡</w:t>
       </w:r>
       <w:r>
-        <w:t xml:space="preserve"> is used to indicate that the expressions to the left and to the right are operationally equivalent to each other.  The</w:t>
-      </w:r>
-      <w:r>
-        <w:t xml:space="preserve"> </w:t>
-      </w:r>
-      <w:r>
-        <w:t xml:space="preserve">two expressions </w:t>
-      </w:r>
-      <w:r>
-        <w:t>have the</w:t>
-      </w:r>
-      <w:r>
-        <w:t xml:space="preserve"> same</w:t>
-      </w:r>
-      <w:r>
-        <w:t xml:space="preserve"> </w:t>
-      </w:r>
-      <w:r>
-        <w:t>behavior and are interchangeable with each other.</w:t>
+        <w:t xml:space="preserve"> is used to indicate that the expressions </w:t>
+      </w:r>
+      <w:r>
+        <w:t>on</w:t>
+      </w:r>
+      <w:r>
+        <w:t xml:space="preserve"> the left and right </w:t>
+      </w:r>
+      <w:r>
+        <w:t xml:space="preserve">of this sign have </w:t>
+      </w:r>
+      <w:r>
+        <w:t xml:space="preserve">equivalent </w:t>
+      </w:r>
+      <w:r>
+        <w:t>reductions, or values</w:t>
+      </w:r>
+      <w:r>
+        <w:t>.  The</w:t>
+      </w:r>
+      <w:r>
+        <w:t>refore,</w:t>
+      </w:r>
+      <w:r>
+        <w:t xml:space="preserve"> </w:t>
+      </w:r>
+      <w:r>
+        <w:t>the</w:t>
+      </w:r>
+      <w:r>
+        <w:t xml:space="preserve"> expressions</w:t>
+      </w:r>
+      <w:r>
+        <w:t xml:space="preserve"> are interchangeable with each other.</w:t>
       </w:r>
     </w:p>
     <w:p>
@@ -647,6 +702,11 @@
       </w:r>
       <w:r>
         <w:t>τ2</w:t>
+      </w:r>
+    </w:p>
+    <w:p>
+      <w:r>
+        <w:t>The first term in a Pair is referred to as its Head and the second term is referred to as its Tail.</w:t>
       </w:r>
     </w:p>
     <w:p>
@@ -772,16 +832,291 @@
     </w:p>
     <w:p>
       <w:r>
-        <w:t xml:space="preserve">The first term in a Pair is referred to as its Head and the second term </w:t>
+        <w:rPr>
+          <w:rStyle w:val="Heading2Char"/>
+        </w:rPr>
+        <w:t>Lists</w:t>
+      </w:r>
+    </w:p>
+    <w:p>
+      <w:r>
+        <w:t xml:space="preserve">The Empty List </w:t>
       </w:r>
       <w:r>
         <w:t>is</w:t>
       </w:r>
       <w:r>
-        <w:t xml:space="preserve"> referred to as its Tail.</w:t>
-      </w:r>
-    </w:p>
-    <w:p>
+        <w:t xml:space="preserve"> represented by the symbol </w:t>
+      </w:r>
+      <w:r>
+        <w:rPr>
+          <w:b/>
+          <w:bCs/>
+        </w:rPr>
+        <w:t>nil</w:t>
+      </w:r>
+      <w:r>
+        <w:t>.</w:t>
+      </w:r>
+    </w:p>
+    <w:p>
+      <w:r>
+        <w:t>C</w:t>
+      </w:r>
+      <w:r>
+        <w:t>reating a Pair (via the dot operator)</w:t>
+      </w:r>
+      <w:r>
+        <w:t xml:space="preserve"> prepends</w:t>
+      </w:r>
+      <w:r>
+        <w:t xml:space="preserve">, </w:t>
+      </w:r>
+      <w:r>
+        <w:t>or “pushe</w:t>
+      </w:r>
+      <w:r>
+        <w:t>s</w:t>
+      </w:r>
+      <w:r>
+        <w:t>”</w:t>
+      </w:r>
+      <w:r>
+        <w:t xml:space="preserve"> the Head </w:t>
+      </w:r>
+      <w:r>
+        <w:t>Element</w:t>
+      </w:r>
+      <w:r>
+        <w:t xml:space="preserve"> on</w:t>
+      </w:r>
+      <w:r>
+        <w:t>to the front of</w:t>
+      </w:r>
+      <w:r>
+        <w:t xml:space="preserve"> an</w:t>
+      </w:r>
+      <w:r>
+        <w:t xml:space="preserve"> </w:t>
+      </w:r>
+      <w:r>
+        <w:t>existing</w:t>
+      </w:r>
+      <w:r>
+        <w:t xml:space="preserve"> List</w:t>
+      </w:r>
+      <w:r>
+        <w:t>,</w:t>
+      </w:r>
+      <w:r>
+        <w:t xml:space="preserve"> </w:t>
+      </w:r>
+      <w:r>
+        <w:t xml:space="preserve">which becomes the </w:t>
+      </w:r>
+      <w:r>
+        <w:t xml:space="preserve">Tail </w:t>
+      </w:r>
+      <w:r>
+        <w:t>of</w:t>
+      </w:r>
+      <w:r>
+        <w:t xml:space="preserve"> the </w:t>
+      </w:r>
+      <w:r>
+        <w:t>newly created</w:t>
+      </w:r>
+      <w:r>
+        <w:t xml:space="preserve"> List.</w:t>
+      </w:r>
+      <w:r>
+        <w:t xml:space="preserve">  </w:t>
+      </w:r>
+      <w:r>
+        <w:t>Thus, a</w:t>
+      </w:r>
+      <w:r>
+        <w:t xml:space="preserve"> List is either the Empty List or a Pair </w:t>
+      </w:r>
+      <w:r>
+        <w:t>whose Tail is another List.</w:t>
+      </w:r>
+      <w:r>
+        <w:br/>
+      </w:r>
+      <w:r>
+        <w:br/>
+      </w:r>
+      <w:r>
+        <w:t>The Empty List has no elements has a Length of Zero.</w:t>
+      </w:r>
+      <w:r>
+        <w:t xml:space="preserve">  </w:t>
+      </w:r>
+      <w:r>
+        <w:t>The length of any non-empty List is one greater than the length of its Tail.</w:t>
+      </w:r>
+    </w:p>
+    <w:p>
+      <w:r>
+        <w:lastRenderedPageBreak/>
+        <w:t>In non-empty List</w:t>
+      </w:r>
+      <w:r>
+        <w:t>s</w:t>
+      </w:r>
+      <w:r>
+        <w:t xml:space="preserve"> the</w:t>
+      </w:r>
+      <w:r>
+        <w:t xml:space="preserve">re will exist a </w:t>
+      </w:r>
+      <w:r>
+        <w:t>last</w:t>
+      </w:r>
+      <w:r>
+        <w:t xml:space="preserve"> Pair</w:t>
+      </w:r>
+      <w:r>
+        <w:t>.  T</w:t>
+      </w:r>
+      <w:r>
+        <w:t xml:space="preserve">he </w:t>
+      </w:r>
+      <w:r>
+        <w:t>H</w:t>
+      </w:r>
+      <w:r>
+        <w:t>ead of</w:t>
+      </w:r>
+      <w:r>
+        <w:t xml:space="preserve"> this last Pair</w:t>
+      </w:r>
+      <w:r>
+        <w:t xml:space="preserve"> will contain the</w:t>
+      </w:r>
+      <w:r>
+        <w:t xml:space="preserve"> final element and </w:t>
+      </w:r>
+      <w:r>
+        <w:t>its Tail</w:t>
+      </w:r>
+      <w:r>
+        <w:t xml:space="preserve">, represented by </w:t>
+      </w:r>
+      <w:r>
+        <w:rPr>
+          <w:b/>
+          <w:bCs/>
+        </w:rPr>
+        <w:t>nil</w:t>
+      </w:r>
+      <w:r>
+        <w:t>, will usually be</w:t>
+      </w:r>
+      <w:r>
+        <w:t xml:space="preserve"> </w:t>
+      </w:r>
+      <w:r>
+        <w:t>an</w:t>
+      </w:r>
+      <w:r>
+        <w:t xml:space="preserve"> Empty List</w:t>
+      </w:r>
+      <w:r>
+        <w:t xml:space="preserve">.  </w:t>
+      </w:r>
+      <w:r>
+        <w:t>A</w:t>
+      </w:r>
+      <w:r>
+        <w:rPr>
+          <w:b/>
+          <w:bCs/>
+        </w:rPr>
+        <w:t xml:space="preserve"> </w:t>
+      </w:r>
+      <w:r>
+        <w:rPr>
+          <w:b/>
+          <w:bCs/>
+        </w:rPr>
+        <w:t>nil</w:t>
+      </w:r>
+      <w:r>
+        <w:t>-terminated</w:t>
+      </w:r>
+      <w:r>
+        <w:t xml:space="preserve"> list of this form is said to be a</w:t>
+      </w:r>
+      <w:r>
+        <w:t xml:space="preserve"> “Proper List</w:t>
+      </w:r>
+      <w:r>
+        <w:t>.</w:t>
+      </w:r>
+      <w:r>
+        <w:t>”</w:t>
+      </w:r>
+    </w:p>
+    <w:p>
+      <w:r>
+        <w:t>If the tail of the last Pair</w:t>
+      </w:r>
+      <w:r>
+        <w:t xml:space="preserve"> is some symbol other than </w:t>
+      </w:r>
+      <w:r>
+        <w:rPr>
+          <w:b/>
+          <w:bCs/>
+        </w:rPr>
+        <w:t>nil</w:t>
+      </w:r>
+      <w:r>
+        <w:t>, the sub-list</w:t>
+      </w:r>
+      <w:r>
+        <w:t xml:space="preserve"> and any Elements prepended onto </w:t>
+      </w:r>
+      <w:r>
+        <w:t>it</w:t>
+      </w:r>
+      <w:r>
+        <w:t>, are referred to</w:t>
+      </w:r>
+      <w:r>
+        <w:t xml:space="preserve"> as</w:t>
+      </w:r>
+      <w:r>
+        <w:t xml:space="preserve"> a</w:t>
+      </w:r>
+      <w:r>
+        <w:t xml:space="preserve"> </w:t>
+      </w:r>
+      <w:r>
+        <w:t>“Dotted List</w:t>
+      </w:r>
+      <w:r>
+        <w:t>.</w:t>
+      </w:r>
+      <w:r>
+        <w:t>”</w:t>
+      </w:r>
+    </w:p>
+    <w:p>
+      <w:r>
+        <w:rPr>
+          <w:rStyle w:val="Heading2Char"/>
+        </w:rPr>
+        <w:t>Written</w:t>
+      </w:r>
+      <w:r>
+        <w:rPr>
+          <w:rStyle w:val="Heading2Char"/>
+        </w:rPr>
+        <w:t xml:space="preserve"> Representation of </w:t>
+      </w:r>
       <w:r>
         <w:rPr>
           <w:rStyle w:val="Heading2Char"/>
@@ -791,260 +1126,6 @@
     </w:p>
     <w:p>
       <w:r>
-        <w:t xml:space="preserve">The Empty List </w:t>
-      </w:r>
-      <w:r>
-        <w:t>is</w:t>
-      </w:r>
-      <w:r>
-        <w:t xml:space="preserve"> represented by the symbol </w:t>
-      </w:r>
-      <w:r>
-        <w:rPr>
-          <w:b/>
-          <w:bCs/>
-        </w:rPr>
-        <w:t>nil</w:t>
-      </w:r>
-      <w:r>
-        <w:t xml:space="preserve">.  The Empty List has no elements </w:t>
-      </w:r>
-      <w:r>
-        <w:t>has</w:t>
-      </w:r>
-      <w:r>
-        <w:t xml:space="preserve"> a Length of Zero</w:t>
-      </w:r>
-      <w:r>
-        <w:t>.</w:t>
-      </w:r>
-    </w:p>
-    <w:p>
-      <w:r>
-        <w:t>Element</w:t>
-      </w:r>
-      <w:r>
-        <w:t>s</w:t>
-      </w:r>
-      <w:r>
-        <w:t xml:space="preserve"> may </w:t>
-      </w:r>
-      <w:r>
-        <w:t>be prepended</w:t>
-      </w:r>
-      <w:r>
-        <w:t xml:space="preserve"> </w:t>
-      </w:r>
-      <w:r>
-        <w:t xml:space="preserve">(or “pushed”) </w:t>
-      </w:r>
-      <w:r>
-        <w:t xml:space="preserve">to the front of </w:t>
-      </w:r>
-      <w:r>
-        <w:t>existing</w:t>
-      </w:r>
-      <w:r>
-        <w:t xml:space="preserve"> List</w:t>
-      </w:r>
-      <w:r>
-        <w:t>s,</w:t>
-      </w:r>
-      <w:r>
-        <w:t xml:space="preserve"> mak</w:t>
-      </w:r>
-      <w:r>
-        <w:t>ing</w:t>
-      </w:r>
-      <w:r>
-        <w:t xml:space="preserve"> a longer List,</w:t>
-      </w:r>
-      <w:r>
-        <w:t xml:space="preserve"> by</w:t>
-      </w:r>
-      <w:r>
-        <w:t xml:space="preserve"> creating</w:t>
-      </w:r>
-      <w:r>
-        <w:t xml:space="preserve"> a </w:t>
-      </w:r>
-      <w:r>
-        <w:t xml:space="preserve">new </w:t>
-      </w:r>
-      <w:r>
-        <w:t xml:space="preserve">Pair (via the dot operator) </w:t>
-      </w:r>
-      <w:r>
-        <w:t>whose</w:t>
-      </w:r>
-      <w:r>
-        <w:t xml:space="preserve"> Head </w:t>
-      </w:r>
-      <w:r>
-        <w:t>is</w:t>
-      </w:r>
-      <w:r>
-        <w:t xml:space="preserve"> the new Element </w:t>
-      </w:r>
-      <w:r>
-        <w:t xml:space="preserve">and </w:t>
-      </w:r>
-      <w:r>
-        <w:t>whose</w:t>
-      </w:r>
-      <w:r>
-        <w:t xml:space="preserve"> Tail </w:t>
-      </w:r>
-      <w:r>
-        <w:t>is</w:t>
-      </w:r>
-      <w:r>
-        <w:t xml:space="preserve"> the </w:t>
-      </w:r>
-      <w:r>
-        <w:t>original</w:t>
-      </w:r>
-      <w:r>
-        <w:t xml:space="preserve"> List.</w:t>
-      </w:r>
-    </w:p>
-    <w:p>
-      <w:r>
-        <w:t>Thus, a</w:t>
-      </w:r>
-      <w:r>
-        <w:t xml:space="preserve"> List is either the Empty List or a Pair </w:t>
-      </w:r>
-      <w:r>
-        <w:t>whose Tail is another List.</w:t>
-      </w:r>
-      <w:r>
-        <w:t xml:space="preserve">  The length of any non-empty List is one greater than the length of its Tail.</w:t>
-      </w:r>
-    </w:p>
-    <w:p>
-      <w:r>
-        <w:lastRenderedPageBreak/>
-        <w:t>In a non-empty List, the</w:t>
-      </w:r>
-      <w:r>
-        <w:t>re will exist a final Pair, the head of which will contain the</w:t>
-      </w:r>
-      <w:r>
-        <w:t xml:space="preserve"> final element and the tail of </w:t>
-      </w:r>
-      <w:r>
-        <w:t>which is the Empty List, represented by</w:t>
-      </w:r>
-      <w:r>
-        <w:t xml:space="preserve"> </w:t>
-      </w:r>
-      <w:r>
-        <w:rPr>
-          <w:b/>
-          <w:bCs/>
-        </w:rPr>
-        <w:t>nil</w:t>
-      </w:r>
-      <w:r>
-        <w:t xml:space="preserve">.  </w:t>
-      </w:r>
-      <w:r>
-        <w:t>Such</w:t>
-      </w:r>
-      <w:r>
-        <w:t xml:space="preserve"> “Proper Lists” are said to be </w:t>
-      </w:r>
-      <w:r>
-        <w:rPr>
-          <w:b/>
-          <w:bCs/>
-        </w:rPr>
-        <w:t>nil</w:t>
-      </w:r>
-      <w:r>
-        <w:t>-terminated.</w:t>
-      </w:r>
-    </w:p>
-    <w:p>
-      <w:r>
-        <w:t>A</w:t>
-      </w:r>
-      <w:r>
-        <w:t xml:space="preserve">n exceptional case </w:t>
-      </w:r>
-      <w:r>
-        <w:t>is also defined where</w:t>
-      </w:r>
-      <w:r>
-        <w:t xml:space="preserve"> the second element of </w:t>
-      </w:r>
-      <w:r>
-        <w:t>the final</w:t>
-      </w:r>
-      <w:r>
-        <w:t xml:space="preserve"> Pair </w:t>
-      </w:r>
-      <w:r>
-        <w:t>is</w:t>
-      </w:r>
-      <w:r>
-        <w:t xml:space="preserve"> some symbol other than </w:t>
-      </w:r>
-      <w:r>
-        <w:rPr>
-          <w:b/>
-          <w:bCs/>
-        </w:rPr>
-        <w:t>nil</w:t>
-      </w:r>
-      <w:r>
-        <w:t xml:space="preserve">.  </w:t>
-      </w:r>
-      <w:r>
-        <w:t xml:space="preserve">Such </w:t>
-      </w:r>
-      <w:r>
-        <w:t>a Pair, and any Elements prepended onto them, are referred to</w:t>
-      </w:r>
-      <w:r>
-        <w:t xml:space="preserve"> as</w:t>
-      </w:r>
-      <w:r>
-        <w:t xml:space="preserve"> </w:t>
-      </w:r>
-      <w:r>
-        <w:t>“Dotted List</w:t>
-      </w:r>
-      <w:r>
-        <w:t>s</w:t>
-      </w:r>
-      <w:r>
-        <w:t>”.</w:t>
-      </w:r>
-    </w:p>
-    <w:p>
-      <w:r>
-        <w:rPr>
-          <w:rStyle w:val="Heading2Char"/>
-        </w:rPr>
-        <w:t>Written</w:t>
-      </w:r>
-      <w:r>
-        <w:rPr>
-          <w:rStyle w:val="Heading2Char"/>
-        </w:rPr>
-        <w:t xml:space="preserve"> Representation of </w:t>
-      </w:r>
-      <w:r>
-        <w:rPr>
-          <w:rStyle w:val="Heading2Char"/>
-        </w:rPr>
-        <w:t>Lists</w:t>
-      </w:r>
-    </w:p>
-    <w:p>
-      <w:r>
         <w:t xml:space="preserve">Just as </w:t>
       </w:r>
       <w:r>
@@ -1063,13 +1144,7 @@
         <w:t xml:space="preserve"> in algebra</w:t>
       </w:r>
       <w:r>
-        <w:t xml:space="preserve">, the </w:t>
-      </w:r>
-      <w:r>
-        <w:t>infix Pairing Operator</w:t>
-      </w:r>
-      <w:r>
-        <w:t xml:space="preserve"> </w:t>
+        <w:t xml:space="preserve">, the infix Pairing Operator </w:t>
       </w:r>
       <w:r>
         <w:t xml:space="preserve">may be </w:t>
@@ -1082,6 +1157,9 @@
       </w:r>
       <w:r>
         <w:t>List</w:t>
+      </w:r>
+      <w:r>
+        <w:t xml:space="preserve"> of elements</w:t>
       </w:r>
       <w:r>
         <w:t xml:space="preserve"> is read or written:</w:t>
@@ -1131,8 +1209,6 @@
       </w:r>
       <w:r>
         <w:br/>
-      </w:r>
-      <w:r>
         <w:t>τ1 τ2 ◦ σ</w:t>
       </w:r>
       <w:r>
@@ -1167,33 +1243,57 @@
     </w:p>
     <w:p>
       <w:r>
-        <w:t xml:space="preserve">Because the Head of a Pair </w:t>
+        <w:t>T</w:t>
+      </w:r>
+      <w:r>
+        <w:t>he Head of a</w:t>
+      </w:r>
+      <w:r>
+        <w:t>ny</w:t>
+      </w:r>
+      <w:r>
+        <w:t xml:space="preserve"> Pair </w:t>
       </w:r>
       <w:r>
         <w:t>may be</w:t>
       </w:r>
       <w:r>
-        <w:t xml:space="preserve"> either a Symbol or a Term, Lists</w:t>
-      </w:r>
-      <w:r>
-        <w:t xml:space="preserve"> may contain other Lists as elements.</w:t>
-      </w:r>
-    </w:p>
-    <w:p>
-      <w:r>
-        <w:t>Lists are comprised of Pairs. P</w:t>
-      </w:r>
-      <w:r>
-        <w:t xml:space="preserve">arentheses may be required to make </w:t>
-      </w:r>
-      <w:r>
-        <w:t xml:space="preserve">the </w:t>
-      </w:r>
-      <w:r>
-        <w:t xml:space="preserve">associativity </w:t>
-      </w:r>
-      <w:r>
-        <w:t xml:space="preserve">among Pairs </w:t>
+        <w:t xml:space="preserve"> either a Symbol or a Term, </w:t>
+      </w:r>
+      <w:r>
+        <w:t xml:space="preserve">so the elements of a </w:t>
+      </w:r>
+      <w:r>
+        <w:t>List</w:t>
+      </w:r>
+      <w:r>
+        <w:t xml:space="preserve"> contain</w:t>
+      </w:r>
+      <w:r>
+        <w:t xml:space="preserve"> other List</w:t>
+      </w:r>
+      <w:r>
+        <w:t>s</w:t>
+      </w:r>
+      <w:r>
+        <w:t>.</w:t>
+      </w:r>
+    </w:p>
+    <w:p>
+      <w:r>
+        <w:t>In this case, p</w:t>
+      </w:r>
+      <w:r>
+        <w:t xml:space="preserve">arentheses may be required to make associativity </w:t>
+      </w:r>
+      <w:r>
+        <w:t>among</w:t>
+      </w:r>
+      <w:r>
+        <w:t xml:space="preserve"> the</w:t>
+      </w:r>
+      <w:r>
+        <w:t xml:space="preserve"> Pairs </w:t>
       </w:r>
       <w:r>
         <w:t>clear:</w:t>
@@ -1448,13 +1548,7 @@
         <w:t>.</w:t>
       </w:r>
       <w:r>
-        <w:t xml:space="preserve">  (The term Redex is also used, i</w:t>
-      </w:r>
-      <w:r>
-        <w:t>n the literature on Combinators</w:t>
-      </w:r>
-      <w:r>
-        <w:t>.)</w:t>
+        <w:t xml:space="preserve">  (The term Redex is also used, in the literature on Combinators.)</w:t>
       </w:r>
     </w:p>
     <w:p>
@@ -1708,6 +1802,7 @@
           <w:b/>
           <w:bCs/>
         </w:rPr>
+        <w:lastRenderedPageBreak/>
         <w:t>λ</w:t>
       </w:r>
       <w:r>
@@ -1857,7 +1952,6 @@
         </w:rPr>
       </w:pPr>
       <w:r>
-        <w:lastRenderedPageBreak/>
         <w:t xml:space="preserve">In these cases, </w:t>
       </w:r>
       <w:r>
@@ -2919,6 +3013,7 @@
     </w:p>
     <w:p>
       <w:r>
+        <w:lastRenderedPageBreak/>
         <w:t>A</w:t>
       </w:r>
       <w:r>
@@ -2977,7 +3072,6 @@
     <w:p>
       <w:proofErr w:type="spellStart"/>
       <w:r>
-        <w:lastRenderedPageBreak/>
         <w:t>K</w:t>
       </w:r>
       <w:r>
@@ -3261,6 +3355,7 @@
           <w:lang w:val="fr-FR"/>
         </w:rPr>
       </w:pPr>
+      <w:proofErr w:type="gramStart"/>
       <w:r>
         <w:rPr>
           <w:i/>
@@ -3269,6 +3364,7 @@
         </w:rPr>
         <w:t>func</w:t>
       </w:r>
+      <w:proofErr w:type="gramEnd"/>
       <w:r>
         <w:rPr>
           <w:lang w:val="fr-FR"/>
@@ -3625,7 +3721,7 @@
 </file>
 
 <file path=word/endnotes.xml><?xml version="1.0" encoding="utf-8"?>
-<w:endnotes xmlns:wpc="http://schemas.microsoft.com/office/word/2010/wordprocessingCanvas" xmlns:cx="http://schemas.microsoft.com/office/drawing/2014/chartex" xmlns:cx1="http://schemas.microsoft.com/office/drawing/2015/9/8/chartex" xmlns:cx2="http://schemas.microsoft.com/office/drawing/2015/10/21/chartex" xmlns:cx3="http://schemas.microsoft.com/office/drawing/2016/5/9/chartex" xmlns:cx4="http://schemas.microsoft.com/office/drawing/2016/5/10/chartex" xmlns:cx5="http://schemas.microsoft.com/office/drawing/2016/5/11/chartex" xmlns:cx6="http://schemas.microsoft.com/office/drawing/2016/5/12/chartex" xmlns:cx7="http://schemas.microsoft.com/office/drawing/2016/5/13/chartex" xmlns:cx8="http://schemas.microsoft.com/office/drawing/2016/5/14/chartex" xmlns:mc="http://schemas.openxmlformats.org/markup-compatibility/2006" xmlns:aink="http://schemas.microsoft.com/office/drawing/2016/ink" xmlns:am3d="http://schemas.microsoft.com/office/drawing/2017/model3d" xmlns:o="urn:schemas-microsoft-com:office:office" xmlns:r="http://schemas.openxmlformats.org/officeDocument/2006/relationships" xmlns:m="http://schemas.openxmlformats.org/officeDocument/2006/math" xmlns:v="urn:schemas-microsoft-com:vml" xmlns:wp14="http://schemas.microsoft.com/office/word/2010/wordprocessingDrawing" xmlns:wp="http://schemas.openxmlformats.org/drawingml/2006/wordprocessingDrawing" xmlns:w10="urn:schemas-microsoft-com:office:word" xmlns:w="http://schemas.openxmlformats.org/wordprocessingml/2006/main" xmlns:w14="http://schemas.microsoft.com/office/word/2010/wordml" xmlns:w15="http://schemas.microsoft.com/office/word/2012/wordml" xmlns:w16cex="http://schemas.microsoft.com/office/word/2018/wordml/cex" xmlns:w16cid="http://schemas.microsoft.com/office/word/2016/wordml/cid" xmlns:w16="http://schemas.microsoft.com/office/word/2018/wordml" xmlns:w16se="http://schemas.microsoft.com/office/word/2015/wordml/symex" xmlns:wpg="http://schemas.microsoft.com/office/word/2010/wordprocessingGroup" xmlns:wpi="http://schemas.microsoft.com/office/word/2010/wordprocessingInk" xmlns:wne="http://schemas.microsoft.com/office/word/2006/wordml" xmlns:wps="http://schemas.microsoft.com/office/word/2010/wordprocessingShape" mc:Ignorable="w14 w15 w16se w16cid w16 w16cex wp14">
+<w:endnotes xmlns:wpc="http://schemas.microsoft.com/office/word/2010/wordprocessingCanvas" xmlns:cx="http://schemas.microsoft.com/office/drawing/2014/chartex" xmlns:cx1="http://schemas.microsoft.com/office/drawing/2015/9/8/chartex" xmlns:cx2="http://schemas.microsoft.com/office/drawing/2015/10/21/chartex" xmlns:cx3="http://schemas.microsoft.com/office/drawing/2016/5/9/chartex" xmlns:cx4="http://schemas.microsoft.com/office/drawing/2016/5/10/chartex" xmlns:cx5="http://schemas.microsoft.com/office/drawing/2016/5/11/chartex" xmlns:cx6="http://schemas.microsoft.com/office/drawing/2016/5/12/chartex" xmlns:cx7="http://schemas.microsoft.com/office/drawing/2016/5/13/chartex" xmlns:cx8="http://schemas.microsoft.com/office/drawing/2016/5/14/chartex" xmlns:mc="http://schemas.openxmlformats.org/markup-compatibility/2006" xmlns:aink="http://schemas.microsoft.com/office/drawing/2016/ink" xmlns:am3d="http://schemas.microsoft.com/office/drawing/2017/model3d" xmlns:o="urn:schemas-microsoft-com:office:office" xmlns:r="http://schemas.openxmlformats.org/officeDocument/2006/relationships" xmlns:m="http://schemas.openxmlformats.org/officeDocument/2006/math" xmlns:v="urn:schemas-microsoft-com:vml" xmlns:wp14="http://schemas.microsoft.com/office/word/2010/wordprocessingDrawing" xmlns:wp="http://schemas.openxmlformats.org/drawingml/2006/wordprocessingDrawing" xmlns:w10="urn:schemas-microsoft-com:office:word" xmlns:w="http://schemas.openxmlformats.org/wordprocessingml/2006/main" xmlns:w14="http://schemas.microsoft.com/office/word/2010/wordml" xmlns:w15="http://schemas.microsoft.com/office/word/2012/wordml" xmlns:w16cex="http://schemas.microsoft.com/office/word/2018/wordml/cex" xmlns:w16cid="http://schemas.microsoft.com/office/word/2016/wordml/cid" xmlns:w16="http://schemas.microsoft.com/office/word/2018/wordml" xmlns:w16sdtdh="http://schemas.microsoft.com/office/word/2020/wordml/sdtdatahash" xmlns:w16se="http://schemas.microsoft.com/office/word/2015/wordml/symex" xmlns:wpg="http://schemas.microsoft.com/office/word/2010/wordprocessingGroup" xmlns:wpi="http://schemas.microsoft.com/office/word/2010/wordprocessingInk" xmlns:wne="http://schemas.microsoft.com/office/word/2006/wordml" xmlns:wps="http://schemas.microsoft.com/office/word/2010/wordprocessingShape" mc:Ignorable="w14 w15 w16se w16cid w16 w16cex w16sdtdh wp14">
   <w:endnote w:type="separator" w:id="-1">
     <w:p>
       <w:pPr>
@@ -3650,7 +3746,7 @@
 </file>
 
 <file path=word/footnotes.xml><?xml version="1.0" encoding="utf-8"?>
-<w:footnotes xmlns:wpc="http://schemas.microsoft.com/office/word/2010/wordprocessingCanvas" xmlns:cx="http://schemas.microsoft.com/office/drawing/2014/chartex" xmlns:cx1="http://schemas.microsoft.com/office/drawing/2015/9/8/chartex" xmlns:cx2="http://schemas.microsoft.com/office/drawing/2015/10/21/chartex" xmlns:cx3="http://schemas.microsoft.com/office/drawing/2016/5/9/chartex" xmlns:cx4="http://schemas.microsoft.com/office/drawing/2016/5/10/chartex" xmlns:cx5="http://schemas.microsoft.com/office/drawing/2016/5/11/chartex" xmlns:cx6="http://schemas.microsoft.com/office/drawing/2016/5/12/chartex" xmlns:cx7="http://schemas.microsoft.com/office/drawing/2016/5/13/chartex" xmlns:cx8="http://schemas.microsoft.com/office/drawing/2016/5/14/chartex" xmlns:mc="http://schemas.openxmlformats.org/markup-compatibility/2006" xmlns:aink="http://schemas.microsoft.com/office/drawing/2016/ink" xmlns:am3d="http://schemas.microsoft.com/office/drawing/2017/model3d" xmlns:o="urn:schemas-microsoft-com:office:office" xmlns:r="http://schemas.openxmlformats.org/officeDocument/2006/relationships" xmlns:m="http://schemas.openxmlformats.org/officeDocument/2006/math" xmlns:v="urn:schemas-microsoft-com:vml" xmlns:wp14="http://schemas.microsoft.com/office/word/2010/wordprocessingDrawing" xmlns:wp="http://schemas.openxmlformats.org/drawingml/2006/wordprocessingDrawing" xmlns:w10="urn:schemas-microsoft-com:office:word" xmlns:w="http://schemas.openxmlformats.org/wordprocessingml/2006/main" xmlns:w14="http://schemas.microsoft.com/office/word/2010/wordml" xmlns:w15="http://schemas.microsoft.com/office/word/2012/wordml" xmlns:w16cex="http://schemas.microsoft.com/office/word/2018/wordml/cex" xmlns:w16cid="http://schemas.microsoft.com/office/word/2016/wordml/cid" xmlns:w16="http://schemas.microsoft.com/office/word/2018/wordml" xmlns:w16se="http://schemas.microsoft.com/office/word/2015/wordml/symex" xmlns:wpg="http://schemas.microsoft.com/office/word/2010/wordprocessingGroup" xmlns:wpi="http://schemas.microsoft.com/office/word/2010/wordprocessingInk" xmlns:wne="http://schemas.microsoft.com/office/word/2006/wordml" xmlns:wps="http://schemas.microsoft.com/office/word/2010/wordprocessingShape" mc:Ignorable="w14 w15 w16se w16cid w16 w16cex wp14">
+<w:footnotes xmlns:wpc="http://schemas.microsoft.com/office/word/2010/wordprocessingCanvas" xmlns:cx="http://schemas.microsoft.com/office/drawing/2014/chartex" xmlns:cx1="http://schemas.microsoft.com/office/drawing/2015/9/8/chartex" xmlns:cx2="http://schemas.microsoft.com/office/drawing/2015/10/21/chartex" xmlns:cx3="http://schemas.microsoft.com/office/drawing/2016/5/9/chartex" xmlns:cx4="http://schemas.microsoft.com/office/drawing/2016/5/10/chartex" xmlns:cx5="http://schemas.microsoft.com/office/drawing/2016/5/11/chartex" xmlns:cx6="http://schemas.microsoft.com/office/drawing/2016/5/12/chartex" xmlns:cx7="http://schemas.microsoft.com/office/drawing/2016/5/13/chartex" xmlns:cx8="http://schemas.microsoft.com/office/drawing/2016/5/14/chartex" xmlns:mc="http://schemas.openxmlformats.org/markup-compatibility/2006" xmlns:aink="http://schemas.microsoft.com/office/drawing/2016/ink" xmlns:am3d="http://schemas.microsoft.com/office/drawing/2017/model3d" xmlns:o="urn:schemas-microsoft-com:office:office" xmlns:r="http://schemas.openxmlformats.org/officeDocument/2006/relationships" xmlns:m="http://schemas.openxmlformats.org/officeDocument/2006/math" xmlns:v="urn:schemas-microsoft-com:vml" xmlns:wp14="http://schemas.microsoft.com/office/word/2010/wordprocessingDrawing" xmlns:wp="http://schemas.openxmlformats.org/drawingml/2006/wordprocessingDrawing" xmlns:w10="urn:schemas-microsoft-com:office:word" xmlns:w="http://schemas.openxmlformats.org/wordprocessingml/2006/main" xmlns:w14="http://schemas.microsoft.com/office/word/2010/wordml" xmlns:w15="http://schemas.microsoft.com/office/word/2012/wordml" xmlns:w16cex="http://schemas.microsoft.com/office/word/2018/wordml/cex" xmlns:w16cid="http://schemas.microsoft.com/office/word/2016/wordml/cid" xmlns:w16="http://schemas.microsoft.com/office/word/2018/wordml" xmlns:w16sdtdh="http://schemas.microsoft.com/office/word/2020/wordml/sdtdatahash" xmlns:w16se="http://schemas.microsoft.com/office/word/2015/wordml/symex" xmlns:wpg="http://schemas.microsoft.com/office/word/2010/wordprocessingGroup" xmlns:wpi="http://schemas.microsoft.com/office/word/2010/wordprocessingInk" xmlns:wne="http://schemas.microsoft.com/office/word/2006/wordml" xmlns:wps="http://schemas.microsoft.com/office/word/2010/wordprocessingShape" mc:Ignorable="w14 w15 w16se w16cid w16 w16cex w16sdtdh wp14">
   <w:footnote w:type="separator" w:id="-1">
     <w:p>
       <w:pPr>
@@ -3675,7 +3771,7 @@
 </file>
 
 <file path=word/header1.xml><?xml version="1.0" encoding="utf-8"?>
-<w:hdr xmlns:wpc="http://schemas.microsoft.com/office/word/2010/wordprocessingCanvas" xmlns:cx="http://schemas.microsoft.com/office/drawing/2014/chartex" xmlns:cx1="http://schemas.microsoft.com/office/drawing/2015/9/8/chartex" xmlns:cx2="http://schemas.microsoft.com/office/drawing/2015/10/21/chartex" xmlns:cx3="http://schemas.microsoft.com/office/drawing/2016/5/9/chartex" xmlns:cx4="http://schemas.microsoft.com/office/drawing/2016/5/10/chartex" xmlns:cx5="http://schemas.microsoft.com/office/drawing/2016/5/11/chartex" xmlns:cx6="http://schemas.microsoft.com/office/drawing/2016/5/12/chartex" xmlns:cx7="http://schemas.microsoft.com/office/drawing/2016/5/13/chartex" xmlns:cx8="http://schemas.microsoft.com/office/drawing/2016/5/14/chartex" xmlns:mc="http://schemas.openxmlformats.org/markup-compatibility/2006" xmlns:aink="http://schemas.microsoft.com/office/drawing/2016/ink" xmlns:am3d="http://schemas.microsoft.com/office/drawing/2017/model3d" xmlns:o="urn:schemas-microsoft-com:office:office" xmlns:r="http://schemas.openxmlformats.org/officeDocument/2006/relationships" xmlns:m="http://schemas.openxmlformats.org/officeDocument/2006/math" xmlns:v="urn:schemas-microsoft-com:vml" xmlns:wp14="http://schemas.microsoft.com/office/word/2010/wordprocessingDrawing" xmlns:wp="http://schemas.openxmlformats.org/drawingml/2006/wordprocessingDrawing" xmlns:w10="urn:schemas-microsoft-com:office:word" xmlns:w="http://schemas.openxmlformats.org/wordprocessingml/2006/main" xmlns:w14="http://schemas.microsoft.com/office/word/2010/wordml" xmlns:w15="http://schemas.microsoft.com/office/word/2012/wordml" xmlns:w16cex="http://schemas.microsoft.com/office/word/2018/wordml/cex" xmlns:w16cid="http://schemas.microsoft.com/office/word/2016/wordml/cid" xmlns:w16="http://schemas.microsoft.com/office/word/2018/wordml" xmlns:w16se="http://schemas.microsoft.com/office/word/2015/wordml/symex" xmlns:wpg="http://schemas.microsoft.com/office/word/2010/wordprocessingGroup" xmlns:wpi="http://schemas.microsoft.com/office/word/2010/wordprocessingInk" xmlns:wne="http://schemas.microsoft.com/office/word/2006/wordml" xmlns:wps="http://schemas.microsoft.com/office/word/2010/wordprocessingShape" mc:Ignorable="w14 w15 w16se w16cid w16 w16cex wp14">
+<w:hdr xmlns:wpc="http://schemas.microsoft.com/office/word/2010/wordprocessingCanvas" xmlns:cx="http://schemas.microsoft.com/office/drawing/2014/chartex" xmlns:cx1="http://schemas.microsoft.com/office/drawing/2015/9/8/chartex" xmlns:cx2="http://schemas.microsoft.com/office/drawing/2015/10/21/chartex" xmlns:cx3="http://schemas.microsoft.com/office/drawing/2016/5/9/chartex" xmlns:cx4="http://schemas.microsoft.com/office/drawing/2016/5/10/chartex" xmlns:cx5="http://schemas.microsoft.com/office/drawing/2016/5/11/chartex" xmlns:cx6="http://schemas.microsoft.com/office/drawing/2016/5/12/chartex" xmlns:cx7="http://schemas.microsoft.com/office/drawing/2016/5/13/chartex" xmlns:cx8="http://schemas.microsoft.com/office/drawing/2016/5/14/chartex" xmlns:mc="http://schemas.openxmlformats.org/markup-compatibility/2006" xmlns:aink="http://schemas.microsoft.com/office/drawing/2016/ink" xmlns:am3d="http://schemas.microsoft.com/office/drawing/2017/model3d" xmlns:o="urn:schemas-microsoft-com:office:office" xmlns:r="http://schemas.openxmlformats.org/officeDocument/2006/relationships" xmlns:m="http://schemas.openxmlformats.org/officeDocument/2006/math" xmlns:v="urn:schemas-microsoft-com:vml" xmlns:wp14="http://schemas.microsoft.com/office/word/2010/wordprocessingDrawing" xmlns:wp="http://schemas.openxmlformats.org/drawingml/2006/wordprocessingDrawing" xmlns:w10="urn:schemas-microsoft-com:office:word" xmlns:w="http://schemas.openxmlformats.org/wordprocessingml/2006/main" xmlns:w14="http://schemas.microsoft.com/office/word/2010/wordml" xmlns:w15="http://schemas.microsoft.com/office/word/2012/wordml" xmlns:w16cex="http://schemas.microsoft.com/office/word/2018/wordml/cex" xmlns:w16cid="http://schemas.microsoft.com/office/word/2016/wordml/cid" xmlns:w16="http://schemas.microsoft.com/office/word/2018/wordml" xmlns:w16sdtdh="http://schemas.microsoft.com/office/word/2020/wordml/sdtdatahash" xmlns:w16se="http://schemas.microsoft.com/office/word/2015/wordml/symex" xmlns:wpg="http://schemas.microsoft.com/office/word/2010/wordprocessingGroup" xmlns:wpi="http://schemas.microsoft.com/office/word/2010/wordprocessingInk" xmlns:wne="http://schemas.microsoft.com/office/word/2006/wordml" xmlns:wps="http://schemas.microsoft.com/office/word/2010/wordprocessingShape" mc:Ignorable="w14 w15 w16se w16cid w16 w16cex w16sdtdh wp14">
   <w:p>
     <w:pPr>
       <w:pStyle w:val="Header"/>
@@ -3694,23 +3790,17 @@
       <w:t>1</w:t>
     </w:r>
     <w:r>
-      <w:t>-0</w:t>
-    </w:r>
-    <w:r>
-      <w:t>7</w:t>
-    </w:r>
-    <w:r>
       <w:t>-</w:t>
     </w:r>
     <w:r>
-      <w:t>11</w:t>
+      <w:t>11-21</w:t>
     </w:r>
   </w:p>
 </w:hdr>
 </file>
 
 <file path=word/styles.xml><?xml version="1.0" encoding="utf-8"?>
-<w:styles xmlns:mc="http://schemas.openxmlformats.org/markup-compatibility/2006" xmlns:r="http://schemas.openxmlformats.org/officeDocument/2006/relationships" xmlns:w="http://schemas.openxmlformats.org/wordprocessingml/2006/main" xmlns:w14="http://schemas.microsoft.com/office/word/2010/wordml" xmlns:w15="http://schemas.microsoft.com/office/word/2012/wordml" xmlns:w16cex="http://schemas.microsoft.com/office/word/2018/wordml/cex" xmlns:w16cid="http://schemas.microsoft.com/office/word/2016/wordml/cid" xmlns:w16="http://schemas.microsoft.com/office/word/2018/wordml" xmlns:w16se="http://schemas.microsoft.com/office/word/2015/wordml/symex" mc:Ignorable="w14 w15 w16se w16cid w16 w16cex">
+<w:styles xmlns:mc="http://schemas.openxmlformats.org/markup-compatibility/2006" xmlns:r="http://schemas.openxmlformats.org/officeDocument/2006/relationships" xmlns:w="http://schemas.openxmlformats.org/wordprocessingml/2006/main" xmlns:w14="http://schemas.microsoft.com/office/word/2010/wordml" xmlns:w15="http://schemas.microsoft.com/office/word/2012/wordml" xmlns:w16cex="http://schemas.microsoft.com/office/word/2018/wordml/cex" xmlns:w16cid="http://schemas.microsoft.com/office/word/2016/wordml/cid" xmlns:w16="http://schemas.microsoft.com/office/word/2018/wordml" xmlns:w16sdtdh="http://schemas.microsoft.com/office/word/2020/wordml/sdtdatahash" xmlns:w16se="http://schemas.microsoft.com/office/word/2015/wordml/symex" mc:Ignorable="w14 w15 w16se w16cid w16 w16cex w16sdtdh">
   <w:docDefaults>
     <w:rPrDefault>
       <w:rPr>
@@ -4133,6 +4223,7 @@
   <w:style w:type="character" w:default="1" w:styleId="DefaultParagraphFont">
     <w:name w:val="Default Paragraph Font"/>
     <w:uiPriority w:val="1"/>
+    <w:semiHidden/>
     <w:unhideWhenUsed/>
   </w:style>
   <w:style w:type="table" w:default="1" w:styleId="TableNormal">

</xml_diff>

<commit_message>
Further updated the SK language definition.
</commit_message>
<xml_diff>
--- a/allegro-projects/SK/Doc/SK.docx
+++ b/allegro-projects/SK/Doc/SK.docx
@@ -255,7 +255,10 @@
     </w:p>
     <w:p>
       <w:r>
-        <w:t>Relational</w:t>
+        <w:t>R</w:t>
+      </w:r>
+      <w:r>
+        <w:t>elational</w:t>
       </w:r>
       <w:r>
         <w:t xml:space="preserve"> </w:t>
@@ -267,12 +270,6 @@
         <w:t xml:space="preserve">quality </w:t>
       </w:r>
       <w:r>
-        <w:t>operator</w:t>
-      </w:r>
-      <w:r>
-        <w:t xml:space="preserve"> </w:t>
-      </w:r>
-      <w:r>
         <w:t>(</w:t>
       </w:r>
       <w:r>
@@ -330,19 +327,56 @@
         <w:rPr>
           <w:rFonts w:cstheme="minorHAnsi"/>
         </w:rPr>
-        <w:t>,</w:t>
+        <w:t xml:space="preserve"> are not part of the </w:t>
+      </w:r>
+      <w:r>
+        <w:rPr>
+          <w:b/>
+          <w:bCs/>
+        </w:rPr>
+        <w:t>SK</w:t>
       </w:r>
       <w:r>
         <w:rPr>
           <w:rFonts w:cstheme="minorHAnsi"/>
         </w:rPr>
-        <w:t xml:space="preserve"> </w:t>
+        <w:t xml:space="preserve"> language</w:t>
       </w:r>
       <w:r>
         <w:rPr>
           <w:rFonts w:cstheme="minorHAnsi"/>
         </w:rPr>
-        <w:t>may be used in</w:t>
+        <w:t xml:space="preserve"> itself</w:t>
+      </w:r>
+      <w:r>
+        <w:rPr>
+          <w:rFonts w:cstheme="minorHAnsi"/>
+        </w:rPr>
+        <w:t>; but</w:t>
+      </w:r>
+      <w:r>
+        <w:rPr>
+          <w:rFonts w:cstheme="minorHAnsi"/>
+        </w:rPr>
+        <w:t xml:space="preserve"> </w:t>
+      </w:r>
+      <w:r>
+        <w:rPr>
+          <w:rFonts w:cstheme="minorHAnsi"/>
+        </w:rPr>
+        <w:t xml:space="preserve">may </w:t>
+      </w:r>
+      <w:r>
+        <w:rPr>
+          <w:rFonts w:cstheme="minorHAnsi"/>
+        </w:rPr>
+        <w:t>appear</w:t>
+      </w:r>
+      <w:r>
+        <w:rPr>
+          <w:rFonts w:cstheme="minorHAnsi"/>
+        </w:rPr>
+        <w:t xml:space="preserve"> in</w:t>
       </w:r>
       <w:r>
         <w:t xml:space="preserve"> </w:t>
@@ -354,13 +388,10 @@
         <w:t xml:space="preserve"> </w:t>
       </w:r>
       <w:r>
-        <w:t xml:space="preserve">to distinguish cases </w:t>
-      </w:r>
-      <w:r>
-        <w:t>whe</w:t>
-      </w:r>
-      <w:r>
-        <w:t>re</w:t>
+        <w:t xml:space="preserve">to distinguish </w:t>
+      </w:r>
+      <w:r>
+        <w:t>whether</w:t>
       </w:r>
       <w:r>
         <w:t xml:space="preserve"> </w:t>
@@ -372,16 +403,16 @@
         <w:t xml:space="preserve"> symbols </w:t>
       </w:r>
       <w:r>
-        <w:t>σ1 and σ2 are</w:t>
-      </w:r>
-      <w:r>
-        <w:t xml:space="preserve"> </w:t>
-      </w:r>
-      <w:r>
-        <w:t xml:space="preserve">lexically </w:t>
+        <w:t xml:space="preserve">σ1 and σ2 </w:t>
+      </w:r>
+      <w:r>
+        <w:t xml:space="preserve">have </w:t>
       </w:r>
       <w:r>
         <w:t>identical</w:t>
+      </w:r>
+      <w:r>
+        <w:t xml:space="preserve"> names</w:t>
       </w:r>
       <w:r>
         <w:t xml:space="preserve">, </w:t>
@@ -861,148 +892,187 @@
     </w:p>
     <w:p>
       <w:r>
-        <w:t>C</w:t>
-      </w:r>
-      <w:r>
-        <w:t>reating a Pair (via the dot operator)</w:t>
-      </w:r>
-      <w:r>
-        <w:t xml:space="preserve"> prepends</w:t>
+        <w:t>Creating a Pair (via the dot operator) prepends</w:t>
       </w:r>
       <w:r>
         <w:t xml:space="preserve">, </w:t>
       </w:r>
       <w:r>
-        <w:t>or “pushe</w:t>
-      </w:r>
-      <w:r>
-        <w:t>s</w:t>
+        <w:t xml:space="preserve">or “pushes” the Head </w:t>
+      </w:r>
+      <w:r>
+        <w:t>Element</w:t>
+      </w:r>
+      <w:r>
+        <w:t xml:space="preserve"> on</w:t>
+      </w:r>
+      <w:r>
+        <w:t>to the front of</w:t>
+      </w:r>
+      <w:r>
+        <w:t xml:space="preserve"> an</w:t>
+      </w:r>
+      <w:r>
+        <w:t xml:space="preserve"> </w:t>
+      </w:r>
+      <w:r>
+        <w:t>existing</w:t>
+      </w:r>
+      <w:r>
+        <w:t xml:space="preserve"> List</w:t>
+      </w:r>
+      <w:r>
+        <w:t>,</w:t>
+      </w:r>
+      <w:r>
+        <w:t xml:space="preserve"> </w:t>
+      </w:r>
+      <w:r>
+        <w:t xml:space="preserve">which becomes the </w:t>
+      </w:r>
+      <w:r>
+        <w:t xml:space="preserve">Tail </w:t>
+      </w:r>
+      <w:r>
+        <w:t>of</w:t>
+      </w:r>
+      <w:r>
+        <w:t xml:space="preserve"> the </w:t>
+      </w:r>
+      <w:r>
+        <w:t>newly created</w:t>
+      </w:r>
+      <w:r>
+        <w:t xml:space="preserve"> List.</w:t>
+      </w:r>
+      <w:r>
+        <w:t xml:space="preserve">  </w:t>
+      </w:r>
+      <w:r>
+        <w:t>Thus, a</w:t>
+      </w:r>
+      <w:r>
+        <w:t xml:space="preserve"> List is either the Empty List or a Pair </w:t>
+      </w:r>
+      <w:r>
+        <w:t>whose Tail is another List.</w:t>
+      </w:r>
+      <w:r>
+        <w:br/>
+      </w:r>
+      <w:r>
+        <w:br/>
+        <w:t>The Empty List has no elements has a Length of Zero.  The length of any non-empty List is one greater than the length of its Tail.</w:t>
+      </w:r>
+    </w:p>
+    <w:p>
+      <w:r>
+        <w:lastRenderedPageBreak/>
+        <w:t>T</w:t>
+      </w:r>
+      <w:r>
+        <w:t>here will exist a last Pair</w:t>
+      </w:r>
+      <w:r>
+        <w:t xml:space="preserve"> i</w:t>
+      </w:r>
+      <w:r>
+        <w:t>n non-empty List</w:t>
+      </w:r>
+      <w:r>
+        <w:t>s.  T</w:t>
+      </w:r>
+      <w:r>
+        <w:t xml:space="preserve">he </w:t>
+      </w:r>
+      <w:r>
+        <w:t>H</w:t>
+      </w:r>
+      <w:r>
+        <w:t>ead of</w:t>
+      </w:r>
+      <w:r>
+        <w:t xml:space="preserve"> this Pair</w:t>
+      </w:r>
+      <w:r>
+        <w:t xml:space="preserve"> will contain the</w:t>
+      </w:r>
+      <w:r>
+        <w:t xml:space="preserve"> final element</w:t>
+      </w:r>
+      <w:r>
+        <w:t>,</w:t>
+      </w:r>
+      <w:r>
+        <w:t xml:space="preserve"> and </w:t>
+      </w:r>
+      <w:r>
+        <w:t xml:space="preserve">its Tail </w:t>
+      </w:r>
+      <w:r>
+        <w:t>is normally</w:t>
+      </w:r>
+      <w:r>
+        <w:t xml:space="preserve"> the</w:t>
+      </w:r>
+      <w:r>
+        <w:t xml:space="preserve"> Empty List</w:t>
+      </w:r>
+      <w:r>
+        <w:t>,</w:t>
+      </w:r>
+      <w:r>
+        <w:t xml:space="preserve"> </w:t>
+      </w:r>
+      <w:r>
+        <w:rPr>
+          <w:b/>
+          <w:bCs/>
+        </w:rPr>
+        <w:t>nil</w:t>
+      </w:r>
+      <w:r>
+        <w:t xml:space="preserve">.  </w:t>
+      </w:r>
+      <w:r>
+        <w:t>Such a</w:t>
+      </w:r>
+      <w:r>
+        <w:rPr>
+          <w:b/>
+          <w:bCs/>
+        </w:rPr>
+        <w:t xml:space="preserve"> </w:t>
+      </w:r>
+      <w:r>
+        <w:rPr>
+          <w:b/>
+          <w:bCs/>
+        </w:rPr>
+        <w:t>nil</w:t>
+      </w:r>
+      <w:r>
+        <w:t xml:space="preserve">-terminated list said to </w:t>
+      </w:r>
+      <w:r>
+        <w:t>constitute</w:t>
+      </w:r>
+      <w:r>
+        <w:t xml:space="preserve"> a</w:t>
+      </w:r>
+      <w:r>
+        <w:t xml:space="preserve"> “Proper List</w:t>
+      </w:r>
+      <w:r>
+        <w:t>.</w:t>
       </w:r>
       <w:r>
         <w:t>”</w:t>
       </w:r>
-      <w:r>
-        <w:t xml:space="preserve"> the Head </w:t>
-      </w:r>
-      <w:r>
-        <w:t>Element</w:t>
-      </w:r>
-      <w:r>
-        <w:t xml:space="preserve"> on</w:t>
-      </w:r>
-      <w:r>
-        <w:t>to the front of</w:t>
-      </w:r>
-      <w:r>
-        <w:t xml:space="preserve"> an</w:t>
-      </w:r>
-      <w:r>
-        <w:t xml:space="preserve"> </w:t>
-      </w:r>
-      <w:r>
-        <w:t>existing</w:t>
-      </w:r>
-      <w:r>
-        <w:t xml:space="preserve"> List</w:t>
-      </w:r>
-      <w:r>
-        <w:t>,</w:t>
-      </w:r>
-      <w:r>
-        <w:t xml:space="preserve"> </w:t>
-      </w:r>
-      <w:r>
-        <w:t xml:space="preserve">which becomes the </w:t>
-      </w:r>
-      <w:r>
-        <w:t xml:space="preserve">Tail </w:t>
-      </w:r>
-      <w:r>
-        <w:t>of</w:t>
-      </w:r>
-      <w:r>
-        <w:t xml:space="preserve"> the </w:t>
-      </w:r>
-      <w:r>
-        <w:t>newly created</w:t>
-      </w:r>
-      <w:r>
-        <w:t xml:space="preserve"> List.</w:t>
-      </w:r>
-      <w:r>
-        <w:t xml:space="preserve">  </w:t>
-      </w:r>
-      <w:r>
-        <w:t>Thus, a</w:t>
-      </w:r>
-      <w:r>
-        <w:t xml:space="preserve"> List is either the Empty List or a Pair </w:t>
-      </w:r>
-      <w:r>
-        <w:t>whose Tail is another List.</w:t>
-      </w:r>
-      <w:r>
-        <w:br/>
-      </w:r>
-      <w:r>
-        <w:br/>
-      </w:r>
-      <w:r>
-        <w:t>The Empty List has no elements has a Length of Zero.</w:t>
-      </w:r>
-      <w:r>
-        <w:t xml:space="preserve">  </w:t>
-      </w:r>
-      <w:r>
-        <w:t>The length of any non-empty List is one greater than the length of its Tail.</w:t>
-      </w:r>
-    </w:p>
-    <w:p>
-      <w:r>
-        <w:lastRenderedPageBreak/>
-        <w:t>In non-empty List</w:t>
-      </w:r>
-      <w:r>
-        <w:t>s</w:t>
-      </w:r>
-      <w:r>
-        <w:t xml:space="preserve"> the</w:t>
-      </w:r>
-      <w:r>
-        <w:t xml:space="preserve">re will exist a </w:t>
-      </w:r>
-      <w:r>
-        <w:t>last</w:t>
-      </w:r>
-      <w:r>
-        <w:t xml:space="preserve"> Pair</w:t>
-      </w:r>
-      <w:r>
-        <w:t>.  T</w:t>
-      </w:r>
-      <w:r>
-        <w:t xml:space="preserve">he </w:t>
-      </w:r>
-      <w:r>
-        <w:t>H</w:t>
-      </w:r>
-      <w:r>
-        <w:t>ead of</w:t>
-      </w:r>
-      <w:r>
-        <w:t xml:space="preserve"> this last Pair</w:t>
-      </w:r>
-      <w:r>
-        <w:t xml:space="preserve"> will contain the</w:t>
-      </w:r>
-      <w:r>
-        <w:t xml:space="preserve"> final element and </w:t>
-      </w:r>
-      <w:r>
-        <w:t>its Tail</w:t>
-      </w:r>
-      <w:r>
-        <w:t xml:space="preserve">, represented by </w:t>
+    </w:p>
+    <w:p>
+      <w:r>
+        <w:t xml:space="preserve">If the tail of the last Pair is some symbol other than </w:t>
       </w:r>
       <w:r>
         <w:rPr>
@@ -1012,45 +1082,40 @@
         <w:t>nil</w:t>
       </w:r>
       <w:r>
-        <w:t>, will usually be</w:t>
-      </w:r>
-      <w:r>
-        <w:t xml:space="preserve"> </w:t>
-      </w:r>
-      <w:r>
-        <w:t>an</w:t>
-      </w:r>
-      <w:r>
-        <w:t xml:space="preserve"> Empty List</w:t>
-      </w:r>
-      <w:r>
-        <w:t xml:space="preserve">.  </w:t>
-      </w:r>
-      <w:r>
-        <w:t>A</w:t>
-      </w:r>
-      <w:r>
-        <w:rPr>
-          <w:b/>
-          <w:bCs/>
-        </w:rPr>
-        <w:t xml:space="preserve"> </w:t>
-      </w:r>
-      <w:r>
-        <w:rPr>
-          <w:b/>
-          <w:bCs/>
-        </w:rPr>
-        <w:t>nil</w:t>
-      </w:r>
-      <w:r>
-        <w:t>-terminated</w:t>
-      </w:r>
-      <w:r>
-        <w:t xml:space="preserve"> list of this form is said to be a</w:t>
-      </w:r>
-      <w:r>
-        <w:t xml:space="preserve"> “Proper List</w:t>
+        <w:t>, the sub-list</w:t>
+      </w:r>
+      <w:r>
+        <w:t xml:space="preserve"> (</w:t>
+      </w:r>
+      <w:r>
+        <w:t xml:space="preserve">and any </w:t>
+      </w:r>
+      <w:r>
+        <w:t>sub-list</w:t>
+      </w:r>
+      <w:r>
+        <w:t xml:space="preserve"> prepended onto </w:t>
+      </w:r>
+      <w:r>
+        <w:t>it</w:t>
+      </w:r>
+      <w:r>
+        <w:t>) is</w:t>
+      </w:r>
+      <w:r>
+        <w:t xml:space="preserve"> referred to</w:t>
+      </w:r>
+      <w:r>
+        <w:t xml:space="preserve"> as</w:t>
+      </w:r>
+      <w:r>
+        <w:t xml:space="preserve"> a</w:t>
+      </w:r>
+      <w:r>
+        <w:t xml:space="preserve"> </w:t>
+      </w:r>
+      <w:r>
+        <w:t>“Dotted List</w:t>
       </w:r>
       <w:r>
         <w:t>.</w:t>
@@ -1058,50 +1123,8 @@
       <w:r>
         <w:t>”</w:t>
       </w:r>
-    </w:p>
-    <w:p>
-      <w:r>
-        <w:t>If the tail of the last Pair</w:t>
-      </w:r>
-      <w:r>
-        <w:t xml:space="preserve"> is some symbol other than </w:t>
-      </w:r>
-      <w:r>
-        <w:rPr>
-          <w:b/>
-          <w:bCs/>
-        </w:rPr>
-        <w:t>nil</w:t>
-      </w:r>
-      <w:r>
-        <w:t>, the sub-list</w:t>
-      </w:r>
-      <w:r>
-        <w:t xml:space="preserve"> and any Elements prepended onto </w:t>
-      </w:r>
-      <w:r>
-        <w:t>it</w:t>
-      </w:r>
-      <w:r>
-        <w:t>, are referred to</w:t>
-      </w:r>
-      <w:r>
-        <w:t xml:space="preserve"> as</w:t>
-      </w:r>
-      <w:r>
-        <w:t xml:space="preserve"> a</w:t>
-      </w:r>
-      <w:r>
-        <w:t xml:space="preserve"> </w:t>
-      </w:r>
-      <w:r>
-        <w:t>“Dotted List</w:t>
-      </w:r>
-      <w:r>
-        <w:t>.</w:t>
-      </w:r>
-      <w:r>
-        <w:t>”</w:t>
+      <w:r>
+        <w:t xml:space="preserve">  Note that multiple Lists can share a common Tail.</w:t>
       </w:r>
     </w:p>
     <w:p>
@@ -1144,7 +1167,13 @@
         <w:t xml:space="preserve"> in algebra</w:t>
       </w:r>
       <w:r>
-        <w:t xml:space="preserve">, the infix Pairing Operator </w:t>
+        <w:t xml:space="preserve">, the </w:t>
+      </w:r>
+      <w:r>
+        <w:t>I</w:t>
+      </w:r>
+      <w:r>
+        <w:t xml:space="preserve">nfix Pairing Operator </w:t>
       </w:r>
       <w:r>
         <w:t xml:space="preserve">may be </w:t>
@@ -1400,7 +1429,13 @@
     </w:p>
     <w:p>
       <w:r>
-        <w:t>Parentheses distinguish between a term τ1 an</w:t>
+        <w:t xml:space="preserve">Parentheses </w:t>
+      </w:r>
+      <w:r>
+        <w:t xml:space="preserve">can be used </w:t>
+      </w:r>
+      <w:r>
+        <w:t>distinguish between a term τ1 an</w:t>
       </w:r>
       <w:r>
         <w:t>d</w:t>
@@ -1412,7 +1447,22 @@
         <w:t>the</w:t>
       </w:r>
       <w:r>
-        <w:t xml:space="preserve"> List containing that term:</w:t>
+        <w:t xml:space="preserve"> one element</w:t>
+      </w:r>
+      <w:r>
+        <w:t xml:space="preserve"> </w:t>
+      </w:r>
+      <w:r>
+        <w:t>l</w:t>
+      </w:r>
+      <w:r>
+        <w:t>ist containing</w:t>
+      </w:r>
+      <w:r>
+        <w:t xml:space="preserve"> only</w:t>
+      </w:r>
+      <w:r>
+        <w:t xml:space="preserve"> that term:</w:t>
       </w:r>
     </w:p>
     <w:p>
@@ -1452,7 +1502,10 @@
     </w:p>
     <w:p>
       <w:r>
-        <w:t>Two P</w:t>
+        <w:t>A pair of</w:t>
+      </w:r>
+      <w:r>
+        <w:t xml:space="preserve"> P</w:t>
       </w:r>
       <w:r>
         <w:t>arentheses can be used as an alternative representation of the Empty List:</w:t>
@@ -1499,20 +1552,6 @@
       </w:r>
     </w:p>
     <w:p>
-      <w:r>
-        <w:t>Lists (and their constituent Pairs)</w:t>
-      </w:r>
-      <w:r>
-        <w:t xml:space="preserve"> provide for composition of more complex terms, built </w:t>
-      </w:r>
-      <w:r>
-        <w:t xml:space="preserve">up </w:t>
-      </w:r>
-      <w:r>
-        <w:t>from simpler, constituent terms.</w:t>
-      </w:r>
-    </w:p>
-    <w:p>
       <w:pPr>
         <w:rPr>
           <w:b/>
@@ -1520,22 +1559,7 @@
         </w:rPr>
       </w:pPr>
       <w:r>
-        <w:t>When considering evaluation or “reduction” of a list of terms,</w:t>
-      </w:r>
-      <w:r>
-        <w:t xml:space="preserve"> </w:t>
-      </w:r>
-      <w:r>
-        <w:t>the list is referred to as an</w:t>
-      </w:r>
-      <w:r>
-        <w:t xml:space="preserve"> </w:t>
-      </w:r>
-      <w:r>
-        <w:t>E</w:t>
-      </w:r>
-      <w:r>
-        <w:t xml:space="preserve">xpression: </w:t>
+        <w:t xml:space="preserve">When considering evaluation or “reduction” of a List of Terms, the list is referred to as an Expression: </w:t>
       </w:r>
       <w:r>
         <w:rPr>
@@ -1545,11 +1569,38 @@
         <w:t>expr</w:t>
       </w:r>
       <w:r>
+        <w:t>.  Expressions are built up from simpler, constituent sub-lists</w:t>
+      </w:r>
+      <w:r>
+        <w:t xml:space="preserve">.  </w:t>
+      </w:r>
+      <w:r>
+        <w:t>The</w:t>
+      </w:r>
+      <w:r>
+        <w:t xml:space="preserve"> </w:t>
+      </w:r>
+      <w:r>
+        <w:t xml:space="preserve">literature on Combinators </w:t>
+      </w:r>
+      <w:r>
+        <w:t>also refers to an Expression as a</w:t>
+      </w:r>
+      <w:r>
+        <w:t xml:space="preserve"> </w:t>
+      </w:r>
+      <w:r>
+        <w:t>“</w:t>
+      </w:r>
+      <w:r>
+        <w:t>Redex</w:t>
+      </w:r>
+      <w:r>
+        <w:t>”</w:t>
+      </w:r>
+      <w:r>
         <w:t>.</w:t>
       </w:r>
-      <w:r>
-        <w:t xml:space="preserve">  (The term Redex is also used, in the literature on Combinators.)</w:t>
-      </w:r>
     </w:p>
     <w:p>
       <w:r>
@@ -1561,13 +1612,22 @@
     </w:p>
     <w:p>
       <w:r>
-        <w:t xml:space="preserve">We designate </w:t>
-      </w:r>
-      <w:r>
-        <w:t>a</w:t>
-      </w:r>
-      <w:r>
-        <w:t xml:space="preserve"> special symbol lambda</w:t>
+        <w:t>We designate a</w:t>
+      </w:r>
+      <w:r>
+        <w:t xml:space="preserve"> </w:t>
+      </w:r>
+      <w:r>
+        <w:t xml:space="preserve">reserved </w:t>
+      </w:r>
+      <w:r>
+        <w:t>symbol</w:t>
+      </w:r>
+      <w:r>
+        <w:t xml:space="preserve"> named</w:t>
+      </w:r>
+      <w:r>
+        <w:t xml:space="preserve"> lambda</w:t>
       </w:r>
       <w:r>
         <w:t xml:space="preserve"> (</w:t>
@@ -1627,7 +1687,10 @@
         <w:t>new expression</w:t>
       </w:r>
       <w:r>
-        <w:t>, as follows</w:t>
+        <w:t xml:space="preserve">, </w:t>
+      </w:r>
+      <w:r>
+        <w:t>as follows</w:t>
       </w:r>
       <w:r>
         <w:t>:</w:t>
@@ -1661,6 +1724,11 @@
       </w:r>
     </w:p>
     <w:p>
+      <w:pPr>
+        <w:rPr>
+          <w:lang w:val="fr-FR"/>
+        </w:rPr>
+      </w:pPr>
       <w:r>
         <w:rPr>
           <w:b/>
@@ -1669,23 +1737,78 @@
         <w:t>λ</w:t>
       </w:r>
       <w:r>
+        <w:rPr>
+          <w:lang w:val="fr-FR"/>
+        </w:rPr>
         <w:t>x</w:t>
       </w:r>
       <w:r>
-        <w:t xml:space="preserve"> </w:t>
-      </w:r>
-      <w:r>
+        <w:rPr>
+          <w:lang w:val="fr-FR"/>
+        </w:rPr>
+        <w:t xml:space="preserve"> </w:t>
+      </w:r>
+      <w:r>
+        <w:rPr>
+          <w:lang w:val="fr-FR"/>
+        </w:rPr>
         <w:t xml:space="preserve">y </w:t>
       </w:r>
       <w:r>
         <w:rPr>
           <w:rFonts w:ascii="Cambria Math" w:hAnsi="Cambria Math" w:cs="Cambria Math"/>
+          <w:lang w:val="fr-FR"/>
         </w:rPr>
         <w:t>⇒</w:t>
       </w:r>
       <w:r>
+        <w:rPr>
+          <w:lang w:val="fr-FR"/>
+        </w:rPr>
         <w:t xml:space="preserve"> K y</w:t>
       </w:r>
+      <w:r>
+        <w:rPr>
+          <w:lang w:val="fr-FR"/>
+        </w:rPr>
+        <w:tab/>
+      </w:r>
+      <w:proofErr w:type="spellStart"/>
+      <w:r>
+        <w:rPr>
+          <w:i/>
+          <w:iCs/>
+          <w:lang w:val="fr-FR"/>
+        </w:rPr>
+        <w:t>where</w:t>
+      </w:r>
+      <w:proofErr w:type="spellEnd"/>
+      <w:r>
+        <w:rPr>
+          <w:i/>
+          <w:iCs/>
+          <w:lang w:val="fr-FR"/>
+        </w:rPr>
+        <w:t xml:space="preserve"> </w:t>
+      </w:r>
+      <w:proofErr w:type="gramStart"/>
+      <w:r>
+        <w:rPr>
+          <w:i/>
+          <w:iCs/>
+          <w:lang w:val="fr-FR"/>
+        </w:rPr>
+        <w:t>x !</w:t>
+      </w:r>
+      <w:proofErr w:type="gramEnd"/>
+      <w:r>
+        <w:rPr>
+          <w:i/>
+          <w:iCs/>
+          <w:lang w:val="fr-FR"/>
+        </w:rPr>
+        <w:t>= y</w:t>
+      </w:r>
     </w:p>
     <w:p>
       <w:r>
@@ -1802,7 +1925,6 @@
           <w:b/>
           <w:bCs/>
         </w:rPr>
-        <w:lastRenderedPageBreak/>
         <w:t>λ</w:t>
       </w:r>
       <w:r>
@@ -1952,6 +2074,7 @@
         </w:rPr>
       </w:pPr>
       <w:r>
+        <w:lastRenderedPageBreak/>
         <w:t xml:space="preserve">In these cases, </w:t>
       </w:r>
       <w:r>
@@ -2061,13 +2184,13 @@
     </w:p>
     <w:p>
       <w:r>
-        <w:t xml:space="preserve">A “syntactic </w:t>
+        <w:t xml:space="preserve">A syntactic </w:t>
       </w:r>
       <w:r>
         <w:t>enhancement</w:t>
       </w:r>
       <w:r>
-        <w:t xml:space="preserve">” </w:t>
+        <w:t xml:space="preserve"> </w:t>
       </w:r>
       <w:r>
         <w:t>a</w:t>
@@ -2349,7 +2472,7 @@
         <w:t xml:space="preserve"> U </w:t>
       </w:r>
       <w:r>
-        <w:t>inverts</w:t>
+        <w:t>reverses</w:t>
       </w:r>
       <w:r>
         <w:t xml:space="preserve"> the effect of C</w:t>
@@ -2489,7 +2612,7 @@
           <w:sz w:val="22"/>
           <w:szCs w:val="22"/>
         </w:rPr>
-        <w:t xml:space="preserve">urrying, we might </w:t>
+        <w:t xml:space="preserve">urrying, we </w:t>
       </w:r>
       <w:r>
         <w:rPr>
@@ -2499,7 +2622,7 @@
           <w:sz w:val="22"/>
           <w:szCs w:val="22"/>
         </w:rPr>
-        <w:t xml:space="preserve">just </w:t>
+        <w:t>can</w:t>
       </w:r>
       <w:r>
         <w:rPr>
@@ -2509,7 +2632,7 @@
           <w:sz w:val="22"/>
           <w:szCs w:val="22"/>
         </w:rPr>
-        <w:t>as well think of it as an “Unpairing” operation which takes a Function</w:t>
+        <w:t xml:space="preserve"> </w:t>
       </w:r>
       <w:r>
         <w:rPr>
@@ -2519,7 +2642,7 @@
           <w:sz w:val="22"/>
           <w:szCs w:val="22"/>
         </w:rPr>
-        <w:t>al Expression</w:t>
+        <w:t xml:space="preserve">just </w:t>
       </w:r>
       <w:r>
         <w:rPr>
@@ -2529,7 +2652,7 @@
           <w:sz w:val="22"/>
           <w:szCs w:val="22"/>
         </w:rPr>
-        <w:t xml:space="preserve"> and a Pair as input,</w:t>
+        <w:t>as well think of it as an “Unpairing” operation which takes a Function</w:t>
       </w:r>
       <w:r>
         <w:rPr>
@@ -2539,7 +2662,7 @@
           <w:sz w:val="22"/>
           <w:szCs w:val="22"/>
         </w:rPr>
-        <w:t xml:space="preserve"> </w:t>
+        <w:t>al Expression</w:t>
       </w:r>
       <w:r>
         <w:rPr>
@@ -2549,7 +2672,7 @@
           <w:sz w:val="22"/>
           <w:szCs w:val="22"/>
         </w:rPr>
-        <w:t>and</w:t>
+        <w:t xml:space="preserve"> and a Pair as input,</w:t>
       </w:r>
       <w:r>
         <w:rPr>
@@ -2569,7 +2692,7 @@
           <w:sz w:val="22"/>
           <w:szCs w:val="22"/>
         </w:rPr>
-        <w:t>applies the Function</w:t>
+        <w:t>and</w:t>
       </w:r>
       <w:r>
         <w:rPr>
@@ -2579,7 +2702,7 @@
           <w:sz w:val="22"/>
           <w:szCs w:val="22"/>
         </w:rPr>
-        <w:t>al Expression</w:t>
+        <w:t xml:space="preserve"> </w:t>
       </w:r>
       <w:r>
         <w:rPr>
@@ -2589,19 +2712,7 @@
           <w:sz w:val="22"/>
           <w:szCs w:val="22"/>
         </w:rPr>
-        <w:t xml:space="preserve"> to the </w:t>
-      </w:r>
-      <w:r>
-        <w:rPr>
-          <w:rStyle w:val="Heading2Char"/>
-          <w:rFonts w:asciiTheme="minorHAnsi" w:eastAsiaTheme="minorHAnsi" w:hAnsiTheme="minorHAnsi" w:cstheme="minorBidi"/>
-          <w:b/>
-          <w:bCs/>
-          <w:color w:val="auto"/>
-          <w:sz w:val="22"/>
-          <w:szCs w:val="22"/>
-        </w:rPr>
-        <w:t>Head</w:t>
+        <w:t>applies the Function</w:t>
       </w:r>
       <w:r>
         <w:rPr>
@@ -2611,7 +2722,7 @@
           <w:sz w:val="22"/>
           <w:szCs w:val="22"/>
         </w:rPr>
-        <w:t xml:space="preserve"> of the Pair before</w:t>
+        <w:t>al Expression</w:t>
       </w:r>
       <w:r>
         <w:rPr>
@@ -2621,7 +2732,19 @@
           <w:sz w:val="22"/>
           <w:szCs w:val="22"/>
         </w:rPr>
-        <w:t xml:space="preserve"> finally</w:t>
+        <w:t xml:space="preserve"> to the </w:t>
+      </w:r>
+      <w:r>
+        <w:rPr>
+          <w:rStyle w:val="Heading2Char"/>
+          <w:rFonts w:asciiTheme="minorHAnsi" w:eastAsiaTheme="minorHAnsi" w:hAnsiTheme="minorHAnsi" w:cstheme="minorBidi"/>
+          <w:b/>
+          <w:bCs/>
+          <w:color w:val="auto"/>
+          <w:sz w:val="22"/>
+          <w:szCs w:val="22"/>
+        </w:rPr>
+        <w:t>Head</w:t>
       </w:r>
       <w:r>
         <w:rPr>
@@ -2631,7 +2754,7 @@
           <w:sz w:val="22"/>
           <w:szCs w:val="22"/>
         </w:rPr>
-        <w:t xml:space="preserve"> applying the result</w:t>
+        <w:t xml:space="preserve"> of the Pair before</w:t>
       </w:r>
       <w:r>
         <w:rPr>
@@ -2641,7 +2764,7 @@
           <w:sz w:val="22"/>
           <w:szCs w:val="22"/>
         </w:rPr>
-        <w:t xml:space="preserve"> of that application</w:t>
+        <w:t xml:space="preserve"> finally</w:t>
       </w:r>
       <w:r>
         <w:rPr>
@@ -2651,19 +2774,7 @@
           <w:sz w:val="22"/>
           <w:szCs w:val="22"/>
         </w:rPr>
-        <w:t xml:space="preserve"> to the </w:t>
-      </w:r>
-      <w:r>
-        <w:rPr>
-          <w:rStyle w:val="Heading2Char"/>
-          <w:rFonts w:asciiTheme="minorHAnsi" w:eastAsiaTheme="minorHAnsi" w:hAnsiTheme="minorHAnsi" w:cstheme="minorBidi"/>
-          <w:b/>
-          <w:bCs/>
-          <w:color w:val="auto"/>
-          <w:sz w:val="22"/>
-          <w:szCs w:val="22"/>
-        </w:rPr>
-        <w:t>Tail</w:t>
+        <w:t xml:space="preserve"> applying the result</w:t>
       </w:r>
       <w:r>
         <w:rPr>
@@ -2673,21 +2784,7 @@
           <w:sz w:val="22"/>
           <w:szCs w:val="22"/>
         </w:rPr>
-        <w:t xml:space="preserve"> of the Pair.</w:t>
-      </w:r>
-    </w:p>
-    <w:p>
-      <w:r>
-        <w:rPr>
-          <w:rStyle w:val="Heading2Char"/>
-          <w:rFonts w:asciiTheme="minorHAnsi" w:eastAsiaTheme="minorHAnsi" w:hAnsiTheme="minorHAnsi" w:cstheme="minorBidi"/>
-          <w:b/>
-          <w:bCs/>
-          <w:color w:val="auto"/>
-          <w:sz w:val="22"/>
-          <w:szCs w:val="22"/>
-        </w:rPr>
-        <w:t>Note:</w:t>
+        <w:t xml:space="preserve"> of that application</w:t>
       </w:r>
       <w:r>
         <w:rPr>
@@ -2697,7 +2794,19 @@
           <w:sz w:val="22"/>
           <w:szCs w:val="22"/>
         </w:rPr>
-        <w:t xml:space="preserve"> The effect of </w:t>
+        <w:t xml:space="preserve"> to the </w:t>
+      </w:r>
+      <w:r>
+        <w:rPr>
+          <w:rStyle w:val="Heading2Char"/>
+          <w:rFonts w:asciiTheme="minorHAnsi" w:eastAsiaTheme="minorHAnsi" w:hAnsiTheme="minorHAnsi" w:cstheme="minorBidi"/>
+          <w:b/>
+          <w:bCs/>
+          <w:color w:val="auto"/>
+          <w:sz w:val="22"/>
+          <w:szCs w:val="22"/>
+        </w:rPr>
+        <w:t>Tail</w:t>
       </w:r>
       <w:r>
         <w:rPr>
@@ -2707,7 +2816,21 @@
           <w:sz w:val="22"/>
           <w:szCs w:val="22"/>
         </w:rPr>
-        <w:t>Unc</w:t>
+        <w:t xml:space="preserve"> of the Pair.</w:t>
+      </w:r>
+    </w:p>
+    <w:p>
+      <w:r>
+        <w:rPr>
+          <w:rStyle w:val="Heading2Char"/>
+          <w:rFonts w:asciiTheme="minorHAnsi" w:eastAsiaTheme="minorHAnsi" w:hAnsiTheme="minorHAnsi" w:cstheme="minorBidi"/>
+          <w:b/>
+          <w:bCs/>
+          <w:color w:val="auto"/>
+          <w:sz w:val="22"/>
+          <w:szCs w:val="22"/>
+        </w:rPr>
+        <w:t>Note:</w:t>
       </w:r>
       <w:r>
         <w:rPr>
@@ -2717,7 +2840,7 @@
           <w:sz w:val="22"/>
           <w:szCs w:val="22"/>
         </w:rPr>
-        <w:t>urr</w:t>
+        <w:t xml:space="preserve"> The effect of </w:t>
       </w:r>
       <w:r>
         <w:rPr>
@@ -2727,7 +2850,7 @@
           <w:sz w:val="22"/>
           <w:szCs w:val="22"/>
         </w:rPr>
-        <w:t>ying</w:t>
+        <w:t>Unc</w:t>
       </w:r>
       <w:r>
         <w:rPr>
@@ -2737,7 +2860,7 @@
           <w:sz w:val="22"/>
           <w:szCs w:val="22"/>
         </w:rPr>
-        <w:t xml:space="preserve"> </w:t>
+        <w:t>urr</w:t>
       </w:r>
       <w:r>
         <w:rPr>
@@ -2747,7 +2870,7 @@
           <w:sz w:val="22"/>
           <w:szCs w:val="22"/>
         </w:rPr>
-        <w:t xml:space="preserve">an </w:t>
+        <w:t>ying</w:t>
       </w:r>
       <w:r>
         <w:rPr>
@@ -2757,7 +2880,7 @@
           <w:sz w:val="22"/>
           <w:szCs w:val="22"/>
         </w:rPr>
-        <w:t>Abstraction</w:t>
+        <w:t xml:space="preserve"> </w:t>
       </w:r>
       <w:r>
         <w:rPr>
@@ -2767,7 +2890,7 @@
           <w:sz w:val="22"/>
           <w:szCs w:val="22"/>
         </w:rPr>
-        <w:t xml:space="preserve"> </w:t>
+        <w:t xml:space="preserve">an </w:t>
       </w:r>
       <w:r>
         <w:rPr>
@@ -2777,7 +2900,7 @@
           <w:sz w:val="22"/>
           <w:szCs w:val="22"/>
         </w:rPr>
-        <w:t xml:space="preserve">List </w:t>
+        <w:t>Abstraction</w:t>
       </w:r>
       <w:r>
         <w:rPr>
@@ -2787,6 +2910,26 @@
           <w:sz w:val="22"/>
           <w:szCs w:val="22"/>
         </w:rPr>
+        <w:t xml:space="preserve"> </w:t>
+      </w:r>
+      <w:r>
+        <w:rPr>
+          <w:rStyle w:val="Heading2Char"/>
+          <w:rFonts w:asciiTheme="minorHAnsi" w:eastAsiaTheme="minorHAnsi" w:hAnsiTheme="minorHAnsi" w:cstheme="minorBidi"/>
+          <w:color w:val="auto"/>
+          <w:sz w:val="22"/>
+          <w:szCs w:val="22"/>
+        </w:rPr>
+        <w:t xml:space="preserve">List </w:t>
+      </w:r>
+      <w:r>
+        <w:rPr>
+          <w:rStyle w:val="Heading2Char"/>
+          <w:rFonts w:asciiTheme="minorHAnsi" w:eastAsiaTheme="minorHAnsi" w:hAnsiTheme="minorHAnsi" w:cstheme="minorBidi"/>
+          <w:color w:val="auto"/>
+          <w:sz w:val="22"/>
+          <w:szCs w:val="22"/>
+        </w:rPr>
         <w:t xml:space="preserve">is very similar to an operation that Lisp referred to as </w:t>
       </w:r>
       <w:r>
@@ -2842,7 +2985,7 @@
         <w:t xml:space="preserve">Evaluation of an expression is performed </w:t>
       </w:r>
       <w:r>
-        <w:t>via</w:t>
+        <w:t>by a process called</w:t>
       </w:r>
       <w:r>
         <w:t xml:space="preserve"> Beta</w:t>
@@ -2851,13 +2994,22 @@
         <w:t>-</w:t>
       </w:r>
       <w:r>
-        <w:t xml:space="preserve">Reduction, </w:t>
-      </w:r>
-      <w:r>
-        <w:t xml:space="preserve">which </w:t>
-      </w:r>
-      <w:r>
-        <w:t>invoked as follows:</w:t>
+        <w:t>Reduction</w:t>
+      </w:r>
+      <w:r>
+        <w:t xml:space="preserve"> (or </w:t>
+      </w:r>
+      <w:r>
+        <w:rPr>
+          <w:rFonts w:cstheme="minorHAnsi"/>
+        </w:rPr>
+        <w:t>β-Reduction</w:t>
+      </w:r>
+      <w:r>
+        <w:t>)</w:t>
+      </w:r>
+      <w:r>
+        <w:t xml:space="preserve"> invoked as follows:</w:t>
       </w:r>
     </w:p>
     <w:p>
@@ -2880,7 +3032,19 @@
     </w:p>
     <w:p>
       <w:r>
-        <w:t xml:space="preserve">Applications are left associative.  </w:t>
+        <w:rPr>
+          <w:rFonts w:cstheme="minorHAnsi"/>
+        </w:rPr>
+        <w:t>β</w:t>
+      </w:r>
+      <w:r>
+        <w:rPr>
+          <w:rFonts w:cstheme="minorHAnsi"/>
+        </w:rPr>
+        <w:t>-Reductions</w:t>
+      </w:r>
+      <w:r>
+        <w:t xml:space="preserve"> are left associative.  </w:t>
       </w:r>
       <w:r>
         <w:t>When two terms appear next to each other, the first term is said to be applied to the second:</w:t>
@@ -3012,66 +3176,90 @@
       </w:r>
     </w:p>
     <w:p>
+      <w:proofErr w:type="spellStart"/>
+      <w:r>
+        <w:t>K</w:t>
+      </w:r>
+      <w:r>
+        <w:rPr>
+          <w:b/>
+          <w:bCs/>
+          <w:sz w:val="24"/>
+          <w:szCs w:val="24"/>
+          <w:vertAlign w:val="subscript"/>
+        </w:rPr>
+        <w:t>nil</w:t>
+      </w:r>
+      <w:proofErr w:type="spellEnd"/>
+      <w:r>
+        <w:t>, introduced by Currying,</w:t>
+      </w:r>
+      <w:r>
+        <w:t xml:space="preserve"> </w:t>
+      </w:r>
+      <w:r>
+        <w:t>works</w:t>
+      </w:r>
+      <w:r>
+        <w:t xml:space="preserve"> similar</w:t>
+      </w:r>
+      <w:r>
+        <w:t>ly</w:t>
+      </w:r>
+      <w:r>
+        <w:t xml:space="preserve">; but it will </w:t>
+      </w:r>
+      <w:r>
+        <w:t xml:space="preserve">only </w:t>
+      </w:r>
+      <w:r>
+        <w:t>reduce</w:t>
+      </w:r>
+      <w:r>
+        <w:t xml:space="preserve"> </w:t>
+      </w:r>
+      <w:r>
+        <w:t xml:space="preserve">to τ1 </w:t>
+      </w:r>
+      <w:r>
+        <w:t>whe</w:t>
+      </w:r>
+      <w:r>
+        <w:t>re</w:t>
+      </w:r>
+      <w:r>
+        <w:t xml:space="preserve"> </w:t>
+      </w:r>
+      <w:r>
+        <w:t>τ</w:t>
+      </w:r>
+      <w:r>
+        <w:t>2</w:t>
+      </w:r>
+      <w:r>
+        <w:t xml:space="preserve"> </w:t>
+      </w:r>
+      <w:r>
+        <w:t>==</w:t>
+      </w:r>
+      <w:r>
+        <w:t xml:space="preserve"> </w:t>
+      </w:r>
+      <w:r>
+        <w:rPr>
+          <w:b/>
+          <w:bCs/>
+        </w:rPr>
+        <w:t>nil</w:t>
+      </w:r>
+      <w:r>
+        <w:t>:</w:t>
+      </w:r>
+    </w:p>
+    <w:p>
+      <w:proofErr w:type="spellStart"/>
       <w:r>
         <w:lastRenderedPageBreak/>
-        <w:t>A</w:t>
-      </w:r>
-      <w:r>
-        <w:t xml:space="preserve"> </w:t>
-      </w:r>
-      <w:r>
-        <w:t xml:space="preserve">similar </w:t>
-      </w:r>
-      <w:r>
-        <w:t>Function</w:t>
-      </w:r>
-      <w:r>
-        <w:t>, introduced by Currying,</w:t>
-      </w:r>
-      <w:r>
-        <w:t xml:space="preserve"> only </w:t>
-      </w:r>
-      <w:r>
-        <w:t>reduces</w:t>
-      </w:r>
-      <w:r>
-        <w:t xml:space="preserve"> </w:t>
-      </w:r>
-      <w:r>
-        <w:t xml:space="preserve">to τ1 </w:t>
-      </w:r>
-      <w:r>
-        <w:t>whe</w:t>
-      </w:r>
-      <w:r>
-        <w:t>re</w:t>
-      </w:r>
-      <w:r>
-        <w:t xml:space="preserve"> </w:t>
-      </w:r>
-      <w:r>
-        <w:t>τ</w:t>
-      </w:r>
-      <w:r>
-        <w:t>2</w:t>
-      </w:r>
-      <w:r>
-        <w:t xml:space="preserve"> is </w:t>
-      </w:r>
-      <w:r>
-        <w:rPr>
-          <w:b/>
-          <w:bCs/>
-        </w:rPr>
-        <w:t>nil</w:t>
-      </w:r>
-      <w:r>
-        <w:t>:</w:t>
-      </w:r>
-    </w:p>
-    <w:p>
-      <w:proofErr w:type="spellStart"/>
-      <w:r>
         <w:t>K</w:t>
       </w:r>
       <w:r>
@@ -3608,7 +3796,13 @@
         <w:t>hen</w:t>
       </w:r>
       <w:r>
-        <w:t xml:space="preserve"> we can define Y in terms of Z:</w:t>
+        <w:t xml:space="preserve"> we can </w:t>
+      </w:r>
+      <w:r>
+        <w:t>implement</w:t>
+      </w:r>
+      <w:r>
+        <w:t xml:space="preserve"> Y in terms of Z:</w:t>
       </w:r>
     </w:p>
     <w:p>

</xml_diff>